<commit_message>
did analysis on random data classification, added scripts for analysis and plotting. Created plots of results
</commit_message>
<xml_diff>
--- a/Research Log.docx
+++ b/Research Log.docx
@@ -52,6 +52,125 @@
       <w:r>
         <w:t>Created an organized file structure for the scripts and data</w:t>
       </w:r>
+    </w:p>
+    <w:p/>
+    <w:p>
+      <w:r>
+        <w:t>October 15 2018 &amp; October 16 2018</w:t>
+      </w:r>
+    </w:p>
+    <w:p>
+      <w:proofErr w:type="gramStart"/>
+      <w:r>
+        <w:t xml:space="preserve">Added the Classification_Utils.py module to the analysis scripts folder I and an </w:t>
+      </w:r>
+      <w:proofErr w:type="spellStart"/>
+      <w:r>
+        <w:t>Ipython</w:t>
+      </w:r>
+      <w:proofErr w:type="spellEnd"/>
+      <w:r>
+        <w:t xml:space="preserve"> note book for test several of the learning models.</w:t>
+      </w:r>
+      <w:proofErr w:type="gramEnd"/>
+    </w:p>
+    <w:p>
+      <w:r>
+        <w:t xml:space="preserve">Naive </w:t>
+      </w:r>
+      <w:proofErr w:type="spellStart"/>
+      <w:r>
+        <w:t>Bayes</w:t>
+      </w:r>
+      <w:proofErr w:type="spellEnd"/>
+      <w:r>
+        <w:t xml:space="preserve"> and SVC both got 100% accuracies on the training set. Have not run the test set.</w:t>
+      </w:r>
+    </w:p>
+    <w:p>
+      <w:r>
+        <w:t>Logistic Regression got 93%</w:t>
+      </w:r>
+    </w:p>
+    <w:p>
+      <w:proofErr w:type="spellStart"/>
+      <w:r>
+        <w:t>MLP</w:t>
+      </w:r>
+      <w:proofErr w:type="spellEnd"/>
+      <w:r>
+        <w:t xml:space="preserve"> (30</w:t>
+      </w:r>
+      <w:proofErr w:type="gramStart"/>
+      <w:r>
+        <w:t>,30,30,30</w:t>
+      </w:r>
+      <w:proofErr w:type="gramEnd"/>
+      <w:r>
+        <w:t>): 85%</w:t>
+      </w:r>
+    </w:p>
+    <w:p>
+      <w:proofErr w:type="spellStart"/>
+      <w:r>
+        <w:t>KNN</w:t>
+      </w:r>
+      <w:proofErr w:type="spellEnd"/>
+      <w:r>
+        <w:t>: 72%</w:t>
+      </w:r>
+    </w:p>
+    <w:p>
+      <w:r>
+        <w:t xml:space="preserve">Multinomial </w:t>
+      </w:r>
+      <w:proofErr w:type="spellStart"/>
+      <w:r>
+        <w:t>Bayes</w:t>
+      </w:r>
+      <w:proofErr w:type="spellEnd"/>
+      <w:r>
+        <w:t>: is being dumb and not working</w:t>
+      </w:r>
+    </w:p>
+    <w:p>
+      <w:r>
+        <w:t>Random Forest: 94%</w:t>
+      </w:r>
+    </w:p>
+    <w:p>
+      <w:r>
+        <w:t>Gradient Boosting: 97%</w:t>
+      </w:r>
+    </w:p>
+    <w:p>
+      <w:r>
+        <w:t xml:space="preserve">Also created script for doing a </w:t>
+      </w:r>
+      <w:proofErr w:type="spellStart"/>
+      <w:r>
+        <w:t>PCA</w:t>
+      </w:r>
+      <w:proofErr w:type="spellEnd"/>
+      <w:r>
+        <w:t xml:space="preserve"> plot of the random data</w:t>
+      </w:r>
+    </w:p>
+    <w:p>
+      <w:r>
+        <w:t xml:space="preserve">Added code to create bar plot of the classification accuracies and save the plot, at the end of </w:t>
+      </w:r>
+      <w:r>
+        <w:t>Classification-Random-</w:t>
+      </w:r>
+      <w:proofErr w:type="spellStart"/>
+      <w:r>
+        <w:t>Data</w:t>
+      </w:r>
+      <w:r>
+        <w:t>.ipynb</w:t>
+      </w:r>
+      <w:proofErr w:type="spellEnd"/>
     </w:p>
     <w:p/>
     <w:sectPr>
@@ -511,7 +630,7 @@
   <a:extraClrSchemeLst/>
   <a:extLst>
     <a:ext uri="{05A4C25C-085E-4340-85A3-A5531E510DB2}">
-      <thm15:themeFamily xmlns:thm15="http://schemas.microsoft.com/office/thememl/2012/main" xmlns="" name="Office Theme" id="{62F939B6-93AF-4DB8-9C6B-D6C7DFDC589F}" vid="{4A3C46E8-61CC-4603-A589-7422A47A8E4A}"/>
+      <thm15:themeFamily xmlns="" xmlns:thm15="http://schemas.microsoft.com/office/thememl/2012/main" name="Office Theme" id="{62F939B6-93AF-4DB8-9C6B-D6C7DFDC589F}" vid="{4A3C46E8-61CC-4603-A589-7422A47A8E4A}"/>
     </a:ext>
   </a:extLst>
 </a:theme>

</xml_diff>

<commit_message>
adjusted random analysis nb to predict on the test set, no adjustments were made post predicting of test
</commit_message>
<xml_diff>
--- a/Research Log.docx
+++ b/Research Log.docx
@@ -25,13 +25,8 @@
     </w:p>
     <w:p>
       <w:r>
-        <w:t>Created a script, random-data-</w:t>
-      </w:r>
-      <w:proofErr w:type="spellStart"/>
-      <w:r>
-        <w:t>generator.R</w:t>
-      </w:r>
-      <w:proofErr w:type="spellEnd"/>
+        <w:t>Created a script, random-data-generator.R</w:t>
+      </w:r>
     </w:p>
     <w:p>
       <w:r>
@@ -60,31 +55,13 @@
       </w:r>
     </w:p>
     <w:p>
-      <w:proofErr w:type="gramStart"/>
-      <w:r>
-        <w:t xml:space="preserve">Added the Classification_Utils.py module to the analysis scripts folder I and an </w:t>
-      </w:r>
-      <w:proofErr w:type="spellStart"/>
-      <w:r>
-        <w:t>Ipython</w:t>
-      </w:r>
-      <w:proofErr w:type="spellEnd"/>
-      <w:r>
-        <w:t xml:space="preserve"> note book for test several of the learning models.</w:t>
-      </w:r>
-      <w:proofErr w:type="gramEnd"/>
-    </w:p>
-    <w:p>
-      <w:r>
-        <w:t xml:space="preserve">Naive </w:t>
-      </w:r>
-      <w:proofErr w:type="spellStart"/>
-      <w:r>
-        <w:t>Bayes</w:t>
-      </w:r>
-      <w:proofErr w:type="spellEnd"/>
-      <w:r>
-        <w:t xml:space="preserve"> and SVC both got 100% accuracies on the training set. Have not run the test set.</w:t>
+      <w:r>
+        <w:t>Added the Classification_Utils.py module to the analysis scripts folder I and an Ipython note book for test several of the learning models.</w:t>
+      </w:r>
+    </w:p>
+    <w:p>
+      <w:r>
+        <w:t>Naive Bayes and SVC both got 100% accuracies on the training set. Have not run the test set.</w:t>
       </w:r>
     </w:p>
     <w:p>
@@ -93,44 +70,18 @@
       </w:r>
     </w:p>
     <w:p>
-      <w:proofErr w:type="spellStart"/>
-      <w:r>
-        <w:t>MLP</w:t>
-      </w:r>
-      <w:proofErr w:type="spellEnd"/>
-      <w:r>
-        <w:t xml:space="preserve"> (30</w:t>
-      </w:r>
-      <w:proofErr w:type="gramStart"/>
-      <w:r>
-        <w:t>,30,30,30</w:t>
-      </w:r>
-      <w:proofErr w:type="gramEnd"/>
-      <w:r>
-        <w:t>): 85%</w:t>
-      </w:r>
-    </w:p>
-    <w:p>
-      <w:proofErr w:type="spellStart"/>
-      <w:r>
-        <w:t>KNN</w:t>
-      </w:r>
-      <w:proofErr w:type="spellEnd"/>
-      <w:r>
-        <w:t>: 72%</w:t>
-      </w:r>
-    </w:p>
-    <w:p>
-      <w:r>
-        <w:t xml:space="preserve">Multinomial </w:t>
-      </w:r>
-      <w:proofErr w:type="spellStart"/>
-      <w:r>
-        <w:t>Bayes</w:t>
-      </w:r>
-      <w:proofErr w:type="spellEnd"/>
-      <w:r>
-        <w:t>: is being dumb and not working</w:t>
+      <w:r>
+        <w:t>MLP (30,30,30,30): 85%</w:t>
+      </w:r>
+    </w:p>
+    <w:p>
+      <w:r>
+        <w:t>KNN: 72%</w:t>
+      </w:r>
+    </w:p>
+    <w:p>
+      <w:r>
+        <w:t>Multinomial Bayes: is being dumb and not working</w:t>
       </w:r>
     </w:p>
     <w:p>
@@ -145,15 +96,7 @@
     </w:p>
     <w:p>
       <w:r>
-        <w:t xml:space="preserve">Also created script for doing a </w:t>
-      </w:r>
-      <w:proofErr w:type="spellStart"/>
-      <w:r>
-        <w:t>PCA</w:t>
-      </w:r>
-      <w:proofErr w:type="spellEnd"/>
-      <w:r>
-        <w:t xml:space="preserve"> plot of the random data</w:t>
+        <w:t>Also created script for doing a PCA plot of the random data</w:t>
       </w:r>
     </w:p>
     <w:p>
@@ -161,16 +104,21 @@
         <w:t xml:space="preserve">Added code to create bar plot of the classification accuracies and save the plot, at the end of </w:t>
       </w:r>
       <w:r>
-        <w:t>Classification-Random-</w:t>
-      </w:r>
-      <w:proofErr w:type="spellStart"/>
-      <w:r>
-        <w:t>Data</w:t>
+        <w:t>Classification-Random-Data</w:t>
       </w:r>
       <w:r>
         <w:t>.ipynb</w:t>
       </w:r>
-      <w:proofErr w:type="spellEnd"/>
+    </w:p>
+    <w:p>
+      <w:r>
+        <w:t>October 18, 2018</w:t>
+      </w:r>
+    </w:p>
+    <w:p>
+      <w:r>
+        <w:t>Modified the random analysis script so it test on the actual test data set and trains on the whole training set. The test set was run one once and no parameters were changed to adjust to it.</w:t>
+      </w:r>
     </w:p>
     <w:p/>
     <w:sectPr>
@@ -630,7 +578,7 @@
   <a:extraClrSchemeLst/>
   <a:extLst>
     <a:ext uri="{05A4C25C-085E-4340-85A3-A5531E510DB2}">
-      <thm15:themeFamily xmlns="" xmlns:thm15="http://schemas.microsoft.com/office/thememl/2012/main" name="Office Theme" id="{62F939B6-93AF-4DB8-9C6B-D6C7DFDC589F}" vid="{4A3C46E8-61CC-4603-A589-7422A47A8E4A}"/>
+      <thm15:themeFamily xmlns:thm15="http://schemas.microsoft.com/office/thememl/2012/main" xmlns="" name="Office Theme" id="{62F939B6-93AF-4DB8-9C6B-D6C7DFDC589F}" vid="{4A3C46E8-61CC-4603-A589-7422A47A8E4A}"/>
     </a:ext>
   </a:extLst>
 </a:theme>

</xml_diff>

<commit_message>
created script for generating fake data based on the distributions of the original data
</commit_message>
<xml_diff>
--- a/Research Log.docx
+++ b/Research Log.docx
@@ -25,8 +25,13 @@
     </w:p>
     <w:p>
       <w:r>
-        <w:t>Created a script, random-data-generator.R</w:t>
-      </w:r>
+        <w:t>Created a script, random-data-</w:t>
+      </w:r>
+      <w:proofErr w:type="spellStart"/>
+      <w:r>
+        <w:t>generator.R</w:t>
+      </w:r>
+      <w:proofErr w:type="spellEnd"/>
     </w:p>
     <w:p>
       <w:r>
@@ -55,13 +60,31 @@
       </w:r>
     </w:p>
     <w:p>
-      <w:r>
-        <w:t>Added the Classification_Utils.py module to the analysis scripts folder I and an Ipython note book for test several of the learning models.</w:t>
-      </w:r>
-    </w:p>
-    <w:p>
-      <w:r>
-        <w:t>Naive Bayes and SVC both got 100% accuracies on the training set. Have not run the test set.</w:t>
+      <w:proofErr w:type="gramStart"/>
+      <w:r>
+        <w:t xml:space="preserve">Added the Classification_Utils.py module to the analysis scripts folder I and an </w:t>
+      </w:r>
+      <w:proofErr w:type="spellStart"/>
+      <w:r>
+        <w:t>Ipython</w:t>
+      </w:r>
+      <w:proofErr w:type="spellEnd"/>
+      <w:r>
+        <w:t xml:space="preserve"> note book for test several of the learning models.</w:t>
+      </w:r>
+      <w:proofErr w:type="gramEnd"/>
+    </w:p>
+    <w:p>
+      <w:r>
+        <w:t xml:space="preserve">Naive </w:t>
+      </w:r>
+      <w:proofErr w:type="spellStart"/>
+      <w:r>
+        <w:t>Bayes</w:t>
+      </w:r>
+      <w:proofErr w:type="spellEnd"/>
+      <w:r>
+        <w:t xml:space="preserve"> and SVC both got 100% accuracies on the training set. Have not run the test set.</w:t>
       </w:r>
     </w:p>
     <w:p>
@@ -70,18 +93,44 @@
       </w:r>
     </w:p>
     <w:p>
-      <w:r>
-        <w:t>MLP (30,30,30,30): 85%</w:t>
-      </w:r>
-    </w:p>
-    <w:p>
-      <w:r>
-        <w:t>KNN: 72%</w:t>
-      </w:r>
-    </w:p>
-    <w:p>
-      <w:r>
-        <w:t>Multinomial Bayes: is being dumb and not working</w:t>
+      <w:proofErr w:type="spellStart"/>
+      <w:r>
+        <w:t>MLP</w:t>
+      </w:r>
+      <w:proofErr w:type="spellEnd"/>
+      <w:r>
+        <w:t xml:space="preserve"> (30</w:t>
+      </w:r>
+      <w:proofErr w:type="gramStart"/>
+      <w:r>
+        <w:t>,30,30,30</w:t>
+      </w:r>
+      <w:proofErr w:type="gramEnd"/>
+      <w:r>
+        <w:t>): 85%</w:t>
+      </w:r>
+    </w:p>
+    <w:p>
+      <w:proofErr w:type="spellStart"/>
+      <w:r>
+        <w:t>KNN</w:t>
+      </w:r>
+      <w:proofErr w:type="spellEnd"/>
+      <w:r>
+        <w:t>: 72%</w:t>
+      </w:r>
+    </w:p>
+    <w:p>
+      <w:r>
+        <w:t xml:space="preserve">Multinomial </w:t>
+      </w:r>
+      <w:proofErr w:type="spellStart"/>
+      <w:r>
+        <w:t>Bayes</w:t>
+      </w:r>
+      <w:proofErr w:type="spellEnd"/>
+      <w:r>
+        <w:t>: is being dumb and not working</w:t>
       </w:r>
     </w:p>
     <w:p>
@@ -96,7 +145,15 @@
     </w:p>
     <w:p>
       <w:r>
-        <w:t>Also created script for doing a PCA plot of the random data</w:t>
+        <w:t xml:space="preserve">Also created script for doing a </w:t>
+      </w:r>
+      <w:proofErr w:type="spellStart"/>
+      <w:r>
+        <w:t>PCA</w:t>
+      </w:r>
+      <w:proofErr w:type="spellEnd"/>
+      <w:r>
+        <w:t xml:space="preserve"> plot of the random data</w:t>
       </w:r>
     </w:p>
     <w:p>
@@ -104,11 +161,16 @@
         <w:t xml:space="preserve">Added code to create bar plot of the classification accuracies and save the plot, at the end of </w:t>
       </w:r>
       <w:r>
-        <w:t>Classification-Random-Data</w:t>
+        <w:t>Classification-Random-</w:t>
+      </w:r>
+      <w:proofErr w:type="spellStart"/>
+      <w:r>
+        <w:t>Data</w:t>
       </w:r>
       <w:r>
         <w:t>.ipynb</w:t>
       </w:r>
+      <w:proofErr w:type="spellEnd"/>
     </w:p>
     <w:p>
       <w:r>
@@ -117,7 +179,56 @@
     </w:p>
     <w:p>
       <w:r>
-        <w:t>Modified the random analysis script so it test on the actual test data set and trains on the whole training set. The test set was run one once and no parameters were changed to adjust to it.</w:t>
+        <w:t xml:space="preserve">Modified the random analysis script so it </w:t>
+      </w:r>
+      <w:proofErr w:type="gramStart"/>
+      <w:r>
+        <w:t>test</w:t>
+      </w:r>
+      <w:proofErr w:type="gramEnd"/>
+      <w:r>
+        <w:t xml:space="preserve"> on the actual test data set and trains on the whole training set. The test set was run one once and no parameters were changed to adjust to it.</w:t>
+      </w:r>
+    </w:p>
+    <w:p>
+      <w:r>
+        <w:t xml:space="preserve">Created a script called </w:t>
+      </w:r>
+      <w:r>
+        <w:t>distribution-</w:t>
+      </w:r>
+      <w:proofErr w:type="spellStart"/>
+      <w:r>
+        <w:t>data.R</w:t>
+      </w:r>
+      <w:proofErr w:type="spellEnd"/>
+      <w:r>
+        <w:t xml:space="preserve"> that creates phony samples/individuals based on the set of observed values for each protein and script them samples randomly from a distribution of those. **The made up samples consist entirely of real protein expression values found in the original data</w:t>
+      </w:r>
+      <w:proofErr w:type="gramStart"/>
+      <w:r>
+        <w:t>.*</w:t>
+      </w:r>
+      <w:proofErr w:type="gramEnd"/>
+      <w:r>
+        <w:t>*  Similar to the random-data-</w:t>
+      </w:r>
+      <w:proofErr w:type="spellStart"/>
+      <w:r>
+        <w:t>generator.R</w:t>
+      </w:r>
+      <w:proofErr w:type="spellEnd"/>
+      <w:r>
+        <w:t xml:space="preserve"> script this creates 50 fake samples and makes test and train files.</w:t>
+      </w:r>
+    </w:p>
+    <w:p>
+      <w:r>
+        <w:t xml:space="preserve">My hypothesis is that since these are real values being used that it will be harder to classify the fake ones. But just visually I can spot the fakes samples because a real sample’s values often match for </w:t>
+      </w:r>
+      <w:r>
+        <w:lastRenderedPageBreak/>
+        <w:t>several consecutive proteins, but in the fake ones they do not. So I predict the machine learning should still pick up on the pattern and do well.</w:t>
       </w:r>
     </w:p>
     <w:p/>
@@ -578,7 +689,7 @@
   <a:extraClrSchemeLst/>
   <a:extLst>
     <a:ext uri="{05A4C25C-085E-4340-85A3-A5531E510DB2}">
-      <thm15:themeFamily xmlns:thm15="http://schemas.microsoft.com/office/thememl/2012/main" xmlns="" name="Office Theme" id="{62F939B6-93AF-4DB8-9C6B-D6C7DFDC589F}" vid="{4A3C46E8-61CC-4603-A589-7422A47A8E4A}"/>
+      <thm15:themeFamily xmlns="" xmlns:thm15="http://schemas.microsoft.com/office/thememl/2012/main" name="Office Theme" id="{62F939B6-93AF-4DB8-9C6B-D6C7DFDC589F}" vid="{4A3C46E8-61CC-4603-A589-7422A47A8E4A}"/>
     </a:ext>
   </a:extLst>
 </a:theme>

</xml_diff>

<commit_message>
started a basic analysis of the data using Benfords law created plots of the distribution of each of the training samples
</commit_message>
<xml_diff>
--- a/Research Log.docx
+++ b/Research Log.docx
@@ -172,6 +172,7 @@
       </w:r>
       <w:proofErr w:type="spellEnd"/>
     </w:p>
+    <w:p/>
     <w:p>
       <w:r>
         <w:t>October 18, 2018</w:t>
@@ -224,11 +225,215 @@
     </w:p>
     <w:p>
       <w:r>
-        <w:t xml:space="preserve">My hypothesis is that since these are real values being used that it will be harder to classify the fake ones. But just visually I can spot the fakes samples because a real sample’s values often match for </w:t>
-      </w:r>
-      <w:r>
         <w:lastRenderedPageBreak/>
-        <w:t>several consecutive proteins, but in the fake ones they do not. So I predict the machine learning should still pick up on the pattern and do well.</w:t>
+        <w:t>My hypothesis is that since these are real values being used that it will be harder to classify the fake ones. But just visually I can spot the fakes samples because a real sample’s values often match for several consecutive proteins, but in the fake ones they do not. So I predict the machine learning should still pick up on the pattern and do well.</w:t>
+      </w:r>
+    </w:p>
+    <w:p>
+      <w:proofErr w:type="gramStart"/>
+      <w:r>
+        <w:t>Ran the Dist data through the basic classifiers.</w:t>
+      </w:r>
+      <w:proofErr w:type="gramEnd"/>
+      <w:r>
+        <w:t xml:space="preserve"> Accuracies were not so good. </w:t>
+      </w:r>
+      <w:proofErr w:type="spellStart"/>
+      <w:r>
+        <w:t>RF</w:t>
+      </w:r>
+      <w:proofErr w:type="spellEnd"/>
+      <w:r>
+        <w:t xml:space="preserve"> has the highest with 71%, which is barely above base line. </w:t>
+      </w:r>
+      <w:proofErr w:type="spellStart"/>
+      <w:r>
+        <w:t>MLP</w:t>
+      </w:r>
+      <w:proofErr w:type="spellEnd"/>
+      <w:r>
+        <w:t xml:space="preserve"> took 30 minutes to train… Might be over fitting, there are 4 lays of nodes which may be over kill.</w:t>
+      </w:r>
+    </w:p>
+    <w:p>
+      <w:proofErr w:type="gramStart"/>
+      <w:r>
+        <w:t>Ideas to increase accuracy.</w:t>
+      </w:r>
+      <w:proofErr w:type="gramEnd"/>
+    </w:p>
+    <w:p>
+      <w:pPr>
+        <w:pStyle w:val="ListParagraph"/>
+        <w:numPr>
+          <w:ilvl w:val="0"/>
+          <w:numId w:val="1"/>
+        </w:numPr>
+      </w:pPr>
+      <w:r>
+        <w:t>Feature selection</w:t>
+      </w:r>
+    </w:p>
+    <w:p>
+      <w:pPr>
+        <w:pStyle w:val="ListParagraph"/>
+        <w:numPr>
+          <w:ilvl w:val="0"/>
+          <w:numId w:val="1"/>
+        </w:numPr>
+      </w:pPr>
+      <w:r>
+        <w:t>Parameter optimization</w:t>
+      </w:r>
+    </w:p>
+    <w:p>
+      <w:pPr>
+        <w:pStyle w:val="ListParagraph"/>
+        <w:numPr>
+          <w:ilvl w:val="0"/>
+          <w:numId w:val="1"/>
+        </w:numPr>
+      </w:pPr>
+      <w:r>
+        <w:t>Feature creation</w:t>
+      </w:r>
+    </w:p>
+    <w:p>
+      <w:pPr>
+        <w:pStyle w:val="ListParagraph"/>
+        <w:numPr>
+          <w:ilvl w:val="1"/>
+          <w:numId w:val="1"/>
+        </w:numPr>
+      </w:pPr>
+      <w:r>
+        <w:t>range and dist of a sample</w:t>
+      </w:r>
+    </w:p>
+    <w:p>
+      <w:pPr>
+        <w:pStyle w:val="ListParagraph"/>
+        <w:numPr>
+          <w:ilvl w:val="1"/>
+          <w:numId w:val="1"/>
+        </w:numPr>
+      </w:pPr>
+      <w:proofErr w:type="spellStart"/>
+      <w:r>
+        <w:t>Benford’s</w:t>
+      </w:r>
+      <w:proofErr w:type="spellEnd"/>
+      <w:r>
+        <w:t xml:space="preserve"> Law compliance</w:t>
+      </w:r>
+    </w:p>
+    <w:p/>
+    <w:p>
+      <w:r>
+        <w:t>October 19, 2018</w:t>
+      </w:r>
+    </w:p>
+    <w:p>
+      <w:r>
+        <w:t xml:space="preserve">Made </w:t>
+      </w:r>
+      <w:proofErr w:type="spellStart"/>
+      <w:r>
+        <w:t>PCA</w:t>
+      </w:r>
+      <w:proofErr w:type="spellEnd"/>
+      <w:r>
+        <w:t xml:space="preserve"> plots of the Dist dataset</w:t>
+      </w:r>
+    </w:p>
+    <w:p>
+      <w:r>
+        <w:t xml:space="preserve">Tried doing a </w:t>
+      </w:r>
+      <w:proofErr w:type="spellStart"/>
+      <w:r>
+        <w:t>tSNE</w:t>
+      </w:r>
+      <w:proofErr w:type="spellEnd"/>
+      <w:r>
+        <w:t xml:space="preserve"> plot, run time for the first, solving for xx takes FOREVER!</w:t>
+      </w:r>
+    </w:p>
+    <w:p>
+      <w:r>
+        <w:t xml:space="preserve">Did feature selection on the data and re </w:t>
+      </w:r>
+      <w:proofErr w:type="gramStart"/>
+      <w:r>
+        <w:t>ran</w:t>
+      </w:r>
+      <w:proofErr w:type="gramEnd"/>
+      <w:r>
+        <w:t xml:space="preserve"> the models. GB and </w:t>
+      </w:r>
+      <w:proofErr w:type="spellStart"/>
+      <w:r>
+        <w:t>MLP</w:t>
+      </w:r>
+      <w:proofErr w:type="spellEnd"/>
+      <w:r>
+        <w:t xml:space="preserve"> were not run yet</w:t>
+      </w:r>
+    </w:p>
+    <w:p>
+      <w:proofErr w:type="spellStart"/>
+      <w:r>
+        <w:t>TODO</w:t>
+      </w:r>
+      <w:proofErr w:type="spellEnd"/>
+    </w:p>
+    <w:p>
+      <w:r>
+        <w:t>Finish making a density plot of a random sampling</w:t>
+      </w:r>
+    </w:p>
+    <w:p/>
+    <w:p>
+      <w:r>
+        <w:t>October 23, 2018</w:t>
+      </w:r>
+    </w:p>
+    <w:p>
+      <w:r>
+        <w:t>Started using a package for analyzing Bedford’s law, benford_py</w:t>
+      </w:r>
+    </w:p>
+    <w:p>
+      <w:r>
+        <w:t>Created plots of the distribution of each sample individually</w:t>
+      </w:r>
+    </w:p>
+    <w:p>
+      <w:proofErr w:type="spellStart"/>
+      <w:r>
+        <w:t>TODO</w:t>
+      </w:r>
+      <w:proofErr w:type="spellEnd"/>
+      <w:r>
+        <w:t>: visualize the dist of the fake and the real data all at the same time instead of broken up</w:t>
+      </w:r>
+    </w:p>
+    <w:p>
+      <w:proofErr w:type="spellStart"/>
+      <w:r>
+        <w:t>TODO</w:t>
+      </w:r>
+      <w:proofErr w:type="spellEnd"/>
+      <w:r>
+        <w:t xml:space="preserve">: find a way to automate saying if something complies with </w:t>
+      </w:r>
+      <w:proofErr w:type="spellStart"/>
+      <w:r>
+        <w:t>Benford’s</w:t>
+      </w:r>
+      <w:proofErr w:type="spellEnd"/>
+      <w:r>
+        <w:t xml:space="preserve"> law or not</w:t>
       </w:r>
     </w:p>
     <w:p/>
@@ -240,6 +445,126 @@
     </w:sectPr>
   </w:body>
 </w:document>
+</file>
+
+<file path=word/numbering.xml><?xml version="1.0" encoding="utf-8"?>
+<w:numbering xmlns:ve="http://schemas.openxmlformats.org/markup-compatibility/2006" xmlns:o="urn:schemas-microsoft-com:office:office" xmlns:r="http://schemas.openxmlformats.org/officeDocument/2006/relationships" xmlns:m="http://schemas.openxmlformats.org/officeDocument/2006/math" xmlns:v="urn:schemas-microsoft-com:vml" xmlns:wp="http://schemas.openxmlformats.org/drawingml/2006/wordprocessingDrawing" xmlns:w10="urn:schemas-microsoft-com:office:word" xmlns:w="http://schemas.openxmlformats.org/wordprocessingml/2006/main" xmlns:wne="http://schemas.microsoft.com/office/word/2006/wordml">
+  <w:abstractNum w:abstractNumId="0">
+    <w:nsid w:val="1B0675D5"/>
+    <w:multiLevelType w:val="hybridMultilevel"/>
+    <w:tmpl w:val="A7200E9C"/>
+    <w:lvl w:ilvl="0" w:tplc="66728668">
+      <w:numFmt w:val="bullet"/>
+      <w:lvlText w:val="-"/>
+      <w:lvlJc w:val="left"/>
+      <w:pPr>
+        <w:ind w:left="720" w:hanging="360"/>
+      </w:pPr>
+      <w:rPr>
+        <w:rFonts w:ascii="Calibri" w:eastAsiaTheme="minorHAnsi" w:hAnsi="Calibri" w:cs="Calibri" w:hint="default"/>
+      </w:rPr>
+    </w:lvl>
+    <w:lvl w:ilvl="1" w:tplc="04090003">
+      <w:start w:val="1"/>
+      <w:numFmt w:val="bullet"/>
+      <w:lvlText w:val="o"/>
+      <w:lvlJc w:val="left"/>
+      <w:pPr>
+        <w:ind w:left="1440" w:hanging="360"/>
+      </w:pPr>
+      <w:rPr>
+        <w:rFonts w:ascii="Courier New" w:hAnsi="Courier New" w:cs="Courier New" w:hint="default"/>
+      </w:rPr>
+    </w:lvl>
+    <w:lvl w:ilvl="2" w:tplc="04090005" w:tentative="1">
+      <w:start w:val="1"/>
+      <w:numFmt w:val="bullet"/>
+      <w:lvlText w:val=""/>
+      <w:lvlJc w:val="left"/>
+      <w:pPr>
+        <w:ind w:left="2160" w:hanging="360"/>
+      </w:pPr>
+      <w:rPr>
+        <w:rFonts w:ascii="Wingdings" w:hAnsi="Wingdings" w:hint="default"/>
+      </w:rPr>
+    </w:lvl>
+    <w:lvl w:ilvl="3" w:tplc="04090001" w:tentative="1">
+      <w:start w:val="1"/>
+      <w:numFmt w:val="bullet"/>
+      <w:lvlText w:val=""/>
+      <w:lvlJc w:val="left"/>
+      <w:pPr>
+        <w:ind w:left="2880" w:hanging="360"/>
+      </w:pPr>
+      <w:rPr>
+        <w:rFonts w:ascii="Symbol" w:hAnsi="Symbol" w:hint="default"/>
+      </w:rPr>
+    </w:lvl>
+    <w:lvl w:ilvl="4" w:tplc="04090003" w:tentative="1">
+      <w:start w:val="1"/>
+      <w:numFmt w:val="bullet"/>
+      <w:lvlText w:val="o"/>
+      <w:lvlJc w:val="left"/>
+      <w:pPr>
+        <w:ind w:left="3600" w:hanging="360"/>
+      </w:pPr>
+      <w:rPr>
+        <w:rFonts w:ascii="Courier New" w:hAnsi="Courier New" w:cs="Courier New" w:hint="default"/>
+      </w:rPr>
+    </w:lvl>
+    <w:lvl w:ilvl="5" w:tplc="04090005" w:tentative="1">
+      <w:start w:val="1"/>
+      <w:numFmt w:val="bullet"/>
+      <w:lvlText w:val=""/>
+      <w:lvlJc w:val="left"/>
+      <w:pPr>
+        <w:ind w:left="4320" w:hanging="360"/>
+      </w:pPr>
+      <w:rPr>
+        <w:rFonts w:ascii="Wingdings" w:hAnsi="Wingdings" w:hint="default"/>
+      </w:rPr>
+    </w:lvl>
+    <w:lvl w:ilvl="6" w:tplc="04090001" w:tentative="1">
+      <w:start w:val="1"/>
+      <w:numFmt w:val="bullet"/>
+      <w:lvlText w:val=""/>
+      <w:lvlJc w:val="left"/>
+      <w:pPr>
+        <w:ind w:left="5040" w:hanging="360"/>
+      </w:pPr>
+      <w:rPr>
+        <w:rFonts w:ascii="Symbol" w:hAnsi="Symbol" w:hint="default"/>
+      </w:rPr>
+    </w:lvl>
+    <w:lvl w:ilvl="7" w:tplc="04090003" w:tentative="1">
+      <w:start w:val="1"/>
+      <w:numFmt w:val="bullet"/>
+      <w:lvlText w:val="o"/>
+      <w:lvlJc w:val="left"/>
+      <w:pPr>
+        <w:ind w:left="5760" w:hanging="360"/>
+      </w:pPr>
+      <w:rPr>
+        <w:rFonts w:ascii="Courier New" w:hAnsi="Courier New" w:cs="Courier New" w:hint="default"/>
+      </w:rPr>
+    </w:lvl>
+    <w:lvl w:ilvl="8" w:tplc="04090005" w:tentative="1">
+      <w:start w:val="1"/>
+      <w:numFmt w:val="bullet"/>
+      <w:lvlText w:val=""/>
+      <w:lvlJc w:val="left"/>
+      <w:pPr>
+        <w:ind w:left="6480" w:hanging="360"/>
+      </w:pPr>
+      <w:rPr>
+        <w:rFonts w:ascii="Wingdings" w:hAnsi="Wingdings" w:hint="default"/>
+      </w:rPr>
+    </w:lvl>
+  </w:abstractNum>
+  <w:num w:numId="1">
+    <w:abstractNumId w:val="0"/>
+  </w:num>
+</w:numbering>
 </file>
 
 <file path=word/styles.xml><?xml version="1.0" encoding="utf-8"?>
@@ -430,6 +755,17 @@
     <w:uiPriority w:val="99"/>
     <w:semiHidden/>
     <w:unhideWhenUsed/>
+  </w:style>
+  <w:style w:type="paragraph" w:styleId="ListParagraph">
+    <w:name w:val="List Paragraph"/>
+    <w:basedOn w:val="Normal"/>
+    <w:uiPriority w:val="34"/>
+    <w:qFormat/>
+    <w:rsid w:val="004279A1"/>
+    <w:pPr>
+      <w:ind w:left="720"/>
+      <w:contextualSpacing/>
+    </w:pPr>
   </w:style>
 </w:styles>
 </file>
@@ -689,7 +1025,7 @@
   <a:extraClrSchemeLst/>
   <a:extLst>
     <a:ext uri="{05A4C25C-085E-4340-85A3-A5531E510DB2}">
-      <thm15:themeFamily xmlns="" xmlns:thm15="http://schemas.microsoft.com/office/thememl/2012/main" name="Office Theme" id="{62F939B6-93AF-4DB8-9C6B-D6C7DFDC589F}" vid="{4A3C46E8-61CC-4603-A589-7422A47A8E4A}"/>
+      <thm15:themeFamily xmlns:thm15="http://schemas.microsoft.com/office/thememl/2012/main" xmlns="" name="Office Theme" id="{62F939B6-93AF-4DB8-9C6B-D6C7DFDC589F}" vid="{4A3C46E8-61CC-4603-A589-7422A47A8E4A}"/>
     </a:ext>
   </a:extLst>
 </a:theme>

</xml_diff>

<commit_message>
created my own version of a benford analysis that uses the first or second digit after the decimal point, Naive Bayes achieves 98% accuracy
</commit_message>
<xml_diff>
--- a/Research Log.docx
+++ b/Research Log.docx
@@ -437,6 +437,556 @@
       </w:r>
     </w:p>
     <w:p/>
+    <w:p>
+      <w:r>
+        <w:t>November 6, 2018</w:t>
+      </w:r>
+    </w:p>
+    <w:p>
+      <w:proofErr w:type="gramStart"/>
+      <w:r>
+        <w:t>Added the information from benford_py for first and second digit to the training data.</w:t>
+      </w:r>
+      <w:proofErr w:type="gramEnd"/>
+      <w:r>
+        <w:t xml:space="preserve"> It did not improve accuracy. </w:t>
+      </w:r>
+      <w:proofErr w:type="spellStart"/>
+      <w:r>
+        <w:t>KNN</w:t>
+      </w:r>
+      <w:proofErr w:type="spellEnd"/>
+      <w:r>
+        <w:t xml:space="preserve"> and SVC both scored only .65.</w:t>
+      </w:r>
+    </w:p>
+    <w:p>
+      <w:proofErr w:type="spellStart"/>
+      <w:r>
+        <w:t>TODO</w:t>
+      </w:r>
+      <w:proofErr w:type="spellEnd"/>
+      <w:r>
+        <w:t xml:space="preserve"> next: look at distributions of the actual second digit, not just the second digit after the first non zero</w:t>
+      </w:r>
+    </w:p>
+    <w:p>
+      <w:r>
+        <w:t>Using the first digit after the decimal in combination with the other features it still goes poorly</w:t>
+      </w:r>
+    </w:p>
+    <w:p>
+      <w:r>
+        <w:lastRenderedPageBreak/>
+        <w:tab/>
+      </w:r>
+      <w:proofErr w:type="spellStart"/>
+      <w:r>
+        <w:t>SVM</w:t>
+      </w:r>
+      <w:proofErr w:type="spellEnd"/>
+      <w:r>
+        <w:t xml:space="preserve"> and </w:t>
+      </w:r>
+      <w:proofErr w:type="spellStart"/>
+      <w:r>
+        <w:t>KNN</w:t>
+      </w:r>
+      <w:proofErr w:type="spellEnd"/>
+      <w:r>
+        <w:t xml:space="preserve"> both getting .65 </w:t>
+      </w:r>
+    </w:p>
+    <w:p>
+      <w:r>
+        <w:t xml:space="preserve">If using only the distribution of first digits </w:t>
+      </w:r>
+      <w:proofErr w:type="spellStart"/>
+      <w:r>
+        <w:t>KNN</w:t>
+      </w:r>
+      <w:proofErr w:type="spellEnd"/>
+      <w:r>
+        <w:t xml:space="preserve"> can do 89% while </w:t>
+      </w:r>
+      <w:proofErr w:type="spellStart"/>
+      <w:r>
+        <w:t>SMV</w:t>
+      </w:r>
+      <w:proofErr w:type="spellEnd"/>
+      <w:r>
+        <w:t xml:space="preserve"> still only gets .65</w:t>
+      </w:r>
+    </w:p>
+    <w:p>
+      <w:pPr>
+        <w:ind w:left="1440"/>
+      </w:pPr>
+      <w:proofErr w:type="spellStart"/>
+      <w:r>
+        <w:t>KNN</w:t>
+      </w:r>
+      <w:proofErr w:type="spellEnd"/>
+    </w:p>
+    <w:p>
+      <w:pPr>
+        <w:ind w:left="1440"/>
+      </w:pPr>
+      <w:proofErr w:type="gramStart"/>
+      <w:r>
+        <w:t>accuracy</w:t>
+      </w:r>
+      <w:proofErr w:type="gramEnd"/>
+      <w:r>
+        <w:t>: 0.89 (+/- 0.12)</w:t>
+      </w:r>
+    </w:p>
+    <w:p>
+      <w:pPr>
+        <w:ind w:left="1440"/>
+      </w:pPr>
+      <w:r>
+        <w:t>Runtime: 0.005766558647155762 minutes</w:t>
+      </w:r>
+    </w:p>
+    <w:p>
+      <w:pPr>
+        <w:ind w:left="1440"/>
+      </w:pPr>
+      <w:r>
+        <w:t>SVC</w:t>
+      </w:r>
+    </w:p>
+    <w:p>
+      <w:pPr>
+        <w:ind w:left="1440"/>
+      </w:pPr>
+      <w:proofErr w:type="gramStart"/>
+      <w:r>
+        <w:t>accuracy</w:t>
+      </w:r>
+      <w:proofErr w:type="gramEnd"/>
+      <w:r>
+        <w:t>: 0.65 (+/- 0.00)</w:t>
+      </w:r>
+    </w:p>
+    <w:p>
+      <w:pPr>
+        <w:ind w:left="1440"/>
+      </w:pPr>
+      <w:r>
+        <w:t>Runtime: 0.006466662883758545 minutes</w:t>
+      </w:r>
+    </w:p>
+    <w:p>
+      <w:pPr>
+        <w:ind w:left="1440"/>
+      </w:pPr>
+      <w:proofErr w:type="spellStart"/>
+      <w:r>
+        <w:t>RF</w:t>
+      </w:r>
+      <w:proofErr w:type="spellEnd"/>
+    </w:p>
+    <w:p>
+      <w:pPr>
+        <w:ind w:left="1440"/>
+      </w:pPr>
+      <w:proofErr w:type="gramStart"/>
+      <w:r>
+        <w:t>accuracy</w:t>
+      </w:r>
+      <w:proofErr w:type="gramEnd"/>
+      <w:r>
+        <w:t>: 0.94 (+/- 0.12)</w:t>
+      </w:r>
+    </w:p>
+    <w:p>
+      <w:pPr>
+        <w:ind w:left="1440"/>
+      </w:pPr>
+      <w:r>
+        <w:t>Runtime: 0.02681665023167928 minutes</w:t>
+      </w:r>
+    </w:p>
+    <w:p>
+      <w:pPr>
+        <w:ind w:left="1440"/>
+      </w:pPr>
+      <w:r>
+        <w:t>Gradient Boosting</w:t>
+      </w:r>
+    </w:p>
+    <w:p>
+      <w:pPr>
+        <w:ind w:left="1440"/>
+      </w:pPr>
+      <w:proofErr w:type="gramStart"/>
+      <w:r>
+        <w:t>accuracy</w:t>
+      </w:r>
+      <w:proofErr w:type="gramEnd"/>
+      <w:r>
+        <w:t>: 0.94 (+/- 0.15)</w:t>
+      </w:r>
+    </w:p>
+    <w:p>
+      <w:pPr>
+        <w:ind w:left="1440"/>
+      </w:pPr>
+      <w:r>
+        <w:t>Runtime: 0.0597168763478597 minutes</w:t>
+      </w:r>
+    </w:p>
+    <w:p>
+      <w:pPr>
+        <w:ind w:left="1440"/>
+      </w:pPr>
+      <w:proofErr w:type="spellStart"/>
+      <w:r>
+        <w:t>Niave</w:t>
+      </w:r>
+      <w:proofErr w:type="spellEnd"/>
+      <w:r>
+        <w:t xml:space="preserve"> </w:t>
+      </w:r>
+      <w:proofErr w:type="spellStart"/>
+      <w:r>
+        <w:t>Bayes</w:t>
+      </w:r>
+      <w:proofErr w:type="spellEnd"/>
+    </w:p>
+    <w:p>
+      <w:pPr>
+        <w:ind w:left="1440"/>
+      </w:pPr>
+      <w:proofErr w:type="gramStart"/>
+      <w:r>
+        <w:t>accuracy</w:t>
+      </w:r>
+      <w:proofErr w:type="gramEnd"/>
+      <w:r>
+        <w:t>: 0.96 (+/- 0.08)</w:t>
+      </w:r>
+    </w:p>
+    <w:p>
+      <w:pPr>
+        <w:ind w:left="1440"/>
+      </w:pPr>
+      <w:r>
+        <w:t>Runtime: 0.005083171526590983 minutes</w:t>
+      </w:r>
+    </w:p>
+    <w:p>
+      <w:pPr>
+        <w:ind w:left="1440"/>
+      </w:pPr>
+      <w:proofErr w:type="spellStart"/>
+      <w:r>
+        <w:t>LR</w:t>
+      </w:r>
+      <w:proofErr w:type="spellEnd"/>
+    </w:p>
+    <w:p>
+      <w:pPr>
+        <w:ind w:left="1440"/>
+      </w:pPr>
+      <w:proofErr w:type="gramStart"/>
+      <w:r>
+        <w:t>accuracy</w:t>
+      </w:r>
+      <w:proofErr w:type="gramEnd"/>
+      <w:r>
+        <w:t>: 0.65 (+/- 0.01)</w:t>
+      </w:r>
+    </w:p>
+    <w:p>
+      <w:pPr>
+        <w:ind w:left="1440"/>
+      </w:pPr>
+      <w:r>
+        <w:t>Runtime: 0.004949978987375895 minutes</w:t>
+      </w:r>
+    </w:p>
+    <w:p>
+      <w:pPr>
+        <w:ind w:left="1440"/>
+      </w:pPr>
+      <w:proofErr w:type="spellStart"/>
+      <w:r>
+        <w:t>MLP</w:t>
+      </w:r>
+      <w:proofErr w:type="spellEnd"/>
+    </w:p>
+    <w:p>
+      <w:pPr>
+        <w:ind w:left="1440"/>
+      </w:pPr>
+      <w:proofErr w:type="gramStart"/>
+      <w:r>
+        <w:t>accuracy</w:t>
+      </w:r>
+      <w:proofErr w:type="gramEnd"/>
+      <w:r>
+        <w:t>: 0.65 (+/- 0.00)</w:t>
+      </w:r>
+    </w:p>
+    <w:p>
+      <w:pPr>
+        <w:ind w:left="1440"/>
+      </w:pPr>
+      <w:r>
+        <w:t>Runtime: 0.172183620929718 minutes</w:t>
+      </w:r>
+    </w:p>
+    <w:p>
+      <w:r>
+        <w:t xml:space="preserve">Using the second digit plus the protein data of after the decimal place once again </w:t>
+      </w:r>
+      <w:proofErr w:type="spellStart"/>
+      <w:r>
+        <w:t>KNN</w:t>
+      </w:r>
+      <w:proofErr w:type="spellEnd"/>
+      <w:r>
+        <w:t xml:space="preserve"> and </w:t>
+      </w:r>
+      <w:proofErr w:type="spellStart"/>
+      <w:r>
+        <w:t>SMV</w:t>
+      </w:r>
+      <w:proofErr w:type="spellEnd"/>
+      <w:r>
+        <w:t xml:space="preserve"> get .65 percent but using just the decimal place we get the following results:</w:t>
+      </w:r>
+    </w:p>
+    <w:p>
+      <w:pPr>
+        <w:ind w:left="1440"/>
+      </w:pPr>
+      <w:proofErr w:type="spellStart"/>
+      <w:r>
+        <w:t>KNN</w:t>
+      </w:r>
+      <w:proofErr w:type="spellEnd"/>
+    </w:p>
+    <w:p>
+      <w:pPr>
+        <w:ind w:left="1440"/>
+      </w:pPr>
+      <w:proofErr w:type="gramStart"/>
+      <w:r>
+        <w:t>accuracy</w:t>
+      </w:r>
+      <w:proofErr w:type="gramEnd"/>
+      <w:r>
+        <w:t>: 0.90 (+/- 0.13)</w:t>
+      </w:r>
+    </w:p>
+    <w:p>
+      <w:pPr>
+        <w:ind w:left="1440"/>
+      </w:pPr>
+      <w:r>
+        <w:t>Runtime: 0.0051833430926005045 minutes</w:t>
+      </w:r>
+    </w:p>
+    <w:p>
+      <w:pPr>
+        <w:ind w:left="1440"/>
+      </w:pPr>
+      <w:r>
+        <w:t>SVC</w:t>
+      </w:r>
+    </w:p>
+    <w:p>
+      <w:pPr>
+        <w:ind w:left="1440"/>
+      </w:pPr>
+      <w:proofErr w:type="gramStart"/>
+      <w:r>
+        <w:lastRenderedPageBreak/>
+        <w:t>accuracy</w:t>
+      </w:r>
+      <w:proofErr w:type="gramEnd"/>
+      <w:r>
+        <w:t>: 0.65 (+/- 0.00)</w:t>
+      </w:r>
+    </w:p>
+    <w:p>
+      <w:pPr>
+        <w:ind w:left="1440"/>
+      </w:pPr>
+      <w:r>
+        <w:t>Runtime: 0.007800118128458659 minutes</w:t>
+      </w:r>
+    </w:p>
+    <w:p>
+      <w:pPr>
+        <w:ind w:left="1440"/>
+      </w:pPr>
+      <w:proofErr w:type="spellStart"/>
+      <w:r>
+        <w:t>RF</w:t>
+      </w:r>
+      <w:proofErr w:type="spellEnd"/>
+    </w:p>
+    <w:p>
+      <w:pPr>
+        <w:ind w:left="1440"/>
+      </w:pPr>
+      <w:proofErr w:type="gramStart"/>
+      <w:r>
+        <w:t>accuracy</w:t>
+      </w:r>
+      <w:proofErr w:type="gramEnd"/>
+      <w:r>
+        <w:t>: 0.95 (+/- 0.10)</w:t>
+      </w:r>
+    </w:p>
+    <w:p>
+      <w:pPr>
+        <w:ind w:left="1440"/>
+      </w:pPr>
+      <w:r>
+        <w:t>Runtime: 0.026099916299184164 minutes</w:t>
+      </w:r>
+    </w:p>
+    <w:p>
+      <w:pPr>
+        <w:ind w:left="1440"/>
+      </w:pPr>
+      <w:r>
+        <w:t>Gradient Boosting</w:t>
+      </w:r>
+    </w:p>
+    <w:p>
+      <w:pPr>
+        <w:ind w:left="1440"/>
+      </w:pPr>
+      <w:proofErr w:type="gramStart"/>
+      <w:r>
+        <w:t>accuracy</w:t>
+      </w:r>
+      <w:proofErr w:type="gramEnd"/>
+      <w:r>
+        <w:t>: 0.91 (+/- 0.12)</w:t>
+      </w:r>
+    </w:p>
+    <w:p>
+      <w:pPr>
+        <w:ind w:left="1440"/>
+      </w:pPr>
+      <w:r>
+        <w:t>Runtime: 0.05738329887390137 minutes</w:t>
+      </w:r>
+    </w:p>
+    <w:p>
+      <w:pPr>
+        <w:ind w:left="1440"/>
+      </w:pPr>
+      <w:proofErr w:type="spellStart"/>
+      <w:r>
+        <w:t>Niave</w:t>
+      </w:r>
+      <w:proofErr w:type="spellEnd"/>
+      <w:r>
+        <w:t xml:space="preserve"> </w:t>
+      </w:r>
+      <w:proofErr w:type="spellStart"/>
+      <w:r>
+        <w:t>Bayes</w:t>
+      </w:r>
+      <w:proofErr w:type="spellEnd"/>
+    </w:p>
+    <w:p>
+      <w:pPr>
+        <w:ind w:left="1440"/>
+      </w:pPr>
+      <w:proofErr w:type="gramStart"/>
+      <w:r>
+        <w:t>accuracy</w:t>
+      </w:r>
+      <w:proofErr w:type="gramEnd"/>
+      <w:r>
+        <w:t>: 0.98 (+/- 0.06)</w:t>
+      </w:r>
+    </w:p>
+    <w:p>
+      <w:pPr>
+        <w:ind w:left="1440"/>
+      </w:pPr>
+      <w:r>
+        <w:t>Runtime: 0.004850411415100097 minutes</w:t>
+      </w:r>
+    </w:p>
+    <w:p>
+      <w:pPr>
+        <w:ind w:left="1440"/>
+      </w:pPr>
+      <w:proofErr w:type="spellStart"/>
+      <w:r>
+        <w:t>LR</w:t>
+      </w:r>
+      <w:proofErr w:type="spellEnd"/>
+    </w:p>
+    <w:p>
+      <w:pPr>
+        <w:ind w:left="1440"/>
+      </w:pPr>
+      <w:proofErr w:type="gramStart"/>
+      <w:r>
+        <w:t>accuracy</w:t>
+      </w:r>
+      <w:proofErr w:type="gramEnd"/>
+      <w:r>
+        <w:t>: 0.65 (+/- 0.00)</w:t>
+      </w:r>
+    </w:p>
+    <w:p>
+      <w:pPr>
+        <w:ind w:left="1440"/>
+      </w:pPr>
+      <w:r>
+        <w:t>Runtime: 0.005133358637491862 minutes</w:t>
+      </w:r>
+    </w:p>
+    <w:p>
+      <w:pPr>
+        <w:ind w:left="1440"/>
+      </w:pPr>
+      <w:proofErr w:type="spellStart"/>
+      <w:r>
+        <w:t>MLP</w:t>
+      </w:r>
+      <w:proofErr w:type="spellEnd"/>
+    </w:p>
+    <w:p>
+      <w:pPr>
+        <w:ind w:left="1440"/>
+      </w:pPr>
+      <w:proofErr w:type="gramStart"/>
+      <w:r>
+        <w:t>accuracy</w:t>
+      </w:r>
+      <w:proofErr w:type="gramEnd"/>
+      <w:r>
+        <w:t>: 0.65 (+/- 0.00)</w:t>
+      </w:r>
+    </w:p>
+    <w:p>
+      <w:pPr>
+        <w:ind w:left="1440"/>
+      </w:pPr>
+      <w:r>
+        <w:t>Runtime: 0.1698333740234375 minutes</w:t>
+      </w:r>
+    </w:p>
+    <w:p>
+      <w:r>
+        <w:t>New Idea, try using both the first and the second digit</w:t>
+      </w:r>
+    </w:p>
     <w:sectPr>
       <w:pgSz w:w="12240" w:h="15840"/>
       <w:pgMar w:top="1440" w:right="1440" w:bottom="1440" w:left="1440" w:header="720" w:footer="720" w:gutter="0"/>
@@ -1025,7 +1575,7 @@
   <a:extraClrSchemeLst/>
   <a:extLst>
     <a:ext uri="{05A4C25C-085E-4340-85A3-A5531E510DB2}">
-      <thm15:themeFamily xmlns:thm15="http://schemas.microsoft.com/office/thememl/2012/main" xmlns="" name="Office Theme" id="{62F939B6-93AF-4DB8-9C6B-D6C7DFDC589F}" vid="{4A3C46E8-61CC-4603-A589-7422A47A8E4A}"/>
+      <thm15:themeFamily xmlns="" xmlns:thm15="http://schemas.microsoft.com/office/thememl/2012/main" name="Office Theme" id="{62F939B6-93AF-4DB8-9C6B-D6C7DFDC589F}" vid="{4A3C46E8-61CC-4603-A589-7422A47A8E4A}"/>
     </a:ext>
   </a:extLst>
 </a:theme>

</xml_diff>

<commit_message>
added to research log
</commit_message>
<xml_diff>
--- a/Research Log.docx
+++ b/Research Log.docx
@@ -985,6 +985,73 @@
     <w:p>
       <w:r>
         <w:t>New Idea, try using both the first and the second digit</w:t>
+      </w:r>
+    </w:p>
+    <w:p/>
+    <w:p>
+      <w:r>
+        <w:t>November 15</w:t>
+      </w:r>
+      <w:r>
+        <w:rPr>
+          <w:vertAlign w:val="superscript"/>
+        </w:rPr>
+        <w:t>th</w:t>
+      </w:r>
+      <w:r>
+        <w:t xml:space="preserve"> 2018</w:t>
+      </w:r>
+    </w:p>
+    <w:p>
+      <w:r>
+        <w:t>On Tuesday I made another script that did classification based on the first and second digits distributions. It overall does better than either of the single sets of features.</w:t>
+      </w:r>
+    </w:p>
+    <w:p>
+      <w:r>
+        <w:t>Also I received imputation software (</w:t>
+      </w:r>
+      <w:proofErr w:type="spellStart"/>
+      <w:r>
+        <w:t>DreamAI</w:t>
+      </w:r>
+      <w:proofErr w:type="spellEnd"/>
+      <w:r>
+        <w:t xml:space="preserve">) from Sam which he got from </w:t>
+      </w:r>
+      <w:r>
+        <w:rPr>
+          <w:rFonts w:ascii="Calibri" w:hAnsi="Calibri" w:cs="Calibri"/>
+        </w:rPr>
+        <w:t xml:space="preserve">Pei Wang. I put it in the Holden folder for convenience but also </w:t>
+      </w:r>
+      <w:proofErr w:type="spellStart"/>
+      <w:r>
+        <w:rPr>
+          <w:rFonts w:ascii="Calibri" w:hAnsi="Calibri" w:cs="Calibri"/>
+        </w:rPr>
+        <w:t>git</w:t>
+      </w:r>
+      <w:proofErr w:type="spellEnd"/>
+      <w:r>
+        <w:rPr>
+          <w:rFonts w:ascii="Calibri" w:hAnsi="Calibri" w:cs="Calibri"/>
+        </w:rPr>
+        <w:t xml:space="preserve"> ignored it (listed it in the .</w:t>
+      </w:r>
+      <w:proofErr w:type="spellStart"/>
+      <w:r>
+        <w:rPr>
+          <w:rFonts w:ascii="Calibri" w:hAnsi="Calibri" w:cs="Calibri"/>
+        </w:rPr>
+        <w:t>gitignore</w:t>
+      </w:r>
+      <w:proofErr w:type="spellEnd"/>
+      <w:r>
+        <w:rPr>
+          <w:rFonts w:ascii="Calibri" w:hAnsi="Calibri" w:cs="Calibri"/>
+        </w:rPr>
+        <w:t xml:space="preserve"> file) so I am not publicly publishing someone else’s work.</w:t>
       </w:r>
     </w:p>
     <w:sectPr>
@@ -1575,7 +1642,7 @@
   <a:extraClrSchemeLst/>
   <a:extLst>
     <a:ext uri="{05A4C25C-085E-4340-85A3-A5531E510DB2}">
-      <thm15:themeFamily xmlns="" xmlns:thm15="http://schemas.microsoft.com/office/thememl/2012/main" name="Office Theme" id="{62F939B6-93AF-4DB8-9C6B-D6C7DFDC589F}" vid="{4A3C46E8-61CC-4603-A589-7422A47A8E4A}"/>
+      <thm15:themeFamily xmlns:thm15="http://schemas.microsoft.com/office/thememl/2012/main" xmlns="" name="Office Theme" id="{62F939B6-93AF-4DB8-9C6B-D6C7DFDC589F}" vid="{4A3C46E8-61CC-4603-A589-7422A47A8E4A}"/>
     </a:ext>
   </a:extLst>
 </a:theme>

</xml_diff>

<commit_message>
created 100 different version of fake data for all three types, there is now a single script to accomplish this, distribution-data-100-all-types.R
</commit_message>
<xml_diff>
--- a/Research Log.docx
+++ b/Research Log.docx
@@ -1,6 +1,6 @@
 
 <file path=word/document.xml><?xml version="1.0" encoding="utf-8"?>
-<w:document xmlns:ve="http://schemas.openxmlformats.org/markup-compatibility/2006" xmlns:o="urn:schemas-microsoft-com:office:office" xmlns:r="http://schemas.openxmlformats.org/officeDocument/2006/relationships" xmlns:m="http://schemas.openxmlformats.org/officeDocument/2006/math" xmlns:v="urn:schemas-microsoft-com:vml" xmlns:wp="http://schemas.openxmlformats.org/drawingml/2006/wordprocessingDrawing" xmlns:w10="urn:schemas-microsoft-com:office:word" xmlns:w="http://schemas.openxmlformats.org/wordprocessingml/2006/main" xmlns:wne="http://schemas.microsoft.com/office/word/2006/wordml">
+<w:document xmlns:wpc="http://schemas.microsoft.com/office/word/2010/wordprocessingCanvas" xmlns:cx="http://schemas.microsoft.com/office/drawing/2014/chartex" xmlns:cx1="http://schemas.microsoft.com/office/drawing/2015/9/8/chartex" xmlns:mc="http://schemas.openxmlformats.org/markup-compatibility/2006" xmlns:o="urn:schemas-microsoft-com:office:office" xmlns:r="http://schemas.openxmlformats.org/officeDocument/2006/relationships" xmlns:m="http://schemas.openxmlformats.org/officeDocument/2006/math" xmlns:v="urn:schemas-microsoft-com:vml" xmlns:wp14="http://schemas.microsoft.com/office/word/2010/wordprocessingDrawing" xmlns:wp="http://schemas.openxmlformats.org/drawingml/2006/wordprocessingDrawing" xmlns:w10="urn:schemas-microsoft-com:office:word" xmlns:w="http://schemas.openxmlformats.org/wordprocessingml/2006/main" xmlns:w14="http://schemas.microsoft.com/office/word/2010/wordml" xmlns:w15="http://schemas.microsoft.com/office/word/2012/wordml" xmlns:w16se="http://schemas.microsoft.com/office/word/2015/wordml/symex" xmlns:wpg="http://schemas.microsoft.com/office/word/2010/wordprocessingGroup" xmlns:wpi="http://schemas.microsoft.com/office/word/2010/wordprocessingInk" xmlns:wne="http://schemas.microsoft.com/office/word/2006/wordml" xmlns:wps="http://schemas.microsoft.com/office/word/2010/wordprocessingShape" mc:Ignorable="w14 w15 w16se wp14">
   <w:body>
     <w:p>
       <w:pPr>
@@ -60,31 +60,29 @@
       </w:r>
     </w:p>
     <w:p>
+      <w:r>
+        <w:t xml:space="preserve">Added the Classification_Utils.py module to the analysis scripts folder I and an </w:t>
+      </w:r>
+      <w:proofErr w:type="spellStart"/>
+      <w:r>
+        <w:t>Ipython</w:t>
+      </w:r>
+      <w:proofErr w:type="spellEnd"/>
+      <w:r>
+        <w:t xml:space="preserve"> </w:t>
+      </w:r>
       <w:proofErr w:type="gramStart"/>
       <w:r>
-        <w:t xml:space="preserve">Added the Classification_Utils.py module to the analysis scripts folder I and an </w:t>
-      </w:r>
-      <w:proofErr w:type="spellStart"/>
-      <w:r>
-        <w:t>Ipython</w:t>
-      </w:r>
-      <w:proofErr w:type="spellEnd"/>
-      <w:r>
-        <w:t xml:space="preserve"> note book for test several of the learning models.</w:t>
+        <w:t>note book</w:t>
       </w:r>
       <w:proofErr w:type="gramEnd"/>
-    </w:p>
-    <w:p>
-      <w:r>
-        <w:t xml:space="preserve">Naive </w:t>
-      </w:r>
-      <w:proofErr w:type="spellStart"/>
-      <w:r>
-        <w:t>Bayes</w:t>
-      </w:r>
-      <w:proofErr w:type="spellEnd"/>
-      <w:r>
-        <w:t xml:space="preserve"> and SVC both got 100% accuracies on the training set. Have not run the test set.</w:t>
+      <w:r>
+        <w:t xml:space="preserve"> for test several of the learning models.</w:t>
+      </w:r>
+    </w:p>
+    <w:p>
+      <w:r>
+        <w:t>Naive Bayes and SVC both got 100% accuracies on the training set. Have not run the test set.</w:t>
       </w:r>
     </w:p>
     <w:p>
@@ -122,15 +120,7 @@
     </w:p>
     <w:p>
       <w:r>
-        <w:t xml:space="preserve">Multinomial </w:t>
-      </w:r>
-      <w:proofErr w:type="spellStart"/>
-      <w:r>
-        <w:t>Bayes</w:t>
-      </w:r>
-      <w:proofErr w:type="spellEnd"/>
-      <w:r>
-        <w:t>: is being dumb and not working</w:t>
+        <w:t>Multinomial Bayes: is being dumb and not working</w:t>
       </w:r>
     </w:p>
     <w:p>
@@ -180,15 +170,15 @@
     </w:p>
     <w:p>
       <w:r>
-        <w:t xml:space="preserve">Modified the random analysis script so it </w:t>
+        <w:t xml:space="preserve">Modified the random analysis script so it test on the actual test data set and </w:t>
       </w:r>
       <w:proofErr w:type="gramStart"/>
       <w:r>
-        <w:t>test</w:t>
+        <w:t>trains on the whole</w:t>
       </w:r>
       <w:proofErr w:type="gramEnd"/>
       <w:r>
-        <w:t xml:space="preserve"> on the actual test data set and trains on the whole training set. The test set was run one once and no parameters were changed to adjust to it.</w:t>
+        <w:t xml:space="preserve"> training set. The test set was run one once and no parameters were changed to adjust to it.</w:t>
       </w:r>
     </w:p>
     <w:p>
@@ -230,13 +220,8 @@
       </w:r>
     </w:p>
     <w:p>
-      <w:proofErr w:type="gramStart"/>
-      <w:r>
-        <w:t>Ran the Dist data through the basic classifiers.</w:t>
-      </w:r>
-      <w:proofErr w:type="gramEnd"/>
-      <w:r>
-        <w:t xml:space="preserve"> Accuracies were not so good. </w:t>
+      <w:r>
+        <w:t xml:space="preserve">Ran the Dist data through the basic classifiers. Accuracies were not so good. </w:t>
       </w:r>
       <w:proofErr w:type="spellStart"/>
       <w:r>
@@ -256,11 +241,9 @@
       </w:r>
     </w:p>
     <w:p>
-      <w:proofErr w:type="gramStart"/>
       <w:r>
         <w:t>Ideas to increase accuracy.</w:t>
       </w:r>
-      <w:proofErr w:type="gramEnd"/>
     </w:p>
     <w:p>
       <w:pPr>
@@ -361,15 +344,15 @@
     </w:p>
     <w:p>
       <w:r>
-        <w:t xml:space="preserve">Did feature selection on the data and re </w:t>
+        <w:t xml:space="preserve">Did feature selection on the data and re ran the </w:t>
       </w:r>
       <w:proofErr w:type="gramStart"/>
       <w:r>
-        <w:t>ran</w:t>
+        <w:t>models.</w:t>
       </w:r>
       <w:proofErr w:type="gramEnd"/>
       <w:r>
-        <w:t xml:space="preserve"> the models. GB and </w:t>
+        <w:t xml:space="preserve"> GB and </w:t>
       </w:r>
       <w:proofErr w:type="spellStart"/>
       <w:r>
@@ -415,7 +398,15 @@
       </w:r>
       <w:proofErr w:type="spellEnd"/>
       <w:r>
-        <w:t>: visualize the dist of the fake and the real data all at the same time instead of broken up</w:t>
+        <w:t xml:space="preserve">: visualize the </w:t>
+      </w:r>
+      <w:proofErr w:type="spellStart"/>
+      <w:r>
+        <w:t>dist</w:t>
+      </w:r>
+      <w:proofErr w:type="spellEnd"/>
+      <w:r>
+        <w:t xml:space="preserve"> of the fake and the real data all at the same time instead of broken up</w:t>
       </w:r>
     </w:p>
     <w:p>
@@ -443,13 +434,8 @@
       </w:r>
     </w:p>
     <w:p>
-      <w:proofErr w:type="gramStart"/>
-      <w:r>
-        <w:t>Added the information from benford_py for first and second digit to the training data.</w:t>
-      </w:r>
-      <w:proofErr w:type="gramEnd"/>
-      <w:r>
-        <w:t xml:space="preserve"> It did not improve accuracy. </w:t>
+      <w:r>
+        <w:t xml:space="preserve">Added the information from benford_py for first and second digit to the training data. It did not improve accuracy. </w:t>
       </w:r>
       <w:proofErr w:type="spellStart"/>
       <w:r>
@@ -648,13 +634,8 @@
       </w:r>
       <w:proofErr w:type="spellEnd"/>
       <w:r>
-        <w:t xml:space="preserve"> </w:t>
-      </w:r>
-      <w:proofErr w:type="spellStart"/>
-      <w:r>
-        <w:t>Bayes</w:t>
-      </w:r>
-      <w:proofErr w:type="spellEnd"/>
+        <w:t xml:space="preserve"> Bayes</w:t>
+      </w:r>
     </w:p>
     <w:p>
       <w:pPr>
@@ -891,13 +872,8 @@
       </w:r>
       <w:proofErr w:type="spellEnd"/>
       <w:r>
-        <w:t xml:space="preserve"> </w:t>
-      </w:r>
-      <w:proofErr w:type="spellStart"/>
-      <w:r>
-        <w:t>Bayes</w:t>
-      </w:r>
-      <w:proofErr w:type="spellEnd"/>
+        <w:t xml:space="preserve"> Bayes</w:t>
+      </w:r>
     </w:p>
     <w:p>
       <w:pPr>
@@ -1008,6 +984,11 @@
       </w:r>
     </w:p>
     <w:p>
+      <w:pPr>
+        <w:rPr>
+          <w:rFonts w:ascii="Calibri" w:hAnsi="Calibri" w:cs="Calibri"/>
+        </w:rPr>
+      </w:pPr>
       <w:r>
         <w:t>Also I received imputation software (</w:t>
       </w:r>
@@ -1053,6 +1034,97 @@
         </w:rPr>
         <w:t xml:space="preserve"> file) so I am not publicly publishing someone else’s work.</w:t>
       </w:r>
+    </w:p>
+    <w:p>
+      <w:pPr>
+        <w:rPr>
+          <w:rFonts w:ascii="Calibri" w:hAnsi="Calibri" w:cs="Calibri"/>
+        </w:rPr>
+      </w:pPr>
+    </w:p>
+    <w:p>
+      <w:pPr>
+        <w:rPr>
+          <w:rFonts w:ascii="Calibri" w:hAnsi="Calibri" w:cs="Calibri"/>
+        </w:rPr>
+      </w:pPr>
+      <w:r>
+        <w:rPr>
+          <w:rFonts w:ascii="Calibri" w:hAnsi="Calibri" w:cs="Calibri"/>
+        </w:rPr>
+        <w:t>January 7</w:t>
+      </w:r>
+      <w:r>
+        <w:rPr>
+          <w:rFonts w:ascii="Calibri" w:hAnsi="Calibri" w:cs="Calibri"/>
+          <w:vertAlign w:val="superscript"/>
+        </w:rPr>
+        <w:t>th</w:t>
+      </w:r>
+      <w:r>
+        <w:rPr>
+          <w:rFonts w:ascii="Calibri" w:hAnsi="Calibri" w:cs="Calibri"/>
+        </w:rPr>
+        <w:t xml:space="preserve"> 2019</w:t>
+      </w:r>
+    </w:p>
+    <w:p>
+      <w:pPr>
+        <w:rPr>
+          <w:rFonts w:ascii="Calibri" w:hAnsi="Calibri" w:cs="Calibri"/>
+        </w:rPr>
+      </w:pPr>
+      <w:r>
+        <w:rPr>
+          <w:rFonts w:ascii="Calibri" w:hAnsi="Calibri" w:cs="Calibri"/>
+        </w:rPr>
+        <w:t xml:space="preserve">Ran Script to Generate 100 version of all </w:t>
+      </w:r>
+      <w:proofErr w:type="gramStart"/>
+      <w:r>
+        <w:rPr>
+          <w:rFonts w:ascii="Calibri" w:hAnsi="Calibri" w:cs="Calibri"/>
+        </w:rPr>
+        <w:t>3</w:t>
+      </w:r>
+      <w:proofErr w:type="gramEnd"/>
+      <w:r>
+        <w:rPr>
+          <w:rFonts w:ascii="Calibri" w:hAnsi="Calibri" w:cs="Calibri"/>
+        </w:rPr>
+        <w:t xml:space="preserve"> data sets for the distribution analysis: </w:t>
+      </w:r>
+      <w:r>
+        <w:rPr>
+          <w:rFonts w:ascii="Calibri" w:hAnsi="Calibri" w:cs="Calibri"/>
+        </w:rPr>
+        <w:br/>
+        <w:t>distribution-data-100-all-types.R</w:t>
+      </w:r>
+    </w:p>
+    <w:p>
+      <w:r>
+        <w:rPr>
+          <w:rFonts w:ascii="Calibri" w:hAnsi="Calibri" w:cs="Calibri"/>
+        </w:rPr>
+        <w:t xml:space="preserve">Work on getting </w:t>
+      </w:r>
+      <w:proofErr w:type="spellStart"/>
+      <w:r>
+        <w:rPr>
+          <w:rFonts w:ascii="Calibri" w:hAnsi="Calibri" w:cs="Calibri"/>
+        </w:rPr>
+        <w:t>DreamAI</w:t>
+      </w:r>
+      <w:proofErr w:type="spellEnd"/>
+      <w:r>
+        <w:rPr>
+          <w:rFonts w:ascii="Calibri" w:hAnsi="Calibri" w:cs="Calibri"/>
+        </w:rPr>
+        <w:t xml:space="preserve"> installed on Mary Lou</w:t>
+      </w:r>
+      <w:bookmarkStart w:id="0" w:name="_GoBack"/>
+      <w:bookmarkEnd w:id="0"/>
     </w:p>
     <w:sectPr>
       <w:pgSz w:w="12240" w:h="15840"/>
@@ -1065,8 +1137,8 @@
 </file>
 
 <file path=word/numbering.xml><?xml version="1.0" encoding="utf-8"?>
-<w:numbering xmlns:ve="http://schemas.openxmlformats.org/markup-compatibility/2006" xmlns:o="urn:schemas-microsoft-com:office:office" xmlns:r="http://schemas.openxmlformats.org/officeDocument/2006/relationships" xmlns:m="http://schemas.openxmlformats.org/officeDocument/2006/math" xmlns:v="urn:schemas-microsoft-com:vml" xmlns:wp="http://schemas.openxmlformats.org/drawingml/2006/wordprocessingDrawing" xmlns:w10="urn:schemas-microsoft-com:office:word" xmlns:w="http://schemas.openxmlformats.org/wordprocessingml/2006/main" xmlns:wne="http://schemas.microsoft.com/office/word/2006/wordml">
-  <w:abstractNum w:abstractNumId="0">
+<w:numbering xmlns:wpc="http://schemas.microsoft.com/office/word/2010/wordprocessingCanvas" xmlns:cx="http://schemas.microsoft.com/office/drawing/2014/chartex" xmlns:cx1="http://schemas.microsoft.com/office/drawing/2015/9/8/chartex" xmlns:mc="http://schemas.openxmlformats.org/markup-compatibility/2006" xmlns:o="urn:schemas-microsoft-com:office:office" xmlns:r="http://schemas.openxmlformats.org/officeDocument/2006/relationships" xmlns:m="http://schemas.openxmlformats.org/officeDocument/2006/math" xmlns:v="urn:schemas-microsoft-com:vml" xmlns:wp14="http://schemas.microsoft.com/office/word/2010/wordprocessingDrawing" xmlns:wp="http://schemas.openxmlformats.org/drawingml/2006/wordprocessingDrawing" xmlns:w10="urn:schemas-microsoft-com:office:word" xmlns:w="http://schemas.openxmlformats.org/wordprocessingml/2006/main" xmlns:w14="http://schemas.microsoft.com/office/word/2010/wordml" xmlns:w15="http://schemas.microsoft.com/office/word/2012/wordml" xmlns:w16se="http://schemas.microsoft.com/office/word/2015/wordml/symex" xmlns:wpg="http://schemas.microsoft.com/office/word/2010/wordprocessingGroup" xmlns:wpi="http://schemas.microsoft.com/office/word/2010/wordprocessingInk" xmlns:wne="http://schemas.microsoft.com/office/word/2006/wordml" xmlns:wps="http://schemas.microsoft.com/office/word/2010/wordprocessingShape" mc:Ignorable="w14 w15 w16se wp14">
+  <w:abstractNum w:abstractNumId="0" w15:restartNumberingAfterBreak="0">
     <w:nsid w:val="1B0675D5"/>
     <w:multiLevelType w:val="hybridMultilevel"/>
     <w:tmpl w:val="A7200E9C"/>
@@ -1185,7 +1257,7 @@
 </file>
 
 <file path=word/styles.xml><?xml version="1.0" encoding="utf-8"?>
-<w:styles xmlns:r="http://schemas.openxmlformats.org/officeDocument/2006/relationships" xmlns:w="http://schemas.openxmlformats.org/wordprocessingml/2006/main">
+<w:styles xmlns:mc="http://schemas.openxmlformats.org/markup-compatibility/2006" xmlns:r="http://schemas.openxmlformats.org/officeDocument/2006/relationships" xmlns:w="http://schemas.openxmlformats.org/wordprocessingml/2006/main" xmlns:w14="http://schemas.microsoft.com/office/word/2010/wordml" xmlns:w15="http://schemas.microsoft.com/office/word/2012/wordml" xmlns:w16se="http://schemas.microsoft.com/office/word/2015/wordml/symex" mc:Ignorable="w14 w15 w16se">
   <w:docDefaults>
     <w:rPrDefault>
       <w:rPr>
@@ -1201,144 +1273,378 @@
       </w:pPr>
     </w:pPrDefault>
   </w:docDefaults>
-  <w:latentStyles w:defLockedState="0" w:defUIPriority="99" w:defSemiHidden="1" w:defUnhideWhenUsed="1" w:defQFormat="0" w:count="267">
-    <w:lsdException w:name="Normal" w:semiHidden="0" w:uiPriority="0" w:unhideWhenUsed="0" w:qFormat="1"/>
-    <w:lsdException w:name="heading 1" w:semiHidden="0" w:uiPriority="9" w:unhideWhenUsed="0" w:qFormat="1"/>
-    <w:lsdException w:name="heading 2" w:uiPriority="9" w:qFormat="1"/>
-    <w:lsdException w:name="heading 3" w:uiPriority="9" w:qFormat="1"/>
-    <w:lsdException w:name="heading 4" w:uiPriority="9" w:qFormat="1"/>
-    <w:lsdException w:name="heading 5" w:uiPriority="9" w:qFormat="1"/>
-    <w:lsdException w:name="heading 6" w:uiPriority="9" w:qFormat="1"/>
-    <w:lsdException w:name="heading 7" w:uiPriority="9" w:qFormat="1"/>
-    <w:lsdException w:name="heading 8" w:uiPriority="9" w:qFormat="1"/>
-    <w:lsdException w:name="heading 9" w:uiPriority="9" w:qFormat="1"/>
-    <w:lsdException w:name="toc 1" w:uiPriority="39"/>
-    <w:lsdException w:name="toc 2" w:uiPriority="39"/>
-    <w:lsdException w:name="toc 3" w:uiPriority="39"/>
-    <w:lsdException w:name="toc 4" w:uiPriority="39"/>
-    <w:lsdException w:name="toc 5" w:uiPriority="39"/>
-    <w:lsdException w:name="toc 6" w:uiPriority="39"/>
-    <w:lsdException w:name="toc 7" w:uiPriority="39"/>
-    <w:lsdException w:name="toc 8" w:uiPriority="39"/>
-    <w:lsdException w:name="toc 9" w:uiPriority="39"/>
-    <w:lsdException w:name="caption" w:uiPriority="35" w:qFormat="1"/>
-    <w:lsdException w:name="Title" w:semiHidden="0" w:uiPriority="10" w:unhideWhenUsed="0" w:qFormat="1"/>
-    <w:lsdException w:name="Default Paragraph Font" w:uiPriority="1"/>
-    <w:lsdException w:name="Subtitle" w:semiHidden="0" w:uiPriority="11" w:unhideWhenUsed="0" w:qFormat="1"/>
-    <w:lsdException w:name="Strong" w:semiHidden="0" w:uiPriority="22" w:unhideWhenUsed="0" w:qFormat="1"/>
-    <w:lsdException w:name="Emphasis" w:semiHidden="0" w:uiPriority="20" w:unhideWhenUsed="0" w:qFormat="1"/>
-    <w:lsdException w:name="Table Grid" w:semiHidden="0" w:uiPriority="39" w:unhideWhenUsed="0"/>
-    <w:lsdException w:name="Placeholder Text" w:unhideWhenUsed="0"/>
-    <w:lsdException w:name="No Spacing" w:semiHidden="0" w:uiPriority="1" w:unhideWhenUsed="0" w:qFormat="1"/>
-    <w:lsdException w:name="Light Shading" w:semiHidden="0" w:uiPriority="60" w:unhideWhenUsed="0"/>
-    <w:lsdException w:name="Light List" w:semiHidden="0" w:uiPriority="61" w:unhideWhenUsed="0"/>
-    <w:lsdException w:name="Light Grid" w:semiHidden="0" w:uiPriority="62" w:unhideWhenUsed="0"/>
-    <w:lsdException w:name="Medium Shading 1" w:semiHidden="0" w:uiPriority="63" w:unhideWhenUsed="0"/>
-    <w:lsdException w:name="Medium Shading 2" w:semiHidden="0" w:uiPriority="64" w:unhideWhenUsed="0"/>
-    <w:lsdException w:name="Medium List 1" w:semiHidden="0" w:uiPriority="65" w:unhideWhenUsed="0"/>
-    <w:lsdException w:name="Medium List 2" w:semiHidden="0" w:uiPriority="66" w:unhideWhenUsed="0"/>
-    <w:lsdException w:name="Medium Grid 1" w:semiHidden="0" w:uiPriority="67" w:unhideWhenUsed="0"/>
-    <w:lsdException w:name="Medium Grid 2" w:semiHidden="0" w:uiPriority="68" w:unhideWhenUsed="0"/>
-    <w:lsdException w:name="Medium Grid 3" w:semiHidden="0" w:uiPriority="69" w:unhideWhenUsed="0"/>
-    <w:lsdException w:name="Dark List" w:semiHidden="0" w:uiPriority="70" w:unhideWhenUsed="0"/>
-    <w:lsdException w:name="Colorful Shading" w:semiHidden="0" w:uiPriority="71" w:unhideWhenUsed="0"/>
-    <w:lsdException w:name="Colorful List" w:semiHidden="0" w:uiPriority="72" w:unhideWhenUsed="0"/>
-    <w:lsdException w:name="Colorful Grid" w:semiHidden="0" w:uiPriority="73" w:unhideWhenUsed="0"/>
-    <w:lsdException w:name="Light Shading Accent 1" w:semiHidden="0" w:uiPriority="60" w:unhideWhenUsed="0"/>
-    <w:lsdException w:name="Light List Accent 1" w:semiHidden="0" w:uiPriority="61" w:unhideWhenUsed="0"/>
-    <w:lsdException w:name="Light Grid Accent 1" w:semiHidden="0" w:uiPriority="62" w:unhideWhenUsed="0"/>
-    <w:lsdException w:name="Medium Shading 1 Accent 1" w:semiHidden="0" w:uiPriority="63" w:unhideWhenUsed="0"/>
-    <w:lsdException w:name="Medium Shading 2 Accent 1" w:semiHidden="0" w:uiPriority="64" w:unhideWhenUsed="0"/>
-    <w:lsdException w:name="Medium List 1 Accent 1" w:semiHidden="0" w:uiPriority="65" w:unhideWhenUsed="0"/>
-    <w:lsdException w:name="Revision" w:unhideWhenUsed="0"/>
-    <w:lsdException w:name="List Paragraph" w:semiHidden="0" w:uiPriority="34" w:unhideWhenUsed="0" w:qFormat="1"/>
-    <w:lsdException w:name="Quote" w:semiHidden="0" w:uiPriority="29" w:unhideWhenUsed="0" w:qFormat="1"/>
-    <w:lsdException w:name="Intense Quote" w:semiHidden="0" w:uiPriority="30" w:unhideWhenUsed="0" w:qFormat="1"/>
-    <w:lsdException w:name="Medium List 2 Accent 1" w:semiHidden="0" w:uiPriority="66" w:unhideWhenUsed="0"/>
-    <w:lsdException w:name="Medium Grid 1 Accent 1" w:semiHidden="0" w:uiPriority="67" w:unhideWhenUsed="0"/>
-    <w:lsdException w:name="Medium Grid 2 Accent 1" w:semiHidden="0" w:uiPriority="68" w:unhideWhenUsed="0"/>
-    <w:lsdException w:name="Medium Grid 3 Accent 1" w:semiHidden="0" w:uiPriority="69" w:unhideWhenUsed="0"/>
-    <w:lsdException w:name="Dark List Accent 1" w:semiHidden="0" w:uiPriority="70" w:unhideWhenUsed="0"/>
-    <w:lsdException w:name="Colorful Shading Accent 1" w:semiHidden="0" w:uiPriority="71" w:unhideWhenUsed="0"/>
-    <w:lsdException w:name="Colorful List Accent 1" w:semiHidden="0" w:uiPriority="72" w:unhideWhenUsed="0"/>
-    <w:lsdException w:name="Colorful Grid Accent 1" w:semiHidden="0" w:uiPriority="73" w:unhideWhenUsed="0"/>
-    <w:lsdException w:name="Light Shading Accent 2" w:semiHidden="0" w:uiPriority="60" w:unhideWhenUsed="0"/>
-    <w:lsdException w:name="Light List Accent 2" w:semiHidden="0" w:uiPriority="61" w:unhideWhenUsed="0"/>
-    <w:lsdException w:name="Light Grid Accent 2" w:semiHidden="0" w:uiPriority="62" w:unhideWhenUsed="0"/>
-    <w:lsdException w:name="Medium Shading 1 Accent 2" w:semiHidden="0" w:uiPriority="63" w:unhideWhenUsed="0"/>
-    <w:lsdException w:name="Medium Shading 2 Accent 2" w:semiHidden="0" w:uiPriority="64" w:unhideWhenUsed="0"/>
-    <w:lsdException w:name="Medium List 1 Accent 2" w:semiHidden="0" w:uiPriority="65" w:unhideWhenUsed="0"/>
-    <w:lsdException w:name="Medium List 2 Accent 2" w:semiHidden="0" w:uiPriority="66" w:unhideWhenUsed="0"/>
-    <w:lsdException w:name="Medium Grid 1 Accent 2" w:semiHidden="0" w:uiPriority="67" w:unhideWhenUsed="0"/>
-    <w:lsdException w:name="Medium Grid 2 Accent 2" w:semiHidden="0" w:uiPriority="68" w:unhideWhenUsed="0"/>
-    <w:lsdException w:name="Medium Grid 3 Accent 2" w:semiHidden="0" w:uiPriority="69" w:unhideWhenUsed="0"/>
-    <w:lsdException w:name="Dark List Accent 2" w:semiHidden="0" w:uiPriority="70" w:unhideWhenUsed="0"/>
-    <w:lsdException w:name="Colorful Shading Accent 2" w:semiHidden="0" w:uiPriority="71" w:unhideWhenUsed="0"/>
-    <w:lsdException w:name="Colorful List Accent 2" w:semiHidden="0" w:uiPriority="72" w:unhideWhenUsed="0"/>
-    <w:lsdException w:name="Colorful Grid Accent 2" w:semiHidden="0" w:uiPriority="73" w:unhideWhenUsed="0"/>
-    <w:lsdException w:name="Light Shading Accent 3" w:semiHidden="0" w:uiPriority="60" w:unhideWhenUsed="0"/>
-    <w:lsdException w:name="Light List Accent 3" w:semiHidden="0" w:uiPriority="61" w:unhideWhenUsed="0"/>
-    <w:lsdException w:name="Light Grid Accent 3" w:semiHidden="0" w:uiPriority="62" w:unhideWhenUsed="0"/>
-    <w:lsdException w:name="Medium Shading 1 Accent 3" w:semiHidden="0" w:uiPriority="63" w:unhideWhenUsed="0"/>
-    <w:lsdException w:name="Medium Shading 2 Accent 3" w:semiHidden="0" w:uiPriority="64" w:unhideWhenUsed="0"/>
-    <w:lsdException w:name="Medium List 1 Accent 3" w:semiHidden="0" w:uiPriority="65" w:unhideWhenUsed="0"/>
-    <w:lsdException w:name="Medium List 2 Accent 3" w:semiHidden="0" w:uiPriority="66" w:unhideWhenUsed="0"/>
-    <w:lsdException w:name="Medium Grid 1 Accent 3" w:semiHidden="0" w:uiPriority="67" w:unhideWhenUsed="0"/>
-    <w:lsdException w:name="Medium Grid 2 Accent 3" w:semiHidden="0" w:uiPriority="68" w:unhideWhenUsed="0"/>
-    <w:lsdException w:name="Medium Grid 3 Accent 3" w:semiHidden="0" w:uiPriority="69" w:unhideWhenUsed="0"/>
-    <w:lsdException w:name="Dark List Accent 3" w:semiHidden="0" w:uiPriority="70" w:unhideWhenUsed="0"/>
-    <w:lsdException w:name="Colorful Shading Accent 3" w:semiHidden="0" w:uiPriority="71" w:unhideWhenUsed="0"/>
-    <w:lsdException w:name="Colorful List Accent 3" w:semiHidden="0" w:uiPriority="72" w:unhideWhenUsed="0"/>
-    <w:lsdException w:name="Colorful Grid Accent 3" w:semiHidden="0" w:uiPriority="73" w:unhideWhenUsed="0"/>
-    <w:lsdException w:name="Light Shading Accent 4" w:semiHidden="0" w:uiPriority="60" w:unhideWhenUsed="0"/>
-    <w:lsdException w:name="Light List Accent 4" w:semiHidden="0" w:uiPriority="61" w:unhideWhenUsed="0"/>
-    <w:lsdException w:name="Light Grid Accent 4" w:semiHidden="0" w:uiPriority="62" w:unhideWhenUsed="0"/>
-    <w:lsdException w:name="Medium Shading 1 Accent 4" w:semiHidden="0" w:uiPriority="63" w:unhideWhenUsed="0"/>
-    <w:lsdException w:name="Medium Shading 2 Accent 4" w:semiHidden="0" w:uiPriority="64" w:unhideWhenUsed="0"/>
-    <w:lsdException w:name="Medium List 1 Accent 4" w:semiHidden="0" w:uiPriority="65" w:unhideWhenUsed="0"/>
-    <w:lsdException w:name="Medium List 2 Accent 4" w:semiHidden="0" w:uiPriority="66" w:unhideWhenUsed="0"/>
-    <w:lsdException w:name="Medium Grid 1 Accent 4" w:semiHidden="0" w:uiPriority="67" w:unhideWhenUsed="0"/>
-    <w:lsdException w:name="Medium Grid 2 Accent 4" w:semiHidden="0" w:uiPriority="68" w:unhideWhenUsed="0"/>
-    <w:lsdException w:name="Medium Grid 3 Accent 4" w:semiHidden="0" w:uiPriority="69" w:unhideWhenUsed="0"/>
-    <w:lsdException w:name="Dark List Accent 4" w:semiHidden="0" w:uiPriority="70" w:unhideWhenUsed="0"/>
-    <w:lsdException w:name="Colorful Shading Accent 4" w:semiHidden="0" w:uiPriority="71" w:unhideWhenUsed="0"/>
-    <w:lsdException w:name="Colorful List Accent 4" w:semiHidden="0" w:uiPriority="72" w:unhideWhenUsed="0"/>
-    <w:lsdException w:name="Colorful Grid Accent 4" w:semiHidden="0" w:uiPriority="73" w:unhideWhenUsed="0"/>
-    <w:lsdException w:name="Light Shading Accent 5" w:semiHidden="0" w:uiPriority="60" w:unhideWhenUsed="0"/>
-    <w:lsdException w:name="Light List Accent 5" w:semiHidden="0" w:uiPriority="61" w:unhideWhenUsed="0"/>
-    <w:lsdException w:name="Light Grid Accent 5" w:semiHidden="0" w:uiPriority="62" w:unhideWhenUsed="0"/>
-    <w:lsdException w:name="Medium Shading 1 Accent 5" w:semiHidden="0" w:uiPriority="63" w:unhideWhenUsed="0"/>
-    <w:lsdException w:name="Medium Shading 2 Accent 5" w:semiHidden="0" w:uiPriority="64" w:unhideWhenUsed="0"/>
-    <w:lsdException w:name="Medium List 1 Accent 5" w:semiHidden="0" w:uiPriority="65" w:unhideWhenUsed="0"/>
-    <w:lsdException w:name="Medium List 2 Accent 5" w:semiHidden="0" w:uiPriority="66" w:unhideWhenUsed="0"/>
-    <w:lsdException w:name="Medium Grid 1 Accent 5" w:semiHidden="0" w:uiPriority="67" w:unhideWhenUsed="0"/>
-    <w:lsdException w:name="Medium Grid 2 Accent 5" w:semiHidden="0" w:uiPriority="68" w:unhideWhenUsed="0"/>
-    <w:lsdException w:name="Medium Grid 3 Accent 5" w:semiHidden="0" w:uiPriority="69" w:unhideWhenUsed="0"/>
-    <w:lsdException w:name="Dark List Accent 5" w:semiHidden="0" w:uiPriority="70" w:unhideWhenUsed="0"/>
-    <w:lsdException w:name="Colorful Shading Accent 5" w:semiHidden="0" w:uiPriority="71" w:unhideWhenUsed="0"/>
-    <w:lsdException w:name="Colorful List Accent 5" w:semiHidden="0" w:uiPriority="72" w:unhideWhenUsed="0"/>
-    <w:lsdException w:name="Colorful Grid Accent 5" w:semiHidden="0" w:uiPriority="73" w:unhideWhenUsed="0"/>
-    <w:lsdException w:name="Light Shading Accent 6" w:semiHidden="0" w:uiPriority="60" w:unhideWhenUsed="0"/>
-    <w:lsdException w:name="Light List Accent 6" w:semiHidden="0" w:uiPriority="61" w:unhideWhenUsed="0"/>
-    <w:lsdException w:name="Light Grid Accent 6" w:semiHidden="0" w:uiPriority="62" w:unhideWhenUsed="0"/>
-    <w:lsdException w:name="Medium Shading 1 Accent 6" w:semiHidden="0" w:uiPriority="63" w:unhideWhenUsed="0"/>
-    <w:lsdException w:name="Medium Shading 2 Accent 6" w:semiHidden="0" w:uiPriority="64" w:unhideWhenUsed="0"/>
-    <w:lsdException w:name="Medium List 1 Accent 6" w:semiHidden="0" w:uiPriority="65" w:unhideWhenUsed="0"/>
-    <w:lsdException w:name="Medium List 2 Accent 6" w:semiHidden="0" w:uiPriority="66" w:unhideWhenUsed="0"/>
-    <w:lsdException w:name="Medium Grid 1 Accent 6" w:semiHidden="0" w:uiPriority="67" w:unhideWhenUsed="0"/>
-    <w:lsdException w:name="Medium Grid 2 Accent 6" w:semiHidden="0" w:uiPriority="68" w:unhideWhenUsed="0"/>
-    <w:lsdException w:name="Medium Grid 3 Accent 6" w:semiHidden="0" w:uiPriority="69" w:unhideWhenUsed="0"/>
-    <w:lsdException w:name="Dark List Accent 6" w:semiHidden="0" w:uiPriority="70" w:unhideWhenUsed="0"/>
-    <w:lsdException w:name="Colorful Shading Accent 6" w:semiHidden="0" w:uiPriority="71" w:unhideWhenUsed="0"/>
-    <w:lsdException w:name="Colorful List Accent 6" w:semiHidden="0" w:uiPriority="72" w:unhideWhenUsed="0"/>
-    <w:lsdException w:name="Colorful Grid Accent 6" w:semiHidden="0" w:uiPriority="73" w:unhideWhenUsed="0"/>
-    <w:lsdException w:name="Subtle Emphasis" w:semiHidden="0" w:uiPriority="19" w:unhideWhenUsed="0" w:qFormat="1"/>
-    <w:lsdException w:name="Intense Emphasis" w:semiHidden="0" w:uiPriority="21" w:unhideWhenUsed="0" w:qFormat="1"/>
-    <w:lsdException w:name="Subtle Reference" w:semiHidden="0" w:uiPriority="31" w:unhideWhenUsed="0" w:qFormat="1"/>
-    <w:lsdException w:name="Intense Reference" w:semiHidden="0" w:uiPriority="32" w:unhideWhenUsed="0" w:qFormat="1"/>
-    <w:lsdException w:name="Book Title" w:semiHidden="0" w:uiPriority="33" w:unhideWhenUsed="0" w:qFormat="1"/>
-    <w:lsdException w:name="Bibliography" w:uiPriority="37"/>
-    <w:lsdException w:name="TOC Heading" w:uiPriority="39" w:qFormat="1"/>
+  <w:latentStyles w:defLockedState="0" w:defUIPriority="99" w:defSemiHidden="0" w:defUnhideWhenUsed="0" w:defQFormat="0" w:count="371">
+    <w:lsdException w:name="Normal" w:uiPriority="0" w:qFormat="1"/>
+    <w:lsdException w:name="heading 1" w:uiPriority="9" w:qFormat="1"/>
+    <w:lsdException w:name="heading 2" w:semiHidden="1" w:uiPriority="9" w:unhideWhenUsed="1" w:qFormat="1"/>
+    <w:lsdException w:name="heading 3" w:semiHidden="1" w:uiPriority="9" w:unhideWhenUsed="1" w:qFormat="1"/>
+    <w:lsdException w:name="heading 4" w:semiHidden="1" w:uiPriority="9" w:unhideWhenUsed="1" w:qFormat="1"/>
+    <w:lsdException w:name="heading 5" w:semiHidden="1" w:uiPriority="9" w:unhideWhenUsed="1" w:qFormat="1"/>
+    <w:lsdException w:name="heading 6" w:semiHidden="1" w:uiPriority="9" w:unhideWhenUsed="1" w:qFormat="1"/>
+    <w:lsdException w:name="heading 7" w:semiHidden="1" w:uiPriority="9" w:unhideWhenUsed="1" w:qFormat="1"/>
+    <w:lsdException w:name="heading 8" w:semiHidden="1" w:uiPriority="9" w:unhideWhenUsed="1" w:qFormat="1"/>
+    <w:lsdException w:name="heading 9" w:semiHidden="1" w:uiPriority="9" w:unhideWhenUsed="1" w:qFormat="1"/>
+    <w:lsdException w:name="index 1" w:semiHidden="1" w:unhideWhenUsed="1"/>
+    <w:lsdException w:name="index 2" w:semiHidden="1" w:unhideWhenUsed="1"/>
+    <w:lsdException w:name="index 3" w:semiHidden="1" w:unhideWhenUsed="1"/>
+    <w:lsdException w:name="index 4" w:semiHidden="1" w:unhideWhenUsed="1"/>
+    <w:lsdException w:name="index 5" w:semiHidden="1" w:unhideWhenUsed="1"/>
+    <w:lsdException w:name="index 6" w:semiHidden="1" w:unhideWhenUsed="1"/>
+    <w:lsdException w:name="index 7" w:semiHidden="1" w:unhideWhenUsed="1"/>
+    <w:lsdException w:name="index 8" w:semiHidden="1" w:unhideWhenUsed="1"/>
+    <w:lsdException w:name="index 9" w:semiHidden="1" w:unhideWhenUsed="1"/>
+    <w:lsdException w:name="toc 1" w:semiHidden="1" w:uiPriority="39" w:unhideWhenUsed="1"/>
+    <w:lsdException w:name="toc 2" w:semiHidden="1" w:uiPriority="39" w:unhideWhenUsed="1"/>
+    <w:lsdException w:name="toc 3" w:semiHidden="1" w:uiPriority="39" w:unhideWhenUsed="1"/>
+    <w:lsdException w:name="toc 4" w:semiHidden="1" w:uiPriority="39" w:unhideWhenUsed="1"/>
+    <w:lsdException w:name="toc 5" w:semiHidden="1" w:uiPriority="39" w:unhideWhenUsed="1"/>
+    <w:lsdException w:name="toc 6" w:semiHidden="1" w:uiPriority="39" w:unhideWhenUsed="1"/>
+    <w:lsdException w:name="toc 7" w:semiHidden="1" w:uiPriority="39" w:unhideWhenUsed="1"/>
+    <w:lsdException w:name="toc 8" w:semiHidden="1" w:uiPriority="39" w:unhideWhenUsed="1"/>
+    <w:lsdException w:name="toc 9" w:semiHidden="1" w:uiPriority="39" w:unhideWhenUsed="1"/>
+    <w:lsdException w:name="Normal Indent" w:semiHidden="1" w:unhideWhenUsed="1"/>
+    <w:lsdException w:name="footnote text" w:semiHidden="1" w:unhideWhenUsed="1"/>
+    <w:lsdException w:name="annotation text" w:semiHidden="1" w:unhideWhenUsed="1"/>
+    <w:lsdException w:name="header" w:semiHidden="1" w:unhideWhenUsed="1"/>
+    <w:lsdException w:name="footer" w:semiHidden="1" w:unhideWhenUsed="1"/>
+    <w:lsdException w:name="index heading" w:semiHidden="1" w:unhideWhenUsed="1"/>
+    <w:lsdException w:name="caption" w:semiHidden="1" w:uiPriority="35" w:unhideWhenUsed="1" w:qFormat="1"/>
+    <w:lsdException w:name="table of figures" w:semiHidden="1" w:unhideWhenUsed="1"/>
+    <w:lsdException w:name="envelope address" w:semiHidden="1" w:unhideWhenUsed="1"/>
+    <w:lsdException w:name="envelope return" w:semiHidden="1" w:unhideWhenUsed="1"/>
+    <w:lsdException w:name="footnote reference" w:semiHidden="1" w:unhideWhenUsed="1"/>
+    <w:lsdException w:name="annotation reference" w:semiHidden="1" w:unhideWhenUsed="1"/>
+    <w:lsdException w:name="line number" w:semiHidden="1" w:unhideWhenUsed="1"/>
+    <w:lsdException w:name="page number" w:semiHidden="1" w:unhideWhenUsed="1"/>
+    <w:lsdException w:name="endnote reference" w:semiHidden="1" w:unhideWhenUsed="1"/>
+    <w:lsdException w:name="endnote text" w:semiHidden="1" w:unhideWhenUsed="1"/>
+    <w:lsdException w:name="table of authorities" w:semiHidden="1" w:unhideWhenUsed="1"/>
+    <w:lsdException w:name="macro" w:semiHidden="1" w:unhideWhenUsed="1"/>
+    <w:lsdException w:name="toa heading" w:semiHidden="1" w:unhideWhenUsed="1"/>
+    <w:lsdException w:name="List" w:semiHidden="1" w:unhideWhenUsed="1"/>
+    <w:lsdException w:name="List Bullet" w:semiHidden="1" w:unhideWhenUsed="1"/>
+    <w:lsdException w:name="List Number" w:semiHidden="1" w:unhideWhenUsed="1"/>
+    <w:lsdException w:name="List 2" w:semiHidden="1" w:unhideWhenUsed="1"/>
+    <w:lsdException w:name="List 3" w:semiHidden="1" w:unhideWhenUsed="1"/>
+    <w:lsdException w:name="List 4" w:semiHidden="1" w:unhideWhenUsed="1"/>
+    <w:lsdException w:name="List 5" w:semiHidden="1" w:unhideWhenUsed="1"/>
+    <w:lsdException w:name="List Bullet 2" w:semiHidden="1" w:unhideWhenUsed="1"/>
+    <w:lsdException w:name="List Bullet 3" w:semiHidden="1" w:unhideWhenUsed="1"/>
+    <w:lsdException w:name="List Bullet 4" w:semiHidden="1" w:unhideWhenUsed="1"/>
+    <w:lsdException w:name="List Bullet 5" w:semiHidden="1" w:unhideWhenUsed="1"/>
+    <w:lsdException w:name="List Number 2" w:semiHidden="1" w:unhideWhenUsed="1"/>
+    <w:lsdException w:name="List Number 3" w:semiHidden="1" w:unhideWhenUsed="1"/>
+    <w:lsdException w:name="List Number 4" w:semiHidden="1" w:unhideWhenUsed="1"/>
+    <w:lsdException w:name="List Number 5" w:semiHidden="1" w:unhideWhenUsed="1"/>
+    <w:lsdException w:name="Title" w:uiPriority="10" w:qFormat="1"/>
+    <w:lsdException w:name="Closing" w:semiHidden="1" w:unhideWhenUsed="1"/>
+    <w:lsdException w:name="Signature" w:semiHidden="1" w:unhideWhenUsed="1"/>
+    <w:lsdException w:name="Default Paragraph Font" w:semiHidden="1" w:uiPriority="1" w:unhideWhenUsed="1"/>
+    <w:lsdException w:name="Body Text" w:semiHidden="1" w:unhideWhenUsed="1"/>
+    <w:lsdException w:name="Body Text Indent" w:semiHidden="1" w:unhideWhenUsed="1"/>
+    <w:lsdException w:name="List Continue" w:semiHidden="1" w:unhideWhenUsed="1"/>
+    <w:lsdException w:name="List Continue 2" w:semiHidden="1" w:unhideWhenUsed="1"/>
+    <w:lsdException w:name="List Continue 3" w:semiHidden="1" w:unhideWhenUsed="1"/>
+    <w:lsdException w:name="List Continue 4" w:semiHidden="1" w:unhideWhenUsed="1"/>
+    <w:lsdException w:name="List Continue 5" w:semiHidden="1" w:unhideWhenUsed="1"/>
+    <w:lsdException w:name="Message Header" w:semiHidden="1" w:unhideWhenUsed="1"/>
+    <w:lsdException w:name="Subtitle" w:uiPriority="11" w:qFormat="1"/>
+    <w:lsdException w:name="Salutation" w:semiHidden="1" w:unhideWhenUsed="1"/>
+    <w:lsdException w:name="Date" w:semiHidden="1" w:unhideWhenUsed="1"/>
+    <w:lsdException w:name="Body Text First Indent" w:semiHidden="1" w:unhideWhenUsed="1"/>
+    <w:lsdException w:name="Body Text First Indent 2" w:semiHidden="1" w:unhideWhenUsed="1"/>
+    <w:lsdException w:name="Note Heading" w:semiHidden="1" w:unhideWhenUsed="1"/>
+    <w:lsdException w:name="Body Text 2" w:semiHidden="1" w:unhideWhenUsed="1"/>
+    <w:lsdException w:name="Body Text 3" w:semiHidden="1" w:unhideWhenUsed="1"/>
+    <w:lsdException w:name="Body Text Indent 2" w:semiHidden="1" w:unhideWhenUsed="1"/>
+    <w:lsdException w:name="Body Text Indent 3" w:semiHidden="1" w:unhideWhenUsed="1"/>
+    <w:lsdException w:name="Block Text" w:semiHidden="1" w:unhideWhenUsed="1"/>
+    <w:lsdException w:name="Hyperlink" w:semiHidden="1" w:unhideWhenUsed="1"/>
+    <w:lsdException w:name="FollowedHyperlink" w:semiHidden="1" w:unhideWhenUsed="1"/>
+    <w:lsdException w:name="Strong" w:uiPriority="22" w:qFormat="1"/>
+    <w:lsdException w:name="Emphasis" w:uiPriority="20" w:qFormat="1"/>
+    <w:lsdException w:name="Document Map" w:semiHidden="1" w:unhideWhenUsed="1"/>
+    <w:lsdException w:name="Plain Text" w:semiHidden="1" w:unhideWhenUsed="1"/>
+    <w:lsdException w:name="E-mail Signature" w:semiHidden="1" w:unhideWhenUsed="1"/>
+    <w:lsdException w:name="HTML Top of Form" w:semiHidden="1" w:unhideWhenUsed="1"/>
+    <w:lsdException w:name="HTML Bottom of Form" w:semiHidden="1" w:unhideWhenUsed="1"/>
+    <w:lsdException w:name="Normal (Web)" w:semiHidden="1" w:unhideWhenUsed="1"/>
+    <w:lsdException w:name="HTML Acronym" w:semiHidden="1" w:unhideWhenUsed="1"/>
+    <w:lsdException w:name="HTML Address" w:semiHidden="1" w:unhideWhenUsed="1"/>
+    <w:lsdException w:name="HTML Cite" w:semiHidden="1" w:unhideWhenUsed="1"/>
+    <w:lsdException w:name="HTML Code" w:semiHidden="1" w:unhideWhenUsed="1"/>
+    <w:lsdException w:name="HTML Definition" w:semiHidden="1" w:unhideWhenUsed="1"/>
+    <w:lsdException w:name="HTML Keyboard" w:semiHidden="1" w:unhideWhenUsed="1"/>
+    <w:lsdException w:name="HTML Preformatted" w:semiHidden="1" w:unhideWhenUsed="1"/>
+    <w:lsdException w:name="HTML Sample" w:semiHidden="1" w:unhideWhenUsed="1"/>
+    <w:lsdException w:name="HTML Typewriter" w:semiHidden="1" w:unhideWhenUsed="1"/>
+    <w:lsdException w:name="HTML Variable" w:semiHidden="1" w:unhideWhenUsed="1"/>
+    <w:lsdException w:name="Normal Table" w:semiHidden="1" w:unhideWhenUsed="1"/>
+    <w:lsdException w:name="annotation subject" w:semiHidden="1" w:unhideWhenUsed="1"/>
+    <w:lsdException w:name="No List" w:semiHidden="1" w:unhideWhenUsed="1"/>
+    <w:lsdException w:name="Outline List 1" w:semiHidden="1" w:unhideWhenUsed="1"/>
+    <w:lsdException w:name="Outline List 2" w:semiHidden="1" w:unhideWhenUsed="1"/>
+    <w:lsdException w:name="Outline List 3" w:semiHidden="1" w:unhideWhenUsed="1"/>
+    <w:lsdException w:name="Table Simple 1" w:semiHidden="1" w:unhideWhenUsed="1"/>
+    <w:lsdException w:name="Table Simple 2" w:semiHidden="1" w:unhideWhenUsed="1"/>
+    <w:lsdException w:name="Table Simple 3" w:semiHidden="1" w:unhideWhenUsed="1"/>
+    <w:lsdException w:name="Table Classic 1" w:semiHidden="1" w:unhideWhenUsed="1"/>
+    <w:lsdException w:name="Table Classic 2" w:semiHidden="1" w:unhideWhenUsed="1"/>
+    <w:lsdException w:name="Table Classic 3" w:semiHidden="1" w:unhideWhenUsed="1"/>
+    <w:lsdException w:name="Table Classic 4" w:semiHidden="1" w:unhideWhenUsed="1"/>
+    <w:lsdException w:name="Table Colorful 1" w:semiHidden="1" w:unhideWhenUsed="1"/>
+    <w:lsdException w:name="Table Colorful 2" w:semiHidden="1" w:unhideWhenUsed="1"/>
+    <w:lsdException w:name="Table Colorful 3" w:semiHidden="1" w:unhideWhenUsed="1"/>
+    <w:lsdException w:name="Table Columns 1" w:semiHidden="1" w:unhideWhenUsed="1"/>
+    <w:lsdException w:name="Table Columns 2" w:semiHidden="1" w:unhideWhenUsed="1"/>
+    <w:lsdException w:name="Table Columns 3" w:semiHidden="1" w:unhideWhenUsed="1"/>
+    <w:lsdException w:name="Table Columns 4" w:semiHidden="1" w:unhideWhenUsed="1"/>
+    <w:lsdException w:name="Table Columns 5" w:semiHidden="1" w:unhideWhenUsed="1"/>
+    <w:lsdException w:name="Table Grid 1" w:semiHidden="1" w:unhideWhenUsed="1"/>
+    <w:lsdException w:name="Table Grid 2" w:semiHidden="1" w:unhideWhenUsed="1"/>
+    <w:lsdException w:name="Table Grid 3" w:semiHidden="1" w:unhideWhenUsed="1"/>
+    <w:lsdException w:name="Table Grid 4" w:semiHidden="1" w:unhideWhenUsed="1"/>
+    <w:lsdException w:name="Table Grid 5" w:semiHidden="1" w:unhideWhenUsed="1"/>
+    <w:lsdException w:name="Table Grid 6" w:semiHidden="1" w:unhideWhenUsed="1"/>
+    <w:lsdException w:name="Table Grid 7" w:semiHidden="1" w:unhideWhenUsed="1"/>
+    <w:lsdException w:name="Table Grid 8" w:semiHidden="1" w:unhideWhenUsed="1"/>
+    <w:lsdException w:name="Table List 1" w:semiHidden="1" w:unhideWhenUsed="1"/>
+    <w:lsdException w:name="Table List 2" w:semiHidden="1" w:unhideWhenUsed="1"/>
+    <w:lsdException w:name="Table List 3" w:semiHidden="1" w:unhideWhenUsed="1"/>
+    <w:lsdException w:name="Table List 4" w:semiHidden="1" w:unhideWhenUsed="1"/>
+    <w:lsdException w:name="Table List 5" w:semiHidden="1" w:unhideWhenUsed="1"/>
+    <w:lsdException w:name="Table List 6" w:semiHidden="1" w:unhideWhenUsed="1"/>
+    <w:lsdException w:name="Table List 7" w:semiHidden="1" w:unhideWhenUsed="1"/>
+    <w:lsdException w:name="Table List 8" w:semiHidden="1" w:unhideWhenUsed="1"/>
+    <w:lsdException w:name="Table 3D effects 1" w:semiHidden="1" w:unhideWhenUsed="1"/>
+    <w:lsdException w:name="Table 3D effects 2" w:semiHidden="1" w:unhideWhenUsed="1"/>
+    <w:lsdException w:name="Table 3D effects 3" w:semiHidden="1" w:unhideWhenUsed="1"/>
+    <w:lsdException w:name="Table Contemporary" w:semiHidden="1" w:unhideWhenUsed="1"/>
+    <w:lsdException w:name="Table Elegant" w:semiHidden="1" w:unhideWhenUsed="1"/>
+    <w:lsdException w:name="Table Professional" w:semiHidden="1" w:unhideWhenUsed="1"/>
+    <w:lsdException w:name="Table Subtle 1" w:semiHidden="1" w:unhideWhenUsed="1"/>
+    <w:lsdException w:name="Table Subtle 2" w:semiHidden="1" w:unhideWhenUsed="1"/>
+    <w:lsdException w:name="Table Web 1" w:semiHidden="1" w:unhideWhenUsed="1"/>
+    <w:lsdException w:name="Table Web 2" w:semiHidden="1" w:unhideWhenUsed="1"/>
+    <w:lsdException w:name="Table Web 3" w:semiHidden="1" w:unhideWhenUsed="1"/>
+    <w:lsdException w:name="Balloon Text" w:semiHidden="1" w:unhideWhenUsed="1"/>
+    <w:lsdException w:name="Table Grid" w:uiPriority="39"/>
+    <w:lsdException w:name="Table Theme" w:semiHidden="1" w:unhideWhenUsed="1"/>
+    <w:lsdException w:name="Placeholder Text" w:semiHidden="1"/>
+    <w:lsdException w:name="No Spacing" w:uiPriority="1" w:qFormat="1"/>
+    <w:lsdException w:name="Light Shading" w:uiPriority="60"/>
+    <w:lsdException w:name="Light List" w:uiPriority="61"/>
+    <w:lsdException w:name="Light Grid" w:uiPriority="62"/>
+    <w:lsdException w:name="Medium Shading 1" w:uiPriority="63"/>
+    <w:lsdException w:name="Medium Shading 2" w:uiPriority="64"/>
+    <w:lsdException w:name="Medium List 1" w:uiPriority="65"/>
+    <w:lsdException w:name="Medium List 2" w:uiPriority="66"/>
+    <w:lsdException w:name="Medium Grid 1" w:uiPriority="67"/>
+    <w:lsdException w:name="Medium Grid 2" w:uiPriority="68"/>
+    <w:lsdException w:name="Medium Grid 3" w:uiPriority="69"/>
+    <w:lsdException w:name="Dark List" w:uiPriority="70"/>
+    <w:lsdException w:name="Colorful Shading" w:uiPriority="71"/>
+    <w:lsdException w:name="Colorful List" w:uiPriority="72"/>
+    <w:lsdException w:name="Colorful Grid" w:uiPriority="73"/>
+    <w:lsdException w:name="Light Shading Accent 1" w:uiPriority="60"/>
+    <w:lsdException w:name="Light List Accent 1" w:uiPriority="61"/>
+    <w:lsdException w:name="Light Grid Accent 1" w:uiPriority="62"/>
+    <w:lsdException w:name="Medium Shading 1 Accent 1" w:uiPriority="63"/>
+    <w:lsdException w:name="Medium Shading 2 Accent 1" w:uiPriority="64"/>
+    <w:lsdException w:name="Medium List 1 Accent 1" w:uiPriority="65"/>
+    <w:lsdException w:name="Revision" w:semiHidden="1"/>
+    <w:lsdException w:name="List Paragraph" w:uiPriority="34" w:qFormat="1"/>
+    <w:lsdException w:name="Quote" w:uiPriority="29" w:qFormat="1"/>
+    <w:lsdException w:name="Intense Quote" w:uiPriority="30" w:qFormat="1"/>
+    <w:lsdException w:name="Medium List 2 Accent 1" w:uiPriority="66"/>
+    <w:lsdException w:name="Medium Grid 1 Accent 1" w:uiPriority="67"/>
+    <w:lsdException w:name="Medium Grid 2 Accent 1" w:uiPriority="68"/>
+    <w:lsdException w:name="Medium Grid 3 Accent 1" w:uiPriority="69"/>
+    <w:lsdException w:name="Dark List Accent 1" w:uiPriority="70"/>
+    <w:lsdException w:name="Colorful Shading Accent 1" w:uiPriority="71"/>
+    <w:lsdException w:name="Colorful List Accent 1" w:uiPriority="72"/>
+    <w:lsdException w:name="Colorful Grid Accent 1" w:uiPriority="73"/>
+    <w:lsdException w:name="Light Shading Accent 2" w:uiPriority="60"/>
+    <w:lsdException w:name="Light List Accent 2" w:uiPriority="61"/>
+    <w:lsdException w:name="Light Grid Accent 2" w:uiPriority="62"/>
+    <w:lsdException w:name="Medium Shading 1 Accent 2" w:uiPriority="63"/>
+    <w:lsdException w:name="Medium Shading 2 Accent 2" w:uiPriority="64"/>
+    <w:lsdException w:name="Medium List 1 Accent 2" w:uiPriority="65"/>
+    <w:lsdException w:name="Medium List 2 Accent 2" w:uiPriority="66"/>
+    <w:lsdException w:name="Medium Grid 1 Accent 2" w:uiPriority="67"/>
+    <w:lsdException w:name="Medium Grid 2 Accent 2" w:uiPriority="68"/>
+    <w:lsdException w:name="Medium Grid 3 Accent 2" w:uiPriority="69"/>
+    <w:lsdException w:name="Dark List Accent 2" w:uiPriority="70"/>
+    <w:lsdException w:name="Colorful Shading Accent 2" w:uiPriority="71"/>
+    <w:lsdException w:name="Colorful List Accent 2" w:uiPriority="72"/>
+    <w:lsdException w:name="Colorful Grid Accent 2" w:uiPriority="73"/>
+    <w:lsdException w:name="Light Shading Accent 3" w:uiPriority="60"/>
+    <w:lsdException w:name="Light List Accent 3" w:uiPriority="61"/>
+    <w:lsdException w:name="Light Grid Accent 3" w:uiPriority="62"/>
+    <w:lsdException w:name="Medium Shading 1 Accent 3" w:uiPriority="63"/>
+    <w:lsdException w:name="Medium Shading 2 Accent 3" w:uiPriority="64"/>
+    <w:lsdException w:name="Medium List 1 Accent 3" w:uiPriority="65"/>
+    <w:lsdException w:name="Medium List 2 Accent 3" w:uiPriority="66"/>
+    <w:lsdException w:name="Medium Grid 1 Accent 3" w:uiPriority="67"/>
+    <w:lsdException w:name="Medium Grid 2 Accent 3" w:uiPriority="68"/>
+    <w:lsdException w:name="Medium Grid 3 Accent 3" w:uiPriority="69"/>
+    <w:lsdException w:name="Dark List Accent 3" w:uiPriority="70"/>
+    <w:lsdException w:name="Colorful Shading Accent 3" w:uiPriority="71"/>
+    <w:lsdException w:name="Colorful List Accent 3" w:uiPriority="72"/>
+    <w:lsdException w:name="Colorful Grid Accent 3" w:uiPriority="73"/>
+    <w:lsdException w:name="Light Shading Accent 4" w:uiPriority="60"/>
+    <w:lsdException w:name="Light List Accent 4" w:uiPriority="61"/>
+    <w:lsdException w:name="Light Grid Accent 4" w:uiPriority="62"/>
+    <w:lsdException w:name="Medium Shading 1 Accent 4" w:uiPriority="63"/>
+    <w:lsdException w:name="Medium Shading 2 Accent 4" w:uiPriority="64"/>
+    <w:lsdException w:name="Medium List 1 Accent 4" w:uiPriority="65"/>
+    <w:lsdException w:name="Medium List 2 Accent 4" w:uiPriority="66"/>
+    <w:lsdException w:name="Medium Grid 1 Accent 4" w:uiPriority="67"/>
+    <w:lsdException w:name="Medium Grid 2 Accent 4" w:uiPriority="68"/>
+    <w:lsdException w:name="Medium Grid 3 Accent 4" w:uiPriority="69"/>
+    <w:lsdException w:name="Dark List Accent 4" w:uiPriority="70"/>
+    <w:lsdException w:name="Colorful Shading Accent 4" w:uiPriority="71"/>
+    <w:lsdException w:name="Colorful List Accent 4" w:uiPriority="72"/>
+    <w:lsdException w:name="Colorful Grid Accent 4" w:uiPriority="73"/>
+    <w:lsdException w:name="Light Shading Accent 5" w:uiPriority="60"/>
+    <w:lsdException w:name="Light List Accent 5" w:uiPriority="61"/>
+    <w:lsdException w:name="Light Grid Accent 5" w:uiPriority="62"/>
+    <w:lsdException w:name="Medium Shading 1 Accent 5" w:uiPriority="63"/>
+    <w:lsdException w:name="Medium Shading 2 Accent 5" w:uiPriority="64"/>
+    <w:lsdException w:name="Medium List 1 Accent 5" w:uiPriority="65"/>
+    <w:lsdException w:name="Medium List 2 Accent 5" w:uiPriority="66"/>
+    <w:lsdException w:name="Medium Grid 1 Accent 5" w:uiPriority="67"/>
+    <w:lsdException w:name="Medium Grid 2 Accent 5" w:uiPriority="68"/>
+    <w:lsdException w:name="Medium Grid 3 Accent 5" w:uiPriority="69"/>
+    <w:lsdException w:name="Dark List Accent 5" w:uiPriority="70"/>
+    <w:lsdException w:name="Colorful Shading Accent 5" w:uiPriority="71"/>
+    <w:lsdException w:name="Colorful List Accent 5" w:uiPriority="72"/>
+    <w:lsdException w:name="Colorful Grid Accent 5" w:uiPriority="73"/>
+    <w:lsdException w:name="Light Shading Accent 6" w:uiPriority="60"/>
+    <w:lsdException w:name="Light List Accent 6" w:uiPriority="61"/>
+    <w:lsdException w:name="Light Grid Accent 6" w:uiPriority="62"/>
+    <w:lsdException w:name="Medium Shading 1 Accent 6" w:uiPriority="63"/>
+    <w:lsdException w:name="Medium Shading 2 Accent 6" w:uiPriority="64"/>
+    <w:lsdException w:name="Medium List 1 Accent 6" w:uiPriority="65"/>
+    <w:lsdException w:name="Medium List 2 Accent 6" w:uiPriority="66"/>
+    <w:lsdException w:name="Medium Grid 1 Accent 6" w:uiPriority="67"/>
+    <w:lsdException w:name="Medium Grid 2 Accent 6" w:uiPriority="68"/>
+    <w:lsdException w:name="Medium Grid 3 Accent 6" w:uiPriority="69"/>
+    <w:lsdException w:name="Dark List Accent 6" w:uiPriority="70"/>
+    <w:lsdException w:name="Colorful Shading Accent 6" w:uiPriority="71"/>
+    <w:lsdException w:name="Colorful List Accent 6" w:uiPriority="72"/>
+    <w:lsdException w:name="Colorful Grid Accent 6" w:uiPriority="73"/>
+    <w:lsdException w:name="Subtle Emphasis" w:uiPriority="19" w:qFormat="1"/>
+    <w:lsdException w:name="Intense Emphasis" w:uiPriority="21" w:qFormat="1"/>
+    <w:lsdException w:name="Subtle Reference" w:uiPriority="31" w:qFormat="1"/>
+    <w:lsdException w:name="Intense Reference" w:uiPriority="32" w:qFormat="1"/>
+    <w:lsdException w:name="Book Title" w:uiPriority="33" w:qFormat="1"/>
+    <w:lsdException w:name="Bibliography" w:semiHidden="1" w:uiPriority="37" w:unhideWhenUsed="1"/>
+    <w:lsdException w:name="TOC Heading" w:semiHidden="1" w:uiPriority="39" w:unhideWhenUsed="1" w:qFormat="1"/>
+    <w:lsdException w:name="Plain Table 1" w:uiPriority="41"/>
+    <w:lsdException w:name="Plain Table 2" w:uiPriority="42"/>
+    <w:lsdException w:name="Plain Table 3" w:uiPriority="43"/>
+    <w:lsdException w:name="Plain Table 4" w:uiPriority="44"/>
+    <w:lsdException w:name="Plain Table 5" w:uiPriority="45"/>
+    <w:lsdException w:name="Grid Table Light" w:uiPriority="40"/>
+    <w:lsdException w:name="Grid Table 1 Light" w:uiPriority="46"/>
+    <w:lsdException w:name="Grid Table 2" w:uiPriority="47"/>
+    <w:lsdException w:name="Grid Table 3" w:uiPriority="48"/>
+    <w:lsdException w:name="Grid Table 4" w:uiPriority="49"/>
+    <w:lsdException w:name="Grid Table 5 Dark" w:uiPriority="50"/>
+    <w:lsdException w:name="Grid Table 6 Colorful" w:uiPriority="51"/>
+    <w:lsdException w:name="Grid Table 7 Colorful" w:uiPriority="52"/>
+    <w:lsdException w:name="Grid Table 1 Light Accent 1" w:uiPriority="46"/>
+    <w:lsdException w:name="Grid Table 2 Accent 1" w:uiPriority="47"/>
+    <w:lsdException w:name="Grid Table 3 Accent 1" w:uiPriority="48"/>
+    <w:lsdException w:name="Grid Table 4 Accent 1" w:uiPriority="49"/>
+    <w:lsdException w:name="Grid Table 5 Dark Accent 1" w:uiPriority="50"/>
+    <w:lsdException w:name="Grid Table 6 Colorful Accent 1" w:uiPriority="51"/>
+    <w:lsdException w:name="Grid Table 7 Colorful Accent 1" w:uiPriority="52"/>
+    <w:lsdException w:name="Grid Table 1 Light Accent 2" w:uiPriority="46"/>
+    <w:lsdException w:name="Grid Table 2 Accent 2" w:uiPriority="47"/>
+    <w:lsdException w:name="Grid Table 3 Accent 2" w:uiPriority="48"/>
+    <w:lsdException w:name="Grid Table 4 Accent 2" w:uiPriority="49"/>
+    <w:lsdException w:name="Grid Table 5 Dark Accent 2" w:uiPriority="50"/>
+    <w:lsdException w:name="Grid Table 6 Colorful Accent 2" w:uiPriority="51"/>
+    <w:lsdException w:name="Grid Table 7 Colorful Accent 2" w:uiPriority="52"/>
+    <w:lsdException w:name="Grid Table 1 Light Accent 3" w:uiPriority="46"/>
+    <w:lsdException w:name="Grid Table 2 Accent 3" w:uiPriority="47"/>
+    <w:lsdException w:name="Grid Table 3 Accent 3" w:uiPriority="48"/>
+    <w:lsdException w:name="Grid Table 4 Accent 3" w:uiPriority="49"/>
+    <w:lsdException w:name="Grid Table 5 Dark Accent 3" w:uiPriority="50"/>
+    <w:lsdException w:name="Grid Table 6 Colorful Accent 3" w:uiPriority="51"/>
+    <w:lsdException w:name="Grid Table 7 Colorful Accent 3" w:uiPriority="52"/>
+    <w:lsdException w:name="Grid Table 1 Light Accent 4" w:uiPriority="46"/>
+    <w:lsdException w:name="Grid Table 2 Accent 4" w:uiPriority="47"/>
+    <w:lsdException w:name="Grid Table 3 Accent 4" w:uiPriority="48"/>
+    <w:lsdException w:name="Grid Table 4 Accent 4" w:uiPriority="49"/>
+    <w:lsdException w:name="Grid Table 5 Dark Accent 4" w:uiPriority="50"/>
+    <w:lsdException w:name="Grid Table 6 Colorful Accent 4" w:uiPriority="51"/>
+    <w:lsdException w:name="Grid Table 7 Colorful Accent 4" w:uiPriority="52"/>
+    <w:lsdException w:name="Grid Table 1 Light Accent 5" w:uiPriority="46"/>
+    <w:lsdException w:name="Grid Table 2 Accent 5" w:uiPriority="47"/>
+    <w:lsdException w:name="Grid Table 3 Accent 5" w:uiPriority="48"/>
+    <w:lsdException w:name="Grid Table 4 Accent 5" w:uiPriority="49"/>
+    <w:lsdException w:name="Grid Table 5 Dark Accent 5" w:uiPriority="50"/>
+    <w:lsdException w:name="Grid Table 6 Colorful Accent 5" w:uiPriority="51"/>
+    <w:lsdException w:name="Grid Table 7 Colorful Accent 5" w:uiPriority="52"/>
+    <w:lsdException w:name="Grid Table 1 Light Accent 6" w:uiPriority="46"/>
+    <w:lsdException w:name="Grid Table 2 Accent 6" w:uiPriority="47"/>
+    <w:lsdException w:name="Grid Table 3 Accent 6" w:uiPriority="48"/>
+    <w:lsdException w:name="Grid Table 4 Accent 6" w:uiPriority="49"/>
+    <w:lsdException w:name="Grid Table 5 Dark Accent 6" w:uiPriority="50"/>
+    <w:lsdException w:name="Grid Table 6 Colorful Accent 6" w:uiPriority="51"/>
+    <w:lsdException w:name="Grid Table 7 Colorful Accent 6" w:uiPriority="52"/>
+    <w:lsdException w:name="List Table 1 Light" w:uiPriority="46"/>
+    <w:lsdException w:name="List Table 2" w:uiPriority="47"/>
+    <w:lsdException w:name="List Table 3" w:uiPriority="48"/>
+    <w:lsdException w:name="List Table 4" w:uiPriority="49"/>
+    <w:lsdException w:name="List Table 5 Dark" w:uiPriority="50"/>
+    <w:lsdException w:name="List Table 6 Colorful" w:uiPriority="51"/>
+    <w:lsdException w:name="List Table 7 Colorful" w:uiPriority="52"/>
+    <w:lsdException w:name="List Table 1 Light Accent 1" w:uiPriority="46"/>
+    <w:lsdException w:name="List Table 2 Accent 1" w:uiPriority="47"/>
+    <w:lsdException w:name="List Table 3 Accent 1" w:uiPriority="48"/>
+    <w:lsdException w:name="List Table 4 Accent 1" w:uiPriority="49"/>
+    <w:lsdException w:name="List Table 5 Dark Accent 1" w:uiPriority="50"/>
+    <w:lsdException w:name="List Table 6 Colorful Accent 1" w:uiPriority="51"/>
+    <w:lsdException w:name="List Table 7 Colorful Accent 1" w:uiPriority="52"/>
+    <w:lsdException w:name="List Table 1 Light Accent 2" w:uiPriority="46"/>
+    <w:lsdException w:name="List Table 2 Accent 2" w:uiPriority="47"/>
+    <w:lsdException w:name="List Table 3 Accent 2" w:uiPriority="48"/>
+    <w:lsdException w:name="List Table 4 Accent 2" w:uiPriority="49"/>
+    <w:lsdException w:name="List Table 5 Dark Accent 2" w:uiPriority="50"/>
+    <w:lsdException w:name="List Table 6 Colorful Accent 2" w:uiPriority="51"/>
+    <w:lsdException w:name="List Table 7 Colorful Accent 2" w:uiPriority="52"/>
+    <w:lsdException w:name="List Table 1 Light Accent 3" w:uiPriority="46"/>
+    <w:lsdException w:name="List Table 2 Accent 3" w:uiPriority="47"/>
+    <w:lsdException w:name="List Table 3 Accent 3" w:uiPriority="48"/>
+    <w:lsdException w:name="List Table 4 Accent 3" w:uiPriority="49"/>
+    <w:lsdException w:name="List Table 5 Dark Accent 3" w:uiPriority="50"/>
+    <w:lsdException w:name="List Table 6 Colorful Accent 3" w:uiPriority="51"/>
+    <w:lsdException w:name="List Table 7 Colorful Accent 3" w:uiPriority="52"/>
+    <w:lsdException w:name="List Table 1 Light Accent 4" w:uiPriority="46"/>
+    <w:lsdException w:name="List Table 2 Accent 4" w:uiPriority="47"/>
+    <w:lsdException w:name="List Table 3 Accent 4" w:uiPriority="48"/>
+    <w:lsdException w:name="List Table 4 Accent 4" w:uiPriority="49"/>
+    <w:lsdException w:name="List Table 5 Dark Accent 4" w:uiPriority="50"/>
+    <w:lsdException w:name="List Table 6 Colorful Accent 4" w:uiPriority="51"/>
+    <w:lsdException w:name="List Table 7 Colorful Accent 4" w:uiPriority="52"/>
+    <w:lsdException w:name="List Table 1 Light Accent 5" w:uiPriority="46"/>
+    <w:lsdException w:name="List Table 2 Accent 5" w:uiPriority="47"/>
+    <w:lsdException w:name="List Table 3 Accent 5" w:uiPriority="48"/>
+    <w:lsdException w:name="List Table 4 Accent 5" w:uiPriority="49"/>
+    <w:lsdException w:name="List Table 5 Dark Accent 5" w:uiPriority="50"/>
+    <w:lsdException w:name="List Table 6 Colorful Accent 5" w:uiPriority="51"/>
+    <w:lsdException w:name="List Table 7 Colorful Accent 5" w:uiPriority="52"/>
+    <w:lsdException w:name="List Table 1 Light Accent 6" w:uiPriority="46"/>
+    <w:lsdException w:name="List Table 2 Accent 6" w:uiPriority="47"/>
+    <w:lsdException w:name="List Table 3 Accent 6" w:uiPriority="48"/>
+    <w:lsdException w:name="List Table 4 Accent 6" w:uiPriority="49"/>
+    <w:lsdException w:name="List Table 5 Dark Accent 6" w:uiPriority="50"/>
+    <w:lsdException w:name="List Table 6 Colorful Accent 6" w:uiPriority="51"/>
+    <w:lsdException w:name="List Table 7 Colorful Accent 6" w:uiPriority="52"/>
   </w:latentStyles>
   <w:style w:type="paragraph" w:default="1" w:styleId="Normal">
     <w:name w:val="Normal"/>
@@ -1356,7 +1662,6 @@
     <w:uiPriority w:val="99"/>
     <w:semiHidden/>
     <w:unhideWhenUsed/>
-    <w:qFormat/>
     <w:tblPr>
       <w:tblInd w:w="0" w:type="dxa"/>
       <w:tblCellMar>
@@ -1642,7 +1947,7 @@
   <a:extraClrSchemeLst/>
   <a:extLst>
     <a:ext uri="{05A4C25C-085E-4340-85A3-A5531E510DB2}">
-      <thm15:themeFamily xmlns:thm15="http://schemas.microsoft.com/office/thememl/2012/main" xmlns="" name="Office Theme" id="{62F939B6-93AF-4DB8-9C6B-D6C7DFDC589F}" vid="{4A3C46E8-61CC-4603-A589-7422A47A8E4A}"/>
+      <thm15:themeFamily xmlns:thm15="http://schemas.microsoft.com/office/thememl/2012/main" name="Office Theme" id="{62F939B6-93AF-4DB8-9C6B-D6C7DFDC589F}" vid="{4A3C46E8-61CC-4603-A589-7422A47A8E4A}"/>
     </a:ext>
   </a:extLst>
 </a:theme>

</xml_diff>

<commit_message>
recreated the 100 preoteomic datasets because I missnamed them the last time around
</commit_message>
<xml_diff>
--- a/Research Log.docx
+++ b/Research Log.docx
@@ -25,13 +25,8 @@
     </w:p>
     <w:p>
       <w:r>
-        <w:t>Created a script, random-data-</w:t>
-      </w:r>
-      <w:proofErr w:type="spellStart"/>
-      <w:r>
-        <w:t>generator.R</w:t>
-      </w:r>
-      <w:proofErr w:type="spellEnd"/>
+        <w:t>Created a script, random-data-generator.R</w:t>
+      </w:r>
     </w:p>
     <w:p>
       <w:r>
@@ -61,23 +56,7 @@
     </w:p>
     <w:p>
       <w:r>
-        <w:t xml:space="preserve">Added the Classification_Utils.py module to the analysis scripts folder I and an </w:t>
-      </w:r>
-      <w:proofErr w:type="spellStart"/>
-      <w:r>
-        <w:t>Ipython</w:t>
-      </w:r>
-      <w:proofErr w:type="spellEnd"/>
-      <w:r>
-        <w:t xml:space="preserve"> </w:t>
-      </w:r>
-      <w:proofErr w:type="gramStart"/>
-      <w:r>
-        <w:t>note book</w:t>
-      </w:r>
-      <w:proofErr w:type="gramEnd"/>
-      <w:r>
-        <w:t xml:space="preserve"> for test several of the learning models.</w:t>
+        <w:t>Added the Classification_Utils.py module to the analysis scripts folder I and an Ipython note book for test several of the learning models.</w:t>
       </w:r>
     </w:p>
     <w:p>
@@ -91,31 +70,13 @@
       </w:r>
     </w:p>
     <w:p>
-      <w:proofErr w:type="spellStart"/>
-      <w:r>
-        <w:t>MLP</w:t>
-      </w:r>
-      <w:proofErr w:type="spellEnd"/>
-      <w:r>
-        <w:t xml:space="preserve"> (30</w:t>
-      </w:r>
-      <w:proofErr w:type="gramStart"/>
-      <w:r>
-        <w:t>,30,30,30</w:t>
-      </w:r>
-      <w:proofErr w:type="gramEnd"/>
-      <w:r>
-        <w:t>): 85%</w:t>
-      </w:r>
-    </w:p>
-    <w:p>
-      <w:proofErr w:type="spellStart"/>
-      <w:r>
-        <w:t>KNN</w:t>
-      </w:r>
-      <w:proofErr w:type="spellEnd"/>
-      <w:r>
-        <w:t>: 72%</w:t>
+      <w:r>
+        <w:t>MLP (30,30,30,30): 85%</w:t>
+      </w:r>
+    </w:p>
+    <w:p>
+      <w:r>
+        <w:t>KNN: 72%</w:t>
       </w:r>
     </w:p>
     <w:p>
@@ -135,15 +96,7 @@
     </w:p>
     <w:p>
       <w:r>
-        <w:t xml:space="preserve">Also created script for doing a </w:t>
-      </w:r>
-      <w:proofErr w:type="spellStart"/>
-      <w:r>
-        <w:t>PCA</w:t>
-      </w:r>
-      <w:proofErr w:type="spellEnd"/>
-      <w:r>
-        <w:t xml:space="preserve"> plot of the random data</w:t>
+        <w:t>Also created script for doing a PCA plot of the random data</w:t>
       </w:r>
     </w:p>
     <w:p>
@@ -151,16 +104,11 @@
         <w:t xml:space="preserve">Added code to create bar plot of the classification accuracies and save the plot, at the end of </w:t>
       </w:r>
       <w:r>
-        <w:t>Classification-Random-</w:t>
-      </w:r>
-      <w:proofErr w:type="spellStart"/>
-      <w:r>
-        <w:t>Data</w:t>
+        <w:t>Classification-Random-Data</w:t>
       </w:r>
       <w:r>
         <w:t>.ipynb</w:t>
       </w:r>
-      <w:proofErr w:type="spellEnd"/>
     </w:p>
     <w:p/>
     <w:p>
@@ -170,15 +118,7 @@
     </w:p>
     <w:p>
       <w:r>
-        <w:t xml:space="preserve">Modified the random analysis script so it test on the actual test data set and </w:t>
-      </w:r>
-      <w:proofErr w:type="gramStart"/>
-      <w:r>
-        <w:t>trains on the whole</w:t>
-      </w:r>
-      <w:proofErr w:type="gramEnd"/>
-      <w:r>
-        <w:t xml:space="preserve"> training set. The test set was run one once and no parameters were changed to adjust to it.</w:t>
+        <w:t>Modified the random analysis script so it test on the actual test data set and trains on the whole training set. The test set was run one once and no parameters were changed to adjust to it.</w:t>
       </w:r>
     </w:p>
     <w:p>
@@ -186,31 +126,10 @@
         <w:t xml:space="preserve">Created a script called </w:t>
       </w:r>
       <w:r>
-        <w:t>distribution-</w:t>
-      </w:r>
-      <w:proofErr w:type="spellStart"/>
-      <w:r>
-        <w:t>data.R</w:t>
-      </w:r>
-      <w:proofErr w:type="spellEnd"/>
-      <w:r>
-        <w:t xml:space="preserve"> that creates phony samples/individuals based on the set of observed values for each protein and script them samples randomly from a distribution of those. **The made up samples consist entirely of real protein expression values found in the original data</w:t>
-      </w:r>
-      <w:proofErr w:type="gramStart"/>
-      <w:r>
-        <w:t>.*</w:t>
-      </w:r>
-      <w:proofErr w:type="gramEnd"/>
-      <w:r>
-        <w:t>*  Similar to the random-data-</w:t>
-      </w:r>
-      <w:proofErr w:type="spellStart"/>
-      <w:r>
-        <w:t>generator.R</w:t>
-      </w:r>
-      <w:proofErr w:type="spellEnd"/>
-      <w:r>
-        <w:t xml:space="preserve"> script this creates 50 fake samples and makes test and train files.</w:t>
+        <w:t>distribution-data.R</w:t>
+      </w:r>
+      <w:r>
+        <w:t xml:space="preserve"> that creates phony samples/individuals based on the set of observed values for each protein and script them samples randomly from a distribution of those. **The made up samples consist entirely of real protein expression values found in the original data.**  Similar to the random-data-generator.R script this creates 50 fake samples and makes test and train files.</w:t>
       </w:r>
     </w:p>
     <w:p>
@@ -221,23 +140,7 @@
     </w:p>
     <w:p>
       <w:r>
-        <w:t xml:space="preserve">Ran the Dist data through the basic classifiers. Accuracies were not so good. </w:t>
-      </w:r>
-      <w:proofErr w:type="spellStart"/>
-      <w:r>
-        <w:t>RF</w:t>
-      </w:r>
-      <w:proofErr w:type="spellEnd"/>
-      <w:r>
-        <w:t xml:space="preserve"> has the highest with 71%, which is barely above base line. </w:t>
-      </w:r>
-      <w:proofErr w:type="spellStart"/>
-      <w:r>
-        <w:t>MLP</w:t>
-      </w:r>
-      <w:proofErr w:type="spellEnd"/>
-      <w:r>
-        <w:t xml:space="preserve"> took 30 minutes to train… Might be over fitting, there are 4 lays of nodes which may be over kill.</w:t>
+        <w:t>Ran the Dist data through the basic classifiers. Accuracies were not so good. RF has the highest with 71%, which is barely above base line. MLP took 30 minutes to train… Might be over fitting, there are 4 lays of nodes which may be over kill.</w:t>
       </w:r>
     </w:p>
     <w:p>
@@ -301,13 +204,8 @@
           <w:numId w:val="1"/>
         </w:numPr>
       </w:pPr>
-      <w:proofErr w:type="spellStart"/>
-      <w:r>
-        <w:t>Benford’s</w:t>
-      </w:r>
-      <w:proofErr w:type="spellEnd"/>
-      <w:r>
-        <w:t xml:space="preserve"> Law compliance</w:t>
+      <w:r>
+        <w:t>Benford’s Law compliance</w:t>
       </w:r>
     </w:p>
     <w:p/>
@@ -318,57 +216,23 @@
     </w:p>
     <w:p>
       <w:r>
-        <w:t xml:space="preserve">Made </w:t>
-      </w:r>
-      <w:proofErr w:type="spellStart"/>
-      <w:r>
-        <w:t>PCA</w:t>
-      </w:r>
-      <w:proofErr w:type="spellEnd"/>
-      <w:r>
-        <w:t xml:space="preserve"> plots of the Dist dataset</w:t>
-      </w:r>
-    </w:p>
-    <w:p>
-      <w:r>
-        <w:t xml:space="preserve">Tried doing a </w:t>
-      </w:r>
-      <w:proofErr w:type="spellStart"/>
-      <w:r>
-        <w:t>tSNE</w:t>
-      </w:r>
-      <w:proofErr w:type="spellEnd"/>
-      <w:r>
-        <w:t xml:space="preserve"> plot, run time for the first, solving for xx takes FOREVER!</w:t>
-      </w:r>
-    </w:p>
-    <w:p>
-      <w:r>
-        <w:t xml:space="preserve">Did feature selection on the data and re ran the </w:t>
-      </w:r>
-      <w:proofErr w:type="gramStart"/>
-      <w:r>
-        <w:t>models.</w:t>
-      </w:r>
-      <w:proofErr w:type="gramEnd"/>
-      <w:r>
-        <w:t xml:space="preserve"> GB and </w:t>
-      </w:r>
-      <w:proofErr w:type="spellStart"/>
-      <w:r>
-        <w:t>MLP</w:t>
-      </w:r>
-      <w:proofErr w:type="spellEnd"/>
-      <w:r>
-        <w:t xml:space="preserve"> were not run yet</w:t>
-      </w:r>
-    </w:p>
-    <w:p>
-      <w:proofErr w:type="spellStart"/>
+        <w:t>Made PCA plots of the Dist dataset</w:t>
+      </w:r>
+    </w:p>
+    <w:p>
+      <w:r>
+        <w:t>Tried doing a tSNE plot, run time for the first, solving for xx takes FOREVER!</w:t>
+      </w:r>
+    </w:p>
+    <w:p>
+      <w:r>
+        <w:t>Did feature selection on the data and re ran the models. GB and MLP were not run yet</w:t>
+      </w:r>
+    </w:p>
+    <w:p>
       <w:r>
         <w:t>TODO</w:t>
       </w:r>
-      <w:proofErr w:type="spellEnd"/>
     </w:p>
     <w:p>
       <w:r>
@@ -392,39 +256,13 @@
       </w:r>
     </w:p>
     <w:p>
-      <w:proofErr w:type="spellStart"/>
-      <w:r>
-        <w:t>TODO</w:t>
-      </w:r>
-      <w:proofErr w:type="spellEnd"/>
-      <w:r>
-        <w:t xml:space="preserve">: visualize the </w:t>
-      </w:r>
-      <w:proofErr w:type="spellStart"/>
-      <w:r>
-        <w:t>dist</w:t>
-      </w:r>
-      <w:proofErr w:type="spellEnd"/>
-      <w:r>
-        <w:t xml:space="preserve"> of the fake and the real data all at the same time instead of broken up</w:t>
-      </w:r>
-    </w:p>
-    <w:p>
-      <w:proofErr w:type="spellStart"/>
-      <w:r>
-        <w:t>TODO</w:t>
-      </w:r>
-      <w:proofErr w:type="spellEnd"/>
-      <w:r>
-        <w:t xml:space="preserve">: find a way to automate saying if something complies with </w:t>
-      </w:r>
-      <w:proofErr w:type="spellStart"/>
-      <w:r>
-        <w:t>Benford’s</w:t>
-      </w:r>
-      <w:proofErr w:type="spellEnd"/>
-      <w:r>
-        <w:t xml:space="preserve"> law or not</w:t>
+      <w:r>
+        <w:t>TODO: visualize the dist of the fake and the real data all at the same time instead of broken up</w:t>
+      </w:r>
+    </w:p>
+    <w:p>
+      <w:r>
+        <w:t>TODO: find a way to automate saying if something complies with Benford’s law or not</w:t>
       </w:r>
     </w:p>
     <w:p/>
@@ -435,25 +273,12 @@
     </w:p>
     <w:p>
       <w:r>
-        <w:t xml:space="preserve">Added the information from benford_py for first and second digit to the training data. It did not improve accuracy. </w:t>
-      </w:r>
-      <w:proofErr w:type="spellStart"/>
-      <w:r>
-        <w:t>KNN</w:t>
-      </w:r>
-      <w:proofErr w:type="spellEnd"/>
-      <w:r>
-        <w:t xml:space="preserve"> and SVC both scored only .65.</w:t>
-      </w:r>
-    </w:p>
-    <w:p>
-      <w:proofErr w:type="spellStart"/>
-      <w:r>
-        <w:t>TODO</w:t>
-      </w:r>
-      <w:proofErr w:type="spellEnd"/>
-      <w:r>
-        <w:t xml:space="preserve"> next: look at distributions of the actual second digit, not just the second digit after the first non zero</w:t>
+        <w:t>Added the information from benford_py for first and second digit to the training data. It did not improve accuracy. KNN and SVC both scored only .65.</w:t>
+      </w:r>
+    </w:p>
+    <w:p>
+      <w:r>
+        <w:t>TODO next: look at distributions of the actual second digit, not just the second digit after the first non zero</w:t>
       </w:r>
     </w:p>
     <w:p>
@@ -465,74 +290,209 @@
       <w:r>
         <w:lastRenderedPageBreak/>
         <w:tab/>
-      </w:r>
-      <w:proofErr w:type="spellStart"/>
-      <w:r>
-        <w:t>SVM</w:t>
-      </w:r>
-      <w:proofErr w:type="spellEnd"/>
-      <w:r>
-        <w:t xml:space="preserve"> and </w:t>
-      </w:r>
-      <w:proofErr w:type="spellStart"/>
+        <w:t xml:space="preserve">SVM and KNN both getting .65 </w:t>
+      </w:r>
+    </w:p>
+    <w:p>
+      <w:r>
+        <w:t>If using only the distribution of first digits KNN can do 89% while SMV still only gets .65</w:t>
+      </w:r>
+    </w:p>
+    <w:p>
+      <w:pPr>
+        <w:ind w:left="1440"/>
+      </w:pPr>
       <w:r>
         <w:t>KNN</w:t>
       </w:r>
-      <w:proofErr w:type="spellEnd"/>
-      <w:r>
-        <w:t xml:space="preserve"> both getting .65 </w:t>
-      </w:r>
-    </w:p>
-    <w:p>
-      <w:r>
-        <w:t xml:space="preserve">If using only the distribution of first digits </w:t>
-      </w:r>
-      <w:proofErr w:type="spellStart"/>
+    </w:p>
+    <w:p>
+      <w:pPr>
+        <w:ind w:left="1440"/>
+      </w:pPr>
+      <w:r>
+        <w:t>accuracy: 0.89 (+/- 0.12)</w:t>
+      </w:r>
+    </w:p>
+    <w:p>
+      <w:pPr>
+        <w:ind w:left="1440"/>
+      </w:pPr>
+      <w:r>
+        <w:t>Runtime: 0.005766558647155762 minutes</w:t>
+      </w:r>
+    </w:p>
+    <w:p>
+      <w:pPr>
+        <w:ind w:left="1440"/>
+      </w:pPr>
+      <w:r>
+        <w:t>SVC</w:t>
+      </w:r>
+    </w:p>
+    <w:p>
+      <w:pPr>
+        <w:ind w:left="1440"/>
+      </w:pPr>
+      <w:r>
+        <w:t>accuracy: 0.65 (+/- 0.00)</w:t>
+      </w:r>
+    </w:p>
+    <w:p>
+      <w:pPr>
+        <w:ind w:left="1440"/>
+      </w:pPr>
+      <w:r>
+        <w:t>Runtime: 0.006466662883758545 minutes</w:t>
+      </w:r>
+    </w:p>
+    <w:p>
+      <w:pPr>
+        <w:ind w:left="1440"/>
+      </w:pPr>
+      <w:r>
+        <w:t>RF</w:t>
+      </w:r>
+    </w:p>
+    <w:p>
+      <w:pPr>
+        <w:ind w:left="1440"/>
+      </w:pPr>
+      <w:r>
+        <w:t>accuracy: 0.94 (+/- 0.12)</w:t>
+      </w:r>
+    </w:p>
+    <w:p>
+      <w:pPr>
+        <w:ind w:left="1440"/>
+      </w:pPr>
+      <w:r>
+        <w:t>Runtime: 0.02681665023167928 minutes</w:t>
+      </w:r>
+    </w:p>
+    <w:p>
+      <w:pPr>
+        <w:ind w:left="1440"/>
+      </w:pPr>
+      <w:r>
+        <w:t>Gradient Boosting</w:t>
+      </w:r>
+    </w:p>
+    <w:p>
+      <w:pPr>
+        <w:ind w:left="1440"/>
+      </w:pPr>
+      <w:r>
+        <w:t>accuracy: 0.94 (+/- 0.15)</w:t>
+      </w:r>
+    </w:p>
+    <w:p>
+      <w:pPr>
+        <w:ind w:left="1440"/>
+      </w:pPr>
+      <w:r>
+        <w:t>Runtime: 0.0597168763478597 minutes</w:t>
+      </w:r>
+    </w:p>
+    <w:p>
+      <w:pPr>
+        <w:ind w:left="1440"/>
+      </w:pPr>
+      <w:r>
+        <w:t>Niave Bayes</w:t>
+      </w:r>
+    </w:p>
+    <w:p>
+      <w:pPr>
+        <w:ind w:left="1440"/>
+      </w:pPr>
+      <w:r>
+        <w:t>accuracy: 0.96 (+/- 0.08)</w:t>
+      </w:r>
+    </w:p>
+    <w:p>
+      <w:pPr>
+        <w:ind w:left="1440"/>
+      </w:pPr>
+      <w:r>
+        <w:t>Runtime: 0.005083171526590983 minutes</w:t>
+      </w:r>
+    </w:p>
+    <w:p>
+      <w:pPr>
+        <w:ind w:left="1440"/>
+      </w:pPr>
+      <w:r>
+        <w:t>LR</w:t>
+      </w:r>
+    </w:p>
+    <w:p>
+      <w:pPr>
+        <w:ind w:left="1440"/>
+      </w:pPr>
+      <w:r>
+        <w:t>accuracy: 0.65 (+/- 0.01)</w:t>
+      </w:r>
+    </w:p>
+    <w:p>
+      <w:pPr>
+        <w:ind w:left="1440"/>
+      </w:pPr>
+      <w:r>
+        <w:t>Runtime: 0.004949978987375895 minutes</w:t>
+      </w:r>
+    </w:p>
+    <w:p>
+      <w:pPr>
+        <w:ind w:left="1440"/>
+      </w:pPr>
+      <w:r>
+        <w:t>MLP</w:t>
+      </w:r>
+    </w:p>
+    <w:p>
+      <w:pPr>
+        <w:ind w:left="1440"/>
+      </w:pPr>
+      <w:r>
+        <w:t>accuracy: 0.65 (+/- 0.00)</w:t>
+      </w:r>
+    </w:p>
+    <w:p>
+      <w:pPr>
+        <w:ind w:left="1440"/>
+      </w:pPr>
+      <w:r>
+        <w:t>Runtime: 0.172183620929718 minutes</w:t>
+      </w:r>
+    </w:p>
+    <w:p>
+      <w:r>
+        <w:t>Using the second digit plus the protein data of after the decimal place once again KNN and SMV get .65 percent but using just the decimal place we get the following results:</w:t>
+      </w:r>
+    </w:p>
+    <w:p>
+      <w:pPr>
+        <w:ind w:left="1440"/>
+      </w:pPr>
       <w:r>
         <w:t>KNN</w:t>
       </w:r>
-      <w:proofErr w:type="spellEnd"/>
-      <w:r>
-        <w:t xml:space="preserve"> can do 89% while </w:t>
-      </w:r>
-      <w:proofErr w:type="spellStart"/>
-      <w:r>
-        <w:t>SMV</w:t>
-      </w:r>
-      <w:proofErr w:type="spellEnd"/>
-      <w:r>
-        <w:t xml:space="preserve"> still only gets .65</w:t>
-      </w:r>
-    </w:p>
-    <w:p>
-      <w:pPr>
-        <w:ind w:left="1440"/>
-      </w:pPr>
-      <w:proofErr w:type="spellStart"/>
-      <w:r>
-        <w:t>KNN</w:t>
-      </w:r>
-      <w:proofErr w:type="spellEnd"/>
-    </w:p>
-    <w:p>
-      <w:pPr>
-        <w:ind w:left="1440"/>
-      </w:pPr>
-      <w:proofErr w:type="gramStart"/>
-      <w:r>
-        <w:t>accuracy</w:t>
-      </w:r>
-      <w:proofErr w:type="gramEnd"/>
-      <w:r>
-        <w:t>: 0.89 (+/- 0.12)</w:t>
-      </w:r>
-    </w:p>
-    <w:p>
-      <w:pPr>
-        <w:ind w:left="1440"/>
-      </w:pPr>
-      <w:r>
-        <w:t>Runtime: 0.005766558647155762 minutes</w:t>
+    </w:p>
+    <w:p>
+      <w:pPr>
+        <w:ind w:left="1440"/>
+      </w:pPr>
+      <w:r>
+        <w:t>accuracy: 0.90 (+/- 0.13)</w:t>
+      </w:r>
+    </w:p>
+    <w:p>
+      <w:pPr>
+        <w:ind w:left="1440"/>
+      </w:pPr>
+      <w:r>
+        <w:t>Runtime: 0.0051833430926005045 minutes</w:t>
       </w:r>
     </w:p>
     <w:p>
@@ -547,52 +507,41 @@
       <w:pPr>
         <w:ind w:left="1440"/>
       </w:pPr>
-      <w:proofErr w:type="gramStart"/>
-      <w:r>
-        <w:t>accuracy</w:t>
-      </w:r>
-      <w:proofErr w:type="gramEnd"/>
-      <w:r>
-        <w:t>: 0.65 (+/- 0.00)</w:t>
-      </w:r>
-    </w:p>
-    <w:p>
-      <w:pPr>
-        <w:ind w:left="1440"/>
-      </w:pPr>
-      <w:r>
-        <w:t>Runtime: 0.006466662883758545 minutes</w:t>
-      </w:r>
-    </w:p>
-    <w:p>
-      <w:pPr>
-        <w:ind w:left="1440"/>
-      </w:pPr>
-      <w:proofErr w:type="spellStart"/>
+      <w:r>
+        <w:lastRenderedPageBreak/>
+        <w:t>accuracy: 0.65 (+/- 0.00)</w:t>
+      </w:r>
+    </w:p>
+    <w:p>
+      <w:pPr>
+        <w:ind w:left="1440"/>
+      </w:pPr>
+      <w:r>
+        <w:t>Runtime: 0.007800118128458659 minutes</w:t>
+      </w:r>
+    </w:p>
+    <w:p>
+      <w:pPr>
+        <w:ind w:left="1440"/>
+      </w:pPr>
       <w:r>
         <w:t>RF</w:t>
       </w:r>
-      <w:proofErr w:type="spellEnd"/>
-    </w:p>
-    <w:p>
-      <w:pPr>
-        <w:ind w:left="1440"/>
-      </w:pPr>
-      <w:proofErr w:type="gramStart"/>
-      <w:r>
-        <w:t>accuracy</w:t>
-      </w:r>
-      <w:proofErr w:type="gramEnd"/>
-      <w:r>
-        <w:t>: 0.94 (+/- 0.12)</w:t>
-      </w:r>
-    </w:p>
-    <w:p>
-      <w:pPr>
-        <w:ind w:left="1440"/>
-      </w:pPr>
-      <w:r>
-        <w:t>Runtime: 0.02681665023167928 minutes</w:t>
+    </w:p>
+    <w:p>
+      <w:pPr>
+        <w:ind w:left="1440"/>
+      </w:pPr>
+      <w:r>
+        <w:t>accuracy: 0.95 (+/- 0.10)</w:t>
+      </w:r>
+    </w:p>
+    <w:p>
+      <w:pPr>
+        <w:ind w:left="1440"/>
+      </w:pPr>
+      <w:r>
+        <w:t>Runtime: 0.026099916299184164 minutes</w:t>
       </w:r>
     </w:p>
     <w:p>
@@ -607,347 +556,80 @@
       <w:pPr>
         <w:ind w:left="1440"/>
       </w:pPr>
-      <w:proofErr w:type="gramStart"/>
-      <w:r>
-        <w:t>accuracy</w:t>
-      </w:r>
-      <w:proofErr w:type="gramEnd"/>
-      <w:r>
-        <w:t>: 0.94 (+/- 0.15)</w:t>
-      </w:r>
-    </w:p>
-    <w:p>
-      <w:pPr>
-        <w:ind w:left="1440"/>
-      </w:pPr>
-      <w:r>
-        <w:t>Runtime: 0.0597168763478597 minutes</w:t>
-      </w:r>
-    </w:p>
-    <w:p>
-      <w:pPr>
-        <w:ind w:left="1440"/>
-      </w:pPr>
-      <w:proofErr w:type="spellStart"/>
-      <w:r>
-        <w:t>Niave</w:t>
-      </w:r>
-      <w:proofErr w:type="spellEnd"/>
-      <w:r>
-        <w:t xml:space="preserve"> Bayes</w:t>
-      </w:r>
-    </w:p>
-    <w:p>
-      <w:pPr>
-        <w:ind w:left="1440"/>
-      </w:pPr>
-      <w:proofErr w:type="gramStart"/>
-      <w:r>
-        <w:t>accuracy</w:t>
-      </w:r>
-      <w:proofErr w:type="gramEnd"/>
-      <w:r>
-        <w:t>: 0.96 (+/- 0.08)</w:t>
-      </w:r>
-    </w:p>
-    <w:p>
-      <w:pPr>
-        <w:ind w:left="1440"/>
-      </w:pPr>
-      <w:r>
-        <w:t>Runtime: 0.005083171526590983 minutes</w:t>
-      </w:r>
-    </w:p>
-    <w:p>
-      <w:pPr>
-        <w:ind w:left="1440"/>
-      </w:pPr>
-      <w:proofErr w:type="spellStart"/>
+      <w:r>
+        <w:t>accuracy: 0.91 (+/- 0.12)</w:t>
+      </w:r>
+    </w:p>
+    <w:p>
+      <w:pPr>
+        <w:ind w:left="1440"/>
+      </w:pPr>
+      <w:r>
+        <w:t>Runtime: 0.05738329887390137 minutes</w:t>
+      </w:r>
+    </w:p>
+    <w:p>
+      <w:pPr>
+        <w:ind w:left="1440"/>
+      </w:pPr>
+      <w:r>
+        <w:t>Niave Bayes</w:t>
+      </w:r>
+    </w:p>
+    <w:p>
+      <w:pPr>
+        <w:ind w:left="1440"/>
+      </w:pPr>
+      <w:r>
+        <w:t>accuracy: 0.98 (+/- 0.06)</w:t>
+      </w:r>
+    </w:p>
+    <w:p>
+      <w:pPr>
+        <w:ind w:left="1440"/>
+      </w:pPr>
+      <w:r>
+        <w:t>Runtime: 0.004850411415100097 minutes</w:t>
+      </w:r>
+    </w:p>
+    <w:p>
+      <w:pPr>
+        <w:ind w:left="1440"/>
+      </w:pPr>
       <w:r>
         <w:t>LR</w:t>
       </w:r>
-      <w:proofErr w:type="spellEnd"/>
-    </w:p>
-    <w:p>
-      <w:pPr>
-        <w:ind w:left="1440"/>
-      </w:pPr>
-      <w:proofErr w:type="gramStart"/>
-      <w:r>
-        <w:t>accuracy</w:t>
-      </w:r>
-      <w:proofErr w:type="gramEnd"/>
-      <w:r>
-        <w:t>: 0.65 (+/- 0.01)</w:t>
-      </w:r>
-    </w:p>
-    <w:p>
-      <w:pPr>
-        <w:ind w:left="1440"/>
-      </w:pPr>
-      <w:r>
-        <w:t>Runtime: 0.004949978987375895 minutes</w:t>
-      </w:r>
-    </w:p>
-    <w:p>
-      <w:pPr>
-        <w:ind w:left="1440"/>
-      </w:pPr>
-      <w:proofErr w:type="spellStart"/>
+    </w:p>
+    <w:p>
+      <w:pPr>
+        <w:ind w:left="1440"/>
+      </w:pPr>
+      <w:r>
+        <w:t>accuracy: 0.65 (+/- 0.00)</w:t>
+      </w:r>
+    </w:p>
+    <w:p>
+      <w:pPr>
+        <w:ind w:left="1440"/>
+      </w:pPr>
+      <w:r>
+        <w:t>Runtime: 0.005133358637491862 minutes</w:t>
+      </w:r>
+    </w:p>
+    <w:p>
+      <w:pPr>
+        <w:ind w:left="1440"/>
+      </w:pPr>
       <w:r>
         <w:t>MLP</w:t>
       </w:r>
-      <w:proofErr w:type="spellEnd"/>
-    </w:p>
-    <w:p>
-      <w:pPr>
-        <w:ind w:left="1440"/>
-      </w:pPr>
-      <w:proofErr w:type="gramStart"/>
-      <w:r>
-        <w:t>accuracy</w:t>
-      </w:r>
-      <w:proofErr w:type="gramEnd"/>
-      <w:r>
-        <w:t>: 0.65 (+/- 0.00)</w:t>
-      </w:r>
-    </w:p>
-    <w:p>
-      <w:pPr>
-        <w:ind w:left="1440"/>
-      </w:pPr>
-      <w:r>
-        <w:t>Runtime: 0.172183620929718 minutes</w:t>
-      </w:r>
-    </w:p>
-    <w:p>
-      <w:r>
-        <w:t xml:space="preserve">Using the second digit plus the protein data of after the decimal place once again </w:t>
-      </w:r>
-      <w:proofErr w:type="spellStart"/>
-      <w:r>
-        <w:t>KNN</w:t>
-      </w:r>
-      <w:proofErr w:type="spellEnd"/>
-      <w:r>
-        <w:t xml:space="preserve"> and </w:t>
-      </w:r>
-      <w:proofErr w:type="spellStart"/>
-      <w:r>
-        <w:t>SMV</w:t>
-      </w:r>
-      <w:proofErr w:type="spellEnd"/>
-      <w:r>
-        <w:t xml:space="preserve"> get .65 percent but using just the decimal place we get the following results:</w:t>
-      </w:r>
-    </w:p>
-    <w:p>
-      <w:pPr>
-        <w:ind w:left="1440"/>
-      </w:pPr>
-      <w:proofErr w:type="spellStart"/>
-      <w:r>
-        <w:t>KNN</w:t>
-      </w:r>
-      <w:proofErr w:type="spellEnd"/>
-    </w:p>
-    <w:p>
-      <w:pPr>
-        <w:ind w:left="1440"/>
-      </w:pPr>
-      <w:proofErr w:type="gramStart"/>
-      <w:r>
-        <w:t>accuracy</w:t>
-      </w:r>
-      <w:proofErr w:type="gramEnd"/>
-      <w:r>
-        <w:t>: 0.90 (+/- 0.13)</w:t>
-      </w:r>
-    </w:p>
-    <w:p>
-      <w:pPr>
-        <w:ind w:left="1440"/>
-      </w:pPr>
-      <w:r>
-        <w:t>Runtime: 0.0051833430926005045 minutes</w:t>
-      </w:r>
-    </w:p>
-    <w:p>
-      <w:pPr>
-        <w:ind w:left="1440"/>
-      </w:pPr>
-      <w:r>
-        <w:t>SVC</w:t>
-      </w:r>
-    </w:p>
-    <w:p>
-      <w:pPr>
-        <w:ind w:left="1440"/>
-      </w:pPr>
-      <w:proofErr w:type="gramStart"/>
-      <w:r>
-        <w:lastRenderedPageBreak/>
-        <w:t>accuracy</w:t>
-      </w:r>
-      <w:proofErr w:type="gramEnd"/>
-      <w:r>
-        <w:t>: 0.65 (+/- 0.00)</w:t>
-      </w:r>
-    </w:p>
-    <w:p>
-      <w:pPr>
-        <w:ind w:left="1440"/>
-      </w:pPr>
-      <w:r>
-        <w:t>Runtime: 0.007800118128458659 minutes</w:t>
-      </w:r>
-    </w:p>
-    <w:p>
-      <w:pPr>
-        <w:ind w:left="1440"/>
-      </w:pPr>
-      <w:proofErr w:type="spellStart"/>
-      <w:r>
-        <w:t>RF</w:t>
-      </w:r>
-      <w:proofErr w:type="spellEnd"/>
-    </w:p>
-    <w:p>
-      <w:pPr>
-        <w:ind w:left="1440"/>
-      </w:pPr>
-      <w:proofErr w:type="gramStart"/>
-      <w:r>
-        <w:t>accuracy</w:t>
-      </w:r>
-      <w:proofErr w:type="gramEnd"/>
-      <w:r>
-        <w:t>: 0.95 (+/- 0.10)</w:t>
-      </w:r>
-    </w:p>
-    <w:p>
-      <w:pPr>
-        <w:ind w:left="1440"/>
-      </w:pPr>
-      <w:r>
-        <w:t>Runtime: 0.026099916299184164 minutes</w:t>
-      </w:r>
-    </w:p>
-    <w:p>
-      <w:pPr>
-        <w:ind w:left="1440"/>
-      </w:pPr>
-      <w:r>
-        <w:t>Gradient Boosting</w:t>
-      </w:r>
-    </w:p>
-    <w:p>
-      <w:pPr>
-        <w:ind w:left="1440"/>
-      </w:pPr>
-      <w:proofErr w:type="gramStart"/>
-      <w:r>
-        <w:t>accuracy</w:t>
-      </w:r>
-      <w:proofErr w:type="gramEnd"/>
-      <w:r>
-        <w:t>: 0.91 (+/- 0.12)</w:t>
-      </w:r>
-    </w:p>
-    <w:p>
-      <w:pPr>
-        <w:ind w:left="1440"/>
-      </w:pPr>
-      <w:r>
-        <w:t>Runtime: 0.05738329887390137 minutes</w:t>
-      </w:r>
-    </w:p>
-    <w:p>
-      <w:pPr>
-        <w:ind w:left="1440"/>
-      </w:pPr>
-      <w:proofErr w:type="spellStart"/>
-      <w:r>
-        <w:t>Niave</w:t>
-      </w:r>
-      <w:proofErr w:type="spellEnd"/>
-      <w:r>
-        <w:t xml:space="preserve"> Bayes</w:t>
-      </w:r>
-    </w:p>
-    <w:p>
-      <w:pPr>
-        <w:ind w:left="1440"/>
-      </w:pPr>
-      <w:proofErr w:type="gramStart"/>
-      <w:r>
-        <w:t>accuracy</w:t>
-      </w:r>
-      <w:proofErr w:type="gramEnd"/>
-      <w:r>
-        <w:t>: 0.98 (+/- 0.06)</w:t>
-      </w:r>
-    </w:p>
-    <w:p>
-      <w:pPr>
-        <w:ind w:left="1440"/>
-      </w:pPr>
-      <w:r>
-        <w:t>Runtime: 0.004850411415100097 minutes</w:t>
-      </w:r>
-    </w:p>
-    <w:p>
-      <w:pPr>
-        <w:ind w:left="1440"/>
-      </w:pPr>
-      <w:proofErr w:type="spellStart"/>
-      <w:r>
-        <w:t>LR</w:t>
-      </w:r>
-      <w:proofErr w:type="spellEnd"/>
-    </w:p>
-    <w:p>
-      <w:pPr>
-        <w:ind w:left="1440"/>
-      </w:pPr>
-      <w:proofErr w:type="gramStart"/>
-      <w:r>
-        <w:t>accuracy</w:t>
-      </w:r>
-      <w:proofErr w:type="gramEnd"/>
-      <w:r>
-        <w:t>: 0.65 (+/- 0.00)</w:t>
-      </w:r>
-    </w:p>
-    <w:p>
-      <w:pPr>
-        <w:ind w:left="1440"/>
-      </w:pPr>
-      <w:r>
-        <w:t>Runtime: 0.005133358637491862 minutes</w:t>
-      </w:r>
-    </w:p>
-    <w:p>
-      <w:pPr>
-        <w:ind w:left="1440"/>
-      </w:pPr>
-      <w:proofErr w:type="spellStart"/>
-      <w:r>
-        <w:t>MLP</w:t>
-      </w:r>
-      <w:proofErr w:type="spellEnd"/>
-    </w:p>
-    <w:p>
-      <w:pPr>
-        <w:ind w:left="1440"/>
-      </w:pPr>
-      <w:proofErr w:type="gramStart"/>
-      <w:r>
-        <w:t>accuracy</w:t>
-      </w:r>
-      <w:proofErr w:type="gramEnd"/>
-      <w:r>
-        <w:t>: 0.65 (+/- 0.00)</w:t>
+    </w:p>
+    <w:p>
+      <w:pPr>
+        <w:ind w:left="1440"/>
+      </w:pPr>
+      <w:r>
+        <w:t>accuracy: 0.65 (+/- 0.00)</w:t>
       </w:r>
     </w:p>
     <w:p>
@@ -990,49 +672,13 @@
         </w:rPr>
       </w:pPr>
       <w:r>
-        <w:t>Also I received imputation software (</w:t>
-      </w:r>
-      <w:proofErr w:type="spellStart"/>
-      <w:r>
-        <w:t>DreamAI</w:t>
-      </w:r>
-      <w:proofErr w:type="spellEnd"/>
-      <w:r>
-        <w:t xml:space="preserve">) from Sam which he got from </w:t>
+        <w:t xml:space="preserve">Also I received imputation software (DreamAI) from Sam which he got from </w:t>
       </w:r>
       <w:r>
         <w:rPr>
           <w:rFonts w:ascii="Calibri" w:hAnsi="Calibri" w:cs="Calibri"/>
         </w:rPr>
-        <w:t xml:space="preserve">Pei Wang. I put it in the Holden folder for convenience but also </w:t>
-      </w:r>
-      <w:proofErr w:type="spellStart"/>
-      <w:r>
-        <w:rPr>
-          <w:rFonts w:ascii="Calibri" w:hAnsi="Calibri" w:cs="Calibri"/>
-        </w:rPr>
-        <w:t>git</w:t>
-      </w:r>
-      <w:proofErr w:type="spellEnd"/>
-      <w:r>
-        <w:rPr>
-          <w:rFonts w:ascii="Calibri" w:hAnsi="Calibri" w:cs="Calibri"/>
-        </w:rPr>
-        <w:t xml:space="preserve"> ignored it (listed it in the .</w:t>
-      </w:r>
-      <w:proofErr w:type="spellStart"/>
-      <w:r>
-        <w:rPr>
-          <w:rFonts w:ascii="Calibri" w:hAnsi="Calibri" w:cs="Calibri"/>
-        </w:rPr>
-        <w:t>gitignore</w:t>
-      </w:r>
-      <w:proofErr w:type="spellEnd"/>
-      <w:r>
-        <w:rPr>
-          <w:rFonts w:ascii="Calibri" w:hAnsi="Calibri" w:cs="Calibri"/>
-        </w:rPr>
-        <w:t xml:space="preserve"> file) so I am not publicly publishing someone else’s work.</w:t>
+        <w:t>Pei Wang. I put it in the Holden folder for convenience but also git ignored it (listed it in the .gitignore file) so I am not publicly publishing someone else’s work.</w:t>
       </w:r>
     </w:p>
     <w:p>
@@ -1078,21 +724,7 @@
         <w:rPr>
           <w:rFonts w:ascii="Calibri" w:hAnsi="Calibri" w:cs="Calibri"/>
         </w:rPr>
-        <w:t xml:space="preserve">Ran Script to Generate 100 version of all </w:t>
-      </w:r>
-      <w:proofErr w:type="gramStart"/>
-      <w:r>
-        <w:rPr>
-          <w:rFonts w:ascii="Calibri" w:hAnsi="Calibri" w:cs="Calibri"/>
-        </w:rPr>
-        <w:t>3</w:t>
-      </w:r>
-      <w:proofErr w:type="gramEnd"/>
-      <w:r>
-        <w:rPr>
-          <w:rFonts w:ascii="Calibri" w:hAnsi="Calibri" w:cs="Calibri"/>
-        </w:rPr>
-        <w:t xml:space="preserve"> data sets for the distribution analysis: </w:t>
+        <w:t xml:space="preserve">Ran Script to Generate 100 version of all 3 data sets for the distribution analysis: </w:t>
       </w:r>
       <w:r>
         <w:rPr>
@@ -1103,25 +735,25 @@
       </w:r>
     </w:p>
     <w:p>
-      <w:r>
+      <w:pPr>
         <w:rPr>
           <w:rFonts w:ascii="Calibri" w:hAnsi="Calibri" w:cs="Calibri"/>
         </w:rPr>
-        <w:t xml:space="preserve">Work on getting </w:t>
-      </w:r>
-      <w:proofErr w:type="spellStart"/>
+      </w:pPr>
       <w:r>
         <w:rPr>
           <w:rFonts w:ascii="Calibri" w:hAnsi="Calibri" w:cs="Calibri"/>
         </w:rPr>
-        <w:t>DreamAI</w:t>
-      </w:r>
-      <w:proofErr w:type="spellEnd"/>
+        <w:t>Work on getting DreamAI installed on Mary Lou</w:t>
+      </w:r>
+    </w:p>
+    <w:p>
       <w:r>
         <w:rPr>
           <w:rFonts w:ascii="Calibri" w:hAnsi="Calibri" w:cs="Calibri"/>
         </w:rPr>
-        <w:t xml:space="preserve"> installed on Mary Lou</w:t>
+        <w:lastRenderedPageBreak/>
+        <w:t>Started jobs for doing the analysis of CAN and a test of the imputation software on mary lou, ran transcriptomics as not a job on mary lou with 5 different automation script, not scheduling a job was a bad idea, now my computer cannot leave the lab…</w:t>
       </w:r>
       <w:bookmarkStart w:id="0" w:name="_GoBack"/>
       <w:bookmarkEnd w:id="0"/>

</xml_diff>

<commit_message>
started creating new imputation.R script, currently ready to be tested on marylou
</commit_message>
<xml_diff>
--- a/Research Log.docx
+++ b/Research Log.docx
@@ -25,12 +25,25 @@
     </w:p>
     <w:p>
       <w:r>
-        <w:t>Created a script, random-data-generator.R</w:t>
-      </w:r>
-    </w:p>
-    <w:p>
-      <w:r>
-        <w:t>This takes the CNA.cct file and creates 50 new phony samples.</w:t>
+        <w:t>Created a script, random-data-</w:t>
+      </w:r>
+      <w:proofErr w:type="spellStart"/>
+      <w:r>
+        <w:t>generator.R</w:t>
+      </w:r>
+      <w:proofErr w:type="spellEnd"/>
+    </w:p>
+    <w:p>
+      <w:r>
+        <w:t xml:space="preserve">This takes the </w:t>
+      </w:r>
+      <w:proofErr w:type="spellStart"/>
+      <w:r>
+        <w:t>CNA.cct</w:t>
+      </w:r>
+      <w:proofErr w:type="spellEnd"/>
+      <w:r>
+        <w:t xml:space="preserve"> file and creates 50 new phony samples.</w:t>
       </w:r>
     </w:p>
     <w:p>
@@ -40,7 +53,15 @@
     </w:p>
     <w:p>
       <w:r>
-        <w:t>The 100 real and 50 phony samples were then randomly split into train and test sets.</w:t>
+        <w:t xml:space="preserve">The 100 real and 50 phony samples </w:t>
+      </w:r>
+      <w:proofErr w:type="gramStart"/>
+      <w:r>
+        <w:t>were then randomly split</w:t>
+      </w:r>
+      <w:proofErr w:type="gramEnd"/>
+      <w:r>
+        <w:t xml:space="preserve"> into train and test sets.</w:t>
       </w:r>
     </w:p>
     <w:p>
@@ -56,7 +77,23 @@
     </w:p>
     <w:p>
       <w:r>
-        <w:t>Added the Classification_Utils.py module to the analysis scripts folder I and an Ipython note book for test several of the learning models.</w:t>
+        <w:t xml:space="preserve">Added the Classification_Utils.py module to the analysis scripts folder I and an </w:t>
+      </w:r>
+      <w:proofErr w:type="spellStart"/>
+      <w:r>
+        <w:t>Ipython</w:t>
+      </w:r>
+      <w:proofErr w:type="spellEnd"/>
+      <w:r>
+        <w:t xml:space="preserve"> </w:t>
+      </w:r>
+      <w:proofErr w:type="gramStart"/>
+      <w:r>
+        <w:t>note book</w:t>
+      </w:r>
+      <w:proofErr w:type="gramEnd"/>
+      <w:r>
+        <w:t xml:space="preserve"> for test several of the learning models.</w:t>
       </w:r>
     </w:p>
     <w:p>
@@ -70,13 +107,31 @@
       </w:r>
     </w:p>
     <w:p>
-      <w:r>
-        <w:t>MLP (30,30,30,30): 85%</w:t>
-      </w:r>
-    </w:p>
-    <w:p>
-      <w:r>
-        <w:t>KNN: 72%</w:t>
+      <w:proofErr w:type="spellStart"/>
+      <w:r>
+        <w:t>MLP</w:t>
+      </w:r>
+      <w:proofErr w:type="spellEnd"/>
+      <w:r>
+        <w:t xml:space="preserve"> (30</w:t>
+      </w:r>
+      <w:proofErr w:type="gramStart"/>
+      <w:r>
+        <w:t>,30,30,30</w:t>
+      </w:r>
+      <w:proofErr w:type="gramEnd"/>
+      <w:r>
+        <w:t>): 85%</w:t>
+      </w:r>
+    </w:p>
+    <w:p>
+      <w:proofErr w:type="spellStart"/>
+      <w:r>
+        <w:t>KNN</w:t>
+      </w:r>
+      <w:proofErr w:type="spellEnd"/>
+      <w:r>
+        <w:t>: 72%</w:t>
       </w:r>
     </w:p>
     <w:p>
@@ -96,7 +151,15 @@
     </w:p>
     <w:p>
       <w:r>
-        <w:t>Also created script for doing a PCA plot of the random data</w:t>
+        <w:t xml:space="preserve">Also created script for doing a </w:t>
+      </w:r>
+      <w:proofErr w:type="spellStart"/>
+      <w:r>
+        <w:t>PCA</w:t>
+      </w:r>
+      <w:proofErr w:type="spellEnd"/>
+      <w:r>
+        <w:t xml:space="preserve"> plot of the random data</w:t>
       </w:r>
     </w:p>
     <w:p>
@@ -104,11 +167,16 @@
         <w:t xml:space="preserve">Added code to create bar plot of the classification accuracies and save the plot, at the end of </w:t>
       </w:r>
       <w:r>
-        <w:t>Classification-Random-Data</w:t>
+        <w:t>Classification-Random-</w:t>
+      </w:r>
+      <w:proofErr w:type="spellStart"/>
+      <w:r>
+        <w:t>Data</w:t>
       </w:r>
       <w:r>
         <w:t>.ipynb</w:t>
       </w:r>
+      <w:proofErr w:type="spellEnd"/>
     </w:p>
     <w:p/>
     <w:p>
@@ -118,7 +186,23 @@
     </w:p>
     <w:p>
       <w:r>
-        <w:t>Modified the random analysis script so it test on the actual test data set and trains on the whole training set. The test set was run one once and no parameters were changed to adjust to it.</w:t>
+        <w:t xml:space="preserve">Modified the random analysis script so it test on the actual test data set and </w:t>
+      </w:r>
+      <w:proofErr w:type="gramStart"/>
+      <w:r>
+        <w:t>trains on the whole</w:t>
+      </w:r>
+      <w:proofErr w:type="gramEnd"/>
+      <w:r>
+        <w:t xml:space="preserve"> training set. The test set </w:t>
+      </w:r>
+      <w:proofErr w:type="gramStart"/>
+      <w:r>
+        <w:t>was run</w:t>
+      </w:r>
+      <w:proofErr w:type="gramEnd"/>
+      <w:r>
+        <w:t xml:space="preserve"> one once and no parameters were changed to adjust to it.</w:t>
       </w:r>
     </w:p>
     <w:p>
@@ -126,21 +210,98 @@
         <w:t xml:space="preserve">Created a script called </w:t>
       </w:r>
       <w:r>
-        <w:t>distribution-data.R</w:t>
-      </w:r>
-      <w:r>
-        <w:t xml:space="preserve"> that creates phony samples/individuals based on the set of observed values for each protein and script them samples randomly from a distribution of those. **The made up samples consist entirely of real protein expression values found in the original data.**  Similar to the random-data-generator.R script this creates 50 fake samples and makes test and train files.</w:t>
+        <w:t>distribution-</w:t>
+      </w:r>
+      <w:proofErr w:type="spellStart"/>
+      <w:r>
+        <w:t>data.R</w:t>
+      </w:r>
+      <w:proofErr w:type="spellEnd"/>
+      <w:r>
+        <w:t xml:space="preserve"> that creates phony samples/individuals based on the set of observed values for each protein and script them samples randomly from a distribution of those. **The made up samples consist entirely of real protein expression values found in the original data</w:t>
+      </w:r>
+      <w:proofErr w:type="gramStart"/>
+      <w:r>
+        <w:t>.*</w:t>
+      </w:r>
+      <w:proofErr w:type="gramEnd"/>
+      <w:r>
+        <w:t>*  Similar to the random-data-</w:t>
+      </w:r>
+      <w:proofErr w:type="spellStart"/>
+      <w:r>
+        <w:t>generator.R</w:t>
+      </w:r>
+      <w:proofErr w:type="spellEnd"/>
+      <w:r>
+        <w:t xml:space="preserve"> script this creates 50 fake samples and makes test and train files.</w:t>
       </w:r>
     </w:p>
     <w:p>
       <w:r>
         <w:lastRenderedPageBreak/>
-        <w:t>My hypothesis is that since these are real values being used that it will be harder to classify the fake ones. But just visually I can spot the fakes samples because a real sample’s values often match for several consecutive proteins, but in the fake ones they do not. So I predict the machine learning should still pick up on the pattern and do well.</w:t>
-      </w:r>
-    </w:p>
-    <w:p>
-      <w:r>
-        <w:t>Ran the Dist data through the basic classifiers. Accuracies were not so good. RF has the highest with 71%, which is barely above base line. MLP took 30 minutes to train… Might be over fitting, there are 4 lays of nodes which may be over kill.</w:t>
+        <w:t xml:space="preserve">My hypothesis is that since these are real values </w:t>
+      </w:r>
+      <w:proofErr w:type="gramStart"/>
+      <w:r>
+        <w:t>being used</w:t>
+      </w:r>
+      <w:proofErr w:type="gramEnd"/>
+      <w:r>
+        <w:t xml:space="preserve"> that it will be harder to classify the fake ones. </w:t>
+      </w:r>
+      <w:proofErr w:type="gramStart"/>
+      <w:r>
+        <w:t>But</w:t>
+      </w:r>
+      <w:proofErr w:type="gramEnd"/>
+      <w:r>
+        <w:t xml:space="preserve"> just visually I can spot the fakes samples because a real sample’s values often match for several consecutive proteins, but in the fake ones they do not. </w:t>
+      </w:r>
+      <w:proofErr w:type="gramStart"/>
+      <w:r>
+        <w:t>So</w:t>
+      </w:r>
+      <w:proofErr w:type="gramEnd"/>
+      <w:r>
+        <w:t xml:space="preserve"> I predict the machine learning should still pick up on the pattern and do well.</w:t>
+      </w:r>
+    </w:p>
+    <w:p>
+      <w:r>
+        <w:t xml:space="preserve">Ran the </w:t>
+      </w:r>
+      <w:proofErr w:type="spellStart"/>
+      <w:r>
+        <w:t>Dist</w:t>
+      </w:r>
+      <w:proofErr w:type="spellEnd"/>
+      <w:r>
+        <w:t xml:space="preserve"> data through the basic classifiers. Accuracies were not so good. </w:t>
+      </w:r>
+      <w:proofErr w:type="spellStart"/>
+      <w:r>
+        <w:t>RF</w:t>
+      </w:r>
+      <w:proofErr w:type="spellEnd"/>
+      <w:r>
+        <w:t xml:space="preserve"> has the highest with 71%, which is barely above base line. </w:t>
+      </w:r>
+      <w:proofErr w:type="spellStart"/>
+      <w:r>
+        <w:t>MLP</w:t>
+      </w:r>
+      <w:proofErr w:type="spellEnd"/>
+      <w:r>
+        <w:t xml:space="preserve"> took 30 minutes to train… Might be over fitting, there are </w:t>
+      </w:r>
+      <w:proofErr w:type="gramStart"/>
+      <w:r>
+        <w:t>4</w:t>
+      </w:r>
+      <w:proofErr w:type="gramEnd"/>
+      <w:r>
+        <w:t xml:space="preserve"> lays of nodes which may be over kill.</w:t>
       </w:r>
     </w:p>
     <w:p>
@@ -193,7 +354,15 @@
         </w:numPr>
       </w:pPr>
       <w:r>
-        <w:t>range and dist of a sample</w:t>
+        <w:t xml:space="preserve">range and </w:t>
+      </w:r>
+      <w:proofErr w:type="spellStart"/>
+      <w:r>
+        <w:t>dist</w:t>
+      </w:r>
+      <w:proofErr w:type="spellEnd"/>
+      <w:r>
+        <w:t xml:space="preserve"> of a sample</w:t>
       </w:r>
     </w:p>
     <w:p>
@@ -204,8 +373,13 @@
           <w:numId w:val="1"/>
         </w:numPr>
       </w:pPr>
-      <w:r>
-        <w:t>Benford’s Law compliance</w:t>
+      <w:proofErr w:type="spellStart"/>
+      <w:r>
+        <w:t>Benford’s</w:t>
+      </w:r>
+      <w:proofErr w:type="spellEnd"/>
+      <w:r>
+        <w:t xml:space="preserve"> Law compliance</w:t>
       </w:r>
     </w:p>
     <w:p/>
@@ -216,23 +390,73 @@
     </w:p>
     <w:p>
       <w:r>
-        <w:t>Made PCA plots of the Dist dataset</w:t>
-      </w:r>
-    </w:p>
-    <w:p>
-      <w:r>
-        <w:t>Tried doing a tSNE plot, run time for the first, solving for xx takes FOREVER!</w:t>
-      </w:r>
-    </w:p>
-    <w:p>
-      <w:r>
-        <w:t>Did feature selection on the data and re ran the models. GB and MLP were not run yet</w:t>
-      </w:r>
-    </w:p>
-    <w:p>
+        <w:t xml:space="preserve">Made </w:t>
+      </w:r>
+      <w:proofErr w:type="spellStart"/>
+      <w:r>
+        <w:t>PCA</w:t>
+      </w:r>
+      <w:proofErr w:type="spellEnd"/>
+      <w:r>
+        <w:t xml:space="preserve"> plots of the </w:t>
+      </w:r>
+      <w:proofErr w:type="spellStart"/>
+      <w:r>
+        <w:t>Dist</w:t>
+      </w:r>
+      <w:proofErr w:type="spellEnd"/>
+      <w:r>
+        <w:t xml:space="preserve"> dataset</w:t>
+      </w:r>
+    </w:p>
+    <w:p>
+      <w:r>
+        <w:t xml:space="preserve">Tried doing a </w:t>
+      </w:r>
+      <w:proofErr w:type="spellStart"/>
+      <w:r>
+        <w:t>tSNE</w:t>
+      </w:r>
+      <w:proofErr w:type="spellEnd"/>
+      <w:r>
+        <w:t xml:space="preserve"> plot, run time for the first, solving for xx takes FOREVER!</w:t>
+      </w:r>
+    </w:p>
+    <w:p>
+      <w:r>
+        <w:t xml:space="preserve">Did feature selection on the data and re ran the </w:t>
+      </w:r>
+      <w:proofErr w:type="gramStart"/>
+      <w:r>
+        <w:t>models.</w:t>
+      </w:r>
+      <w:proofErr w:type="gramEnd"/>
+      <w:r>
+        <w:t xml:space="preserve"> GB and </w:t>
+      </w:r>
+      <w:proofErr w:type="spellStart"/>
+      <w:r>
+        <w:t>MLP</w:t>
+      </w:r>
+      <w:proofErr w:type="spellEnd"/>
+      <w:r>
+        <w:t xml:space="preserve"> </w:t>
+      </w:r>
+      <w:proofErr w:type="gramStart"/>
+      <w:r>
+        <w:t>were not run</w:t>
+      </w:r>
+      <w:proofErr w:type="gramEnd"/>
+      <w:r>
+        <w:t xml:space="preserve"> yet</w:t>
+      </w:r>
+    </w:p>
+    <w:p>
+      <w:proofErr w:type="spellStart"/>
       <w:r>
         <w:t>TODO</w:t>
       </w:r>
+      <w:proofErr w:type="spellEnd"/>
     </w:p>
     <w:p>
       <w:r>
@@ -256,13 +480,39 @@
       </w:r>
     </w:p>
     <w:p>
-      <w:r>
-        <w:t>TODO: visualize the dist of the fake and the real data all at the same time instead of broken up</w:t>
-      </w:r>
-    </w:p>
-    <w:p>
-      <w:r>
-        <w:t>TODO: find a way to automate saying if something complies with Benford’s law or not</w:t>
+      <w:proofErr w:type="spellStart"/>
+      <w:r>
+        <w:t>TODO</w:t>
+      </w:r>
+      <w:proofErr w:type="spellEnd"/>
+      <w:r>
+        <w:t xml:space="preserve">: visualize the </w:t>
+      </w:r>
+      <w:proofErr w:type="spellStart"/>
+      <w:r>
+        <w:t>dist</w:t>
+      </w:r>
+      <w:proofErr w:type="spellEnd"/>
+      <w:r>
+        <w:t xml:space="preserve"> of the fake and the real data all at the same time instead of broken up</w:t>
+      </w:r>
+    </w:p>
+    <w:p>
+      <w:proofErr w:type="spellStart"/>
+      <w:r>
+        <w:t>TODO</w:t>
+      </w:r>
+      <w:proofErr w:type="spellEnd"/>
+      <w:r>
+        <w:t xml:space="preserve">: find a way to automate saying if something complies with </w:t>
+      </w:r>
+      <w:proofErr w:type="spellStart"/>
+      <w:r>
+        <w:t>Benford’s</w:t>
+      </w:r>
+      <w:proofErr w:type="spellEnd"/>
+      <w:r>
+        <w:t xml:space="preserve"> law or not</w:t>
       </w:r>
     </w:p>
     <w:p/>
@@ -273,13 +523,33 @@
     </w:p>
     <w:p>
       <w:r>
-        <w:t>Added the information from benford_py for first and second digit to the training data. It did not improve accuracy. KNN and SVC both scored only .65.</w:t>
-      </w:r>
-    </w:p>
-    <w:p>
-      <w:r>
-        <w:t>TODO next: look at distributions of the actual second digit, not just the second digit after the first non zero</w:t>
-      </w:r>
+        <w:t xml:space="preserve">Added the information from benford_py for first and second digit to the training data. It did not improve accuracy. </w:t>
+      </w:r>
+      <w:proofErr w:type="spellStart"/>
+      <w:r>
+        <w:t>KNN</w:t>
+      </w:r>
+      <w:proofErr w:type="spellEnd"/>
+      <w:r>
+        <w:t xml:space="preserve"> and SVC both scored only .65.</w:t>
+      </w:r>
+    </w:p>
+    <w:p>
+      <w:proofErr w:type="spellStart"/>
+      <w:r>
+        <w:t>TODO</w:t>
+      </w:r>
+      <w:proofErr w:type="spellEnd"/>
+      <w:r>
+        <w:t xml:space="preserve"> next: look at distributions of the actual second digit, not just the second digit after the first </w:t>
+      </w:r>
+      <w:proofErr w:type="spellStart"/>
+      <w:proofErr w:type="gramStart"/>
+      <w:r>
+        <w:t>non zero</w:t>
+      </w:r>
+      <w:proofErr w:type="spellEnd"/>
+      <w:proofErr w:type="gramEnd"/>
     </w:p>
     <w:p>
       <w:r>
@@ -290,28 +560,66 @@
       <w:r>
         <w:lastRenderedPageBreak/>
         <w:tab/>
-        <w:t xml:space="preserve">SVM and KNN both getting .65 </w:t>
-      </w:r>
-    </w:p>
-    <w:p>
-      <w:r>
-        <w:t>If using only the distribution of first digits KNN can do 89% while SMV still only gets .65</w:t>
-      </w:r>
-    </w:p>
-    <w:p>
-      <w:pPr>
-        <w:ind w:left="1440"/>
-      </w:pPr>
+      </w:r>
+      <w:proofErr w:type="spellStart"/>
+      <w:r>
+        <w:t>SVM</w:t>
+      </w:r>
+      <w:proofErr w:type="spellEnd"/>
+      <w:r>
+        <w:t xml:space="preserve"> and </w:t>
+      </w:r>
+      <w:proofErr w:type="spellStart"/>
       <w:r>
         <w:t>KNN</w:t>
       </w:r>
-    </w:p>
-    <w:p>
-      <w:pPr>
-        <w:ind w:left="1440"/>
-      </w:pPr>
-      <w:r>
-        <w:t>accuracy: 0.89 (+/- 0.12)</w:t>
+      <w:proofErr w:type="spellEnd"/>
+      <w:r>
+        <w:t xml:space="preserve"> both getting .65 </w:t>
+      </w:r>
+    </w:p>
+    <w:p>
+      <w:r>
+        <w:t xml:space="preserve">If using only the distribution of first digits </w:t>
+      </w:r>
+      <w:proofErr w:type="spellStart"/>
+      <w:r>
+        <w:t>KNN</w:t>
+      </w:r>
+      <w:proofErr w:type="spellEnd"/>
+      <w:r>
+        <w:t xml:space="preserve"> can do 89% while </w:t>
+      </w:r>
+      <w:proofErr w:type="spellStart"/>
+      <w:r>
+        <w:t>SMV</w:t>
+      </w:r>
+      <w:proofErr w:type="spellEnd"/>
+      <w:r>
+        <w:t xml:space="preserve"> still only gets .65</w:t>
+      </w:r>
+    </w:p>
+    <w:p>
+      <w:pPr>
+        <w:ind w:left="1440"/>
+      </w:pPr>
+      <w:proofErr w:type="spellStart"/>
+      <w:r>
+        <w:t>KNN</w:t>
+      </w:r>
+      <w:proofErr w:type="spellEnd"/>
+    </w:p>
+    <w:p>
+      <w:pPr>
+        <w:ind w:left="1440"/>
+      </w:pPr>
+      <w:proofErr w:type="gramStart"/>
+      <w:r>
+        <w:t>accuracy</w:t>
+      </w:r>
+      <w:proofErr w:type="gramEnd"/>
+      <w:r>
+        <w:t>: 0.89 (+/- 0.12)</w:t>
       </w:r>
     </w:p>
     <w:p>
@@ -334,8 +642,13 @@
       <w:pPr>
         <w:ind w:left="1440"/>
       </w:pPr>
-      <w:r>
-        <w:t>accuracy: 0.65 (+/- 0.00)</w:t>
+      <w:proofErr w:type="gramStart"/>
+      <w:r>
+        <w:t>accuracy</w:t>
+      </w:r>
+      <w:proofErr w:type="gramEnd"/>
+      <w:r>
+        <w:t>: 0.65 (+/- 0.00)</w:t>
       </w:r>
     </w:p>
     <w:p>
@@ -350,16 +663,23 @@
       <w:pPr>
         <w:ind w:left="1440"/>
       </w:pPr>
+      <w:proofErr w:type="spellStart"/>
       <w:r>
         <w:t>RF</w:t>
       </w:r>
-    </w:p>
-    <w:p>
-      <w:pPr>
-        <w:ind w:left="1440"/>
-      </w:pPr>
-      <w:r>
-        <w:t>accuracy: 0.94 (+/- 0.12)</w:t>
+      <w:proofErr w:type="spellEnd"/>
+    </w:p>
+    <w:p>
+      <w:pPr>
+        <w:ind w:left="1440"/>
+      </w:pPr>
+      <w:proofErr w:type="gramStart"/>
+      <w:r>
+        <w:t>accuracy</w:t>
+      </w:r>
+      <w:proofErr w:type="gramEnd"/>
+      <w:r>
+        <w:t>: 0.94 (+/- 0.12)</w:t>
       </w:r>
     </w:p>
     <w:p>
@@ -382,8 +702,13 @@
       <w:pPr>
         <w:ind w:left="1440"/>
       </w:pPr>
-      <w:r>
-        <w:t>accuracy: 0.94 (+/- 0.15)</w:t>
+      <w:proofErr w:type="gramStart"/>
+      <w:r>
+        <w:t>accuracy</w:t>
+      </w:r>
+      <w:proofErr w:type="gramEnd"/>
+      <w:r>
+        <w:t>: 0.94 (+/- 0.15)</w:t>
       </w:r>
     </w:p>
     <w:p>
@@ -398,16 +723,26 @@
       <w:pPr>
         <w:ind w:left="1440"/>
       </w:pPr>
-      <w:r>
-        <w:t>Niave Bayes</w:t>
-      </w:r>
-    </w:p>
-    <w:p>
-      <w:pPr>
-        <w:ind w:left="1440"/>
-      </w:pPr>
-      <w:r>
-        <w:t>accuracy: 0.96 (+/- 0.08)</w:t>
+      <w:proofErr w:type="spellStart"/>
+      <w:r>
+        <w:t>Niave</w:t>
+      </w:r>
+      <w:proofErr w:type="spellEnd"/>
+      <w:r>
+        <w:t xml:space="preserve"> Bayes</w:t>
+      </w:r>
+    </w:p>
+    <w:p>
+      <w:pPr>
+        <w:ind w:left="1440"/>
+      </w:pPr>
+      <w:proofErr w:type="gramStart"/>
+      <w:r>
+        <w:t>accuracy</w:t>
+      </w:r>
+      <w:proofErr w:type="gramEnd"/>
+      <w:r>
+        <w:t>: 0.96 (+/- 0.08)</w:t>
       </w:r>
     </w:p>
     <w:p>
@@ -422,16 +757,23 @@
       <w:pPr>
         <w:ind w:left="1440"/>
       </w:pPr>
+      <w:proofErr w:type="spellStart"/>
       <w:r>
         <w:t>LR</w:t>
       </w:r>
-    </w:p>
-    <w:p>
-      <w:pPr>
-        <w:ind w:left="1440"/>
-      </w:pPr>
-      <w:r>
-        <w:t>accuracy: 0.65 (+/- 0.01)</w:t>
+      <w:proofErr w:type="spellEnd"/>
+    </w:p>
+    <w:p>
+      <w:pPr>
+        <w:ind w:left="1440"/>
+      </w:pPr>
+      <w:proofErr w:type="gramStart"/>
+      <w:r>
+        <w:t>accuracy</w:t>
+      </w:r>
+      <w:proofErr w:type="gramEnd"/>
+      <w:r>
+        <w:t>: 0.65 (+/- 0.01)</w:t>
       </w:r>
     </w:p>
     <w:p>
@@ -446,16 +788,23 @@
       <w:pPr>
         <w:ind w:left="1440"/>
       </w:pPr>
+      <w:proofErr w:type="spellStart"/>
       <w:r>
         <w:t>MLP</w:t>
       </w:r>
-    </w:p>
-    <w:p>
-      <w:pPr>
-        <w:ind w:left="1440"/>
-      </w:pPr>
-      <w:r>
-        <w:t>accuracy: 0.65 (+/- 0.00)</w:t>
+      <w:proofErr w:type="spellEnd"/>
+    </w:p>
+    <w:p>
+      <w:pPr>
+        <w:ind w:left="1440"/>
+      </w:pPr>
+      <w:proofErr w:type="gramStart"/>
+      <w:r>
+        <w:t>accuracy</w:t>
+      </w:r>
+      <w:proofErr w:type="gramEnd"/>
+      <w:r>
+        <w:t>: 0.65 (+/- 0.00)</w:t>
       </w:r>
     </w:p>
     <w:p>
@@ -468,23 +817,54 @@
     </w:p>
     <w:p>
       <w:r>
-        <w:t>Using the second digit plus the protein data of after the decimal place once again KNN and SMV get .65 percent but using just the decimal place we get the following results:</w:t>
-      </w:r>
-    </w:p>
-    <w:p>
-      <w:pPr>
-        <w:ind w:left="1440"/>
-      </w:pPr>
+        <w:t xml:space="preserve">Using the second digit plus the protein data of after the decimal place once </w:t>
+      </w:r>
+      <w:proofErr w:type="gramStart"/>
+      <w:r>
+        <w:t>again</w:t>
+      </w:r>
+      <w:proofErr w:type="gramEnd"/>
+      <w:r>
+        <w:t xml:space="preserve"> </w:t>
+      </w:r>
+      <w:proofErr w:type="spellStart"/>
       <w:r>
         <w:t>KNN</w:t>
       </w:r>
-    </w:p>
-    <w:p>
-      <w:pPr>
-        <w:ind w:left="1440"/>
-      </w:pPr>
-      <w:r>
-        <w:t>accuracy: 0.90 (+/- 0.13)</w:t>
+      <w:proofErr w:type="spellEnd"/>
+      <w:r>
+        <w:t xml:space="preserve"> and </w:t>
+      </w:r>
+      <w:proofErr w:type="spellStart"/>
+      <w:r>
+        <w:t>SMV</w:t>
+      </w:r>
+      <w:proofErr w:type="spellEnd"/>
+      <w:r>
+        <w:t xml:space="preserve"> get .65 percent but using just the decimal place we get the following results:</w:t>
+      </w:r>
+    </w:p>
+    <w:p>
+      <w:pPr>
+        <w:ind w:left="1440"/>
+      </w:pPr>
+      <w:proofErr w:type="spellStart"/>
+      <w:r>
+        <w:t>KNN</w:t>
+      </w:r>
+      <w:proofErr w:type="spellEnd"/>
+    </w:p>
+    <w:p>
+      <w:pPr>
+        <w:ind w:left="1440"/>
+      </w:pPr>
+      <w:proofErr w:type="gramStart"/>
+      <w:r>
+        <w:t>accuracy</w:t>
+      </w:r>
+      <w:proofErr w:type="gramEnd"/>
+      <w:r>
+        <w:t>: 0.90 (+/- 0.13)</w:t>
       </w:r>
     </w:p>
     <w:p>
@@ -507,9 +887,14 @@
       <w:pPr>
         <w:ind w:left="1440"/>
       </w:pPr>
+      <w:proofErr w:type="gramStart"/>
       <w:r>
         <w:lastRenderedPageBreak/>
-        <w:t>accuracy: 0.65 (+/- 0.00)</w:t>
+        <w:t>accuracy</w:t>
+      </w:r>
+      <w:proofErr w:type="gramEnd"/>
+      <w:r>
+        <w:t>: 0.65 (+/- 0.00)</w:t>
       </w:r>
     </w:p>
     <w:p>
@@ -524,16 +909,23 @@
       <w:pPr>
         <w:ind w:left="1440"/>
       </w:pPr>
+      <w:proofErr w:type="spellStart"/>
       <w:r>
         <w:t>RF</w:t>
       </w:r>
-    </w:p>
-    <w:p>
-      <w:pPr>
-        <w:ind w:left="1440"/>
-      </w:pPr>
-      <w:r>
-        <w:t>accuracy: 0.95 (+/- 0.10)</w:t>
+      <w:proofErr w:type="spellEnd"/>
+    </w:p>
+    <w:p>
+      <w:pPr>
+        <w:ind w:left="1440"/>
+      </w:pPr>
+      <w:proofErr w:type="gramStart"/>
+      <w:r>
+        <w:t>accuracy</w:t>
+      </w:r>
+      <w:proofErr w:type="gramEnd"/>
+      <w:r>
+        <w:t>: 0.95 (+/- 0.10)</w:t>
       </w:r>
     </w:p>
     <w:p>
@@ -556,8 +948,13 @@
       <w:pPr>
         <w:ind w:left="1440"/>
       </w:pPr>
-      <w:r>
-        <w:t>accuracy: 0.91 (+/- 0.12)</w:t>
+      <w:proofErr w:type="gramStart"/>
+      <w:r>
+        <w:t>accuracy</w:t>
+      </w:r>
+      <w:proofErr w:type="gramEnd"/>
+      <w:r>
+        <w:t>: 0.91 (+/- 0.12)</w:t>
       </w:r>
     </w:p>
     <w:p>
@@ -572,16 +969,26 @@
       <w:pPr>
         <w:ind w:left="1440"/>
       </w:pPr>
-      <w:r>
-        <w:t>Niave Bayes</w:t>
-      </w:r>
-    </w:p>
-    <w:p>
-      <w:pPr>
-        <w:ind w:left="1440"/>
-      </w:pPr>
-      <w:r>
-        <w:t>accuracy: 0.98 (+/- 0.06)</w:t>
+      <w:proofErr w:type="spellStart"/>
+      <w:r>
+        <w:t>Niave</w:t>
+      </w:r>
+      <w:proofErr w:type="spellEnd"/>
+      <w:r>
+        <w:t xml:space="preserve"> Bayes</w:t>
+      </w:r>
+    </w:p>
+    <w:p>
+      <w:pPr>
+        <w:ind w:left="1440"/>
+      </w:pPr>
+      <w:proofErr w:type="gramStart"/>
+      <w:r>
+        <w:t>accuracy</w:t>
+      </w:r>
+      <w:proofErr w:type="gramEnd"/>
+      <w:r>
+        <w:t>: 0.98 (+/- 0.06)</w:t>
       </w:r>
     </w:p>
     <w:p>
@@ -596,16 +1003,23 @@
       <w:pPr>
         <w:ind w:left="1440"/>
       </w:pPr>
+      <w:proofErr w:type="spellStart"/>
       <w:r>
         <w:t>LR</w:t>
       </w:r>
-    </w:p>
-    <w:p>
-      <w:pPr>
-        <w:ind w:left="1440"/>
-      </w:pPr>
-      <w:r>
-        <w:t>accuracy: 0.65 (+/- 0.00)</w:t>
+      <w:proofErr w:type="spellEnd"/>
+    </w:p>
+    <w:p>
+      <w:pPr>
+        <w:ind w:left="1440"/>
+      </w:pPr>
+      <w:proofErr w:type="gramStart"/>
+      <w:r>
+        <w:t>accuracy</w:t>
+      </w:r>
+      <w:proofErr w:type="gramEnd"/>
+      <w:r>
+        <w:t>: 0.65 (+/- 0.00)</w:t>
       </w:r>
     </w:p>
     <w:p>
@@ -620,16 +1034,23 @@
       <w:pPr>
         <w:ind w:left="1440"/>
       </w:pPr>
+      <w:proofErr w:type="spellStart"/>
       <w:r>
         <w:t>MLP</w:t>
       </w:r>
-    </w:p>
-    <w:p>
-      <w:pPr>
-        <w:ind w:left="1440"/>
-      </w:pPr>
-      <w:r>
-        <w:t>accuracy: 0.65 (+/- 0.00)</w:t>
+      <w:proofErr w:type="spellEnd"/>
+    </w:p>
+    <w:p>
+      <w:pPr>
+        <w:ind w:left="1440"/>
+      </w:pPr>
+      <w:proofErr w:type="gramStart"/>
+      <w:r>
+        <w:t>accuracy</w:t>
+      </w:r>
+      <w:proofErr w:type="gramEnd"/>
+      <w:r>
+        <w:t>: 0.65 (+/- 0.00)</w:t>
       </w:r>
     </w:p>
     <w:p>
@@ -662,23 +1083,80 @@
     </w:p>
     <w:p>
       <w:r>
-        <w:t>On Tuesday I made another script that did classification based on the first and second digits distributions. It overall does better than either of the single sets of features.</w:t>
-      </w:r>
-    </w:p>
-    <w:p>
-      <w:pPr>
-        <w:rPr>
-          <w:rFonts w:ascii="Calibri" w:hAnsi="Calibri" w:cs="Calibri"/>
-        </w:rPr>
-      </w:pPr>
-      <w:r>
-        <w:t xml:space="preserve">Also I received imputation software (DreamAI) from Sam which he got from </w:t>
-      </w:r>
-      <w:r>
-        <w:rPr>
-          <w:rFonts w:ascii="Calibri" w:hAnsi="Calibri" w:cs="Calibri"/>
-        </w:rPr>
-        <w:t>Pei Wang. I put it in the Holden folder for convenience but also git ignored it (listed it in the .gitignore file) so I am not publicly publishing someone else’s work.</w:t>
+        <w:t xml:space="preserve">On </w:t>
+      </w:r>
+      <w:proofErr w:type="gramStart"/>
+      <w:r>
+        <w:t>Tuesday</w:t>
+      </w:r>
+      <w:proofErr w:type="gramEnd"/>
+      <w:r>
+        <w:t xml:space="preserve"> I made another script that did classification based on the first and second digits distributions. It overall does better </w:t>
+      </w:r>
+      <w:proofErr w:type="gramStart"/>
+      <w:r>
+        <w:t>than either of the single sets of features</w:t>
+      </w:r>
+      <w:proofErr w:type="gramEnd"/>
+      <w:r>
+        <w:t>.</w:t>
+      </w:r>
+    </w:p>
+    <w:p>
+      <w:pPr>
+        <w:rPr>
+          <w:rFonts w:ascii="Calibri" w:hAnsi="Calibri" w:cs="Calibri"/>
+        </w:rPr>
+      </w:pPr>
+      <w:proofErr w:type="gramStart"/>
+      <w:r>
+        <w:t>Also</w:t>
+      </w:r>
+      <w:proofErr w:type="gramEnd"/>
+      <w:r>
+        <w:t xml:space="preserve"> I received imputation software (</w:t>
+      </w:r>
+      <w:proofErr w:type="spellStart"/>
+      <w:r>
+        <w:t>DreamAI</w:t>
+      </w:r>
+      <w:proofErr w:type="spellEnd"/>
+      <w:r>
+        <w:t xml:space="preserve">) from Sam which he got from </w:t>
+      </w:r>
+      <w:r>
+        <w:rPr>
+          <w:rFonts w:ascii="Calibri" w:hAnsi="Calibri" w:cs="Calibri"/>
+        </w:rPr>
+        <w:t xml:space="preserve">Pei Wang. I put it in the Holden folder for convenience but also </w:t>
+      </w:r>
+      <w:proofErr w:type="spellStart"/>
+      <w:r>
+        <w:rPr>
+          <w:rFonts w:ascii="Calibri" w:hAnsi="Calibri" w:cs="Calibri"/>
+        </w:rPr>
+        <w:t>git</w:t>
+      </w:r>
+      <w:proofErr w:type="spellEnd"/>
+      <w:r>
+        <w:rPr>
+          <w:rFonts w:ascii="Calibri" w:hAnsi="Calibri" w:cs="Calibri"/>
+        </w:rPr>
+        <w:t xml:space="preserve"> ignored it (listed it in the .</w:t>
+      </w:r>
+      <w:proofErr w:type="spellStart"/>
+      <w:r>
+        <w:rPr>
+          <w:rFonts w:ascii="Calibri" w:hAnsi="Calibri" w:cs="Calibri"/>
+        </w:rPr>
+        <w:t>gitignore</w:t>
+      </w:r>
+      <w:proofErr w:type="spellEnd"/>
+      <w:r>
+        <w:rPr>
+          <w:rFonts w:ascii="Calibri" w:hAnsi="Calibri" w:cs="Calibri"/>
+        </w:rPr>
+        <w:t xml:space="preserve"> file) so I am not publicly publishing someone else’s work.</w:t>
       </w:r>
     </w:p>
     <w:p>
@@ -724,7 +1202,21 @@
         <w:rPr>
           <w:rFonts w:ascii="Calibri" w:hAnsi="Calibri" w:cs="Calibri"/>
         </w:rPr>
-        <w:t xml:space="preserve">Ran Script to Generate 100 version of all 3 data sets for the distribution analysis: </w:t>
+        <w:t xml:space="preserve">Ran Script to Generate 100 version of all </w:t>
+      </w:r>
+      <w:proofErr w:type="gramStart"/>
+      <w:r>
+        <w:rPr>
+          <w:rFonts w:ascii="Calibri" w:hAnsi="Calibri" w:cs="Calibri"/>
+        </w:rPr>
+        <w:t>3</w:t>
+      </w:r>
+      <w:proofErr w:type="gramEnd"/>
+      <w:r>
+        <w:rPr>
+          <w:rFonts w:ascii="Calibri" w:hAnsi="Calibri" w:cs="Calibri"/>
+        </w:rPr>
+        <w:t xml:space="preserve"> data sets for the distribution analysis: </w:t>
       </w:r>
       <w:r>
         <w:rPr>
@@ -744,16 +1236,194 @@
         <w:rPr>
           <w:rFonts w:ascii="Calibri" w:hAnsi="Calibri" w:cs="Calibri"/>
         </w:rPr>
-        <w:t>Work on getting DreamAI installed on Mary Lou</w:t>
-      </w:r>
-    </w:p>
-    <w:p>
+        <w:t xml:space="preserve">Work on getting </w:t>
+      </w:r>
+      <w:proofErr w:type="spellStart"/>
+      <w:r>
+        <w:rPr>
+          <w:rFonts w:ascii="Calibri" w:hAnsi="Calibri" w:cs="Calibri"/>
+        </w:rPr>
+        <w:t>DreamAI</w:t>
+      </w:r>
+      <w:proofErr w:type="spellEnd"/>
+      <w:r>
+        <w:rPr>
+          <w:rFonts w:ascii="Calibri" w:hAnsi="Calibri" w:cs="Calibri"/>
+        </w:rPr>
+        <w:t xml:space="preserve"> installed on Mary Lou</w:t>
+      </w:r>
+    </w:p>
+    <w:p>
+      <w:pPr>
+        <w:rPr>
+          <w:rFonts w:ascii="Calibri" w:hAnsi="Calibri" w:cs="Calibri"/>
+        </w:rPr>
+      </w:pPr>
       <w:r>
         <w:rPr>
           <w:rFonts w:ascii="Calibri" w:hAnsi="Calibri" w:cs="Calibri"/>
         </w:rPr>
         <w:lastRenderedPageBreak/>
-        <w:t>Started jobs for doing the analysis of CAN and a test of the imputation software on mary lou, ran transcriptomics as not a job on mary lou with 5 different automation script, not scheduling a job was a bad idea, now my computer cannot leave the lab…</w:t>
+        <w:t xml:space="preserve">Started jobs for doing the analysis of CAN and a test of the imputation software on </w:t>
+      </w:r>
+      <w:proofErr w:type="spellStart"/>
+      <w:proofErr w:type="gramStart"/>
+      <w:r>
+        <w:rPr>
+          <w:rFonts w:ascii="Calibri" w:hAnsi="Calibri" w:cs="Calibri"/>
+        </w:rPr>
+        <w:t>mary</w:t>
+      </w:r>
+      <w:proofErr w:type="spellEnd"/>
+      <w:proofErr w:type="gramEnd"/>
+      <w:r>
+        <w:rPr>
+          <w:rFonts w:ascii="Calibri" w:hAnsi="Calibri" w:cs="Calibri"/>
+        </w:rPr>
+        <w:t xml:space="preserve"> </w:t>
+      </w:r>
+      <w:proofErr w:type="spellStart"/>
+      <w:r>
+        <w:rPr>
+          <w:rFonts w:ascii="Calibri" w:hAnsi="Calibri" w:cs="Calibri"/>
+        </w:rPr>
+        <w:t>lou</w:t>
+      </w:r>
+      <w:proofErr w:type="spellEnd"/>
+      <w:r>
+        <w:rPr>
+          <w:rFonts w:ascii="Calibri" w:hAnsi="Calibri" w:cs="Calibri"/>
+        </w:rPr>
+        <w:t xml:space="preserve">, ran </w:t>
+      </w:r>
+      <w:proofErr w:type="spellStart"/>
+      <w:r>
+        <w:rPr>
+          <w:rFonts w:ascii="Calibri" w:hAnsi="Calibri" w:cs="Calibri"/>
+        </w:rPr>
+        <w:t>transcriptomics</w:t>
+      </w:r>
+      <w:proofErr w:type="spellEnd"/>
+      <w:r>
+        <w:rPr>
+          <w:rFonts w:ascii="Calibri" w:hAnsi="Calibri" w:cs="Calibri"/>
+        </w:rPr>
+        <w:t xml:space="preserve"> as not a job on </w:t>
+      </w:r>
+      <w:proofErr w:type="spellStart"/>
+      <w:r>
+        <w:rPr>
+          <w:rFonts w:ascii="Calibri" w:hAnsi="Calibri" w:cs="Calibri"/>
+        </w:rPr>
+        <w:t>mary</w:t>
+      </w:r>
+      <w:proofErr w:type="spellEnd"/>
+      <w:r>
+        <w:rPr>
+          <w:rFonts w:ascii="Calibri" w:hAnsi="Calibri" w:cs="Calibri"/>
+        </w:rPr>
+        <w:t xml:space="preserve"> </w:t>
+      </w:r>
+      <w:proofErr w:type="spellStart"/>
+      <w:r>
+        <w:rPr>
+          <w:rFonts w:ascii="Calibri" w:hAnsi="Calibri" w:cs="Calibri"/>
+        </w:rPr>
+        <w:t>lou</w:t>
+      </w:r>
+      <w:proofErr w:type="spellEnd"/>
+      <w:r>
+        <w:rPr>
+          <w:rFonts w:ascii="Calibri" w:hAnsi="Calibri" w:cs="Calibri"/>
+        </w:rPr>
+        <w:t xml:space="preserve"> with 5 different automation script, not scheduling a job was a bad idea, now my computer cannot leave the lab…</w:t>
+      </w:r>
+    </w:p>
+    <w:p>
+      <w:pPr>
+        <w:rPr>
+          <w:rFonts w:ascii="Calibri" w:hAnsi="Calibri" w:cs="Calibri"/>
+        </w:rPr>
+      </w:pPr>
+      <w:proofErr w:type="spellStart"/>
+      <w:r>
+        <w:rPr>
+          <w:rFonts w:ascii="Calibri" w:hAnsi="Calibri" w:cs="Calibri"/>
+        </w:rPr>
+        <w:t>TODO</w:t>
+      </w:r>
+      <w:proofErr w:type="spellEnd"/>
+      <w:r>
+        <w:rPr>
+          <w:rFonts w:ascii="Calibri" w:hAnsi="Calibri" w:cs="Calibri"/>
+        </w:rPr>
+        <w:t>:</w:t>
+      </w:r>
+    </w:p>
+    <w:p>
+      <w:pPr>
+        <w:rPr>
+          <w:rFonts w:ascii="Calibri" w:hAnsi="Calibri" w:cs="Calibri"/>
+        </w:rPr>
+      </w:pPr>
+      <w:r>
+        <w:rPr>
+          <w:rFonts w:ascii="Calibri" w:hAnsi="Calibri" w:cs="Calibri"/>
+        </w:rPr>
+        <w:t>Graph with error bars for resampling and random</w:t>
+      </w:r>
+    </w:p>
+    <w:p>
+      <w:pPr>
+        <w:rPr>
+          <w:rFonts w:ascii="Calibri" w:hAnsi="Calibri" w:cs="Calibri"/>
+          <w:b/>
+        </w:rPr>
+      </w:pPr>
+      <w:proofErr w:type="gramStart"/>
+      <w:r>
+        <w:rPr>
+          <w:rFonts w:ascii="Calibri" w:hAnsi="Calibri" w:cs="Calibri"/>
+          <w:b/>
+        </w:rPr>
+        <w:t>Do data imputation</w:t>
+      </w:r>
+      <w:proofErr w:type="gramEnd"/>
+      <w:r>
+        <w:rPr>
+          <w:rFonts w:ascii="Calibri" w:hAnsi="Calibri" w:cs="Calibri"/>
+          <w:b/>
+        </w:rPr>
+        <w:t xml:space="preserve">, </w:t>
+      </w:r>
+      <w:proofErr w:type="gramStart"/>
+      <w:r>
+        <w:rPr>
+          <w:rFonts w:ascii="Calibri" w:hAnsi="Calibri" w:cs="Calibri"/>
+          <w:b/>
+        </w:rPr>
+        <w:t>create 30 more people</w:t>
+      </w:r>
+      <w:proofErr w:type="gramEnd"/>
+    </w:p>
+    <w:p>
+      <w:r>
+        <w:rPr>
+          <w:rFonts w:ascii="Calibri" w:hAnsi="Calibri" w:cs="Calibri"/>
+        </w:rPr>
+        <w:t xml:space="preserve">Create images that </w:t>
+      </w:r>
+      <w:r>
+        <w:rPr>
+          <w:rFonts w:ascii="Calibri" w:hAnsi="Calibri" w:cs="Calibri"/>
+        </w:rPr>
+        <w:t>explain</w:t>
+      </w:r>
+      <w:r>
+        <w:rPr>
+          <w:rFonts w:ascii="Calibri" w:hAnsi="Calibri" w:cs="Calibri"/>
+        </w:rPr>
+        <w:t xml:space="preserve"> how data was created</w:t>
       </w:r>
       <w:bookmarkStart w:id="0" w:name="_GoBack"/>
       <w:bookmarkEnd w:id="0"/>

</xml_diff>

<commit_message>
created module for getting digit distributions, used it to plot graphs of CNA-1-train as an example
</commit_message>
<xml_diff>
--- a/Research Log.docx
+++ b/Research Log.docx
@@ -965,6 +965,429 @@
     <w:p>
       <w:r>
         <w:t>Got bar plots with error bars running for Transcriptomics, did not work with ggplot for python, used MatPlotLib</w:t>
+      </w:r>
+    </w:p>
+    <w:p/>
+    <w:p>
+      <w:r>
+        <w:t>January 10</w:t>
+      </w:r>
+      <w:r>
+        <w:rPr>
+          <w:vertAlign w:val="superscript"/>
+        </w:rPr>
+        <w:t>th</w:t>
+      </w:r>
+      <w:r>
+        <w:t xml:space="preserve"> 2019</w:t>
+      </w:r>
+    </w:p>
+    <w:p>
+      <w:r>
+        <w:t xml:space="preserve">Running 3 imputations of 100 took 11 hours, started two jobs </w:t>
+      </w:r>
+    </w:p>
+    <w:p>
+      <w:pPr>
+        <w:pStyle w:val="ListParagraph"/>
+        <w:numPr>
+          <w:ilvl w:val="0"/>
+          <w:numId w:val="3"/>
+        </w:numPr>
+      </w:pPr>
+      <w:r>
+        <w:t>Full set of data subbing 100 at a time</w:t>
+      </w:r>
+    </w:p>
+    <w:p>
+      <w:pPr>
+        <w:pStyle w:val="ListParagraph"/>
+        <w:numPr>
+          <w:ilvl w:val="0"/>
+          <w:numId w:val="3"/>
+        </w:numPr>
+      </w:pPr>
+      <w:r>
+        <w:t>Full set of data subbing 1000 at a time</w:t>
+      </w:r>
+    </w:p>
+    <w:p>
+      <w:pPr>
+        <w:pStyle w:val="ListParagraph"/>
+        <w:numPr>
+          <w:ilvl w:val="0"/>
+          <w:numId w:val="3"/>
+        </w:numPr>
+      </w:pPr>
+      <w:r>
+        <w:t>Test to see how long a single run of 1000 takes</w:t>
+      </w:r>
+    </w:p>
+    <w:p>
+      <w:pPr>
+        <w:pStyle w:val="ListParagraph"/>
+        <w:numPr>
+          <w:ilvl w:val="0"/>
+          <w:numId w:val="3"/>
+        </w:numPr>
+      </w:pPr>
+      <w:r>
+        <w:t>Test to how long 5000 takes</w:t>
+      </w:r>
+    </w:p>
+    <w:p>
+      <w:r>
+        <w:t>I gave both the max time cap of 162 hrs</w:t>
+      </w:r>
+    </w:p>
+    <w:p/>
+    <w:p>
+      <w:r>
+        <w:lastRenderedPageBreak/>
+        <w:t>January 11, 2019</w:t>
+      </w:r>
+    </w:p>
+    <w:p>
+      <w:r>
+        <w:t>Plotted results of resampling on proteomics, they are lower than expected.</w:t>
+      </w:r>
+    </w:p>
+    <w:p>
+      <w:r>
+        <w:t xml:space="preserve">ToDo: </w:t>
+      </w:r>
+    </w:p>
+    <w:p>
+      <w:r>
+        <w:t>Generate results for random samples</w:t>
+      </w:r>
+    </w:p>
+    <w:p>
+      <w:r>
+        <w:t>** look at PCA and or numerical frequencies of resampling data, proteomics is goofy compared to the other two</w:t>
+      </w:r>
+    </w:p>
+    <w:p>
+      <w:r>
+        <w:t>January 16 2019</w:t>
+      </w:r>
+    </w:p>
+    <w:p>
+      <w:r>
+        <w:t>Finished creating automation scripts to break imputation up into many steps. Each row will be imputed 100 NAs at a time with 24 of those running on each node at the same time on different threads so there are about 8 jobs per person created and 30 people being created. There any a lot of jobs.</w:t>
+      </w:r>
+    </w:p>
+    <w:p>
+      <w:r>
+        <w:t>Jan 18 2018</w:t>
+      </w:r>
+    </w:p>
+    <w:p>
+      <w:r>
+        <w:t>Non of the 24 threaded 100  imputaions jobs have finished, I am afraid running many processes will not speed it up as much as I hoped and a wall time will be hit.</w:t>
+      </w:r>
+    </w:p>
+    <w:p>
+      <w:r>
+        <w:t>I just submitted 540 jobs doing 1000 imputations each. No parallel threads, just one node processor and one job for each. Previous runs of similar stuff took ~44 hours</w:t>
+      </w:r>
+    </w:p>
+    <w:p>
+      <w:r>
+        <w:t>All those jobs failed almost as soon as I started them so did many of 100 batch. It only sent email confirmation that a few failed (like less than 30, but if you get the report from fsl website you can see they all failed)</w:t>
+      </w:r>
+    </w:p>
+    <w:p>
+      <w:r>
+        <w:t>There seems to have been an issue with my create-people1000.sh script. When I ran create-people1000.sh manually with correct parameters, it worked fine well at least they did not fail instantly.</w:t>
+      </w:r>
+    </w:p>
+    <w:p>
+      <w:r>
+        <w:t>Those scripts were all started from Holden2/Phony-Scripts on MaryLou.</w:t>
+      </w:r>
+    </w:p>
+    <w:p/>
+    <w:p>
+      <w:r>
+        <w:t xml:space="preserve">Jan 21 2018 </w:t>
+      </w:r>
+    </w:p>
+    <w:p>
+      <w:r>
+        <w:t>On Friday I started jobs doing 1000 at a time but using only the knn method, this is much faster than the full ensemble method.</w:t>
+      </w:r>
+    </w:p>
+    <w:p>
+      <w:r>
+        <w:t>All the jobs finished but the out put has all NAs, not actual values current started a single job to debug why this is. It will be writing 4 files</w:t>
+      </w:r>
+    </w:p>
+    <w:p>
+      <w:r>
+        <w:t>test-1-1-pre-knn.csv</w:t>
+      </w:r>
+      <w:r>
+        <w:t xml:space="preserve"> :  this is confirm there are NA introduced in the data to begin with</w:t>
+      </w:r>
+    </w:p>
+    <w:p>
+      <w:r>
+        <w:t>test-1-1-post-knn.csv</w:t>
+      </w:r>
+      <w:r>
+        <w:t xml:space="preserve"> : this is to see is data is imputed on a pass by reference basis.</w:t>
+      </w:r>
+    </w:p>
+    <w:p>
+      <w:r>
+        <w:t>test-1-1-knn-out.csv</w:t>
+      </w:r>
+      <w:r>
+        <w:t xml:space="preserve"> : this is to test if it the imputed data is return, not passed by reference</w:t>
+      </w:r>
+    </w:p>
+    <w:p>
+      <w:r>
+        <w:t>1-1-CNAknn.csv : to see if the problem is how I NA out all the non-imputed data prior to writing the results</w:t>
+      </w:r>
+    </w:p>
+    <w:p/>
+    <w:p>
+      <w:r>
+        <w:lastRenderedPageBreak/>
+        <w:t>January 23 2019</w:t>
+      </w:r>
+    </w:p>
+    <w:p>
+      <w:r>
+        <w:t>The last job I started failed while trying to write to csv</w:t>
+      </w:r>
+    </w:p>
+    <w:p/>
+    <w:p>
+      <w:r>
+        <w:t>test-1-1-pre-knn.csv</w:t>
+      </w:r>
+      <w:r>
+        <w:t xml:space="preserve"> :  worked</w:t>
+      </w:r>
+    </w:p>
+    <w:p>
+      <w:r>
+        <w:t>test-1-1-post-knn.csv</w:t>
+      </w:r>
+      <w:r>
+        <w:t xml:space="preserve"> :  looks the same as test-1-1-pre-knn.csv</w:t>
+      </w:r>
+    </w:p>
+    <w:p>
+      <w:r>
+        <w:t>test-1-1-knn-out.csv</w:t>
+      </w:r>
+      <w:r>
+        <w:t xml:space="preserve"> : failed</w:t>
+      </w:r>
+    </w:p>
+    <w:p>
+      <w:r>
+        <w:t>1-1-CNAknn.csv :</w:t>
+      </w:r>
+    </w:p>
+    <w:p/>
+    <w:p>
+      <w:r>
+        <w:t>January 25, 2019</w:t>
+      </w:r>
+    </w:p>
+    <w:p>
+      <w:r>
+        <w:t>I believe I figured out put from DreamAI</w:t>
+      </w:r>
+    </w:p>
+    <w:p>
+      <w:r>
+        <w:t>It returns a list</w:t>
+      </w:r>
+    </w:p>
+    <w:p>
+      <w:r>
+        <w:t>The list contains a matrix</w:t>
+      </w:r>
+    </w:p>
+    <w:p>
+      <w:r>
+        <w:t xml:space="preserve">The matrix is a flattened version </w:t>
+      </w:r>
+      <w:r>
+        <w:t xml:space="preserve">(is one column with 1715600 rows) </w:t>
+      </w:r>
+      <w:r>
+        <w:t>of what you passed in</w:t>
+      </w:r>
+    </w:p>
+    <w:p>
+      <w:r>
+        <w:t>You can un-flatten the matrix using the follow commands</w:t>
+      </w:r>
+    </w:p>
+    <w:p>
+      <w:r>
+        <w:t>So I have started trying to use an alternative imputation package in R, MICE.</w:t>
+      </w:r>
+    </w:p>
+    <w:p/>
+    <w:p>
+      <w:r>
+        <w:t>January 29, 2019</w:t>
+      </w:r>
+    </w:p>
+    <w:p>
+      <w:r>
+        <w:t>Started a job imputing just 10 NA using DreamAI with the output and my reformatting of it being written to disk as .rds files so I can easily play with the output of the function and double checkout it</w:t>
+      </w:r>
+    </w:p>
+    <w:p>
+      <w:r>
+        <w:t>ToDo: run a test on MICE on the super computer</w:t>
+      </w:r>
+      <w:r>
+        <w:t xml:space="preserve"> : running, not done</w:t>
+      </w:r>
+    </w:p>
+    <w:p/>
+    <w:p>
+      <w:r>
+        <w:t>January 30, 2019</w:t>
+      </w:r>
+    </w:p>
+    <w:p>
+      <w:r>
+        <w:t>The DreamAI job worked, but I need to transpose the data, I was creating a new protein instead of a new person, just started job to test that. Maybe it will run faster this way?</w:t>
+      </w:r>
+    </w:p>
+    <w:p>
+      <w:r>
+        <w:t>The MICE job failed for time out issues at 8 hours. This makes me not want to use it because it was only doing 10 values which makes it really really slow.</w:t>
+      </w:r>
+    </w:p>
+    <w:p>
+      <w:r>
+        <w:t>I started running tests using missForest. It so far works and give intelligible results quicker than any other method so far.</w:t>
+      </w:r>
+    </w:p>
+    <w:p>
+      <w:r>
+        <w:t>In my emails with Shabranti thye said that missForrest for them can take 2-3 days to run, but mine goes faster than anything else, way faster than the rest of theirs.</w:t>
+      </w:r>
+    </w:p>
+    <w:p>
+      <w:r>
+        <w:lastRenderedPageBreak/>
+        <w:t>I also emailed Shabranti a couple questions I have about their package, input vs output differences and why when I specify one method it does all 7.</w:t>
+      </w:r>
+    </w:p>
+    <w:p>
+      <w:r>
+        <w:t>ToDo: run full person imputation using missForest</w:t>
+      </w:r>
+    </w:p>
+    <w:p/>
+    <w:p>
+      <w:r>
+        <w:t>February 4</w:t>
+      </w:r>
+      <w:r>
+        <w:rPr>
+          <w:vertAlign w:val="superscript"/>
+        </w:rPr>
+        <w:t>th</w:t>
+      </w:r>
+      <w:r>
+        <w:t xml:space="preserve"> 2019</w:t>
+      </w:r>
+    </w:p>
+    <w:p>
+      <w:r>
+        <w:t>The MissForest Job timed out after 24 hours, it accomplished 5000 out of 17,000 NAs.</w:t>
+      </w:r>
+    </w:p>
+    <w:p>
+      <w:r>
+        <w:t>Started 5 jobs of 400 each using missForest should take just under 24 hours to complete, this will constitute 1 person</w:t>
+      </w:r>
+    </w:p>
+    <w:p>
+      <w:r>
+        <w:t>ToDo: plots the distributions of the Real and Fake random and digit distribution data and see how that compares to what is described in Hill’s 1995 paper (you should have in this Mendely)</w:t>
+      </w:r>
+    </w:p>
+    <w:p>
+      <w:r>
+        <w:t>Payne Suggested training on CNA and Transcriptomics and testing on Proteomics, does it do better? Or work at all</w:t>
+      </w:r>
+    </w:p>
+    <w:p>
+      <w:r>
+        <w:t>Look at how the transcript omics have been normalized***</w:t>
+      </w:r>
+    </w:p>
+    <w:p/>
+    <w:p>
+      <w:r>
+        <w:t>February 5</w:t>
+      </w:r>
+      <w:r>
+        <w:rPr>
+          <w:vertAlign w:val="superscript"/>
+        </w:rPr>
+        <w:t>th</w:t>
+      </w:r>
+      <w:r>
+        <w:t xml:space="preserve"> 2019</w:t>
+      </w:r>
+    </w:p>
+    <w:p>
+      <w:r>
+        <w:t>The jobs for imputing with missForest all failed while writing the results because subsets did not have the same dimensions as the original when adding column names, DUM!!!</w:t>
+      </w:r>
+    </w:p>
+    <w:p>
+      <w:r>
+        <w:t>Started a new job with no column name reassignment</w:t>
+      </w:r>
+    </w:p>
+    <w:p>
+      <w:r>
+        <w:t>C</w:t>
+      </w:r>
+      <w:r>
+        <w:t>reate</w:t>
+      </w:r>
+      <w:r>
+        <w:t>d</w:t>
+      </w:r>
+      <w:r>
+        <w:t xml:space="preserve"> a </w:t>
+      </w:r>
+      <w:r>
+        <w:t xml:space="preserve">new version of the missForrest-4000 </w:t>
+      </w:r>
+      <w:r>
+        <w:t>script that creates the correct size column names</w:t>
+      </w:r>
+      <w:r>
+        <w:t xml:space="preserve"> and save the output as RDS files prior to that so that I can work on debugging later on if needed: started 5 new jobs with this</w:t>
+      </w:r>
+    </w:p>
+    <w:p>
+      <w:r>
+        <w:t>Generated Plots of average digit frequency of phony vs real data</w:t>
+      </w:r>
+    </w:p>
+    <w:p>
+      <w:r>
+        <w:t>Created a module for getting digit preferences that can be imported into each analysis script as needed. This way I can avoid code duplication and possible cross file changes</w:t>
       </w:r>
       <w:bookmarkStart w:id="0" w:name="_GoBack"/>
       <w:bookmarkEnd w:id="0"/>
@@ -1182,11 +1605,103 @@
       </w:rPr>
     </w:lvl>
   </w:abstractNum>
+  <w:abstractNum w:abstractNumId="2" w15:restartNumberingAfterBreak="0">
+    <w:nsid w:val="1BB64BE7"/>
+    <w:multiLevelType w:val="hybridMultilevel"/>
+    <w:tmpl w:val="EE82A718"/>
+    <w:lvl w:ilvl="0" w:tplc="0409000F">
+      <w:start w:val="1"/>
+      <w:numFmt w:val="decimal"/>
+      <w:lvlText w:val="%1."/>
+      <w:lvlJc w:val="left"/>
+      <w:pPr>
+        <w:ind w:left="720" w:hanging="360"/>
+      </w:pPr>
+      <w:rPr>
+        <w:rFonts w:hint="default"/>
+      </w:rPr>
+    </w:lvl>
+    <w:lvl w:ilvl="1" w:tplc="04090019" w:tentative="1">
+      <w:start w:val="1"/>
+      <w:numFmt w:val="lowerLetter"/>
+      <w:lvlText w:val="%2."/>
+      <w:lvlJc w:val="left"/>
+      <w:pPr>
+        <w:ind w:left="1440" w:hanging="360"/>
+      </w:pPr>
+    </w:lvl>
+    <w:lvl w:ilvl="2" w:tplc="0409001B" w:tentative="1">
+      <w:start w:val="1"/>
+      <w:numFmt w:val="lowerRoman"/>
+      <w:lvlText w:val="%3."/>
+      <w:lvlJc w:val="right"/>
+      <w:pPr>
+        <w:ind w:left="2160" w:hanging="180"/>
+      </w:pPr>
+    </w:lvl>
+    <w:lvl w:ilvl="3" w:tplc="0409000F" w:tentative="1">
+      <w:start w:val="1"/>
+      <w:numFmt w:val="decimal"/>
+      <w:lvlText w:val="%4."/>
+      <w:lvlJc w:val="left"/>
+      <w:pPr>
+        <w:ind w:left="2880" w:hanging="360"/>
+      </w:pPr>
+    </w:lvl>
+    <w:lvl w:ilvl="4" w:tplc="04090019" w:tentative="1">
+      <w:start w:val="1"/>
+      <w:numFmt w:val="lowerLetter"/>
+      <w:lvlText w:val="%5."/>
+      <w:lvlJc w:val="left"/>
+      <w:pPr>
+        <w:ind w:left="3600" w:hanging="360"/>
+      </w:pPr>
+    </w:lvl>
+    <w:lvl w:ilvl="5" w:tplc="0409001B" w:tentative="1">
+      <w:start w:val="1"/>
+      <w:numFmt w:val="lowerRoman"/>
+      <w:lvlText w:val="%6."/>
+      <w:lvlJc w:val="right"/>
+      <w:pPr>
+        <w:ind w:left="4320" w:hanging="180"/>
+      </w:pPr>
+    </w:lvl>
+    <w:lvl w:ilvl="6" w:tplc="0409000F" w:tentative="1">
+      <w:start w:val="1"/>
+      <w:numFmt w:val="decimal"/>
+      <w:lvlText w:val="%7."/>
+      <w:lvlJc w:val="left"/>
+      <w:pPr>
+        <w:ind w:left="5040" w:hanging="360"/>
+      </w:pPr>
+    </w:lvl>
+    <w:lvl w:ilvl="7" w:tplc="04090019" w:tentative="1">
+      <w:start w:val="1"/>
+      <w:numFmt w:val="lowerLetter"/>
+      <w:lvlText w:val="%8."/>
+      <w:lvlJc w:val="left"/>
+      <w:pPr>
+        <w:ind w:left="5760" w:hanging="360"/>
+      </w:pPr>
+    </w:lvl>
+    <w:lvl w:ilvl="8" w:tplc="0409001B" w:tentative="1">
+      <w:start w:val="1"/>
+      <w:numFmt w:val="lowerRoman"/>
+      <w:lvlText w:val="%9."/>
+      <w:lvlJc w:val="right"/>
+      <w:pPr>
+        <w:ind w:left="6480" w:hanging="180"/>
+      </w:pPr>
+    </w:lvl>
+  </w:abstractNum>
   <w:num w:numId="1">
     <w:abstractNumId w:val="1"/>
   </w:num>
   <w:num w:numId="2">
     <w:abstractNumId w:val="0"/>
+  </w:num>
+  <w:num w:numId="3">
+    <w:abstractNumId w:val="2"/>
   </w:num>
 </w:numbering>
 </file>

</xml_diff>

<commit_message>
created scripts for making bax plots of resmapling results
</commit_message>
<xml_diff>
--- a/Research Log.docx
+++ b/Research Log.docx
@@ -25,12 +25,25 @@
     </w:p>
     <w:p>
       <w:r>
-        <w:t>Created a script, random-data-generator.R</w:t>
-      </w:r>
-    </w:p>
-    <w:p>
-      <w:r>
-        <w:t>This takes the CNA.cct file and creates 50 new phony samples.</w:t>
+        <w:t>Created a script, random-data-</w:t>
+      </w:r>
+      <w:proofErr w:type="spellStart"/>
+      <w:r>
+        <w:t>generator.R</w:t>
+      </w:r>
+      <w:proofErr w:type="spellEnd"/>
+    </w:p>
+    <w:p>
+      <w:r>
+        <w:t xml:space="preserve">This takes the </w:t>
+      </w:r>
+      <w:proofErr w:type="spellStart"/>
+      <w:r>
+        <w:t>CNA.cct</w:t>
+      </w:r>
+      <w:proofErr w:type="spellEnd"/>
+      <w:r>
+        <w:t xml:space="preserve"> file and creates 50 new phony samples.</w:t>
       </w:r>
     </w:p>
     <w:p>
@@ -40,7 +53,15 @@
     </w:p>
     <w:p>
       <w:r>
-        <w:t>The 100 real and 50 phony samples were then randomly split into train and test sets.</w:t>
+        <w:t xml:space="preserve">The 100 real and 50 phony samples </w:t>
+      </w:r>
+      <w:proofErr w:type="gramStart"/>
+      <w:r>
+        <w:t>were then randomly split</w:t>
+      </w:r>
+      <w:proofErr w:type="gramEnd"/>
+      <w:r>
+        <w:t xml:space="preserve"> into train and test sets.</w:t>
       </w:r>
     </w:p>
     <w:p>
@@ -56,7 +77,23 @@
     </w:p>
     <w:p>
       <w:r>
-        <w:t>Added the Classification_Utils.py module to the analysis scripts folder I and an Ipython note book for test several of the learning models.</w:t>
+        <w:t xml:space="preserve">Added the Classification_Utils.py module to the analysis scripts folder I and an </w:t>
+      </w:r>
+      <w:proofErr w:type="spellStart"/>
+      <w:r>
+        <w:t>Ipython</w:t>
+      </w:r>
+      <w:proofErr w:type="spellEnd"/>
+      <w:r>
+        <w:t xml:space="preserve"> </w:t>
+      </w:r>
+      <w:proofErr w:type="gramStart"/>
+      <w:r>
+        <w:t>note book</w:t>
+      </w:r>
+      <w:proofErr w:type="gramEnd"/>
+      <w:r>
+        <w:t xml:space="preserve"> for test several of the learning models.</w:t>
       </w:r>
     </w:p>
     <w:p>
@@ -70,13 +107,31 @@
       </w:r>
     </w:p>
     <w:p>
-      <w:r>
-        <w:t>MLP (30,30,30,30): 85%</w:t>
-      </w:r>
-    </w:p>
-    <w:p>
-      <w:r>
-        <w:t>KNN: 72%</w:t>
+      <w:proofErr w:type="spellStart"/>
+      <w:r>
+        <w:t>MLP</w:t>
+      </w:r>
+      <w:proofErr w:type="spellEnd"/>
+      <w:r>
+        <w:t xml:space="preserve"> (30</w:t>
+      </w:r>
+      <w:proofErr w:type="gramStart"/>
+      <w:r>
+        <w:t>,30,30,30</w:t>
+      </w:r>
+      <w:proofErr w:type="gramEnd"/>
+      <w:r>
+        <w:t>): 85%</w:t>
+      </w:r>
+    </w:p>
+    <w:p>
+      <w:proofErr w:type="spellStart"/>
+      <w:r>
+        <w:t>KNN</w:t>
+      </w:r>
+      <w:proofErr w:type="spellEnd"/>
+      <w:r>
+        <w:t>: 72%</w:t>
       </w:r>
     </w:p>
     <w:p>
@@ -96,7 +151,15 @@
     </w:p>
     <w:p>
       <w:r>
-        <w:t>Also created script for doing a PCA plot of the random data</w:t>
+        <w:t xml:space="preserve">Also created script for doing a </w:t>
+      </w:r>
+      <w:proofErr w:type="spellStart"/>
+      <w:r>
+        <w:t>PCA</w:t>
+      </w:r>
+      <w:proofErr w:type="spellEnd"/>
+      <w:r>
+        <w:t xml:space="preserve"> plot of the random data</w:t>
       </w:r>
     </w:p>
     <w:p>
@@ -104,11 +167,16 @@
         <w:t xml:space="preserve">Added code to create bar plot of the classification accuracies and save the plot, at the end of </w:t>
       </w:r>
       <w:r>
-        <w:t>Classification-Random-Data</w:t>
+        <w:t>Classification-Random-</w:t>
+      </w:r>
+      <w:proofErr w:type="spellStart"/>
+      <w:r>
+        <w:t>Data</w:t>
       </w:r>
       <w:r>
         <w:t>.ipynb</w:t>
       </w:r>
+      <w:proofErr w:type="spellEnd"/>
     </w:p>
     <w:p/>
     <w:p>
@@ -118,7 +186,23 @@
     </w:p>
     <w:p>
       <w:r>
-        <w:t>Modified the random analysis script so it test on the actual test data set and trains on the whole training set. The test set was run one once and no parameters were changed to adjust to it.</w:t>
+        <w:t xml:space="preserve">Modified the random analysis script so it test on the actual test data set and </w:t>
+      </w:r>
+      <w:proofErr w:type="gramStart"/>
+      <w:r>
+        <w:t>trains on the whole</w:t>
+      </w:r>
+      <w:proofErr w:type="gramEnd"/>
+      <w:r>
+        <w:t xml:space="preserve"> training set. The test set </w:t>
+      </w:r>
+      <w:proofErr w:type="gramStart"/>
+      <w:r>
+        <w:t>was run</w:t>
+      </w:r>
+      <w:proofErr w:type="gramEnd"/>
+      <w:r>
+        <w:t xml:space="preserve"> one once and no parameters were changed to adjust to it.</w:t>
       </w:r>
     </w:p>
     <w:p>
@@ -126,21 +210,98 @@
         <w:t xml:space="preserve">Created a script called </w:t>
       </w:r>
       <w:r>
-        <w:t>distribution-data.R</w:t>
-      </w:r>
-      <w:r>
-        <w:t xml:space="preserve"> that creates phony samples/individuals based on the set of observed values for each protein and script them samples randomly from a distribution of those. **The made up samples consist entirely of real protein expression values found in the original data.**  Similar to the random-data-generator.R script this creates 50 fake samples and makes test and train files.</w:t>
+        <w:t>distribution-</w:t>
+      </w:r>
+      <w:proofErr w:type="spellStart"/>
+      <w:r>
+        <w:t>data.R</w:t>
+      </w:r>
+      <w:proofErr w:type="spellEnd"/>
+      <w:r>
+        <w:t xml:space="preserve"> that creates phony samples/individuals based on the set of observed values for each protein and script them samples randomly from a distribution of those. **The made up samples consist entirely of real protein expression values found in the original data</w:t>
+      </w:r>
+      <w:proofErr w:type="gramStart"/>
+      <w:r>
+        <w:t>.*</w:t>
+      </w:r>
+      <w:proofErr w:type="gramEnd"/>
+      <w:r>
+        <w:t>*  Similar to the random-data-</w:t>
+      </w:r>
+      <w:proofErr w:type="spellStart"/>
+      <w:r>
+        <w:t>generator.R</w:t>
+      </w:r>
+      <w:proofErr w:type="spellEnd"/>
+      <w:r>
+        <w:t xml:space="preserve"> script this creates 50 fake samples and makes test and train files.</w:t>
       </w:r>
     </w:p>
     <w:p>
       <w:r>
         <w:lastRenderedPageBreak/>
-        <w:t>My hypothesis is that since these are real values being used that it will be harder to classify the fake ones. But just visually I can spot the fakes samples because a real sample’s values often match for several consecutive proteins, but in the fake ones they do not. So I predict the machine learning should still pick up on the pattern and do well.</w:t>
-      </w:r>
-    </w:p>
-    <w:p>
-      <w:r>
-        <w:t>Ran the Dist data through the basic classifiers. Accuracies were not so good. RF has the highest with 71%, which is barely above base line. MLP took 30 minutes to train… Might be over fitting, there are 4 lays of nodes which may be over kill.</w:t>
+        <w:t xml:space="preserve">My hypothesis is that since these are real values </w:t>
+      </w:r>
+      <w:proofErr w:type="gramStart"/>
+      <w:r>
+        <w:t>being used</w:t>
+      </w:r>
+      <w:proofErr w:type="gramEnd"/>
+      <w:r>
+        <w:t xml:space="preserve"> that it will be harder to classify the fake ones. </w:t>
+      </w:r>
+      <w:proofErr w:type="gramStart"/>
+      <w:r>
+        <w:t>But</w:t>
+      </w:r>
+      <w:proofErr w:type="gramEnd"/>
+      <w:r>
+        <w:t xml:space="preserve"> just visually I can spot the fakes samples because a real sample’s values often match for several consecutive proteins, but in the fake ones they do not. </w:t>
+      </w:r>
+      <w:proofErr w:type="gramStart"/>
+      <w:r>
+        <w:t>So</w:t>
+      </w:r>
+      <w:proofErr w:type="gramEnd"/>
+      <w:r>
+        <w:t xml:space="preserve"> I predict the machine learning should still pick up on the pattern and do well.</w:t>
+      </w:r>
+    </w:p>
+    <w:p>
+      <w:r>
+        <w:t xml:space="preserve">Ran the </w:t>
+      </w:r>
+      <w:proofErr w:type="spellStart"/>
+      <w:r>
+        <w:t>Dist</w:t>
+      </w:r>
+      <w:proofErr w:type="spellEnd"/>
+      <w:r>
+        <w:t xml:space="preserve"> data through the basic classifiers. Accuracies were not so good. </w:t>
+      </w:r>
+      <w:proofErr w:type="spellStart"/>
+      <w:r>
+        <w:t>RF</w:t>
+      </w:r>
+      <w:proofErr w:type="spellEnd"/>
+      <w:r>
+        <w:t xml:space="preserve"> has the highest with 71%, which is barely above base line. </w:t>
+      </w:r>
+      <w:proofErr w:type="spellStart"/>
+      <w:r>
+        <w:t>MLP</w:t>
+      </w:r>
+      <w:proofErr w:type="spellEnd"/>
+      <w:r>
+        <w:t xml:space="preserve"> took 30 minutes to train… Might be over fitting, there are </w:t>
+      </w:r>
+      <w:proofErr w:type="gramStart"/>
+      <w:r>
+        <w:t>4</w:t>
+      </w:r>
+      <w:proofErr w:type="gramEnd"/>
+      <w:r>
+        <w:t xml:space="preserve"> lays of nodes which may be over kill.</w:t>
       </w:r>
     </w:p>
     <w:p>
@@ -193,7 +354,15 @@
         </w:numPr>
       </w:pPr>
       <w:r>
-        <w:t>range and dist of a sample</w:t>
+        <w:t xml:space="preserve">range and </w:t>
+      </w:r>
+      <w:proofErr w:type="spellStart"/>
+      <w:r>
+        <w:t>dist</w:t>
+      </w:r>
+      <w:proofErr w:type="spellEnd"/>
+      <w:r>
+        <w:t xml:space="preserve"> of a sample</w:t>
       </w:r>
     </w:p>
     <w:p>
@@ -216,23 +385,73 @@
     </w:p>
     <w:p>
       <w:r>
-        <w:t>Made PCA plots of the Dist dataset</w:t>
-      </w:r>
-    </w:p>
-    <w:p>
-      <w:r>
-        <w:t>Tried doing a tSNE plot, run time for the first, solving for xx takes FOREVER!</w:t>
-      </w:r>
-    </w:p>
-    <w:p>
-      <w:r>
-        <w:t>Did feature selection on the data and re ran the models. GB and MLP were not run yet</w:t>
-      </w:r>
-    </w:p>
-    <w:p>
+        <w:t xml:space="preserve">Made </w:t>
+      </w:r>
+      <w:proofErr w:type="spellStart"/>
+      <w:r>
+        <w:t>PCA</w:t>
+      </w:r>
+      <w:proofErr w:type="spellEnd"/>
+      <w:r>
+        <w:t xml:space="preserve"> plots of the </w:t>
+      </w:r>
+      <w:proofErr w:type="spellStart"/>
+      <w:r>
+        <w:t>Dist</w:t>
+      </w:r>
+      <w:proofErr w:type="spellEnd"/>
+      <w:r>
+        <w:t xml:space="preserve"> dataset</w:t>
+      </w:r>
+    </w:p>
+    <w:p>
+      <w:r>
+        <w:t xml:space="preserve">Tried doing a </w:t>
+      </w:r>
+      <w:proofErr w:type="spellStart"/>
+      <w:r>
+        <w:t>tSNE</w:t>
+      </w:r>
+      <w:proofErr w:type="spellEnd"/>
+      <w:r>
+        <w:t xml:space="preserve"> plot, run time for the first, solving for xx takes FOREVER!</w:t>
+      </w:r>
+    </w:p>
+    <w:p>
+      <w:r>
+        <w:t xml:space="preserve">Did feature selection on the data and re ran the </w:t>
+      </w:r>
+      <w:proofErr w:type="gramStart"/>
+      <w:r>
+        <w:t>models.</w:t>
+      </w:r>
+      <w:proofErr w:type="gramEnd"/>
+      <w:r>
+        <w:t xml:space="preserve"> GB and </w:t>
+      </w:r>
+      <w:proofErr w:type="spellStart"/>
+      <w:r>
+        <w:t>MLP</w:t>
+      </w:r>
+      <w:proofErr w:type="spellEnd"/>
+      <w:r>
+        <w:t xml:space="preserve"> </w:t>
+      </w:r>
+      <w:proofErr w:type="gramStart"/>
+      <w:r>
+        <w:t>were not run</w:t>
+      </w:r>
+      <w:proofErr w:type="gramEnd"/>
+      <w:r>
+        <w:t xml:space="preserve"> yet</w:t>
+      </w:r>
+    </w:p>
+    <w:p>
+      <w:proofErr w:type="spellStart"/>
       <w:r>
         <w:t>TODO</w:t>
       </w:r>
+      <w:proofErr w:type="spellEnd"/>
     </w:p>
     <w:p>
       <w:r>
@@ -256,13 +475,31 @@
       </w:r>
     </w:p>
     <w:p>
-      <w:r>
-        <w:t>TODO: visualize the dist of the fake and the real data all at the same time instead of broken up</w:t>
-      </w:r>
-    </w:p>
-    <w:p>
-      <w:r>
-        <w:t>TODO: find a way to automate saying if something complies with Benford’s law or not</w:t>
+      <w:proofErr w:type="spellStart"/>
+      <w:r>
+        <w:t>TODO</w:t>
+      </w:r>
+      <w:proofErr w:type="spellEnd"/>
+      <w:r>
+        <w:t xml:space="preserve">: visualize the </w:t>
+      </w:r>
+      <w:proofErr w:type="spellStart"/>
+      <w:r>
+        <w:t>dist</w:t>
+      </w:r>
+      <w:proofErr w:type="spellEnd"/>
+      <w:r>
+        <w:t xml:space="preserve"> of the fake and the real data all at the same time instead of broken up</w:t>
+      </w:r>
+    </w:p>
+    <w:p>
+      <w:proofErr w:type="spellStart"/>
+      <w:r>
+        <w:t>TODO</w:t>
+      </w:r>
+      <w:proofErr w:type="spellEnd"/>
+      <w:r>
+        <w:t>: find a way to automate saying if something complies with Benford’s law or not</w:t>
       </w:r>
     </w:p>
     <w:p/>
@@ -273,13 +510,33 @@
     </w:p>
     <w:p>
       <w:r>
-        <w:t>Added the information from benford_py for first and second digit to the training data. It did not improve accuracy. KNN and SVC both scored only .65.</w:t>
-      </w:r>
-    </w:p>
-    <w:p>
-      <w:r>
-        <w:t>TODO next: look at distributions of the actual second digit, not just the second digit after the first non zero</w:t>
-      </w:r>
+        <w:t xml:space="preserve">Added the information from benford_py for first and second digit to the training data. It did not improve accuracy. </w:t>
+      </w:r>
+      <w:proofErr w:type="spellStart"/>
+      <w:r>
+        <w:t>KNN</w:t>
+      </w:r>
+      <w:proofErr w:type="spellEnd"/>
+      <w:r>
+        <w:t xml:space="preserve"> and SVC both scored only .65.</w:t>
+      </w:r>
+    </w:p>
+    <w:p>
+      <w:proofErr w:type="spellStart"/>
+      <w:r>
+        <w:t>TODO</w:t>
+      </w:r>
+      <w:proofErr w:type="spellEnd"/>
+      <w:r>
+        <w:t xml:space="preserve"> next: look at distributions of the actual second digit, not just the second digit after the first </w:t>
+      </w:r>
+      <w:proofErr w:type="spellStart"/>
+      <w:proofErr w:type="gramStart"/>
+      <w:r>
+        <w:t>non zero</w:t>
+      </w:r>
+      <w:proofErr w:type="spellEnd"/>
+      <w:proofErr w:type="gramEnd"/>
     </w:p>
     <w:p>
       <w:r>
@@ -290,28 +547,66 @@
       <w:r>
         <w:lastRenderedPageBreak/>
         <w:tab/>
-        <w:t xml:space="preserve">SVM and KNN both getting .65 </w:t>
-      </w:r>
-    </w:p>
-    <w:p>
-      <w:r>
-        <w:t>If using only the distribution of first digits KNN can do 89% while SMV still only gets .65</w:t>
-      </w:r>
-    </w:p>
-    <w:p>
-      <w:pPr>
-        <w:ind w:left="1440"/>
-      </w:pPr>
+      </w:r>
+      <w:proofErr w:type="spellStart"/>
+      <w:r>
+        <w:t>SVM</w:t>
+      </w:r>
+      <w:proofErr w:type="spellEnd"/>
+      <w:r>
+        <w:t xml:space="preserve"> and </w:t>
+      </w:r>
+      <w:proofErr w:type="spellStart"/>
       <w:r>
         <w:t>KNN</w:t>
       </w:r>
-    </w:p>
-    <w:p>
-      <w:pPr>
-        <w:ind w:left="1440"/>
-      </w:pPr>
-      <w:r>
-        <w:t>accuracy: 0.89 (+/- 0.12)</w:t>
+      <w:proofErr w:type="spellEnd"/>
+      <w:r>
+        <w:t xml:space="preserve"> both getting .65 </w:t>
+      </w:r>
+    </w:p>
+    <w:p>
+      <w:r>
+        <w:t xml:space="preserve">If using only the distribution of first digits </w:t>
+      </w:r>
+      <w:proofErr w:type="spellStart"/>
+      <w:r>
+        <w:t>KNN</w:t>
+      </w:r>
+      <w:proofErr w:type="spellEnd"/>
+      <w:r>
+        <w:t xml:space="preserve"> can do 89% while </w:t>
+      </w:r>
+      <w:proofErr w:type="spellStart"/>
+      <w:r>
+        <w:t>SMV</w:t>
+      </w:r>
+      <w:proofErr w:type="spellEnd"/>
+      <w:r>
+        <w:t xml:space="preserve"> still only gets .65</w:t>
+      </w:r>
+    </w:p>
+    <w:p>
+      <w:pPr>
+        <w:ind w:left="1440"/>
+      </w:pPr>
+      <w:proofErr w:type="spellStart"/>
+      <w:r>
+        <w:t>KNN</w:t>
+      </w:r>
+      <w:proofErr w:type="spellEnd"/>
+    </w:p>
+    <w:p>
+      <w:pPr>
+        <w:ind w:left="1440"/>
+      </w:pPr>
+      <w:proofErr w:type="gramStart"/>
+      <w:r>
+        <w:t>accuracy</w:t>
+      </w:r>
+      <w:proofErr w:type="gramEnd"/>
+      <w:r>
+        <w:t>: 0.89 (+/- 0.12)</w:t>
       </w:r>
     </w:p>
     <w:p>
@@ -334,8 +629,13 @@
       <w:pPr>
         <w:ind w:left="1440"/>
       </w:pPr>
-      <w:r>
-        <w:t>accuracy: 0.65 (+/- 0.00)</w:t>
+      <w:proofErr w:type="gramStart"/>
+      <w:r>
+        <w:t>accuracy</w:t>
+      </w:r>
+      <w:proofErr w:type="gramEnd"/>
+      <w:r>
+        <w:t>: 0.65 (+/- 0.00)</w:t>
       </w:r>
     </w:p>
     <w:p>
@@ -350,16 +650,23 @@
       <w:pPr>
         <w:ind w:left="1440"/>
       </w:pPr>
+      <w:proofErr w:type="spellStart"/>
       <w:r>
         <w:t>RF</w:t>
       </w:r>
-    </w:p>
-    <w:p>
-      <w:pPr>
-        <w:ind w:left="1440"/>
-      </w:pPr>
-      <w:r>
-        <w:t>accuracy: 0.94 (+/- 0.12)</w:t>
+      <w:proofErr w:type="spellEnd"/>
+    </w:p>
+    <w:p>
+      <w:pPr>
+        <w:ind w:left="1440"/>
+      </w:pPr>
+      <w:proofErr w:type="gramStart"/>
+      <w:r>
+        <w:t>accuracy</w:t>
+      </w:r>
+      <w:proofErr w:type="gramEnd"/>
+      <w:r>
+        <w:t>: 0.94 (+/- 0.12)</w:t>
       </w:r>
     </w:p>
     <w:p>
@@ -382,8 +689,13 @@
       <w:pPr>
         <w:ind w:left="1440"/>
       </w:pPr>
-      <w:r>
-        <w:t>accuracy: 0.94 (+/- 0.15)</w:t>
+      <w:proofErr w:type="gramStart"/>
+      <w:r>
+        <w:t>accuracy</w:t>
+      </w:r>
+      <w:proofErr w:type="gramEnd"/>
+      <w:r>
+        <w:t>: 0.94 (+/- 0.15)</w:t>
       </w:r>
     </w:p>
     <w:p>
@@ -398,16 +710,26 @@
       <w:pPr>
         <w:ind w:left="1440"/>
       </w:pPr>
-      <w:r>
-        <w:t>Niave Bayes</w:t>
-      </w:r>
-    </w:p>
-    <w:p>
-      <w:pPr>
-        <w:ind w:left="1440"/>
-      </w:pPr>
-      <w:r>
-        <w:t>accuracy: 0.96 (+/- 0.08)</w:t>
+      <w:proofErr w:type="spellStart"/>
+      <w:r>
+        <w:t>Niave</w:t>
+      </w:r>
+      <w:proofErr w:type="spellEnd"/>
+      <w:r>
+        <w:t xml:space="preserve"> Bayes</w:t>
+      </w:r>
+    </w:p>
+    <w:p>
+      <w:pPr>
+        <w:ind w:left="1440"/>
+      </w:pPr>
+      <w:proofErr w:type="gramStart"/>
+      <w:r>
+        <w:t>accuracy</w:t>
+      </w:r>
+      <w:proofErr w:type="gramEnd"/>
+      <w:r>
+        <w:t>: 0.96 (+/- 0.08)</w:t>
       </w:r>
     </w:p>
     <w:p>
@@ -422,16 +744,23 @@
       <w:pPr>
         <w:ind w:left="1440"/>
       </w:pPr>
+      <w:proofErr w:type="spellStart"/>
       <w:r>
         <w:t>LR</w:t>
       </w:r>
-    </w:p>
-    <w:p>
-      <w:pPr>
-        <w:ind w:left="1440"/>
-      </w:pPr>
-      <w:r>
-        <w:t>accuracy: 0.65 (+/- 0.01)</w:t>
+      <w:proofErr w:type="spellEnd"/>
+    </w:p>
+    <w:p>
+      <w:pPr>
+        <w:ind w:left="1440"/>
+      </w:pPr>
+      <w:proofErr w:type="gramStart"/>
+      <w:r>
+        <w:t>accuracy</w:t>
+      </w:r>
+      <w:proofErr w:type="gramEnd"/>
+      <w:r>
+        <w:t>: 0.65 (+/- 0.01)</w:t>
       </w:r>
     </w:p>
     <w:p>
@@ -446,16 +775,23 @@
       <w:pPr>
         <w:ind w:left="1440"/>
       </w:pPr>
+      <w:proofErr w:type="spellStart"/>
       <w:r>
         <w:t>MLP</w:t>
       </w:r>
-    </w:p>
-    <w:p>
-      <w:pPr>
-        <w:ind w:left="1440"/>
-      </w:pPr>
-      <w:r>
-        <w:t>accuracy: 0.65 (+/- 0.00)</w:t>
+      <w:proofErr w:type="spellEnd"/>
+    </w:p>
+    <w:p>
+      <w:pPr>
+        <w:ind w:left="1440"/>
+      </w:pPr>
+      <w:proofErr w:type="gramStart"/>
+      <w:r>
+        <w:t>accuracy</w:t>
+      </w:r>
+      <w:proofErr w:type="gramEnd"/>
+      <w:r>
+        <w:t>: 0.65 (+/- 0.00)</w:t>
       </w:r>
     </w:p>
     <w:p>
@@ -468,23 +804,54 @@
     </w:p>
     <w:p>
       <w:r>
-        <w:t>Using the second digit plus the protein data of after the decimal place once again KNN and SMV get .65 percent but using just the decimal place we get the following results:</w:t>
-      </w:r>
-    </w:p>
-    <w:p>
-      <w:pPr>
-        <w:ind w:left="1440"/>
-      </w:pPr>
+        <w:t xml:space="preserve">Using the second digit plus the protein data of after the decimal place once </w:t>
+      </w:r>
+      <w:proofErr w:type="gramStart"/>
+      <w:r>
+        <w:t>again</w:t>
+      </w:r>
+      <w:proofErr w:type="gramEnd"/>
+      <w:r>
+        <w:t xml:space="preserve"> </w:t>
+      </w:r>
+      <w:proofErr w:type="spellStart"/>
       <w:r>
         <w:t>KNN</w:t>
       </w:r>
-    </w:p>
-    <w:p>
-      <w:pPr>
-        <w:ind w:left="1440"/>
-      </w:pPr>
-      <w:r>
-        <w:t>accuracy: 0.90 (+/- 0.13)</w:t>
+      <w:proofErr w:type="spellEnd"/>
+      <w:r>
+        <w:t xml:space="preserve"> and </w:t>
+      </w:r>
+      <w:proofErr w:type="spellStart"/>
+      <w:r>
+        <w:t>SMV</w:t>
+      </w:r>
+      <w:proofErr w:type="spellEnd"/>
+      <w:r>
+        <w:t xml:space="preserve"> get .65 percent but using just the decimal place we get the following results:</w:t>
+      </w:r>
+    </w:p>
+    <w:p>
+      <w:pPr>
+        <w:ind w:left="1440"/>
+      </w:pPr>
+      <w:proofErr w:type="spellStart"/>
+      <w:r>
+        <w:t>KNN</w:t>
+      </w:r>
+      <w:proofErr w:type="spellEnd"/>
+    </w:p>
+    <w:p>
+      <w:pPr>
+        <w:ind w:left="1440"/>
+      </w:pPr>
+      <w:proofErr w:type="gramStart"/>
+      <w:r>
+        <w:t>accuracy</w:t>
+      </w:r>
+      <w:proofErr w:type="gramEnd"/>
+      <w:r>
+        <w:t>: 0.90 (+/- 0.13)</w:t>
       </w:r>
     </w:p>
     <w:p>
@@ -507,9 +874,14 @@
       <w:pPr>
         <w:ind w:left="1440"/>
       </w:pPr>
+      <w:proofErr w:type="gramStart"/>
       <w:r>
         <w:lastRenderedPageBreak/>
-        <w:t>accuracy: 0.65 (+/- 0.00)</w:t>
+        <w:t>accuracy</w:t>
+      </w:r>
+      <w:proofErr w:type="gramEnd"/>
+      <w:r>
+        <w:t>: 0.65 (+/- 0.00)</w:t>
       </w:r>
     </w:p>
     <w:p>
@@ -524,16 +896,23 @@
       <w:pPr>
         <w:ind w:left="1440"/>
       </w:pPr>
+      <w:proofErr w:type="spellStart"/>
       <w:r>
         <w:t>RF</w:t>
       </w:r>
-    </w:p>
-    <w:p>
-      <w:pPr>
-        <w:ind w:left="1440"/>
-      </w:pPr>
-      <w:r>
-        <w:t>accuracy: 0.95 (+/- 0.10)</w:t>
+      <w:proofErr w:type="spellEnd"/>
+    </w:p>
+    <w:p>
+      <w:pPr>
+        <w:ind w:left="1440"/>
+      </w:pPr>
+      <w:proofErr w:type="gramStart"/>
+      <w:r>
+        <w:t>accuracy</w:t>
+      </w:r>
+      <w:proofErr w:type="gramEnd"/>
+      <w:r>
+        <w:t>: 0.95 (+/- 0.10)</w:t>
       </w:r>
     </w:p>
     <w:p>
@@ -556,8 +935,13 @@
       <w:pPr>
         <w:ind w:left="1440"/>
       </w:pPr>
-      <w:r>
-        <w:t>accuracy: 0.91 (+/- 0.12)</w:t>
+      <w:proofErr w:type="gramStart"/>
+      <w:r>
+        <w:t>accuracy</w:t>
+      </w:r>
+      <w:proofErr w:type="gramEnd"/>
+      <w:r>
+        <w:t>: 0.91 (+/- 0.12)</w:t>
       </w:r>
     </w:p>
     <w:p>
@@ -572,16 +956,26 @@
       <w:pPr>
         <w:ind w:left="1440"/>
       </w:pPr>
-      <w:r>
-        <w:t>Niave Bayes</w:t>
-      </w:r>
-    </w:p>
-    <w:p>
-      <w:pPr>
-        <w:ind w:left="1440"/>
-      </w:pPr>
-      <w:r>
-        <w:t>accuracy: 0.98 (+/- 0.06)</w:t>
+      <w:proofErr w:type="spellStart"/>
+      <w:r>
+        <w:t>Niave</w:t>
+      </w:r>
+      <w:proofErr w:type="spellEnd"/>
+      <w:r>
+        <w:t xml:space="preserve"> Bayes</w:t>
+      </w:r>
+    </w:p>
+    <w:p>
+      <w:pPr>
+        <w:ind w:left="1440"/>
+      </w:pPr>
+      <w:proofErr w:type="gramStart"/>
+      <w:r>
+        <w:t>accuracy</w:t>
+      </w:r>
+      <w:proofErr w:type="gramEnd"/>
+      <w:r>
+        <w:t>: 0.98 (+/- 0.06)</w:t>
       </w:r>
     </w:p>
     <w:p>
@@ -596,16 +990,23 @@
       <w:pPr>
         <w:ind w:left="1440"/>
       </w:pPr>
+      <w:proofErr w:type="spellStart"/>
       <w:r>
         <w:t>LR</w:t>
       </w:r>
-    </w:p>
-    <w:p>
-      <w:pPr>
-        <w:ind w:left="1440"/>
-      </w:pPr>
-      <w:r>
-        <w:t>accuracy: 0.65 (+/- 0.00)</w:t>
+      <w:proofErr w:type="spellEnd"/>
+    </w:p>
+    <w:p>
+      <w:pPr>
+        <w:ind w:left="1440"/>
+      </w:pPr>
+      <w:proofErr w:type="gramStart"/>
+      <w:r>
+        <w:t>accuracy</w:t>
+      </w:r>
+      <w:proofErr w:type="gramEnd"/>
+      <w:r>
+        <w:t>: 0.65 (+/- 0.00)</w:t>
       </w:r>
     </w:p>
     <w:p>
@@ -620,16 +1021,23 @@
       <w:pPr>
         <w:ind w:left="1440"/>
       </w:pPr>
+      <w:proofErr w:type="spellStart"/>
       <w:r>
         <w:t>MLP</w:t>
       </w:r>
-    </w:p>
-    <w:p>
-      <w:pPr>
-        <w:ind w:left="1440"/>
-      </w:pPr>
-      <w:r>
-        <w:t>accuracy: 0.65 (+/- 0.00)</w:t>
+      <w:proofErr w:type="spellEnd"/>
+    </w:p>
+    <w:p>
+      <w:pPr>
+        <w:ind w:left="1440"/>
+      </w:pPr>
+      <w:proofErr w:type="gramStart"/>
+      <w:r>
+        <w:t>accuracy</w:t>
+      </w:r>
+      <w:proofErr w:type="gramEnd"/>
+      <w:r>
+        <w:t>: 0.65 (+/- 0.00)</w:t>
       </w:r>
     </w:p>
     <w:p>
@@ -662,23 +1070,80 @@
     </w:p>
     <w:p>
       <w:r>
-        <w:t>On Tuesday I made another script that did classification based on the first and second digits distributions. It overall does better than either of the single sets of features.</w:t>
-      </w:r>
-    </w:p>
-    <w:p>
-      <w:pPr>
-        <w:rPr>
-          <w:rFonts w:ascii="Calibri" w:hAnsi="Calibri" w:cs="Calibri"/>
-        </w:rPr>
-      </w:pPr>
-      <w:r>
-        <w:t xml:space="preserve">Also I received imputation software (DreamAI) from Sam which he got from </w:t>
-      </w:r>
-      <w:r>
-        <w:rPr>
-          <w:rFonts w:ascii="Calibri" w:hAnsi="Calibri" w:cs="Calibri"/>
-        </w:rPr>
-        <w:t>Pei Wang. I put it in the Holden folder for convenience but also git ignored it (listed it in the .gitignore file) so I am not publicly publishing someone else’s work.</w:t>
+        <w:t xml:space="preserve">On </w:t>
+      </w:r>
+      <w:proofErr w:type="gramStart"/>
+      <w:r>
+        <w:t>Tuesday</w:t>
+      </w:r>
+      <w:proofErr w:type="gramEnd"/>
+      <w:r>
+        <w:t xml:space="preserve"> I made another script that did classification based on the first and second digits distributions. It overall does better </w:t>
+      </w:r>
+      <w:proofErr w:type="gramStart"/>
+      <w:r>
+        <w:t>than either of the single sets of features</w:t>
+      </w:r>
+      <w:proofErr w:type="gramEnd"/>
+      <w:r>
+        <w:t>.</w:t>
+      </w:r>
+    </w:p>
+    <w:p>
+      <w:pPr>
+        <w:rPr>
+          <w:rFonts w:ascii="Calibri" w:hAnsi="Calibri" w:cs="Calibri"/>
+        </w:rPr>
+      </w:pPr>
+      <w:proofErr w:type="gramStart"/>
+      <w:r>
+        <w:t>Also</w:t>
+      </w:r>
+      <w:proofErr w:type="gramEnd"/>
+      <w:r>
+        <w:t xml:space="preserve"> I received imputation software (</w:t>
+      </w:r>
+      <w:proofErr w:type="spellStart"/>
+      <w:r>
+        <w:t>DreamAI</w:t>
+      </w:r>
+      <w:proofErr w:type="spellEnd"/>
+      <w:r>
+        <w:t xml:space="preserve">) from Sam which he got from </w:t>
+      </w:r>
+      <w:r>
+        <w:rPr>
+          <w:rFonts w:ascii="Calibri" w:hAnsi="Calibri" w:cs="Calibri"/>
+        </w:rPr>
+        <w:t xml:space="preserve">Pei Wang. I put it in the Holden folder for convenience but also </w:t>
+      </w:r>
+      <w:proofErr w:type="spellStart"/>
+      <w:r>
+        <w:rPr>
+          <w:rFonts w:ascii="Calibri" w:hAnsi="Calibri" w:cs="Calibri"/>
+        </w:rPr>
+        <w:t>git</w:t>
+      </w:r>
+      <w:proofErr w:type="spellEnd"/>
+      <w:r>
+        <w:rPr>
+          <w:rFonts w:ascii="Calibri" w:hAnsi="Calibri" w:cs="Calibri"/>
+        </w:rPr>
+        <w:t xml:space="preserve"> ignored it (listed it in the .</w:t>
+      </w:r>
+      <w:proofErr w:type="spellStart"/>
+      <w:r>
+        <w:rPr>
+          <w:rFonts w:ascii="Calibri" w:hAnsi="Calibri" w:cs="Calibri"/>
+        </w:rPr>
+        <w:t>gitignore</w:t>
+      </w:r>
+      <w:proofErr w:type="spellEnd"/>
+      <w:r>
+        <w:rPr>
+          <w:rFonts w:ascii="Calibri" w:hAnsi="Calibri" w:cs="Calibri"/>
+        </w:rPr>
+        <w:t xml:space="preserve"> file) so I am not publicly publishing someone else’s work.</w:t>
       </w:r>
     </w:p>
     <w:p>
@@ -724,7 +1189,21 @@
         <w:rPr>
           <w:rFonts w:ascii="Calibri" w:hAnsi="Calibri" w:cs="Calibri"/>
         </w:rPr>
-        <w:t xml:space="preserve">Ran Script to Generate 100 version of all 3 data sets for the distribution analysis: </w:t>
+        <w:t xml:space="preserve">Ran Script to Generate 100 version of all </w:t>
+      </w:r>
+      <w:proofErr w:type="gramStart"/>
+      <w:r>
+        <w:rPr>
+          <w:rFonts w:ascii="Calibri" w:hAnsi="Calibri" w:cs="Calibri"/>
+        </w:rPr>
+        <w:t>3</w:t>
+      </w:r>
+      <w:proofErr w:type="gramEnd"/>
+      <w:r>
+        <w:rPr>
+          <w:rFonts w:ascii="Calibri" w:hAnsi="Calibri" w:cs="Calibri"/>
+        </w:rPr>
+        <w:t xml:space="preserve"> data sets for the distribution analysis: </w:t>
       </w:r>
       <w:r>
         <w:rPr>
@@ -744,7 +1223,21 @@
         <w:rPr>
           <w:rFonts w:ascii="Calibri" w:hAnsi="Calibri" w:cs="Calibri"/>
         </w:rPr>
-        <w:t>Work on getting DreamAI installed on Mary Lou</w:t>
+        <w:t xml:space="preserve">Work on getting </w:t>
+      </w:r>
+      <w:proofErr w:type="spellStart"/>
+      <w:r>
+        <w:rPr>
+          <w:rFonts w:ascii="Calibri" w:hAnsi="Calibri" w:cs="Calibri"/>
+        </w:rPr>
+        <w:t>DreamAI</w:t>
+      </w:r>
+      <w:proofErr w:type="spellEnd"/>
+      <w:r>
+        <w:rPr>
+          <w:rFonts w:ascii="Calibri" w:hAnsi="Calibri" w:cs="Calibri"/>
+        </w:rPr>
+        <w:t xml:space="preserve"> installed on Mary Lou</w:t>
       </w:r>
     </w:p>
     <w:p>
@@ -758,20 +1251,100 @@
           <w:rFonts w:ascii="Calibri" w:hAnsi="Calibri" w:cs="Calibri"/>
         </w:rPr>
         <w:lastRenderedPageBreak/>
-        <w:t>Started jobs for doing the analysis of CAN and a test of the imputation software on mary lou, ran transcriptomics as not a job on mary lou with 5 different automation script, not scheduling a job was a bad idea, now my computer cannot leave the lab…</w:t>
-      </w:r>
-    </w:p>
-    <w:p>
-      <w:pPr>
-        <w:rPr>
-          <w:rFonts w:ascii="Calibri" w:hAnsi="Calibri" w:cs="Calibri"/>
-        </w:rPr>
-      </w:pPr>
-      <w:r>
-        <w:rPr>
-          <w:rFonts w:ascii="Calibri" w:hAnsi="Calibri" w:cs="Calibri"/>
-        </w:rPr>
-        <w:t>TODO:</w:t>
+        <w:t xml:space="preserve">Started jobs for doing the analysis of CAN and a test of the imputation software on </w:t>
+      </w:r>
+      <w:proofErr w:type="spellStart"/>
+      <w:proofErr w:type="gramStart"/>
+      <w:r>
+        <w:rPr>
+          <w:rFonts w:ascii="Calibri" w:hAnsi="Calibri" w:cs="Calibri"/>
+        </w:rPr>
+        <w:t>mary</w:t>
+      </w:r>
+      <w:proofErr w:type="spellEnd"/>
+      <w:proofErr w:type="gramEnd"/>
+      <w:r>
+        <w:rPr>
+          <w:rFonts w:ascii="Calibri" w:hAnsi="Calibri" w:cs="Calibri"/>
+        </w:rPr>
+        <w:t xml:space="preserve"> </w:t>
+      </w:r>
+      <w:proofErr w:type="spellStart"/>
+      <w:r>
+        <w:rPr>
+          <w:rFonts w:ascii="Calibri" w:hAnsi="Calibri" w:cs="Calibri"/>
+        </w:rPr>
+        <w:t>lou</w:t>
+      </w:r>
+      <w:proofErr w:type="spellEnd"/>
+      <w:r>
+        <w:rPr>
+          <w:rFonts w:ascii="Calibri" w:hAnsi="Calibri" w:cs="Calibri"/>
+        </w:rPr>
+        <w:t xml:space="preserve">, ran </w:t>
+      </w:r>
+      <w:proofErr w:type="spellStart"/>
+      <w:r>
+        <w:rPr>
+          <w:rFonts w:ascii="Calibri" w:hAnsi="Calibri" w:cs="Calibri"/>
+        </w:rPr>
+        <w:t>transcriptomics</w:t>
+      </w:r>
+      <w:proofErr w:type="spellEnd"/>
+      <w:r>
+        <w:rPr>
+          <w:rFonts w:ascii="Calibri" w:hAnsi="Calibri" w:cs="Calibri"/>
+        </w:rPr>
+        <w:t xml:space="preserve"> as not a job on </w:t>
+      </w:r>
+      <w:proofErr w:type="spellStart"/>
+      <w:r>
+        <w:rPr>
+          <w:rFonts w:ascii="Calibri" w:hAnsi="Calibri" w:cs="Calibri"/>
+        </w:rPr>
+        <w:t>mary</w:t>
+      </w:r>
+      <w:proofErr w:type="spellEnd"/>
+      <w:r>
+        <w:rPr>
+          <w:rFonts w:ascii="Calibri" w:hAnsi="Calibri" w:cs="Calibri"/>
+        </w:rPr>
+        <w:t xml:space="preserve"> </w:t>
+      </w:r>
+      <w:proofErr w:type="spellStart"/>
+      <w:r>
+        <w:rPr>
+          <w:rFonts w:ascii="Calibri" w:hAnsi="Calibri" w:cs="Calibri"/>
+        </w:rPr>
+        <w:t>lou</w:t>
+      </w:r>
+      <w:proofErr w:type="spellEnd"/>
+      <w:r>
+        <w:rPr>
+          <w:rFonts w:ascii="Calibri" w:hAnsi="Calibri" w:cs="Calibri"/>
+        </w:rPr>
+        <w:t xml:space="preserve"> with 5 different automation script, not scheduling a job was a bad idea, now my computer cannot leave the lab…</w:t>
+      </w:r>
+    </w:p>
+    <w:p>
+      <w:pPr>
+        <w:rPr>
+          <w:rFonts w:ascii="Calibri" w:hAnsi="Calibri" w:cs="Calibri"/>
+        </w:rPr>
+      </w:pPr>
+      <w:proofErr w:type="spellStart"/>
+      <w:r>
+        <w:rPr>
+          <w:rFonts w:ascii="Calibri" w:hAnsi="Calibri" w:cs="Calibri"/>
+        </w:rPr>
+        <w:t>TODO</w:t>
+      </w:r>
+      <w:proofErr w:type="spellEnd"/>
+      <w:r>
+        <w:rPr>
+          <w:rFonts w:ascii="Calibri" w:hAnsi="Calibri" w:cs="Calibri"/>
+        </w:rPr>
+        <w:t>:</w:t>
       </w:r>
     </w:p>
     <w:p>
@@ -794,13 +1367,31 @@
           <w:b/>
         </w:rPr>
       </w:pPr>
+      <w:proofErr w:type="gramStart"/>
       <w:r>
         <w:rPr>
           <w:rFonts w:ascii="Calibri" w:hAnsi="Calibri" w:cs="Calibri"/>
           <w:b/>
         </w:rPr>
-        <w:t>Do data imputation, create 30 more people</w:t>
-      </w:r>
+        <w:t>Do data imputation</w:t>
+      </w:r>
+      <w:proofErr w:type="gramEnd"/>
+      <w:r>
+        <w:rPr>
+          <w:rFonts w:ascii="Calibri" w:hAnsi="Calibri" w:cs="Calibri"/>
+          <w:b/>
+        </w:rPr>
+        <w:t xml:space="preserve">, </w:t>
+      </w:r>
+      <w:proofErr w:type="gramStart"/>
+      <w:r>
+        <w:rPr>
+          <w:rFonts w:ascii="Calibri" w:hAnsi="Calibri" w:cs="Calibri"/>
+          <w:b/>
+        </w:rPr>
+        <w:t>create 30 more people</w:t>
+      </w:r>
+      <w:proofErr w:type="gramEnd"/>
     </w:p>
     <w:p>
       <w:pPr>
@@ -824,8 +1415,16 @@
         <w:rPr>
           <w:rFonts w:ascii="Calibri" w:hAnsi="Calibri" w:cs="Calibri"/>
         </w:rPr>
-        <w:t xml:space="preserve"> how data was created</w:t>
-      </w:r>
+        <w:t xml:space="preserve"> how data </w:t>
+      </w:r>
+      <w:proofErr w:type="gramStart"/>
+      <w:r>
+        <w:rPr>
+          <w:rFonts w:ascii="Calibri" w:hAnsi="Calibri" w:cs="Calibri"/>
+        </w:rPr>
+        <w:t>was created</w:t>
+      </w:r>
+      <w:proofErr w:type="gramEnd"/>
     </w:p>
     <w:p>
       <w:pPr>
@@ -876,33 +1475,77 @@
         <w:rPr>
           <w:rFonts w:ascii="Calibri" w:hAnsi="Calibri" w:cs="Calibri"/>
         </w:rPr>
-        <w:t>Figure out what is returned from DreamAI, does it pass by reference or do I need to reassign values?</w:t>
-      </w:r>
-    </w:p>
-    <w:p>
-      <w:pPr>
-        <w:rPr>
-          <w:rFonts w:ascii="Calibri" w:hAnsi="Calibri" w:cs="Calibri"/>
-        </w:rPr>
-      </w:pPr>
-      <w:r>
-        <w:rPr>
-          <w:rFonts w:ascii="Calibri" w:hAnsi="Calibri" w:cs="Calibri"/>
-        </w:rPr>
-        <w:t>Started a test doing two sets of 1000 NAs on MaryLou</w:t>
-      </w:r>
-    </w:p>
-    <w:p>
-      <w:pPr>
-        <w:rPr>
-          <w:rFonts w:ascii="Calibri" w:hAnsi="Calibri" w:cs="Calibri"/>
-        </w:rPr>
-      </w:pPr>
-      <w:r>
-        <w:rPr>
-          <w:rFonts w:ascii="Calibri" w:hAnsi="Calibri" w:cs="Calibri"/>
-        </w:rPr>
-        <w:t>ToDo Today</w:t>
+        <w:t xml:space="preserve">Figure out what </w:t>
+      </w:r>
+      <w:proofErr w:type="gramStart"/>
+      <w:r>
+        <w:rPr>
+          <w:rFonts w:ascii="Calibri" w:hAnsi="Calibri" w:cs="Calibri"/>
+        </w:rPr>
+        <w:t>is returned</w:t>
+      </w:r>
+      <w:proofErr w:type="gramEnd"/>
+      <w:r>
+        <w:rPr>
+          <w:rFonts w:ascii="Calibri" w:hAnsi="Calibri" w:cs="Calibri"/>
+        </w:rPr>
+        <w:t xml:space="preserve"> from </w:t>
+      </w:r>
+      <w:proofErr w:type="spellStart"/>
+      <w:r>
+        <w:rPr>
+          <w:rFonts w:ascii="Calibri" w:hAnsi="Calibri" w:cs="Calibri"/>
+        </w:rPr>
+        <w:t>DreamAI</w:t>
+      </w:r>
+      <w:proofErr w:type="spellEnd"/>
+      <w:r>
+        <w:rPr>
+          <w:rFonts w:ascii="Calibri" w:hAnsi="Calibri" w:cs="Calibri"/>
+        </w:rPr>
+        <w:t>, does it pass by reference or do I need to reassign values?</w:t>
+      </w:r>
+    </w:p>
+    <w:p>
+      <w:pPr>
+        <w:rPr>
+          <w:rFonts w:ascii="Calibri" w:hAnsi="Calibri" w:cs="Calibri"/>
+        </w:rPr>
+      </w:pPr>
+      <w:r>
+        <w:rPr>
+          <w:rFonts w:ascii="Calibri" w:hAnsi="Calibri" w:cs="Calibri"/>
+        </w:rPr>
+        <w:t xml:space="preserve">Started a test doing two sets of 1000 NAs on </w:t>
+      </w:r>
+      <w:proofErr w:type="spellStart"/>
+      <w:r>
+        <w:rPr>
+          <w:rFonts w:ascii="Calibri" w:hAnsi="Calibri" w:cs="Calibri"/>
+        </w:rPr>
+        <w:t>MaryLou</w:t>
+      </w:r>
+      <w:proofErr w:type="spellEnd"/>
+    </w:p>
+    <w:p>
+      <w:pPr>
+        <w:rPr>
+          <w:rFonts w:ascii="Calibri" w:hAnsi="Calibri" w:cs="Calibri"/>
+        </w:rPr>
+      </w:pPr>
+      <w:proofErr w:type="spellStart"/>
+      <w:r>
+        <w:rPr>
+          <w:rFonts w:ascii="Calibri" w:hAnsi="Calibri" w:cs="Calibri"/>
+        </w:rPr>
+        <w:t>ToDo</w:t>
+      </w:r>
+      <w:proofErr w:type="spellEnd"/>
+      <w:r>
+        <w:rPr>
+          <w:rFonts w:ascii="Calibri" w:hAnsi="Calibri" w:cs="Calibri"/>
+        </w:rPr>
+        <w:t xml:space="preserve"> Today</w:t>
       </w:r>
     </w:p>
     <w:p>
@@ -949,12 +1592,38 @@
     </w:p>
     <w:p>
       <w:r>
-        <w:t>Running a full imputation of a single person failed on MaryLou after several hours last night.</w:t>
-      </w:r>
-    </w:p>
-    <w:p>
-      <w:r>
-        <w:t>I think the problem is that I reassigned data to the out put of DreamAI, maybe it passes by reference?</w:t>
+        <w:t xml:space="preserve">Running a full imputation of a single person failed on </w:t>
+      </w:r>
+      <w:proofErr w:type="spellStart"/>
+      <w:r>
+        <w:t>MaryLou</w:t>
+      </w:r>
+      <w:proofErr w:type="spellEnd"/>
+      <w:r>
+        <w:t xml:space="preserve"> after several hours last night.</w:t>
+      </w:r>
+    </w:p>
+    <w:p>
+      <w:r>
+        <w:t xml:space="preserve">I think the problem is that I reassigned data to the </w:t>
+      </w:r>
+      <w:proofErr w:type="spellStart"/>
+      <w:proofErr w:type="gramStart"/>
+      <w:r>
+        <w:t>out put</w:t>
+      </w:r>
+      <w:proofErr w:type="spellEnd"/>
+      <w:proofErr w:type="gramEnd"/>
+      <w:r>
+        <w:t xml:space="preserve"> of </w:t>
+      </w:r>
+      <w:proofErr w:type="spellStart"/>
+      <w:r>
+        <w:t>DreamAI</w:t>
+      </w:r>
+      <w:proofErr w:type="spellEnd"/>
+      <w:r>
+        <w:t>, maybe it passes by reference?</w:t>
       </w:r>
     </w:p>
     <w:p>
@@ -964,8 +1633,29 @@
     </w:p>
     <w:p>
       <w:r>
-        <w:t>Got bar plots with error bars running for Transcriptomics, did not work with ggplot for python, used MatPlotLib</w:t>
-      </w:r>
+        <w:t xml:space="preserve">Got bar plots with error bars running for </w:t>
+      </w:r>
+      <w:proofErr w:type="spellStart"/>
+      <w:r>
+        <w:t>Transcriptomics</w:t>
+      </w:r>
+      <w:proofErr w:type="spellEnd"/>
+      <w:r>
+        <w:t xml:space="preserve">, did not work with </w:t>
+      </w:r>
+      <w:proofErr w:type="spellStart"/>
+      <w:r>
+        <w:t>ggplot</w:t>
+      </w:r>
+      <w:proofErr w:type="spellEnd"/>
+      <w:r>
+        <w:t xml:space="preserve"> for python, used </w:t>
+      </w:r>
+      <w:proofErr w:type="spellStart"/>
+      <w:r>
+        <w:t>MatPlotLib</w:t>
+      </w:r>
+      <w:proofErr w:type="spellEnd"/>
     </w:p>
     <w:p/>
     <w:p>
@@ -1037,8 +1727,13 @@
     </w:p>
     <w:p>
       <w:r>
-        <w:t>I gave both the max time cap of 162 hrs</w:t>
-      </w:r>
+        <w:t xml:space="preserve">I gave both the max time cap of 162 </w:t>
+      </w:r>
+      <w:proofErr w:type="spellStart"/>
+      <w:r>
+        <w:t>hrs</w:t>
+      </w:r>
+      <w:proofErr w:type="spellEnd"/>
     </w:p>
     <w:p/>
     <w:p>
@@ -1053,8 +1748,13 @@
       </w:r>
     </w:p>
     <w:p>
-      <w:r>
-        <w:t xml:space="preserve">ToDo: </w:t>
+      <w:proofErr w:type="spellStart"/>
+      <w:r>
+        <w:t>ToDo</w:t>
+      </w:r>
+      <w:proofErr w:type="spellEnd"/>
+      <w:r>
+        <w:t xml:space="preserve">: </w:t>
       </w:r>
     </w:p>
     <w:p>
@@ -1064,7 +1764,15 @@
     </w:p>
     <w:p>
       <w:r>
-        <w:t>** look at PCA and or numerical frequencies of resampling data, proteomics is goofy compared to the other two</w:t>
+        <w:t xml:space="preserve">** look at </w:t>
+      </w:r>
+      <w:proofErr w:type="spellStart"/>
+      <w:r>
+        <w:t>PCA</w:t>
+      </w:r>
+      <w:proofErr w:type="spellEnd"/>
+      <w:r>
+        <w:t xml:space="preserve"> and or numerical frequencies of resampling data, proteomics is goofy compared to the other two</w:t>
       </w:r>
     </w:p>
     <w:p>
@@ -1074,7 +1782,15 @@
     </w:p>
     <w:p>
       <w:r>
-        <w:t>Finished creating automation scripts to break imputation up into many steps. Each row will be imputed 100 NAs at a time with 24 of those running on each node at the same time on different threads so there are about 8 jobs per person created and 30 people being created. There any a lot of jobs.</w:t>
+        <w:t xml:space="preserve">Finished creating automation scripts to break imputation up into many steps. Each row will be imputed 100 NAs at a time with 24 of those running on each node at the same time on different threads so there are about 8 jobs per person created and 30 people being created. There any </w:t>
+      </w:r>
+      <w:proofErr w:type="gramStart"/>
+      <w:r>
+        <w:t>a lot of</w:t>
+      </w:r>
+      <w:proofErr w:type="gramEnd"/>
+      <w:r>
+        <w:t xml:space="preserve"> jobs.</w:t>
       </w:r>
     </w:p>
     <w:p>
@@ -1083,8 +1799,26 @@
       </w:r>
     </w:p>
     <w:p>
-      <w:r>
-        <w:t>Non of the 24 threaded 100  imputaions jobs have finished, I am afraid running many processes will not speed it up as much as I hoped and a wall time will be hit.</w:t>
+      <w:proofErr w:type="spellStart"/>
+      <w:r>
+        <w:t>Non of</w:t>
+      </w:r>
+      <w:proofErr w:type="spellEnd"/>
+      <w:r>
+        <w:t xml:space="preserve"> the 24 threaded </w:t>
+      </w:r>
+      <w:proofErr w:type="gramStart"/>
+      <w:r>
+        <w:t xml:space="preserve">100  </w:t>
+      </w:r>
+      <w:proofErr w:type="spellStart"/>
+      <w:r>
+        <w:t>imputaions</w:t>
+      </w:r>
+      <w:proofErr w:type="spellEnd"/>
+      <w:proofErr w:type="gramEnd"/>
+      <w:r>
+        <w:t xml:space="preserve"> jobs have finished, I am afraid running many processes will not speed it up as much as I hoped and a wall time will be hit.</w:t>
       </w:r>
     </w:p>
     <w:p>
@@ -1094,7 +1828,23 @@
     </w:p>
     <w:p>
       <w:r>
-        <w:t>All those jobs failed almost as soon as I started them so did many of 100 batch. It only sent email confirmation that a few failed (like less than 30, but if you get the report from fsl website you can see they all failed)</w:t>
+        <w:t>All those jobs failed almost as soon as I started them so did many of 100 batch. It only sent email confirmation that a few failed (</w:t>
+      </w:r>
+      <w:proofErr w:type="gramStart"/>
+      <w:r>
+        <w:t>like</w:t>
+      </w:r>
+      <w:proofErr w:type="gramEnd"/>
+      <w:r>
+        <w:t xml:space="preserve"> less than 30, but if you get the report from </w:t>
+      </w:r>
+      <w:proofErr w:type="spellStart"/>
+      <w:r>
+        <w:t>fsl</w:t>
+      </w:r>
+      <w:proofErr w:type="spellEnd"/>
+      <w:r>
+        <w:t xml:space="preserve"> website you can see they all failed)</w:t>
       </w:r>
     </w:p>
     <w:p>
@@ -1104,7 +1854,23 @@
     </w:p>
     <w:p>
       <w:r>
-        <w:t>Those scripts were all started from Holden2/Phony-Scripts on MaryLou.</w:t>
+        <w:t xml:space="preserve">Those scripts </w:t>
+      </w:r>
+      <w:proofErr w:type="gramStart"/>
+      <w:r>
+        <w:t>were all started</w:t>
+      </w:r>
+      <w:proofErr w:type="gramEnd"/>
+      <w:r>
+        <w:t xml:space="preserve"> from Holden2/Phony-Scripts on </w:t>
+      </w:r>
+      <w:proofErr w:type="spellStart"/>
+      <w:r>
+        <w:t>MaryLou</w:t>
+      </w:r>
+      <w:proofErr w:type="spellEnd"/>
+      <w:r>
+        <w:t>.</w:t>
       </w:r>
     </w:p>
     <w:p/>
@@ -1115,41 +1881,99 @@
     </w:p>
     <w:p>
       <w:r>
-        <w:t>On Friday I started jobs doing 1000 at a time but using only the knn method, this is much faster than the full ensemble method.</w:t>
-      </w:r>
-    </w:p>
-    <w:p>
-      <w:r>
-        <w:t>All the jobs finished but the out put has all NAs, not actual values current started a single job to debug why this is. It will be writing 4 files</w:t>
-      </w:r>
-    </w:p>
-    <w:p>
-      <w:r>
-        <w:t>test-1-1-pre-knn.csv</w:t>
-      </w:r>
-      <w:r>
-        <w:t xml:space="preserve"> :  this is confirm there are NA introduced in the data to begin with</w:t>
-      </w:r>
-    </w:p>
-    <w:p>
-      <w:r>
-        <w:t>test-1-1-post-knn.csv</w:t>
-      </w:r>
-      <w:r>
-        <w:t xml:space="preserve"> : this is to see is data is imputed on a pass by reference basis.</w:t>
-      </w:r>
-    </w:p>
-    <w:p>
-      <w:r>
-        <w:t>test-1-1-knn-out.csv</w:t>
-      </w:r>
-      <w:r>
-        <w:t xml:space="preserve"> : this is to test if it the imputed data is return, not passed by reference</w:t>
-      </w:r>
-    </w:p>
-    <w:p>
-      <w:r>
-        <w:t>1-1-CNAknn.csv : to see if the problem is how I NA out all the non-imputed data prior to writing the results</w:t>
+        <w:t xml:space="preserve">On Friday I started jobs doing 1000 at a time but using only the </w:t>
+      </w:r>
+      <w:proofErr w:type="spellStart"/>
+      <w:r>
+        <w:t>knn</w:t>
+      </w:r>
+      <w:proofErr w:type="spellEnd"/>
+      <w:r>
+        <w:t xml:space="preserve"> method, this is much faster than the full ensemble method.</w:t>
+      </w:r>
+    </w:p>
+    <w:p>
+      <w:r>
+        <w:t xml:space="preserve">All the jobs finished but the </w:t>
+      </w:r>
+      <w:proofErr w:type="spellStart"/>
+      <w:proofErr w:type="gramStart"/>
+      <w:r>
+        <w:t>out put</w:t>
+      </w:r>
+      <w:proofErr w:type="spellEnd"/>
+      <w:proofErr w:type="gramEnd"/>
+      <w:r>
+        <w:t xml:space="preserve"> has all NAs, not actual values current started a single job to debug why this is. It will be writing </w:t>
+      </w:r>
+      <w:proofErr w:type="gramStart"/>
+      <w:r>
+        <w:t>4</w:t>
+      </w:r>
+      <w:proofErr w:type="gramEnd"/>
+      <w:r>
+        <w:t xml:space="preserve"> files</w:t>
+      </w:r>
+    </w:p>
+    <w:p>
+      <w:r>
+        <w:t>test-1-1-pre-</w:t>
+      </w:r>
+      <w:proofErr w:type="gramStart"/>
+      <w:r>
+        <w:t>knn.csv</w:t>
+      </w:r>
+      <w:r>
+        <w:t xml:space="preserve"> :</w:t>
+      </w:r>
+      <w:proofErr w:type="gramEnd"/>
+      <w:r>
+        <w:t xml:space="preserve">  this is confirm there are NA introduced in the data to begin with</w:t>
+      </w:r>
+    </w:p>
+    <w:p>
+      <w:r>
+        <w:t>test-1-1-post-</w:t>
+      </w:r>
+      <w:proofErr w:type="gramStart"/>
+      <w:r>
+        <w:t>knn.csv</w:t>
+      </w:r>
+      <w:r>
+        <w:t xml:space="preserve"> :</w:t>
+      </w:r>
+      <w:proofErr w:type="gramEnd"/>
+      <w:r>
+        <w:t xml:space="preserve"> this is to see is data is imputed on a pass by reference basis.</w:t>
+      </w:r>
+    </w:p>
+    <w:p>
+      <w:r>
+        <w:t>test-1-1-knn-</w:t>
+      </w:r>
+      <w:proofErr w:type="gramStart"/>
+      <w:r>
+        <w:t>out.csv</w:t>
+      </w:r>
+      <w:r>
+        <w:t xml:space="preserve"> :</w:t>
+      </w:r>
+      <w:proofErr w:type="gramEnd"/>
+      <w:r>
+        <w:t xml:space="preserve"> this is to test if it the imputed data is return, not passed by reference</w:t>
+      </w:r>
+    </w:p>
+    <w:p>
+      <w:r>
+        <w:t>1-1-</w:t>
+      </w:r>
+      <w:proofErr w:type="gramStart"/>
+      <w:r>
+        <w:t>CNAknn.csv :</w:t>
+      </w:r>
+      <w:proofErr w:type="gramEnd"/>
+      <w:r>
+        <w:t xml:space="preserve"> to see if the problem is how I NA out all the non-imputed data prior to writing the results</w:t>
       </w:r>
     </w:p>
     <w:p/>
@@ -1167,32 +1991,61 @@
     <w:p/>
     <w:p>
       <w:r>
-        <w:t>test-1-1-pre-knn.csv</w:t>
-      </w:r>
-      <w:r>
-        <w:t xml:space="preserve"> :  worked</w:t>
-      </w:r>
-    </w:p>
-    <w:p>
-      <w:r>
-        <w:t>test-1-1-post-knn.csv</w:t>
-      </w:r>
-      <w:r>
-        <w:t xml:space="preserve"> :  looks the same as test-1-1-pre-knn.csv</w:t>
-      </w:r>
-    </w:p>
-    <w:p>
-      <w:r>
-        <w:t>test-1-1-knn-out.csv</w:t>
-      </w:r>
-      <w:r>
-        <w:t xml:space="preserve"> : failed</w:t>
-      </w:r>
-    </w:p>
-    <w:p>
-      <w:r>
-        <w:t>1-1-CNAknn.csv :</w:t>
-      </w:r>
+        <w:t>test-1-1-pre-</w:t>
+      </w:r>
+      <w:proofErr w:type="gramStart"/>
+      <w:r>
+        <w:t>knn.csv</w:t>
+      </w:r>
+      <w:r>
+        <w:t xml:space="preserve"> :</w:t>
+      </w:r>
+      <w:proofErr w:type="gramEnd"/>
+      <w:r>
+        <w:t xml:space="preserve">  worked</w:t>
+      </w:r>
+    </w:p>
+    <w:p>
+      <w:r>
+        <w:t>test-1-1-post-</w:t>
+      </w:r>
+      <w:proofErr w:type="gramStart"/>
+      <w:r>
+        <w:t>knn.csv</w:t>
+      </w:r>
+      <w:r>
+        <w:t xml:space="preserve"> :</w:t>
+      </w:r>
+      <w:proofErr w:type="gramEnd"/>
+      <w:r>
+        <w:t xml:space="preserve">  looks the same as test-1-1-pre-knn.csv</w:t>
+      </w:r>
+    </w:p>
+    <w:p>
+      <w:r>
+        <w:t>test-1-1-knn-</w:t>
+      </w:r>
+      <w:proofErr w:type="gramStart"/>
+      <w:r>
+        <w:t>out.csv</w:t>
+      </w:r>
+      <w:r>
+        <w:t xml:space="preserve"> :</w:t>
+      </w:r>
+      <w:proofErr w:type="gramEnd"/>
+      <w:r>
+        <w:t xml:space="preserve"> failed</w:t>
+      </w:r>
+    </w:p>
+    <w:p>
+      <w:r>
+        <w:t>1-1-</w:t>
+      </w:r>
+      <w:proofErr w:type="gramStart"/>
+      <w:r>
+        <w:t>CNAknn.csv :</w:t>
+      </w:r>
+      <w:proofErr w:type="gramEnd"/>
     </w:p>
     <w:p/>
     <w:p>
@@ -1202,8 +2055,21 @@
     </w:p>
     <w:p>
       <w:r>
-        <w:t>I believe I figured out put from DreamAI</w:t>
-      </w:r>
+        <w:t xml:space="preserve">I believe I figured </w:t>
+      </w:r>
+      <w:proofErr w:type="spellStart"/>
+      <w:r>
+        <w:t>out put</w:t>
+      </w:r>
+      <w:proofErr w:type="spellEnd"/>
+      <w:r>
+        <w:t xml:space="preserve"> from </w:t>
+      </w:r>
+      <w:proofErr w:type="spellStart"/>
+      <w:r>
+        <w:t>DreamAI</w:t>
+      </w:r>
+      <w:proofErr w:type="spellEnd"/>
     </w:p>
     <w:p>
       <w:r>
@@ -1228,12 +2094,25 @@
     </w:p>
     <w:p>
       <w:r>
-        <w:t>You can un-flatten the matrix using the follow commands</w:t>
-      </w:r>
-    </w:p>
-    <w:p>
-      <w:r>
-        <w:t>So I have started trying to use an alternative imputation package in R, MICE.</w:t>
+        <w:t xml:space="preserve">You can </w:t>
+      </w:r>
+      <w:proofErr w:type="gramStart"/>
+      <w:r>
+        <w:t>un-</w:t>
+      </w:r>
+      <w:proofErr w:type="gramEnd"/>
+      <w:r>
+        <w:t>flatten the matrix using the follow commands</w:t>
+      </w:r>
+    </w:p>
+    <w:p>
+      <w:proofErr w:type="gramStart"/>
+      <w:r>
+        <w:t>So</w:t>
+      </w:r>
+      <w:proofErr w:type="gramEnd"/>
+      <w:r>
+        <w:t xml:space="preserve"> I have started trying to use an alternative imputation package in R, MICE.</w:t>
       </w:r>
     </w:p>
     <w:p/>
@@ -1244,15 +2123,44 @@
     </w:p>
     <w:p>
       <w:r>
-        <w:t>Started a job imputing just 10 NA using DreamAI with the output and my reformatting of it being written to disk as .rds files so I can easily play with the output of the function and double checkout it</w:t>
-      </w:r>
-    </w:p>
-    <w:p>
-      <w:r>
-        <w:t>ToDo: run a test on MICE on the super computer</w:t>
-      </w:r>
-      <w:r>
-        <w:t xml:space="preserve"> : running, not done</w:t>
+        <w:t xml:space="preserve">Started a job imputing just 10 NA using </w:t>
+      </w:r>
+      <w:proofErr w:type="spellStart"/>
+      <w:r>
+        <w:t>DreamAI</w:t>
+      </w:r>
+      <w:proofErr w:type="spellEnd"/>
+      <w:r>
+        <w:t xml:space="preserve"> with the output and my reformatting of it being written to disk as .</w:t>
+      </w:r>
+      <w:proofErr w:type="spellStart"/>
+      <w:r>
+        <w:t>rds</w:t>
+      </w:r>
+      <w:proofErr w:type="spellEnd"/>
+      <w:r>
+        <w:t xml:space="preserve"> files so I can easily play with the output of the function and double checkout it</w:t>
+      </w:r>
+    </w:p>
+    <w:p>
+      <w:proofErr w:type="spellStart"/>
+      <w:r>
+        <w:t>ToDo</w:t>
+      </w:r>
+      <w:proofErr w:type="spellEnd"/>
+      <w:r>
+        <w:t xml:space="preserve">: run a test on MICE on the super </w:t>
+      </w:r>
+      <w:proofErr w:type="gramStart"/>
+      <w:r>
+        <w:t>computer</w:t>
+      </w:r>
+      <w:r>
+        <w:t xml:space="preserve"> :</w:t>
+      </w:r>
+      <w:proofErr w:type="gramEnd"/>
+      <w:r>
+        <w:t xml:space="preserve"> running, not done</w:t>
       </w:r>
     </w:p>
     <w:p/>
@@ -1263,34 +2171,121 @@
     </w:p>
     <w:p>
       <w:r>
-        <w:t>The DreamAI job worked, but I need to transpose the data, I was creating a new protein instead of a new person, just started job to test that. Maybe it will run faster this way?</w:t>
-      </w:r>
-    </w:p>
-    <w:p>
-      <w:r>
-        <w:t>The MICE job failed for time out issues at 8 hours. This makes me not want to use it because it was only doing 10 values which makes it really really slow.</w:t>
-      </w:r>
-    </w:p>
-    <w:p>
-      <w:r>
-        <w:t>I started running tests using missForest. It so far works and give intelligible results quicker than any other method so far.</w:t>
-      </w:r>
-    </w:p>
-    <w:p>
-      <w:r>
-        <w:t>In my emails with Shabranti thye said that missForrest for them can take 2-3 days to run, but mine goes faster than anything else, way faster than the rest of theirs.</w:t>
+        <w:t xml:space="preserve">The </w:t>
+      </w:r>
+      <w:proofErr w:type="spellStart"/>
+      <w:r>
+        <w:t>DreamAI</w:t>
+      </w:r>
+      <w:proofErr w:type="spellEnd"/>
+      <w:r>
+        <w:t xml:space="preserve"> job worked, but I need to transpose the data, I was creating a new protein instead of a new person, just started job to test that. Maybe it will run faster this </w:t>
+      </w:r>
+      <w:proofErr w:type="gramStart"/>
+      <w:r>
+        <w:t>way?</w:t>
+      </w:r>
+      <w:proofErr w:type="gramEnd"/>
+    </w:p>
+    <w:p>
+      <w:r>
+        <w:t xml:space="preserve">The MICE job failed for time out issues at 8 hours. This makes me not want to use it because it was only doing 10 </w:t>
+      </w:r>
+      <w:proofErr w:type="gramStart"/>
+      <w:r>
+        <w:t>values which</w:t>
+      </w:r>
+      <w:proofErr w:type="gramEnd"/>
+      <w:r>
+        <w:t xml:space="preserve"> makes it really </w:t>
+      </w:r>
+      <w:proofErr w:type="spellStart"/>
+      <w:r>
+        <w:t>really</w:t>
+      </w:r>
+      <w:proofErr w:type="spellEnd"/>
+      <w:r>
+        <w:t xml:space="preserve"> slow.</w:t>
+      </w:r>
+    </w:p>
+    <w:p>
+      <w:r>
+        <w:t xml:space="preserve">I started running tests using </w:t>
+      </w:r>
+      <w:proofErr w:type="spellStart"/>
+      <w:r>
+        <w:t>missForest</w:t>
+      </w:r>
+      <w:proofErr w:type="spellEnd"/>
+      <w:r>
+        <w:t>. It so far works and give intelligible results quicker than any other method so far.</w:t>
+      </w:r>
+    </w:p>
+    <w:p>
+      <w:r>
+        <w:t xml:space="preserve">In my emails with </w:t>
+      </w:r>
+      <w:proofErr w:type="spellStart"/>
+      <w:r>
+        <w:t>Shabranti</w:t>
+      </w:r>
+      <w:proofErr w:type="spellEnd"/>
+      <w:r>
+        <w:t xml:space="preserve"> </w:t>
+      </w:r>
+      <w:proofErr w:type="spellStart"/>
+      <w:r>
+        <w:t>thye</w:t>
+      </w:r>
+      <w:proofErr w:type="spellEnd"/>
+      <w:r>
+        <w:t xml:space="preserve"> said that </w:t>
+      </w:r>
+      <w:proofErr w:type="spellStart"/>
+      <w:r>
+        <w:t>missForrest</w:t>
+      </w:r>
+      <w:proofErr w:type="spellEnd"/>
+      <w:r>
+        <w:t xml:space="preserve"> for them can take 2-3 days to run, but mine goes faster than anything else, way faster than the rest of theirs.</w:t>
       </w:r>
     </w:p>
     <w:p>
       <w:r>
         <w:lastRenderedPageBreak/>
-        <w:t>I also emailed Shabranti a couple questions I have about their package, input vs output differences and why when I specify one method it does all 7.</w:t>
-      </w:r>
-    </w:p>
-    <w:p>
-      <w:r>
-        <w:t>ToDo: run full person imputation using missForest</w:t>
-      </w:r>
+        <w:t xml:space="preserve">I also emailed </w:t>
+      </w:r>
+      <w:proofErr w:type="spellStart"/>
+      <w:r>
+        <w:t>Shabranti</w:t>
+      </w:r>
+      <w:proofErr w:type="spellEnd"/>
+      <w:r>
+        <w:t xml:space="preserve"> a couple questions I have about their package, input vs output differences and why when I specify one </w:t>
+      </w:r>
+      <w:proofErr w:type="gramStart"/>
+      <w:r>
+        <w:t>method</w:t>
+      </w:r>
+      <w:proofErr w:type="gramEnd"/>
+      <w:r>
+        <w:t xml:space="preserve"> it does all 7.</w:t>
+      </w:r>
+    </w:p>
+    <w:p>
+      <w:proofErr w:type="spellStart"/>
+      <w:r>
+        <w:t>ToDo</w:t>
+      </w:r>
+      <w:proofErr w:type="spellEnd"/>
+      <w:r>
+        <w:t xml:space="preserve">: run full person imputation using </w:t>
+      </w:r>
+      <w:proofErr w:type="spellStart"/>
+      <w:r>
+        <w:t>missForest</w:t>
+      </w:r>
+      <w:proofErr w:type="spellEnd"/>
     </w:p>
     <w:p/>
     <w:p>
@@ -1309,27 +2304,88 @@
     </w:p>
     <w:p>
       <w:r>
-        <w:t>The MissForest Job timed out after 24 hours, it accomplished 5000 out of 17,000 NAs.</w:t>
-      </w:r>
-    </w:p>
-    <w:p>
-      <w:r>
-        <w:t>Started 5 jobs of 400 each using missForest should take just under 24 hours to complete, this will constitute 1 person</w:t>
-      </w:r>
-    </w:p>
-    <w:p>
-      <w:r>
-        <w:t>ToDo: plots the distributions of the Real and Fake random and digit distribution data and see how that compares to what is described in Hill’s 1995 paper (you should have in this Mendely)</w:t>
-      </w:r>
-    </w:p>
-    <w:p>
-      <w:r>
-        <w:t>Payne Suggested training on CNA and Transcriptomics and testing on Proteomics, does it do better? Or work at all</w:t>
-      </w:r>
-    </w:p>
-    <w:p>
-      <w:r>
-        <w:t>Look at how the transcript omics have been normalized***</w:t>
+        <w:t xml:space="preserve">The </w:t>
+      </w:r>
+      <w:proofErr w:type="spellStart"/>
+      <w:r>
+        <w:t>MissForest</w:t>
+      </w:r>
+      <w:proofErr w:type="spellEnd"/>
+      <w:r>
+        <w:t xml:space="preserve"> Job timed out after 24 hours, it accomplished 5000 out of 17,000 NAs.</w:t>
+      </w:r>
+    </w:p>
+    <w:p>
+      <w:r>
+        <w:t xml:space="preserve">Started </w:t>
+      </w:r>
+      <w:proofErr w:type="gramStart"/>
+      <w:r>
+        <w:t>5</w:t>
+      </w:r>
+      <w:proofErr w:type="gramEnd"/>
+      <w:r>
+        <w:t xml:space="preserve"> jobs of 400 each using </w:t>
+      </w:r>
+      <w:proofErr w:type="spellStart"/>
+      <w:r>
+        <w:t>missForest</w:t>
+      </w:r>
+      <w:proofErr w:type="spellEnd"/>
+      <w:r>
+        <w:t xml:space="preserve"> should take just under 24 hours to complete, this will constitute 1 person</w:t>
+      </w:r>
+    </w:p>
+    <w:p>
+      <w:proofErr w:type="spellStart"/>
+      <w:r>
+        <w:t>ToDo</w:t>
+      </w:r>
+      <w:proofErr w:type="spellEnd"/>
+      <w:r>
+        <w:t xml:space="preserve">: plots the distributions of the Real and Fake random and digit distribution data and see how that compares to what is described in Hill’s 1995 paper (you should have in this </w:t>
+      </w:r>
+      <w:proofErr w:type="spellStart"/>
+      <w:r>
+        <w:t>Mendely</w:t>
+      </w:r>
+      <w:proofErr w:type="spellEnd"/>
+      <w:r>
+        <w:t>)</w:t>
+      </w:r>
+    </w:p>
+    <w:p>
+      <w:r>
+        <w:t xml:space="preserve">Payne Suggested training on CNA and </w:t>
+      </w:r>
+      <w:proofErr w:type="spellStart"/>
+      <w:r>
+        <w:t>Transcriptomics</w:t>
+      </w:r>
+      <w:proofErr w:type="spellEnd"/>
+      <w:r>
+        <w:t xml:space="preserve"> and testing on Proteomics, does it do better? </w:t>
+      </w:r>
+      <w:proofErr w:type="gramStart"/>
+      <w:r>
+        <w:t>Or</w:t>
+      </w:r>
+      <w:proofErr w:type="gramEnd"/>
+      <w:r>
+        <w:t xml:space="preserve"> work at all</w:t>
+      </w:r>
+    </w:p>
+    <w:p>
+      <w:r>
+        <w:t xml:space="preserve">Look at how the transcript omics </w:t>
+      </w:r>
+      <w:proofErr w:type="gramStart"/>
+      <w:r>
+        <w:t>have been normalized</w:t>
+      </w:r>
+      <w:proofErr w:type="gramEnd"/>
+      <w:r>
+        <w:t>***</w:t>
       </w:r>
     </w:p>
     <w:p/>
@@ -1349,8 +2405,21 @@
     </w:p>
     <w:p>
       <w:r>
-        <w:t>The jobs for imputing with missForest all failed while writing the results because subsets did not have the same dimensions as the original when adding column names, DUM!!!</w:t>
-      </w:r>
+        <w:t xml:space="preserve">The jobs for imputing with </w:t>
+      </w:r>
+      <w:proofErr w:type="spellStart"/>
+      <w:r>
+        <w:t>missForest</w:t>
+      </w:r>
+      <w:proofErr w:type="spellEnd"/>
+      <w:r>
+        <w:t xml:space="preserve"> all failed while writing the results because subsets did not have the same dimensions as the original when adding column names, DUM</w:t>
+      </w:r>
+      <w:proofErr w:type="gramStart"/>
+      <w:r>
+        <w:t>!!!</w:t>
+      </w:r>
+      <w:proofErr w:type="gramEnd"/>
     </w:p>
     <w:p>
       <w:r>
@@ -1377,7 +2446,15 @@
         <w:t>script that creates the correct size column names</w:t>
       </w:r>
       <w:r>
-        <w:t xml:space="preserve"> and save the output as RDS files prior to that so that I can work on debugging later on if needed: started 5 new jobs with this</w:t>
+        <w:t xml:space="preserve"> and save the output as </w:t>
+      </w:r>
+      <w:proofErr w:type="spellStart"/>
+      <w:r>
+        <w:t>RDS</w:t>
+      </w:r>
+      <w:proofErr w:type="spellEnd"/>
+      <w:r>
+        <w:t xml:space="preserve"> files prior to that so that I can work on debugging later on if needed: started 5 new jobs with this</w:t>
       </w:r>
     </w:p>
     <w:p>
@@ -1387,7 +2464,23 @@
     </w:p>
     <w:p>
       <w:r>
-        <w:t>Created a module for getting digit preferences that can be imported into each analysis script as needed. This way I can avoid code duplication and possible cross file changes</w:t>
+        <w:t xml:space="preserve">Created a module for getting digit preferences that </w:t>
+      </w:r>
+      <w:proofErr w:type="gramStart"/>
+      <w:r>
+        <w:t>can be imported</w:t>
+      </w:r>
+      <w:proofErr w:type="gramEnd"/>
+      <w:r>
+        <w:t xml:space="preserve"> into each analysis script as needed. This way I can avoid code duplication and possible </w:t>
+      </w:r>
+      <w:proofErr w:type="gramStart"/>
+      <w:r>
+        <w:t>cross file</w:t>
+      </w:r>
+      <w:proofErr w:type="gramEnd"/>
+      <w:r>
+        <w:t xml:space="preserve"> changes</w:t>
       </w:r>
       <w:r>
         <w:t>.</w:t>
@@ -1474,7 +2567,15 @@
         </w:numPr>
       </w:pPr>
       <w:r>
-        <w:t>but I have .rds files out the almost output and several key variables so I can debug the problem more quickly</w:t>
+        <w:t>but I have .</w:t>
+      </w:r>
+      <w:proofErr w:type="spellStart"/>
+      <w:r>
+        <w:t>rds</w:t>
+      </w:r>
+      <w:proofErr w:type="spellEnd"/>
+      <w:r>
+        <w:t xml:space="preserve"> files out the almost output and several key variables so I can debug the problem more quickly</w:t>
       </w:r>
     </w:p>
     <w:p>
@@ -1576,25 +2677,56 @@
         <w:t>th</w:t>
       </w:r>
       <w:r>
-        <w:t xml:space="preserve"> run, i = 4</w:t>
+        <w:t xml:space="preserve"> run, </w:t>
+      </w:r>
+      <w:proofErr w:type="spellStart"/>
+      <w:r>
+        <w:t>i</w:t>
+      </w:r>
+      <w:proofErr w:type="spellEnd"/>
+      <w:r>
+        <w:t xml:space="preserve"> = 4</w:t>
       </w:r>
     </w:p>
     <w:p/>
     <w:p>
       <w:r>
-        <w:t>Debugged some off by 1 or some issues is miss-Forest-4000.sh (on local host in the debug folder) now each iteration makes 4000 exactly and in order.</w:t>
+        <w:t xml:space="preserve">Debugged some off by </w:t>
+      </w:r>
+      <w:proofErr w:type="gramStart"/>
+      <w:r>
+        <w:t>1</w:t>
+      </w:r>
+      <w:proofErr w:type="gramEnd"/>
+      <w:r>
+        <w:t xml:space="preserve"> or some issues is miss-Forest-4000.sh (on local host in the debug folder) now each iteration makes 4000 exactly and in order.</w:t>
       </w:r>
     </w:p>
     <w:p>
       <w:r>
         <w:tab/>
-        <w:t>TODO: test the end case and the recombination script (start the big job first though)</w:t>
+      </w:r>
+      <w:proofErr w:type="spellStart"/>
+      <w:r>
+        <w:t>TODO</w:t>
+      </w:r>
+      <w:proofErr w:type="spellEnd"/>
+      <w:r>
+        <w:t>: test the end case and the recombination script (start the big job first though)</w:t>
       </w:r>
     </w:p>
     <w:p>
       <w:r>
         <w:tab/>
-        <w:t>The debugged R script for this is called missForest-4000-good.R</w:t>
+        <w:t xml:space="preserve">The debugged R script for this </w:t>
+      </w:r>
+      <w:proofErr w:type="gramStart"/>
+      <w:r>
+        <w:t>is called</w:t>
+      </w:r>
+      <w:proofErr w:type="gramEnd"/>
+      <w:r>
+        <w:t xml:space="preserve"> missForest-4000-good.R</w:t>
       </w:r>
     </w:p>
     <w:p>
@@ -1604,7 +2736,15 @@
     </w:p>
     <w:p>
       <w:r>
-        <w:t>Create 2 new files for bulk people creation</w:t>
+        <w:t xml:space="preserve">Create </w:t>
+      </w:r>
+      <w:proofErr w:type="gramStart"/>
+      <w:r>
+        <w:t>2</w:t>
+      </w:r>
+      <w:proofErr w:type="gramEnd"/>
+      <w:r>
+        <w:t xml:space="preserve"> new files for bulk people creation</w:t>
       </w:r>
     </w:p>
     <w:p>
@@ -1667,8 +2807,21 @@
           <w:numId w:val="1"/>
         </w:numPr>
       </w:pPr>
-      <w:r>
-        <w:t xml:space="preserve">bash create-missForest-people.sh ../Data/Data-Uncompressed-Original/CNA.cct 1 </w:t>
+      <w:proofErr w:type="gramStart"/>
+      <w:r>
+        <w:t>bash</w:t>
+      </w:r>
+      <w:proofErr w:type="gramEnd"/>
+      <w:r>
+        <w:t xml:space="preserve"> create-missForest-people.sh ../Data/Data-Uncompressed-Original/</w:t>
+      </w:r>
+      <w:proofErr w:type="spellStart"/>
+      <w:r>
+        <w:t>CNA.cct</w:t>
+      </w:r>
+      <w:proofErr w:type="spellEnd"/>
+      <w:r>
+        <w:t xml:space="preserve"> 1 </w:t>
       </w:r>
       <w:r>
         <w:t>CAN</w:t>
@@ -1691,8 +2844,13 @@
         <w:t>t</w:t>
       </w:r>
       <w:r>
-        <w:t>ions-assembler.R</w:t>
-      </w:r>
+        <w:t>ions-</w:t>
+      </w:r>
+      <w:proofErr w:type="spellStart"/>
+      <w:r>
+        <w:t>assembler.R</w:t>
+      </w:r>
+      <w:proofErr w:type="spellEnd"/>
       <w:r>
         <w:t xml:space="preserve"> to combine all the fragment files and make 50 new people via imputation.</w:t>
       </w:r>
@@ -1705,11 +2863,211 @@
     </w:p>
     <w:p>
       <w:r>
-        <w:t>Ran training cross validation on imputed CNA yesterday. Average was baseline, RF got 77%. Just started 500 new jobs to make 100 new fake people with different random seeds.</w:t>
+        <w:t xml:space="preserve">Ran training cross validation on imputed CNA yesterday. </w:t>
+      </w:r>
+      <w:proofErr w:type="gramStart"/>
+      <w:r>
+        <w:t>Average was baseline</w:t>
+      </w:r>
+      <w:proofErr w:type="gramEnd"/>
+      <w:r>
+        <w:t xml:space="preserve">, </w:t>
+      </w:r>
+      <w:proofErr w:type="spellStart"/>
+      <w:proofErr w:type="gramStart"/>
+      <w:r>
+        <w:t>RF</w:t>
+      </w:r>
+      <w:proofErr w:type="spellEnd"/>
+      <w:r>
+        <w:t xml:space="preserve"> got 77%</w:t>
+      </w:r>
+      <w:proofErr w:type="gramEnd"/>
+      <w:r>
+        <w:t>. Just started 500 new jobs to make 100 new fake people with different random seeds.</w:t>
+      </w:r>
+    </w:p>
+    <w:p/>
+    <w:p>
+      <w:r>
+        <w:t>February 25, 2019</w:t>
+      </w:r>
+    </w:p>
+    <w:p>
+      <w:r>
+        <w:t xml:space="preserve">Started </w:t>
+      </w:r>
+    </w:p>
+    <w:p>
+      <w:proofErr w:type="gramStart"/>
+      <w:r>
+        <w:t>150</w:t>
+      </w:r>
+      <w:proofErr w:type="gramEnd"/>
+      <w:r>
+        <w:t xml:space="preserve"> jobs to fake an imputed set of proteomic data</w:t>
+      </w:r>
+    </w:p>
+    <w:p>
+      <w:proofErr w:type="gramStart"/>
+      <w:r>
+        <w:t>350</w:t>
+      </w:r>
+      <w:proofErr w:type="gramEnd"/>
+      <w:r>
+        <w:t xml:space="preserve"> job to impute transcriptomic data</w:t>
+      </w:r>
+    </w:p>
+    <w:p>
+      <w:proofErr w:type="gramStart"/>
+      <w:r>
+        <w:t>3,250</w:t>
+      </w:r>
+      <w:proofErr w:type="gramEnd"/>
+      <w:r>
+        <w:t xml:space="preserve"> jobs to impute 13 sets of CAN data ran seeds 4-16</w:t>
+      </w:r>
+    </w:p>
+    <w:p>
+      <w:r>
+        <w:t xml:space="preserve">Began re-running results for resampling CNA so I can use box plots rather than bar plots (idea is from a twitter post sent to me from Sam) </w:t>
+      </w:r>
+      <w:hyperlink r:id="rId7" w:history="1">
+        <w:r>
+          <w:rPr>
+            <w:rStyle w:val="Hyperlink"/>
+          </w:rPr>
+          <w:t>https://simplystatistics.org/2019/02/21/dynamite-plots-must-die/</w:t>
+        </w:r>
+      </w:hyperlink>
+    </w:p>
+    <w:p>
+      <w:pPr>
+        <w:pStyle w:val="ListParagraph"/>
+        <w:numPr>
+          <w:ilvl w:val="0"/>
+          <w:numId w:val="1"/>
+        </w:numPr>
+      </w:pPr>
+      <w:proofErr w:type="gramStart"/>
+      <w:r>
+        <w:t>current</w:t>
+      </w:r>
+      <w:proofErr w:type="gramEnd"/>
+      <w:r>
+        <w:t xml:space="preserve"> running 1-50, remember to do the others.</w:t>
+      </w:r>
+    </w:p>
+    <w:p>
+      <w:pPr>
+        <w:pStyle w:val="ListParagraph"/>
+        <w:numPr>
+          <w:ilvl w:val="0"/>
+          <w:numId w:val="1"/>
+        </w:numPr>
+      </w:pPr>
+      <w:r>
+        <w:t>Ran the other 50</w:t>
+      </w:r>
+    </w:p>
+    <w:p>
+      <w:pPr>
+        <w:pStyle w:val="ListParagraph"/>
+        <w:numPr>
+          <w:ilvl w:val="0"/>
+          <w:numId w:val="1"/>
+        </w:numPr>
+      </w:pPr>
+      <w:r>
+        <w:t>Do the same for Resampling Protein and Transcript Data</w:t>
+      </w:r>
+    </w:p>
+    <w:p>
+      <w:r>
+        <w:t>February 26, 2019</w:t>
+      </w:r>
+    </w:p>
+    <w:p>
+      <w:r>
+        <w:t xml:space="preserve">Started </w:t>
+      </w:r>
+      <w:r>
+        <w:t>C</w:t>
+      </w:r>
+      <w:r>
+        <w:t>N</w:t>
+      </w:r>
+      <w:r>
+        <w:t>A</w:t>
+      </w:r>
+      <w:r>
+        <w:t xml:space="preserve"> random seeds 17 -25 today, they are currently sitting in the queue</w:t>
+      </w:r>
+    </w:p>
+    <w:p>
+      <w:r>
+        <w:t>February 27, 2019</w:t>
+      </w:r>
+    </w:p>
+    <w:p>
+      <w:r>
+        <w:t xml:space="preserve">Started 25 – 31 CAN random seeds. I current have 4733 jobs in the </w:t>
+      </w:r>
+      <w:proofErr w:type="gramStart"/>
+      <w:r>
+        <w:t>queue, that</w:t>
+      </w:r>
+      <w:proofErr w:type="gramEnd"/>
+      <w:r>
+        <w:t xml:space="preserve"> is just over half the total queue. I have 476 jobs running, 10% of total running </w:t>
       </w:r>
       <w:bookmarkStart w:id="0" w:name="_GoBack"/>
       <w:bookmarkEnd w:id="0"/>
-    </w:p>
+      <w:r>
+        <w:t>jobs</w:t>
+      </w:r>
+    </w:p>
+    <w:p>
+      <w:r>
+        <w:t xml:space="preserve">Created script for making bar plots with jitter dots for all </w:t>
+      </w:r>
+      <w:proofErr w:type="gramStart"/>
+      <w:r>
+        <w:t>3</w:t>
+      </w:r>
+      <w:proofErr w:type="gramEnd"/>
+      <w:r>
+        <w:t xml:space="preserve"> sets of resampling data</w:t>
+      </w:r>
+    </w:p>
+    <w:p>
+      <w:r>
+        <w:t xml:space="preserve">Make script that combines all </w:t>
+      </w:r>
+      <w:proofErr w:type="gramStart"/>
+      <w:r>
+        <w:t>3</w:t>
+      </w:r>
+      <w:proofErr w:type="gramEnd"/>
+      <w:r>
+        <w:t xml:space="preserve"> data types results using bar plots does not include jitter because it is buggy:</w:t>
+      </w:r>
+    </w:p>
+    <w:p>
+      <w:pPr>
+        <w:ind w:firstLine="720"/>
+      </w:pPr>
+      <w:r>
+        <w:t>Analysis-Scripts/Generic-Analysis/total-resampling-box-</w:t>
+      </w:r>
+      <w:proofErr w:type="spellStart"/>
+      <w:r>
+        <w:t>plotter.R</w:t>
+      </w:r>
+      <w:proofErr w:type="spellEnd"/>
+    </w:p>
+    <w:p/>
+    <w:p/>
     <w:sectPr>
       <w:pgSz w:w="12240" w:h="15840"/>
       <w:pgMar w:top="1440" w:right="1440" w:bottom="1440" w:left="1440" w:header="720" w:footer="720" w:gutter="0"/>
@@ -2457,6 +3815,17 @@
       <w:contextualSpacing/>
     </w:pPr>
   </w:style>
+  <w:style w:type="character" w:styleId="Hyperlink">
+    <w:name w:val="Hyperlink"/>
+    <w:basedOn w:val="DefaultParagraphFont"/>
+    <w:uiPriority w:val="99"/>
+    <w:unhideWhenUsed/>
+    <w:rsid w:val="00F7621F"/>
+    <w:rPr>
+      <w:color w:val="0563C1" w:themeColor="hyperlink"/>
+      <w:u w:val="single"/>
+    </w:rPr>
+  </w:style>
 </w:styles>
 </file>
 

</xml_diff>

<commit_message>
added the updated Research log, training flow diagram and list of journals tha trequire their data be available
</commit_message>
<xml_diff>
--- a/Research Log.docx
+++ b/Research Log.docx
@@ -2517,14 +2517,14 @@
             <v:path o:extrusionok="f" gradientshapeok="t" o:connecttype="rect"/>
             <o:lock v:ext="edit" aspectratio="t"/>
           </v:shapetype>
-          <v:shape id="_x0000_i1025" type="#_x0000_t75" style="width:214.5pt;height:161pt">
+          <v:shape id="_x0000_i1025" type="#_x0000_t75" style="width:214.5pt;height:161.25pt">
             <v:imagedata r:id="rId5" o:title="cna-train-1"/>
           </v:shape>
         </w:pict>
       </w:r>
       <w:r>
         <w:pict>
-          <v:shape id="_x0000_i1026" type="#_x0000_t75" style="width:212pt;height:159pt">
+          <v:shape id="_x0000_i1026" type="#_x0000_t75" style="width:212.25pt;height:159pt">
             <v:imagedata r:id="rId6" o:title="cna-train-1-second"/>
           </v:shape>
         </w:pict>
@@ -3019,55 +3019,144 @@
       </w:r>
       <w:proofErr w:type="gramEnd"/>
       <w:r>
-        <w:t xml:space="preserve"> is just over half the total queue. I have 476 jobs running, 10% of total running </w:t>
-      </w:r>
+        <w:t xml:space="preserve"> is just over half the total queue. I have 476 jobs running, 10% of total running jobs</w:t>
+      </w:r>
+    </w:p>
+    <w:p>
+      <w:r>
+        <w:t xml:space="preserve">Created script for making bar plots with jitter dots for all </w:t>
+      </w:r>
+      <w:proofErr w:type="gramStart"/>
+      <w:r>
+        <w:t>3</w:t>
+      </w:r>
+      <w:proofErr w:type="gramEnd"/>
+      <w:r>
+        <w:t xml:space="preserve"> sets of resampling data</w:t>
+      </w:r>
+    </w:p>
+    <w:p>
+      <w:r>
+        <w:t xml:space="preserve">Make script that combines all </w:t>
+      </w:r>
+      <w:proofErr w:type="gramStart"/>
+      <w:r>
+        <w:t>3</w:t>
+      </w:r>
+      <w:proofErr w:type="gramEnd"/>
+      <w:r>
+        <w:t xml:space="preserve"> data types results using bar plots does not include jitter because it is buggy:</w:t>
+      </w:r>
+    </w:p>
+    <w:p>
+      <w:pPr>
+        <w:ind w:firstLine="720"/>
+      </w:pPr>
+      <w:r>
+        <w:t>Analysis-Scripts/Generic-Analysis/total-resampling-box-</w:t>
+      </w:r>
+      <w:proofErr w:type="spellStart"/>
+      <w:r>
+        <w:t>plotter.R</w:t>
+      </w:r>
+      <w:proofErr w:type="spellEnd"/>
+    </w:p>
+    <w:p>
+      <w:r>
+        <w:t>March 1, 2019</w:t>
+      </w:r>
+    </w:p>
+    <w:p>
+      <w:r>
+        <w:t>Started jobs 32-39 (I tried 40 but part of it failed because I went over 5,000 jobs)</w:t>
+      </w:r>
+    </w:p>
+    <w:p>
+      <w:r>
+        <w:lastRenderedPageBreak/>
+        <w:t>I am currently have 4997 jobs out of 8967 in the queue. I have 657 jobs running out of 4187 total running.</w:t>
+      </w:r>
+    </w:p>
+    <w:p/>
+    <w:p>
+      <w:r>
+        <w:t>March 4, 2019</w:t>
+      </w:r>
+    </w:p>
+    <w:p>
+      <w:r>
+        <w:t>Started jobs 40-47 today.</w:t>
+      </w:r>
+    </w:p>
+    <w:p/>
+    <w:p>
+      <w:r>
+        <w:t>March 7, 2019</w:t>
+      </w:r>
+    </w:p>
+    <w:p>
+      <w:r>
+        <w:t>Started no new jobs.</w:t>
+      </w:r>
+    </w:p>
+    <w:p>
+      <w:r>
+        <w:t xml:space="preserve">I have 4562 in </w:t>
+      </w:r>
+      <w:proofErr w:type="gramStart"/>
+      <w:r>
+        <w:t>queue, that</w:t>
+      </w:r>
+      <w:proofErr w:type="gramEnd"/>
+      <w:r>
+        <w:t xml:space="preserve"> is 80% of all jobs in the queue.</w:t>
+      </w:r>
+    </w:p>
+    <w:p>
+      <w:r>
+        <w:t>I have 368 jobs running, that is 30% of all running jobs</w:t>
+      </w:r>
+    </w:p>
+    <w:p>
       <w:bookmarkStart w:id="0" w:name="_GoBack"/>
       <w:bookmarkEnd w:id="0"/>
-      <w:r>
-        <w:t>jobs</w:t>
-      </w:r>
-    </w:p>
-    <w:p>
-      <w:r>
-        <w:t xml:space="preserve">Created script for making bar plots with jitter dots for all </w:t>
-      </w:r>
-      <w:proofErr w:type="gramStart"/>
-      <w:r>
-        <w:t>3</w:t>
-      </w:r>
-      <w:proofErr w:type="gramEnd"/>
-      <w:r>
-        <w:t xml:space="preserve"> sets of resampling data</w:t>
-      </w:r>
-    </w:p>
-    <w:p>
-      <w:r>
-        <w:t xml:space="preserve">Make script that combines all </w:t>
-      </w:r>
-      <w:proofErr w:type="gramStart"/>
-      <w:r>
-        <w:t>3</w:t>
-      </w:r>
-      <w:proofErr w:type="gramEnd"/>
-      <w:r>
-        <w:t xml:space="preserve"> data types results using bar plots does not include jitter because it is buggy:</w:t>
-      </w:r>
-    </w:p>
-    <w:p>
-      <w:pPr>
-        <w:ind w:firstLine="720"/>
-      </w:pPr>
-      <w:r>
-        <w:t>Analysis-Scripts/Generic-Analysis/total-resampling-box-</w:t>
-      </w:r>
-      <w:proofErr w:type="spellStart"/>
-      <w:r>
-        <w:t>plotter.R</w:t>
-      </w:r>
-      <w:proofErr w:type="spellEnd"/>
-    </w:p>
-    <w:p/>
-    <w:p/>
+    </w:p>
+    <w:p>
+      <w:r>
+        <w:t>March 8, 2019</w:t>
+      </w:r>
+    </w:p>
+    <w:p>
+      <w:r>
+        <w:t>Started jobs 48-50, they last jobs.</w:t>
+      </w:r>
+    </w:p>
+    <w:p>
+      <w:r>
+        <w:t xml:space="preserve">I currently have 4755 in the queue out of </w:t>
+      </w:r>
+      <w:proofErr w:type="gramStart"/>
+      <w:r>
+        <w:t>a total of 6364</w:t>
+      </w:r>
+      <w:proofErr w:type="gramEnd"/>
+      <w:r>
+        <w:t>, 75%</w:t>
+      </w:r>
+    </w:p>
+    <w:p>
+      <w:r>
+        <w:t xml:space="preserve">I have 563 running out of </w:t>
+      </w:r>
+      <w:proofErr w:type="gramStart"/>
+      <w:r>
+        <w:t>a total of 1720</w:t>
+      </w:r>
+      <w:proofErr w:type="gramEnd"/>
+      <w:r>
+        <w:t>, 32%</w:t>
+      </w:r>
+    </w:p>
     <w:sectPr>
       <w:pgSz w:w="12240" w:h="15840"/>
       <w:pgMar w:top="1440" w:right="1440" w:bottom="1440" w:left="1440" w:header="720" w:footer="720" w:gutter="0"/>

</xml_diff>

<commit_message>
updated research log to reflect finds on open access datasets
</commit_message>
<xml_diff>
--- a/Research Log.docx
+++ b/Research Log.docx
@@ -1,6 +1,6 @@
 
 <file path=word/document.xml><?xml version="1.0" encoding="utf-8"?>
-<w:document xmlns:wpc="http://schemas.microsoft.com/office/word/2010/wordprocessingCanvas" xmlns:cx="http://schemas.microsoft.com/office/drawing/2014/chartex" xmlns:cx1="http://schemas.microsoft.com/office/drawing/2015/9/8/chartex" xmlns:mc="http://schemas.openxmlformats.org/markup-compatibility/2006" xmlns:o="urn:schemas-microsoft-com:office:office" xmlns:r="http://schemas.openxmlformats.org/officeDocument/2006/relationships" xmlns:m="http://schemas.openxmlformats.org/officeDocument/2006/math" xmlns:v="urn:schemas-microsoft-com:vml" xmlns:wp14="http://schemas.microsoft.com/office/word/2010/wordprocessingDrawing" xmlns:wp="http://schemas.openxmlformats.org/drawingml/2006/wordprocessingDrawing" xmlns:w10="urn:schemas-microsoft-com:office:word" xmlns:w="http://schemas.openxmlformats.org/wordprocessingml/2006/main" xmlns:w14="http://schemas.microsoft.com/office/word/2010/wordml" xmlns:w15="http://schemas.microsoft.com/office/word/2012/wordml" xmlns:w16se="http://schemas.microsoft.com/office/word/2015/wordml/symex" xmlns:wpg="http://schemas.microsoft.com/office/word/2010/wordprocessingGroup" xmlns:wpi="http://schemas.microsoft.com/office/word/2010/wordprocessingInk" xmlns:wne="http://schemas.microsoft.com/office/word/2006/wordml" xmlns:wps="http://schemas.microsoft.com/office/word/2010/wordprocessingShape" mc:Ignorable="w14 w15 w16se wp14">
+<w:document xmlns:wpc="http://schemas.microsoft.com/office/word/2010/wordprocessingCanvas" xmlns:cx="http://schemas.microsoft.com/office/drawing/2014/chartex" xmlns:cx1="http://schemas.microsoft.com/office/drawing/2015/9/8/chartex" xmlns:cx2="http://schemas.microsoft.com/office/drawing/2015/10/21/chartex" xmlns:cx3="http://schemas.microsoft.com/office/drawing/2016/5/9/chartex" xmlns:cx4="http://schemas.microsoft.com/office/drawing/2016/5/10/chartex" xmlns:cx5="http://schemas.microsoft.com/office/drawing/2016/5/11/chartex" xmlns:cx6="http://schemas.microsoft.com/office/drawing/2016/5/12/chartex" xmlns:cx7="http://schemas.microsoft.com/office/drawing/2016/5/13/chartex" xmlns:cx8="http://schemas.microsoft.com/office/drawing/2016/5/14/chartex" xmlns:mc="http://schemas.openxmlformats.org/markup-compatibility/2006" xmlns:aink="http://schemas.microsoft.com/office/drawing/2016/ink" xmlns:am3d="http://schemas.microsoft.com/office/drawing/2017/model3d" xmlns:o="urn:schemas-microsoft-com:office:office" xmlns:r="http://schemas.openxmlformats.org/officeDocument/2006/relationships" xmlns:m="http://schemas.openxmlformats.org/officeDocument/2006/math" xmlns:v="urn:schemas-microsoft-com:vml" xmlns:wp14="http://schemas.microsoft.com/office/word/2010/wordprocessingDrawing" xmlns:wp="http://schemas.openxmlformats.org/drawingml/2006/wordprocessingDrawing" xmlns:w10="urn:schemas-microsoft-com:office:word" xmlns:w="http://schemas.openxmlformats.org/wordprocessingml/2006/main" xmlns:w14="http://schemas.microsoft.com/office/word/2010/wordml" xmlns:w15="http://schemas.microsoft.com/office/word/2012/wordml" xmlns:w16cid="http://schemas.microsoft.com/office/word/2016/wordml/cid" xmlns:w16se="http://schemas.microsoft.com/office/word/2015/wordml/symex" xmlns:wpg="http://schemas.microsoft.com/office/word/2010/wordprocessingGroup" xmlns:wpi="http://schemas.microsoft.com/office/word/2010/wordprocessingInk" xmlns:wne="http://schemas.microsoft.com/office/word/2006/wordml" xmlns:wps="http://schemas.microsoft.com/office/word/2010/wordprocessingShape" mc:Ignorable="w14 w15 w16se w16cid wp14">
   <w:body>
     <w:p>
       <w:pPr>
@@ -53,217 +53,159 @@
     </w:p>
     <w:p>
       <w:r>
-        <w:t xml:space="preserve">The 100 real and 50 phony samples </w:t>
+        <w:t>The 100 real and 50 phony samples were then randomly split into train and test sets.</w:t>
+      </w:r>
+    </w:p>
+    <w:p>
+      <w:r>
+        <w:t>Created an organized file structure for the scripts and data</w:t>
+      </w:r>
+    </w:p>
+    <w:p/>
+    <w:p>
+      <w:r>
+        <w:t>October 15 2018 &amp; October 16 2018</w:t>
+      </w:r>
+    </w:p>
+    <w:p>
+      <w:r>
+        <w:t xml:space="preserve">Added the Classification_Utils.py module to the analysis scripts folder I and an </w:t>
+      </w:r>
+      <w:proofErr w:type="spellStart"/>
+      <w:r>
+        <w:t>Ipython</w:t>
+      </w:r>
+      <w:proofErr w:type="spellEnd"/>
+      <w:r>
+        <w:t xml:space="preserve"> </w:t>
       </w:r>
       <w:proofErr w:type="gramStart"/>
       <w:r>
-        <w:t>were then randomly split</w:t>
+        <w:t>note book</w:t>
       </w:r>
       <w:proofErr w:type="gramEnd"/>
       <w:r>
-        <w:t xml:space="preserve"> into train and test sets.</w:t>
-      </w:r>
-    </w:p>
-    <w:p>
-      <w:r>
-        <w:t>Created an organized file structure for the scripts and data</w:t>
-      </w:r>
+        <w:t xml:space="preserve"> for test several of the learning models.</w:t>
+      </w:r>
+    </w:p>
+    <w:p>
+      <w:r>
+        <w:t>Naive Bayes and SVC both got 100% accuracies on the training set. Have not run the test set.</w:t>
+      </w:r>
+    </w:p>
+    <w:p>
+      <w:r>
+        <w:t>Logistic Regression got 93%</w:t>
+      </w:r>
+    </w:p>
+    <w:p>
+      <w:r>
+        <w:t>MLP (30,30,30,30): 85%</w:t>
+      </w:r>
+    </w:p>
+    <w:p>
+      <w:r>
+        <w:t>KNN: 72%</w:t>
+      </w:r>
+    </w:p>
+    <w:p>
+      <w:r>
+        <w:t>Multinomial Bayes: is being dumb and not working</w:t>
+      </w:r>
+    </w:p>
+    <w:p>
+      <w:r>
+        <w:t>Random Forest: 94%</w:t>
+      </w:r>
+    </w:p>
+    <w:p>
+      <w:r>
+        <w:t>Gradient Boosting: 97%</w:t>
+      </w:r>
+    </w:p>
+    <w:p>
+      <w:r>
+        <w:t>Also created script for doing a PCA plot of the random data</w:t>
+      </w:r>
+    </w:p>
+    <w:p>
+      <w:r>
+        <w:t xml:space="preserve">Added code to create bar plot of the classification accuracies and save the plot, at the end of </w:t>
+      </w:r>
+      <w:r>
+        <w:t>Classification-Random-</w:t>
+      </w:r>
+      <w:proofErr w:type="spellStart"/>
+      <w:r>
+        <w:t>Data</w:t>
+      </w:r>
+      <w:r>
+        <w:t>.ipynb</w:t>
+      </w:r>
+      <w:proofErr w:type="spellEnd"/>
     </w:p>
     <w:p/>
     <w:p>
       <w:r>
-        <w:t>October 15 2018 &amp; October 16 2018</w:t>
-      </w:r>
-    </w:p>
-    <w:p>
-      <w:r>
-        <w:t xml:space="preserve">Added the Classification_Utils.py module to the analysis scripts folder I and an </w:t>
-      </w:r>
-      <w:proofErr w:type="spellStart"/>
-      <w:r>
-        <w:t>Ipython</w:t>
-      </w:r>
-      <w:proofErr w:type="spellEnd"/>
-      <w:r>
-        <w:t xml:space="preserve"> </w:t>
+        <w:t>October 18, 2018</w:t>
+      </w:r>
+    </w:p>
+    <w:p>
+      <w:r>
+        <w:t xml:space="preserve">Modified the random analysis script so it </w:t>
       </w:r>
       <w:proofErr w:type="gramStart"/>
       <w:r>
-        <w:t>note book</w:t>
+        <w:t>test</w:t>
       </w:r>
       <w:proofErr w:type="gramEnd"/>
       <w:r>
-        <w:t xml:space="preserve"> for test several of the learning models.</w:t>
-      </w:r>
-    </w:p>
-    <w:p>
-      <w:r>
-        <w:t>Naive Bayes and SVC both got 100% accuracies on the training set. Have not run the test set.</w:t>
-      </w:r>
-    </w:p>
-    <w:p>
-      <w:r>
-        <w:t>Logistic Regression got 93%</w:t>
-      </w:r>
-    </w:p>
-    <w:p>
-      <w:proofErr w:type="spellStart"/>
-      <w:r>
-        <w:t>MLP</w:t>
-      </w:r>
-      <w:proofErr w:type="spellEnd"/>
-      <w:r>
-        <w:t xml:space="preserve"> (30</w:t>
+        <w:t xml:space="preserve"> on the actual test data set and trains on the whole training set. The test set was run one once and no parameters were changed to adjust to it.</w:t>
+      </w:r>
+    </w:p>
+    <w:p>
+      <w:r>
+        <w:t xml:space="preserve">Created a script called </w:t>
+      </w:r>
+      <w:r>
+        <w:t>distribution-</w:t>
+      </w:r>
+      <w:proofErr w:type="spellStart"/>
+      <w:r>
+        <w:t>data.R</w:t>
+      </w:r>
+      <w:proofErr w:type="spellEnd"/>
+      <w:r>
+        <w:t xml:space="preserve"> that creates phony samples/individuals based on the set of observed values for each protein and script them samples randomly from a distribution of those. **The made up samples consist entirely of real protein expression values found in the original </w:t>
       </w:r>
       <w:proofErr w:type="gramStart"/>
       <w:r>
-        <w:t>,30,30,30</w:t>
+        <w:t>data.*</w:t>
       </w:r>
       <w:proofErr w:type="gramEnd"/>
       <w:r>
-        <w:t>): 85%</w:t>
-      </w:r>
-    </w:p>
-    <w:p>
-      <w:proofErr w:type="spellStart"/>
-      <w:r>
-        <w:t>KNN</w:t>
-      </w:r>
-      <w:proofErr w:type="spellEnd"/>
-      <w:r>
-        <w:t>: 72%</w:t>
-      </w:r>
-    </w:p>
-    <w:p>
-      <w:r>
-        <w:t>Multinomial Bayes: is being dumb and not working</w:t>
-      </w:r>
-    </w:p>
-    <w:p>
-      <w:r>
-        <w:t>Random Forest: 94%</w:t>
-      </w:r>
-    </w:p>
-    <w:p>
-      <w:r>
-        <w:t>Gradient Boosting: 97%</w:t>
-      </w:r>
-    </w:p>
-    <w:p>
-      <w:r>
-        <w:t xml:space="preserve">Also created script for doing a </w:t>
-      </w:r>
-      <w:proofErr w:type="spellStart"/>
-      <w:r>
-        <w:t>PCA</w:t>
-      </w:r>
-      <w:proofErr w:type="spellEnd"/>
-      <w:r>
-        <w:t xml:space="preserve"> plot of the random data</w:t>
-      </w:r>
-    </w:p>
-    <w:p>
-      <w:r>
-        <w:t xml:space="preserve">Added code to create bar plot of the classification accuracies and save the plot, at the end of </w:t>
-      </w:r>
-      <w:r>
-        <w:t>Classification-Random-</w:t>
-      </w:r>
-      <w:proofErr w:type="spellStart"/>
-      <w:r>
-        <w:t>Data</w:t>
-      </w:r>
-      <w:r>
-        <w:t>.ipynb</w:t>
-      </w:r>
-      <w:proofErr w:type="spellEnd"/>
-    </w:p>
-    <w:p/>
-    <w:p>
-      <w:r>
-        <w:t>October 18, 2018</w:t>
-      </w:r>
-    </w:p>
-    <w:p>
-      <w:r>
-        <w:t xml:space="preserve">Modified the random analysis script so it test on the actual test data set and </w:t>
+        <w:t>*  Similar to the random-data-</w:t>
+      </w:r>
+      <w:proofErr w:type="spellStart"/>
+      <w:r>
+        <w:t>generator.R</w:t>
+      </w:r>
+      <w:proofErr w:type="spellEnd"/>
+      <w:r>
+        <w:t xml:space="preserve"> script this creates 50 fake samples and makes test and train files.</w:t>
+      </w:r>
+    </w:p>
+    <w:p>
+      <w:r>
+        <w:lastRenderedPageBreak/>
+        <w:t xml:space="preserve">My hypothesis is that since these are real values being used that it will be harder to classify the fake ones. But just visually I can spot the fakes samples because a real sample’s values often match for several consecutive proteins, but in the fake ones they do not. </w:t>
       </w:r>
       <w:proofErr w:type="gramStart"/>
       <w:r>
-        <w:t>trains on the whole</w:t>
+        <w:t>So</w:t>
       </w:r>
       <w:proofErr w:type="gramEnd"/>
       <w:r>
-        <w:t xml:space="preserve"> training set. The test set </w:t>
-      </w:r>
-      <w:proofErr w:type="gramStart"/>
-      <w:r>
-        <w:t>was run</w:t>
-      </w:r>
-      <w:proofErr w:type="gramEnd"/>
-      <w:r>
-        <w:t xml:space="preserve"> one once and no parameters were changed to adjust to it.</w:t>
-      </w:r>
-    </w:p>
-    <w:p>
-      <w:r>
-        <w:t xml:space="preserve">Created a script called </w:t>
-      </w:r>
-      <w:r>
-        <w:t>distribution-</w:t>
-      </w:r>
-      <w:proofErr w:type="spellStart"/>
-      <w:r>
-        <w:t>data.R</w:t>
-      </w:r>
-      <w:proofErr w:type="spellEnd"/>
-      <w:r>
-        <w:t xml:space="preserve"> that creates phony samples/individuals based on the set of observed values for each protein and script them samples randomly from a distribution of those. **The made up samples consist entirely of real protein expression values found in the original data</w:t>
-      </w:r>
-      <w:proofErr w:type="gramStart"/>
-      <w:r>
-        <w:t>.*</w:t>
-      </w:r>
-      <w:proofErr w:type="gramEnd"/>
-      <w:r>
-        <w:t>*  Similar to the random-data-</w:t>
-      </w:r>
-      <w:proofErr w:type="spellStart"/>
-      <w:r>
-        <w:t>generator.R</w:t>
-      </w:r>
-      <w:proofErr w:type="spellEnd"/>
-      <w:r>
-        <w:t xml:space="preserve"> script this creates 50 fake samples and makes test and train files.</w:t>
-      </w:r>
-    </w:p>
-    <w:p>
-      <w:r>
-        <w:lastRenderedPageBreak/>
-        <w:t xml:space="preserve">My hypothesis is that since these are real values </w:t>
-      </w:r>
-      <w:proofErr w:type="gramStart"/>
-      <w:r>
-        <w:t>being used</w:t>
-      </w:r>
-      <w:proofErr w:type="gramEnd"/>
-      <w:r>
-        <w:t xml:space="preserve"> that it will be harder to classify the fake ones. </w:t>
-      </w:r>
-      <w:proofErr w:type="gramStart"/>
-      <w:r>
-        <w:t>But</w:t>
-      </w:r>
-      <w:proofErr w:type="gramEnd"/>
-      <w:r>
-        <w:t xml:space="preserve"> just visually I can spot the fakes samples because a real sample’s values often match for several consecutive proteins, but in the fake ones they do not. </w:t>
-      </w:r>
-      <w:proofErr w:type="gramStart"/>
-      <w:r>
-        <w:t>So</w:t>
-      </w:r>
-      <w:proofErr w:type="gramEnd"/>
-      <w:r>
         <w:t xml:space="preserve"> I predict the machine learning should still pick up on the pattern and do well.</w:t>
       </w:r>
     </w:p>
@@ -277,31 +219,7 @@
       </w:r>
       <w:proofErr w:type="spellEnd"/>
       <w:r>
-        <w:t xml:space="preserve"> data through the basic classifiers. Accuracies were not so good. </w:t>
-      </w:r>
-      <w:proofErr w:type="spellStart"/>
-      <w:r>
-        <w:t>RF</w:t>
-      </w:r>
-      <w:proofErr w:type="spellEnd"/>
-      <w:r>
-        <w:t xml:space="preserve"> has the highest with 71%, which is barely above base line. </w:t>
-      </w:r>
-      <w:proofErr w:type="spellStart"/>
-      <w:r>
-        <w:t>MLP</w:t>
-      </w:r>
-      <w:proofErr w:type="spellEnd"/>
-      <w:r>
-        <w:t xml:space="preserve"> took 30 minutes to train… Might be over fitting, there are </w:t>
-      </w:r>
-      <w:proofErr w:type="gramStart"/>
-      <w:r>
-        <w:t>4</w:t>
-      </w:r>
-      <w:proofErr w:type="gramEnd"/>
-      <w:r>
-        <w:t xml:space="preserve"> lays of nodes which may be over kill.</w:t>
+        <w:t xml:space="preserve"> data through the basic classifiers. Accuracies were not so good. RF has the highest with 71%, which is barely above base line. MLP took 30 minutes to train… Might be over fitting, there are 4 lays of nodes which may be over kill.</w:t>
       </w:r>
     </w:p>
     <w:p>
@@ -385,15 +303,7 @@
     </w:p>
     <w:p>
       <w:r>
-        <w:t xml:space="preserve">Made </w:t>
-      </w:r>
-      <w:proofErr w:type="spellStart"/>
-      <w:r>
-        <w:t>PCA</w:t>
-      </w:r>
-      <w:proofErr w:type="spellEnd"/>
-      <w:r>
-        <w:t xml:space="preserve"> plots of the </w:t>
+        <w:t xml:space="preserve">Made PCA plots of the </w:t>
       </w:r>
       <w:proofErr w:type="spellStart"/>
       <w:r>
@@ -419,39 +329,21 @@
     </w:p>
     <w:p>
       <w:r>
-        <w:t xml:space="preserve">Did feature selection on the data and re ran the </w:t>
+        <w:t xml:space="preserve">Did feature selection on the data and </w:t>
       </w:r>
       <w:proofErr w:type="gramStart"/>
       <w:r>
-        <w:t>models.</w:t>
+        <w:t>re ran</w:t>
       </w:r>
       <w:proofErr w:type="gramEnd"/>
       <w:r>
-        <w:t xml:space="preserve"> GB and </w:t>
-      </w:r>
-      <w:proofErr w:type="spellStart"/>
-      <w:r>
-        <w:t>MLP</w:t>
-      </w:r>
-      <w:proofErr w:type="spellEnd"/>
-      <w:r>
-        <w:t xml:space="preserve"> </w:t>
-      </w:r>
-      <w:proofErr w:type="gramStart"/>
-      <w:r>
-        <w:t>were not run</w:t>
-      </w:r>
-      <w:proofErr w:type="gramEnd"/>
-      <w:r>
-        <w:t xml:space="preserve"> yet</w:t>
-      </w:r>
-    </w:p>
-    <w:p>
-      <w:proofErr w:type="spellStart"/>
+        <w:t xml:space="preserve"> the models. GB and MLP were not run yet</w:t>
+      </w:r>
+    </w:p>
+    <w:p>
       <w:r>
         <w:t>TODO</w:t>
       </w:r>
-      <w:proofErr w:type="spellEnd"/>
     </w:p>
     <w:p>
       <w:r>
@@ -475,13 +367,8 @@
       </w:r>
     </w:p>
     <w:p>
-      <w:proofErr w:type="spellStart"/>
-      <w:r>
-        <w:t>TODO</w:t>
-      </w:r>
-      <w:proofErr w:type="spellEnd"/>
-      <w:r>
-        <w:t xml:space="preserve">: visualize the </w:t>
+      <w:r>
+        <w:t xml:space="preserve">TODO: visualize the </w:t>
       </w:r>
       <w:proofErr w:type="spellStart"/>
       <w:r>
@@ -493,13 +380,8 @@
       </w:r>
     </w:p>
     <w:p>
-      <w:proofErr w:type="spellStart"/>
-      <w:r>
-        <w:t>TODO</w:t>
-      </w:r>
-      <w:proofErr w:type="spellEnd"/>
-      <w:r>
-        <w:t>: find a way to automate saying if something complies with Benford’s law or not</w:t>
+      <w:r>
+        <w:t>TODO: find a way to automate saying if something complies with Benford’s law or not</w:t>
       </w:r>
     </w:p>
     <w:p/>
@@ -510,25 +392,12 @@
     </w:p>
     <w:p>
       <w:r>
-        <w:t xml:space="preserve">Added the information from benford_py for first and second digit to the training data. It did not improve accuracy. </w:t>
-      </w:r>
-      <w:proofErr w:type="spellStart"/>
-      <w:r>
-        <w:t>KNN</w:t>
-      </w:r>
-      <w:proofErr w:type="spellEnd"/>
-      <w:r>
-        <w:t xml:space="preserve"> and SVC both scored only .65.</w:t>
-      </w:r>
-    </w:p>
-    <w:p>
-      <w:proofErr w:type="spellStart"/>
-      <w:r>
-        <w:t>TODO</w:t>
-      </w:r>
-      <w:proofErr w:type="spellEnd"/>
-      <w:r>
-        <w:t xml:space="preserve"> next: look at distributions of the actual second digit, not just the second digit after the first </w:t>
+        <w:t>Added the information from benford_py for first and second digit to the training data. It did not improve accuracy. KNN and SVC both scored only .65.</w:t>
+      </w:r>
+    </w:p>
+    <w:p>
+      <w:r>
+        <w:t xml:space="preserve">TODO next: look at distributions of the actual second digit, not just the second digit after the first </w:t>
       </w:r>
       <w:proofErr w:type="spellStart"/>
       <w:proofErr w:type="gramStart"/>
@@ -547,671 +416,502 @@
       <w:r>
         <w:lastRenderedPageBreak/>
         <w:tab/>
-      </w:r>
-      <w:proofErr w:type="spellStart"/>
-      <w:r>
-        <w:t>SVM</w:t>
-      </w:r>
-      <w:proofErr w:type="spellEnd"/>
-      <w:r>
-        <w:t xml:space="preserve"> and </w:t>
-      </w:r>
-      <w:proofErr w:type="spellStart"/>
+        <w:t xml:space="preserve">SVM and KNN both getting .65 </w:t>
+      </w:r>
+    </w:p>
+    <w:p>
+      <w:r>
+        <w:t>If using only the distribution of first digits KNN can do 89% while SMV still only gets .65</w:t>
+      </w:r>
+    </w:p>
+    <w:p>
+      <w:pPr>
+        <w:ind w:left="1440"/>
+      </w:pPr>
       <w:r>
         <w:t>KNN</w:t>
       </w:r>
-      <w:proofErr w:type="spellEnd"/>
-      <w:r>
-        <w:t xml:space="preserve"> both getting .65 </w:t>
-      </w:r>
-    </w:p>
-    <w:p>
-      <w:r>
-        <w:t xml:space="preserve">If using only the distribution of first digits </w:t>
-      </w:r>
-      <w:proofErr w:type="spellStart"/>
+    </w:p>
+    <w:p>
+      <w:pPr>
+        <w:ind w:left="1440"/>
+      </w:pPr>
+      <w:r>
+        <w:t>accuracy: 0.89 (+/- 0.12)</w:t>
+      </w:r>
+    </w:p>
+    <w:p>
+      <w:pPr>
+        <w:ind w:left="1440"/>
+      </w:pPr>
+      <w:r>
+        <w:t>Runtime: 0.005766558647155762 minutes</w:t>
+      </w:r>
+    </w:p>
+    <w:p>
+      <w:pPr>
+        <w:ind w:left="1440"/>
+      </w:pPr>
+      <w:r>
+        <w:t>SVC</w:t>
+      </w:r>
+    </w:p>
+    <w:p>
+      <w:pPr>
+        <w:ind w:left="1440"/>
+      </w:pPr>
+      <w:r>
+        <w:t>accuracy: 0.65 (+/- 0.00)</w:t>
+      </w:r>
+    </w:p>
+    <w:p>
+      <w:pPr>
+        <w:ind w:left="1440"/>
+      </w:pPr>
+      <w:r>
+        <w:t>Runtime: 0.006466662883758545 minutes</w:t>
+      </w:r>
+    </w:p>
+    <w:p>
+      <w:pPr>
+        <w:ind w:left="1440"/>
+      </w:pPr>
+      <w:r>
+        <w:t>RF</w:t>
+      </w:r>
+    </w:p>
+    <w:p>
+      <w:pPr>
+        <w:ind w:left="1440"/>
+      </w:pPr>
+      <w:r>
+        <w:t>accuracy: 0.94 (+/- 0.12)</w:t>
+      </w:r>
+    </w:p>
+    <w:p>
+      <w:pPr>
+        <w:ind w:left="1440"/>
+      </w:pPr>
+      <w:r>
+        <w:t>Runtime: 0.02681665023167928 minutes</w:t>
+      </w:r>
+    </w:p>
+    <w:p>
+      <w:pPr>
+        <w:ind w:left="1440"/>
+      </w:pPr>
+      <w:r>
+        <w:t>Gradient Boosting</w:t>
+      </w:r>
+    </w:p>
+    <w:p>
+      <w:pPr>
+        <w:ind w:left="1440"/>
+      </w:pPr>
+      <w:r>
+        <w:t>accuracy: 0.94 (+/- 0.15)</w:t>
+      </w:r>
+    </w:p>
+    <w:p>
+      <w:pPr>
+        <w:ind w:left="1440"/>
+      </w:pPr>
+      <w:r>
+        <w:t>Runtime: 0.0597168763478597 minutes</w:t>
+      </w:r>
+    </w:p>
+    <w:p>
+      <w:pPr>
+        <w:ind w:left="1440"/>
+      </w:pPr>
+      <w:proofErr w:type="spellStart"/>
+      <w:r>
+        <w:t>Niave</w:t>
+      </w:r>
+      <w:proofErr w:type="spellEnd"/>
+      <w:r>
+        <w:t xml:space="preserve"> Bayes</w:t>
+      </w:r>
+    </w:p>
+    <w:p>
+      <w:pPr>
+        <w:ind w:left="1440"/>
+      </w:pPr>
+      <w:r>
+        <w:t>accuracy: 0.96 (+/- 0.08)</w:t>
+      </w:r>
+    </w:p>
+    <w:p>
+      <w:pPr>
+        <w:ind w:left="1440"/>
+      </w:pPr>
+      <w:r>
+        <w:t>Runtime: 0.005083171526590983 minutes</w:t>
+      </w:r>
+    </w:p>
+    <w:p>
+      <w:pPr>
+        <w:ind w:left="1440"/>
+      </w:pPr>
+      <w:r>
+        <w:t>LR</w:t>
+      </w:r>
+    </w:p>
+    <w:p>
+      <w:pPr>
+        <w:ind w:left="1440"/>
+      </w:pPr>
+      <w:r>
+        <w:t>accuracy: 0.65 (+/- 0.01)</w:t>
+      </w:r>
+    </w:p>
+    <w:p>
+      <w:pPr>
+        <w:ind w:left="1440"/>
+      </w:pPr>
+      <w:r>
+        <w:t>Runtime: 0.004949978987375895 minutes</w:t>
+      </w:r>
+    </w:p>
+    <w:p>
+      <w:pPr>
+        <w:ind w:left="1440"/>
+      </w:pPr>
+      <w:r>
+        <w:t>MLP</w:t>
+      </w:r>
+    </w:p>
+    <w:p>
+      <w:pPr>
+        <w:ind w:left="1440"/>
+      </w:pPr>
+      <w:r>
+        <w:t>accuracy: 0.65 (+/- 0.00)</w:t>
+      </w:r>
+    </w:p>
+    <w:p>
+      <w:pPr>
+        <w:ind w:left="1440"/>
+      </w:pPr>
+      <w:r>
+        <w:t>Runtime: 0.172183620929718 minutes</w:t>
+      </w:r>
+    </w:p>
+    <w:p>
+      <w:r>
+        <w:t>Using the second digit plus the protein data of after the decimal place once again KNN and SMV get .65 percent but using just the decimal place we get the following results:</w:t>
+      </w:r>
+    </w:p>
+    <w:p>
+      <w:pPr>
+        <w:ind w:left="1440"/>
+      </w:pPr>
       <w:r>
         <w:t>KNN</w:t>
       </w:r>
-      <w:proofErr w:type="spellEnd"/>
-      <w:r>
-        <w:t xml:space="preserve"> can do 89% while </w:t>
-      </w:r>
-      <w:proofErr w:type="spellStart"/>
-      <w:r>
-        <w:t>SMV</w:t>
-      </w:r>
-      <w:proofErr w:type="spellEnd"/>
-      <w:r>
-        <w:t xml:space="preserve"> still only gets .65</w:t>
-      </w:r>
-    </w:p>
-    <w:p>
-      <w:pPr>
-        <w:ind w:left="1440"/>
-      </w:pPr>
-      <w:proofErr w:type="spellStart"/>
-      <w:r>
-        <w:t>KNN</w:t>
-      </w:r>
-      <w:proofErr w:type="spellEnd"/>
-    </w:p>
-    <w:p>
-      <w:pPr>
-        <w:ind w:left="1440"/>
-      </w:pPr>
+    </w:p>
+    <w:p>
+      <w:pPr>
+        <w:ind w:left="1440"/>
+      </w:pPr>
+      <w:r>
+        <w:t>accuracy: 0.90 (+/- 0.13)</w:t>
+      </w:r>
+    </w:p>
+    <w:p>
+      <w:pPr>
+        <w:ind w:left="1440"/>
+      </w:pPr>
+      <w:r>
+        <w:t>Runtime: 0.0051833430926005045 minutes</w:t>
+      </w:r>
+    </w:p>
+    <w:p>
+      <w:pPr>
+        <w:ind w:left="1440"/>
+      </w:pPr>
+      <w:r>
+        <w:t>SVC</w:t>
+      </w:r>
+    </w:p>
+    <w:p>
+      <w:pPr>
+        <w:ind w:left="1440"/>
+      </w:pPr>
+      <w:r>
+        <w:lastRenderedPageBreak/>
+        <w:t>accuracy: 0.65 (+/- 0.00)</w:t>
+      </w:r>
+    </w:p>
+    <w:p>
+      <w:pPr>
+        <w:ind w:left="1440"/>
+      </w:pPr>
+      <w:r>
+        <w:t>Runtime: 0.007800118128458659 minutes</w:t>
+      </w:r>
+    </w:p>
+    <w:p>
+      <w:pPr>
+        <w:ind w:left="1440"/>
+      </w:pPr>
+      <w:r>
+        <w:t>RF</w:t>
+      </w:r>
+    </w:p>
+    <w:p>
+      <w:pPr>
+        <w:ind w:left="1440"/>
+      </w:pPr>
+      <w:r>
+        <w:t>accuracy: 0.95 (+/- 0.10)</w:t>
+      </w:r>
+    </w:p>
+    <w:p>
+      <w:pPr>
+        <w:ind w:left="1440"/>
+      </w:pPr>
+      <w:r>
+        <w:t>Runtime: 0.026099916299184164 minutes</w:t>
+      </w:r>
+    </w:p>
+    <w:p>
+      <w:pPr>
+        <w:ind w:left="1440"/>
+      </w:pPr>
+      <w:r>
+        <w:t>Gradient Boosting</w:t>
+      </w:r>
+    </w:p>
+    <w:p>
+      <w:pPr>
+        <w:ind w:left="1440"/>
+      </w:pPr>
+      <w:r>
+        <w:t>accuracy: 0.91 (+/- 0.12)</w:t>
+      </w:r>
+    </w:p>
+    <w:p>
+      <w:pPr>
+        <w:ind w:left="1440"/>
+      </w:pPr>
+      <w:r>
+        <w:t>Runtime: 0.05738329887390137 minutes</w:t>
+      </w:r>
+    </w:p>
+    <w:p>
+      <w:pPr>
+        <w:ind w:left="1440"/>
+      </w:pPr>
+      <w:proofErr w:type="spellStart"/>
+      <w:r>
+        <w:t>Niave</w:t>
+      </w:r>
+      <w:proofErr w:type="spellEnd"/>
+      <w:r>
+        <w:t xml:space="preserve"> Bayes</w:t>
+      </w:r>
+    </w:p>
+    <w:p>
+      <w:pPr>
+        <w:ind w:left="1440"/>
+      </w:pPr>
+      <w:r>
+        <w:t>accuracy: 0.98 (+/- 0.06)</w:t>
+      </w:r>
+    </w:p>
+    <w:p>
+      <w:pPr>
+        <w:ind w:left="1440"/>
+      </w:pPr>
+      <w:r>
+        <w:t>Runtime: 0.004850411415100097 minutes</w:t>
+      </w:r>
+    </w:p>
+    <w:p>
+      <w:pPr>
+        <w:ind w:left="1440"/>
+      </w:pPr>
+      <w:r>
+        <w:t>LR</w:t>
+      </w:r>
+    </w:p>
+    <w:p>
+      <w:pPr>
+        <w:ind w:left="1440"/>
+      </w:pPr>
+      <w:r>
+        <w:t>accuracy: 0.65 (+/- 0.00)</w:t>
+      </w:r>
+    </w:p>
+    <w:p>
+      <w:pPr>
+        <w:ind w:left="1440"/>
+      </w:pPr>
+      <w:r>
+        <w:t>Runtime: 0.005133358637491862 minutes</w:t>
+      </w:r>
+    </w:p>
+    <w:p>
+      <w:pPr>
+        <w:ind w:left="1440"/>
+      </w:pPr>
+      <w:r>
+        <w:t>MLP</w:t>
+      </w:r>
+    </w:p>
+    <w:p>
+      <w:pPr>
+        <w:ind w:left="1440"/>
+      </w:pPr>
+      <w:r>
+        <w:t>accuracy: 0.65 (+/- 0.00)</w:t>
+      </w:r>
+    </w:p>
+    <w:p>
+      <w:pPr>
+        <w:ind w:left="1440"/>
+      </w:pPr>
+      <w:r>
+        <w:t>Runtime: 0.1698333740234375 minutes</w:t>
+      </w:r>
+    </w:p>
+    <w:p>
+      <w:r>
+        <w:t>New Idea, try using both the first and the second digit</w:t>
+      </w:r>
+    </w:p>
+    <w:p/>
+    <w:p>
+      <w:r>
+        <w:t>November 15</w:t>
+      </w:r>
+      <w:r>
+        <w:rPr>
+          <w:vertAlign w:val="superscript"/>
+        </w:rPr>
+        <w:t>th</w:t>
+      </w:r>
+      <w:r>
+        <w:t xml:space="preserve"> 2018</w:t>
+      </w:r>
+    </w:p>
+    <w:p>
+      <w:r>
+        <w:t xml:space="preserve">On Tuesday I made another script that did classification based on the </w:t>
+      </w:r>
       <w:proofErr w:type="gramStart"/>
       <w:r>
-        <w:t>accuracy</w:t>
+        <w:t>first and second digits</w:t>
       </w:r>
       <w:proofErr w:type="gramEnd"/>
       <w:r>
-        <w:t>: 0.89 (+/- 0.12)</w:t>
-      </w:r>
-    </w:p>
-    <w:p>
-      <w:pPr>
-        <w:ind w:left="1440"/>
-      </w:pPr>
-      <w:r>
-        <w:t>Runtime: 0.005766558647155762 minutes</w:t>
-      </w:r>
-    </w:p>
-    <w:p>
-      <w:pPr>
-        <w:ind w:left="1440"/>
-      </w:pPr>
-      <w:r>
-        <w:t>SVC</w:t>
-      </w:r>
-    </w:p>
-    <w:p>
-      <w:pPr>
-        <w:ind w:left="1440"/>
+        <w:t xml:space="preserve"> distributions. It overall does better than either of the single sets of features.</w:t>
+      </w:r>
+    </w:p>
+    <w:p>
+      <w:pPr>
+        <w:rPr>
+          <w:rFonts w:ascii="Calibri" w:hAnsi="Calibri" w:cs="Calibri"/>
+        </w:rPr>
       </w:pPr>
       <w:proofErr w:type="gramStart"/>
       <w:r>
-        <w:t>accuracy</w:t>
+        <w:t>Also</w:t>
       </w:r>
       <w:proofErr w:type="gramEnd"/>
       <w:r>
-        <w:t>: 0.65 (+/- 0.00)</w:t>
-      </w:r>
-    </w:p>
-    <w:p>
-      <w:pPr>
-        <w:ind w:left="1440"/>
-      </w:pPr>
-      <w:r>
-        <w:t>Runtime: 0.006466662883758545 minutes</w:t>
-      </w:r>
-    </w:p>
-    <w:p>
-      <w:pPr>
-        <w:ind w:left="1440"/>
-      </w:pPr>
-      <w:proofErr w:type="spellStart"/>
-      <w:r>
-        <w:t>RF</w:t>
-      </w:r>
-      <w:proofErr w:type="spellEnd"/>
-    </w:p>
-    <w:p>
-      <w:pPr>
-        <w:ind w:left="1440"/>
-      </w:pPr>
+        <w:t xml:space="preserve"> I received imputation software (</w:t>
+      </w:r>
+      <w:proofErr w:type="spellStart"/>
+      <w:r>
+        <w:t>DreamAI</w:t>
+      </w:r>
+      <w:proofErr w:type="spellEnd"/>
+      <w:r>
+        <w:t xml:space="preserve">) from Sam which he got from </w:t>
+      </w:r>
+      <w:r>
+        <w:rPr>
+          <w:rFonts w:ascii="Calibri" w:hAnsi="Calibri" w:cs="Calibri"/>
+        </w:rPr>
+        <w:t>Pei Wang. I put it in the Holden folder for convenience but also git ignored it (listed it in the .</w:t>
+      </w:r>
+      <w:proofErr w:type="spellStart"/>
+      <w:r>
+        <w:rPr>
+          <w:rFonts w:ascii="Calibri" w:hAnsi="Calibri" w:cs="Calibri"/>
+        </w:rPr>
+        <w:t>gitignore</w:t>
+      </w:r>
+      <w:proofErr w:type="spellEnd"/>
+      <w:r>
+        <w:rPr>
+          <w:rFonts w:ascii="Calibri" w:hAnsi="Calibri" w:cs="Calibri"/>
+        </w:rPr>
+        <w:t xml:space="preserve"> file) so I am not publicly publishing someone else’s work.</w:t>
+      </w:r>
+    </w:p>
+    <w:p>
+      <w:pPr>
+        <w:rPr>
+          <w:rFonts w:ascii="Calibri" w:hAnsi="Calibri" w:cs="Calibri"/>
+        </w:rPr>
+      </w:pPr>
+    </w:p>
+    <w:p>
+      <w:pPr>
+        <w:rPr>
+          <w:rFonts w:ascii="Calibri" w:hAnsi="Calibri" w:cs="Calibri"/>
+        </w:rPr>
+      </w:pPr>
+      <w:r>
+        <w:rPr>
+          <w:rFonts w:ascii="Calibri" w:hAnsi="Calibri" w:cs="Calibri"/>
+        </w:rPr>
+        <w:t>January 7</w:t>
+      </w:r>
+      <w:r>
+        <w:rPr>
+          <w:rFonts w:ascii="Calibri" w:hAnsi="Calibri" w:cs="Calibri"/>
+          <w:vertAlign w:val="superscript"/>
+        </w:rPr>
+        <w:t>th</w:t>
+      </w:r>
+      <w:r>
+        <w:rPr>
+          <w:rFonts w:ascii="Calibri" w:hAnsi="Calibri" w:cs="Calibri"/>
+        </w:rPr>
+        <w:t xml:space="preserve"> 2019</w:t>
+      </w:r>
+    </w:p>
+    <w:p>
+      <w:pPr>
+        <w:rPr>
+          <w:rFonts w:ascii="Calibri" w:hAnsi="Calibri" w:cs="Calibri"/>
+        </w:rPr>
+      </w:pPr>
+      <w:r>
+        <w:rPr>
+          <w:rFonts w:ascii="Calibri" w:hAnsi="Calibri" w:cs="Calibri"/>
+        </w:rPr>
+        <w:t xml:space="preserve">Ran Script to Generate 100 version of all 3 data sets for the distribution analysis: </w:t>
+      </w:r>
+      <w:r>
+        <w:rPr>
+          <w:rFonts w:ascii="Calibri" w:hAnsi="Calibri" w:cs="Calibri"/>
+        </w:rPr>
+        <w:br/>
+        <w:t>distribution-data-100-all-</w:t>
+      </w:r>
       <w:proofErr w:type="gramStart"/>
       <w:r>
-        <w:t>accuracy</w:t>
+        <w:rPr>
+          <w:rFonts w:ascii="Calibri" w:hAnsi="Calibri" w:cs="Calibri"/>
+        </w:rPr>
+        <w:t>types.R</w:t>
       </w:r>
       <w:proofErr w:type="gramEnd"/>
-      <w:r>
-        <w:t>: 0.94 (+/- 0.12)</w:t>
-      </w:r>
-    </w:p>
-    <w:p>
-      <w:pPr>
-        <w:ind w:left="1440"/>
-      </w:pPr>
-      <w:r>
-        <w:t>Runtime: 0.02681665023167928 minutes</w:t>
-      </w:r>
-    </w:p>
-    <w:p>
-      <w:pPr>
-        <w:ind w:left="1440"/>
-      </w:pPr>
-      <w:r>
-        <w:t>Gradient Boosting</w:t>
-      </w:r>
-    </w:p>
-    <w:p>
-      <w:pPr>
-        <w:ind w:left="1440"/>
-      </w:pPr>
-      <w:proofErr w:type="gramStart"/>
-      <w:r>
-        <w:t>accuracy</w:t>
-      </w:r>
-      <w:proofErr w:type="gramEnd"/>
-      <w:r>
-        <w:t>: 0.94 (+/- 0.15)</w:t>
-      </w:r>
-    </w:p>
-    <w:p>
-      <w:pPr>
-        <w:ind w:left="1440"/>
-      </w:pPr>
-      <w:r>
-        <w:t>Runtime: 0.0597168763478597 minutes</w:t>
-      </w:r>
-    </w:p>
-    <w:p>
-      <w:pPr>
-        <w:ind w:left="1440"/>
-      </w:pPr>
-      <w:proofErr w:type="spellStart"/>
-      <w:r>
-        <w:t>Niave</w:t>
-      </w:r>
-      <w:proofErr w:type="spellEnd"/>
-      <w:r>
-        <w:t xml:space="preserve"> Bayes</w:t>
-      </w:r>
-    </w:p>
-    <w:p>
-      <w:pPr>
-        <w:ind w:left="1440"/>
-      </w:pPr>
-      <w:proofErr w:type="gramStart"/>
-      <w:r>
-        <w:t>accuracy</w:t>
-      </w:r>
-      <w:proofErr w:type="gramEnd"/>
-      <w:r>
-        <w:t>: 0.96 (+/- 0.08)</w:t>
-      </w:r>
-    </w:p>
-    <w:p>
-      <w:pPr>
-        <w:ind w:left="1440"/>
-      </w:pPr>
-      <w:r>
-        <w:t>Runtime: 0.005083171526590983 minutes</w:t>
-      </w:r>
-    </w:p>
-    <w:p>
-      <w:pPr>
-        <w:ind w:left="1440"/>
-      </w:pPr>
-      <w:proofErr w:type="spellStart"/>
-      <w:r>
-        <w:t>LR</w:t>
-      </w:r>
-      <w:proofErr w:type="spellEnd"/>
-    </w:p>
-    <w:p>
-      <w:pPr>
-        <w:ind w:left="1440"/>
-      </w:pPr>
-      <w:proofErr w:type="gramStart"/>
-      <w:r>
-        <w:t>accuracy</w:t>
-      </w:r>
-      <w:proofErr w:type="gramEnd"/>
-      <w:r>
-        <w:t>: 0.65 (+/- 0.01)</w:t>
-      </w:r>
-    </w:p>
-    <w:p>
-      <w:pPr>
-        <w:ind w:left="1440"/>
-      </w:pPr>
-      <w:r>
-        <w:t>Runtime: 0.004949978987375895 minutes</w:t>
-      </w:r>
-    </w:p>
-    <w:p>
-      <w:pPr>
-        <w:ind w:left="1440"/>
-      </w:pPr>
-      <w:proofErr w:type="spellStart"/>
-      <w:r>
-        <w:t>MLP</w:t>
-      </w:r>
-      <w:proofErr w:type="spellEnd"/>
-    </w:p>
-    <w:p>
-      <w:pPr>
-        <w:ind w:left="1440"/>
-      </w:pPr>
-      <w:proofErr w:type="gramStart"/>
-      <w:r>
-        <w:t>accuracy</w:t>
-      </w:r>
-      <w:proofErr w:type="gramEnd"/>
-      <w:r>
-        <w:t>: 0.65 (+/- 0.00)</w:t>
-      </w:r>
-    </w:p>
-    <w:p>
-      <w:pPr>
-        <w:ind w:left="1440"/>
-      </w:pPr>
-      <w:r>
-        <w:t>Runtime: 0.172183620929718 minutes</w:t>
-      </w:r>
-    </w:p>
-    <w:p>
-      <w:r>
-        <w:t xml:space="preserve">Using the second digit plus the protein data of after the decimal place once </w:t>
-      </w:r>
-      <w:proofErr w:type="gramStart"/>
-      <w:r>
-        <w:t>again</w:t>
-      </w:r>
-      <w:proofErr w:type="gramEnd"/>
-      <w:r>
-        <w:t xml:space="preserve"> </w:t>
-      </w:r>
-      <w:proofErr w:type="spellStart"/>
-      <w:r>
-        <w:t>KNN</w:t>
-      </w:r>
-      <w:proofErr w:type="spellEnd"/>
-      <w:r>
-        <w:t xml:space="preserve"> and </w:t>
-      </w:r>
-      <w:proofErr w:type="spellStart"/>
-      <w:r>
-        <w:t>SMV</w:t>
-      </w:r>
-      <w:proofErr w:type="spellEnd"/>
-      <w:r>
-        <w:t xml:space="preserve"> get .65 percent but using just the decimal place we get the following results:</w:t>
-      </w:r>
-    </w:p>
-    <w:p>
-      <w:pPr>
-        <w:ind w:left="1440"/>
-      </w:pPr>
-      <w:proofErr w:type="spellStart"/>
-      <w:r>
-        <w:t>KNN</w:t>
-      </w:r>
-      <w:proofErr w:type="spellEnd"/>
-    </w:p>
-    <w:p>
-      <w:pPr>
-        <w:ind w:left="1440"/>
-      </w:pPr>
-      <w:proofErr w:type="gramStart"/>
-      <w:r>
-        <w:t>accuracy</w:t>
-      </w:r>
-      <w:proofErr w:type="gramEnd"/>
-      <w:r>
-        <w:t>: 0.90 (+/- 0.13)</w:t>
-      </w:r>
-    </w:p>
-    <w:p>
-      <w:pPr>
-        <w:ind w:left="1440"/>
-      </w:pPr>
-      <w:r>
-        <w:t>Runtime: 0.0051833430926005045 minutes</w:t>
-      </w:r>
-    </w:p>
-    <w:p>
-      <w:pPr>
-        <w:ind w:left="1440"/>
-      </w:pPr>
-      <w:r>
-        <w:t>SVC</w:t>
-      </w:r>
-    </w:p>
-    <w:p>
-      <w:pPr>
-        <w:ind w:left="1440"/>
-      </w:pPr>
-      <w:proofErr w:type="gramStart"/>
-      <w:r>
-        <w:lastRenderedPageBreak/>
-        <w:t>accuracy</w:t>
-      </w:r>
-      <w:proofErr w:type="gramEnd"/>
-      <w:r>
-        <w:t>: 0.65 (+/- 0.00)</w:t>
-      </w:r>
-    </w:p>
-    <w:p>
-      <w:pPr>
-        <w:ind w:left="1440"/>
-      </w:pPr>
-      <w:r>
-        <w:t>Runtime: 0.007800118128458659 minutes</w:t>
-      </w:r>
-    </w:p>
-    <w:p>
-      <w:pPr>
-        <w:ind w:left="1440"/>
-      </w:pPr>
-      <w:proofErr w:type="spellStart"/>
-      <w:r>
-        <w:t>RF</w:t>
-      </w:r>
-      <w:proofErr w:type="spellEnd"/>
-    </w:p>
-    <w:p>
-      <w:pPr>
-        <w:ind w:left="1440"/>
-      </w:pPr>
-      <w:proofErr w:type="gramStart"/>
-      <w:r>
-        <w:t>accuracy</w:t>
-      </w:r>
-      <w:proofErr w:type="gramEnd"/>
-      <w:r>
-        <w:t>: 0.95 (+/- 0.10)</w:t>
-      </w:r>
-    </w:p>
-    <w:p>
-      <w:pPr>
-        <w:ind w:left="1440"/>
-      </w:pPr>
-      <w:r>
-        <w:t>Runtime: 0.026099916299184164 minutes</w:t>
-      </w:r>
-    </w:p>
-    <w:p>
-      <w:pPr>
-        <w:ind w:left="1440"/>
-      </w:pPr>
-      <w:r>
-        <w:t>Gradient Boosting</w:t>
-      </w:r>
-    </w:p>
-    <w:p>
-      <w:pPr>
-        <w:ind w:left="1440"/>
-      </w:pPr>
-      <w:proofErr w:type="gramStart"/>
-      <w:r>
-        <w:t>accuracy</w:t>
-      </w:r>
-      <w:proofErr w:type="gramEnd"/>
-      <w:r>
-        <w:t>: 0.91 (+/- 0.12)</w:t>
-      </w:r>
-    </w:p>
-    <w:p>
-      <w:pPr>
-        <w:ind w:left="1440"/>
-      </w:pPr>
-      <w:r>
-        <w:t>Runtime: 0.05738329887390137 minutes</w:t>
-      </w:r>
-    </w:p>
-    <w:p>
-      <w:pPr>
-        <w:ind w:left="1440"/>
-      </w:pPr>
-      <w:proofErr w:type="spellStart"/>
-      <w:r>
-        <w:t>Niave</w:t>
-      </w:r>
-      <w:proofErr w:type="spellEnd"/>
-      <w:r>
-        <w:t xml:space="preserve"> Bayes</w:t>
-      </w:r>
-    </w:p>
-    <w:p>
-      <w:pPr>
-        <w:ind w:left="1440"/>
-      </w:pPr>
-      <w:proofErr w:type="gramStart"/>
-      <w:r>
-        <w:t>accuracy</w:t>
-      </w:r>
-      <w:proofErr w:type="gramEnd"/>
-      <w:r>
-        <w:t>: 0.98 (+/- 0.06)</w:t>
-      </w:r>
-    </w:p>
-    <w:p>
-      <w:pPr>
-        <w:ind w:left="1440"/>
-      </w:pPr>
-      <w:r>
-        <w:t>Runtime: 0.004850411415100097 minutes</w:t>
-      </w:r>
-    </w:p>
-    <w:p>
-      <w:pPr>
-        <w:ind w:left="1440"/>
-      </w:pPr>
-      <w:proofErr w:type="spellStart"/>
-      <w:r>
-        <w:t>LR</w:t>
-      </w:r>
-      <w:proofErr w:type="spellEnd"/>
-    </w:p>
-    <w:p>
-      <w:pPr>
-        <w:ind w:left="1440"/>
-      </w:pPr>
-      <w:proofErr w:type="gramStart"/>
-      <w:r>
-        <w:t>accuracy</w:t>
-      </w:r>
-      <w:proofErr w:type="gramEnd"/>
-      <w:r>
-        <w:t>: 0.65 (+/- 0.00)</w:t>
-      </w:r>
-    </w:p>
-    <w:p>
-      <w:pPr>
-        <w:ind w:left="1440"/>
-      </w:pPr>
-      <w:r>
-        <w:t>Runtime: 0.005133358637491862 minutes</w:t>
-      </w:r>
-    </w:p>
-    <w:p>
-      <w:pPr>
-        <w:ind w:left="1440"/>
-      </w:pPr>
-      <w:proofErr w:type="spellStart"/>
-      <w:r>
-        <w:t>MLP</w:t>
-      </w:r>
-      <w:proofErr w:type="spellEnd"/>
-    </w:p>
-    <w:p>
-      <w:pPr>
-        <w:ind w:left="1440"/>
-      </w:pPr>
-      <w:proofErr w:type="gramStart"/>
-      <w:r>
-        <w:t>accuracy</w:t>
-      </w:r>
-      <w:proofErr w:type="gramEnd"/>
-      <w:r>
-        <w:t>: 0.65 (+/- 0.00)</w:t>
-      </w:r>
-    </w:p>
-    <w:p>
-      <w:pPr>
-        <w:ind w:left="1440"/>
-      </w:pPr>
-      <w:r>
-        <w:t>Runtime: 0.1698333740234375 minutes</w:t>
-      </w:r>
-    </w:p>
-    <w:p>
-      <w:r>
-        <w:t>New Idea, try using both the first and the second digit</w:t>
-      </w:r>
-    </w:p>
-    <w:p/>
-    <w:p>
-      <w:r>
-        <w:t>November 15</w:t>
-      </w:r>
-      <w:r>
-        <w:rPr>
-          <w:vertAlign w:val="superscript"/>
-        </w:rPr>
-        <w:t>th</w:t>
-      </w:r>
-      <w:r>
-        <w:t xml:space="preserve"> 2018</w:t>
-      </w:r>
-    </w:p>
-    <w:p>
-      <w:r>
-        <w:t xml:space="preserve">On </w:t>
-      </w:r>
-      <w:proofErr w:type="gramStart"/>
-      <w:r>
-        <w:t>Tuesday</w:t>
-      </w:r>
-      <w:proofErr w:type="gramEnd"/>
-      <w:r>
-        <w:t xml:space="preserve"> I made another script that did classification based on the first and second digits distributions. It overall does better </w:t>
-      </w:r>
-      <w:proofErr w:type="gramStart"/>
-      <w:r>
-        <w:t>than either of the single sets of features</w:t>
-      </w:r>
-      <w:proofErr w:type="gramEnd"/>
-      <w:r>
-        <w:t>.</w:t>
-      </w:r>
-    </w:p>
-    <w:p>
-      <w:pPr>
-        <w:rPr>
-          <w:rFonts w:ascii="Calibri" w:hAnsi="Calibri" w:cs="Calibri"/>
-        </w:rPr>
-      </w:pPr>
-      <w:proofErr w:type="gramStart"/>
-      <w:r>
-        <w:t>Also</w:t>
-      </w:r>
-      <w:proofErr w:type="gramEnd"/>
-      <w:r>
-        <w:t xml:space="preserve"> I received imputation software (</w:t>
-      </w:r>
-      <w:proofErr w:type="spellStart"/>
-      <w:r>
-        <w:t>DreamAI</w:t>
-      </w:r>
-      <w:proofErr w:type="spellEnd"/>
-      <w:r>
-        <w:t xml:space="preserve">) from Sam which he got from </w:t>
-      </w:r>
-      <w:r>
-        <w:rPr>
-          <w:rFonts w:ascii="Calibri" w:hAnsi="Calibri" w:cs="Calibri"/>
-        </w:rPr>
-        <w:t xml:space="preserve">Pei Wang. I put it in the Holden folder for convenience but also </w:t>
-      </w:r>
-      <w:proofErr w:type="spellStart"/>
-      <w:r>
-        <w:rPr>
-          <w:rFonts w:ascii="Calibri" w:hAnsi="Calibri" w:cs="Calibri"/>
-        </w:rPr>
-        <w:t>git</w:t>
-      </w:r>
-      <w:proofErr w:type="spellEnd"/>
-      <w:r>
-        <w:rPr>
-          <w:rFonts w:ascii="Calibri" w:hAnsi="Calibri" w:cs="Calibri"/>
-        </w:rPr>
-        <w:t xml:space="preserve"> ignored it (listed it in the .</w:t>
-      </w:r>
-      <w:proofErr w:type="spellStart"/>
-      <w:r>
-        <w:rPr>
-          <w:rFonts w:ascii="Calibri" w:hAnsi="Calibri" w:cs="Calibri"/>
-        </w:rPr>
-        <w:t>gitignore</w:t>
-      </w:r>
-      <w:proofErr w:type="spellEnd"/>
-      <w:r>
-        <w:rPr>
-          <w:rFonts w:ascii="Calibri" w:hAnsi="Calibri" w:cs="Calibri"/>
-        </w:rPr>
-        <w:t xml:space="preserve"> file) so I am not publicly publishing someone else’s work.</w:t>
-      </w:r>
-    </w:p>
-    <w:p>
-      <w:pPr>
-        <w:rPr>
-          <w:rFonts w:ascii="Calibri" w:hAnsi="Calibri" w:cs="Calibri"/>
-        </w:rPr>
-      </w:pPr>
-    </w:p>
-    <w:p>
-      <w:pPr>
-        <w:rPr>
-          <w:rFonts w:ascii="Calibri" w:hAnsi="Calibri" w:cs="Calibri"/>
-        </w:rPr>
-      </w:pPr>
-      <w:r>
-        <w:rPr>
-          <w:rFonts w:ascii="Calibri" w:hAnsi="Calibri" w:cs="Calibri"/>
-        </w:rPr>
-        <w:t>January 7</w:t>
-      </w:r>
-      <w:r>
-        <w:rPr>
-          <w:rFonts w:ascii="Calibri" w:hAnsi="Calibri" w:cs="Calibri"/>
-          <w:vertAlign w:val="superscript"/>
-        </w:rPr>
-        <w:t>th</w:t>
-      </w:r>
-      <w:r>
-        <w:rPr>
-          <w:rFonts w:ascii="Calibri" w:hAnsi="Calibri" w:cs="Calibri"/>
-        </w:rPr>
-        <w:t xml:space="preserve"> 2019</w:t>
-      </w:r>
-    </w:p>
-    <w:p>
-      <w:pPr>
-        <w:rPr>
-          <w:rFonts w:ascii="Calibri" w:hAnsi="Calibri" w:cs="Calibri"/>
-        </w:rPr>
-      </w:pPr>
-      <w:r>
-        <w:rPr>
-          <w:rFonts w:ascii="Calibri" w:hAnsi="Calibri" w:cs="Calibri"/>
-        </w:rPr>
-        <w:t xml:space="preserve">Ran Script to Generate 100 version of all </w:t>
-      </w:r>
-      <w:proofErr w:type="gramStart"/>
-      <w:r>
-        <w:rPr>
-          <w:rFonts w:ascii="Calibri" w:hAnsi="Calibri" w:cs="Calibri"/>
-        </w:rPr>
-        <w:t>3</w:t>
-      </w:r>
-      <w:proofErr w:type="gramEnd"/>
-      <w:r>
-        <w:rPr>
-          <w:rFonts w:ascii="Calibri" w:hAnsi="Calibri" w:cs="Calibri"/>
-        </w:rPr>
-        <w:t xml:space="preserve"> data sets for the distribution analysis: </w:t>
-      </w:r>
-      <w:r>
-        <w:rPr>
-          <w:rFonts w:ascii="Calibri" w:hAnsi="Calibri" w:cs="Calibri"/>
-        </w:rPr>
-        <w:br/>
-        <w:t>distribution-data-100-all-types.R</w:t>
-      </w:r>
     </w:p>
     <w:p>
       <w:pPr>
@@ -1254,7 +954,6 @@
         <w:t xml:space="preserve">Started jobs for doing the analysis of CAN and a test of the imputation software on </w:t>
       </w:r>
       <w:proofErr w:type="spellStart"/>
-      <w:proofErr w:type="gramStart"/>
       <w:r>
         <w:rPr>
           <w:rFonts w:ascii="Calibri" w:hAnsi="Calibri" w:cs="Calibri"/>
@@ -1262,7 +961,6 @@
         <w:t>mary</w:t>
       </w:r>
       <w:proofErr w:type="spellEnd"/>
-      <w:proofErr w:type="gramEnd"/>
       <w:r>
         <w:rPr>
           <w:rFonts w:ascii="Calibri" w:hAnsi="Calibri" w:cs="Calibri"/>
@@ -1281,21 +979,7 @@
         <w:rPr>
           <w:rFonts w:ascii="Calibri" w:hAnsi="Calibri" w:cs="Calibri"/>
         </w:rPr>
-        <w:t xml:space="preserve">, ran </w:t>
-      </w:r>
-      <w:proofErr w:type="spellStart"/>
-      <w:r>
-        <w:rPr>
-          <w:rFonts w:ascii="Calibri" w:hAnsi="Calibri" w:cs="Calibri"/>
-        </w:rPr>
-        <w:t>transcriptomics</w:t>
-      </w:r>
-      <w:proofErr w:type="spellEnd"/>
-      <w:r>
-        <w:rPr>
-          <w:rFonts w:ascii="Calibri" w:hAnsi="Calibri" w:cs="Calibri"/>
-        </w:rPr>
-        <w:t xml:space="preserve"> as not a job on </w:t>
+        <w:t xml:space="preserve">, ran transcriptomics as not a job on </w:t>
       </w:r>
       <w:proofErr w:type="spellStart"/>
       <w:r>
@@ -1332,19 +1016,11 @@
           <w:rFonts w:ascii="Calibri" w:hAnsi="Calibri" w:cs="Calibri"/>
         </w:rPr>
       </w:pPr>
-      <w:proofErr w:type="spellStart"/>
-      <w:r>
-        <w:rPr>
-          <w:rFonts w:ascii="Calibri" w:hAnsi="Calibri" w:cs="Calibri"/>
-        </w:rPr>
-        <w:t>TODO</w:t>
-      </w:r>
-      <w:proofErr w:type="spellEnd"/>
-      <w:r>
-        <w:rPr>
-          <w:rFonts w:ascii="Calibri" w:hAnsi="Calibri" w:cs="Calibri"/>
-        </w:rPr>
-        <w:t>:</w:t>
+      <w:r>
+        <w:rPr>
+          <w:rFonts w:ascii="Calibri" w:hAnsi="Calibri" w:cs="Calibri"/>
+        </w:rPr>
+        <w:t>TODO:</w:t>
       </w:r>
     </w:p>
     <w:p>
@@ -1367,31 +1043,13 @@
           <w:b/>
         </w:rPr>
       </w:pPr>
-      <w:proofErr w:type="gramStart"/>
       <w:r>
         <w:rPr>
           <w:rFonts w:ascii="Calibri" w:hAnsi="Calibri" w:cs="Calibri"/>
           <w:b/>
         </w:rPr>
-        <w:t>Do data imputation</w:t>
-      </w:r>
-      <w:proofErr w:type="gramEnd"/>
-      <w:r>
-        <w:rPr>
-          <w:rFonts w:ascii="Calibri" w:hAnsi="Calibri" w:cs="Calibri"/>
-          <w:b/>
-        </w:rPr>
-        <w:t xml:space="preserve">, </w:t>
-      </w:r>
-      <w:proofErr w:type="gramStart"/>
-      <w:r>
-        <w:rPr>
-          <w:rFonts w:ascii="Calibri" w:hAnsi="Calibri" w:cs="Calibri"/>
-          <w:b/>
-        </w:rPr>
-        <w:t>create 30 more people</w:t>
-      </w:r>
-      <w:proofErr w:type="gramEnd"/>
+        <w:t>Do data imputation, create 30 more people</w:t>
+      </w:r>
     </w:p>
     <w:p>
       <w:pPr>
@@ -1415,16 +1073,8 @@
         <w:rPr>
           <w:rFonts w:ascii="Calibri" w:hAnsi="Calibri" w:cs="Calibri"/>
         </w:rPr>
-        <w:t xml:space="preserve"> how data </w:t>
-      </w:r>
-      <w:proofErr w:type="gramStart"/>
-      <w:r>
-        <w:rPr>
-          <w:rFonts w:ascii="Calibri" w:hAnsi="Calibri" w:cs="Calibri"/>
-        </w:rPr>
-        <w:t>was created</w:t>
-      </w:r>
-      <w:proofErr w:type="gramEnd"/>
+        <w:t xml:space="preserve"> how data was created</w:t>
+      </w:r>
     </w:p>
     <w:p>
       <w:pPr>
@@ -1475,21 +1125,7 @@
         <w:rPr>
           <w:rFonts w:ascii="Calibri" w:hAnsi="Calibri" w:cs="Calibri"/>
         </w:rPr>
-        <w:t xml:space="preserve">Figure out what </w:t>
-      </w:r>
-      <w:proofErr w:type="gramStart"/>
-      <w:r>
-        <w:rPr>
-          <w:rFonts w:ascii="Calibri" w:hAnsi="Calibri" w:cs="Calibri"/>
-        </w:rPr>
-        <w:t>is returned</w:t>
-      </w:r>
-      <w:proofErr w:type="gramEnd"/>
-      <w:r>
-        <w:rPr>
-          <w:rFonts w:ascii="Calibri" w:hAnsi="Calibri" w:cs="Calibri"/>
-        </w:rPr>
-        <w:t xml:space="preserve"> from </w:t>
+        <w:t xml:space="preserve">Figure out what is returned from </w:t>
       </w:r>
       <w:proofErr w:type="spellStart"/>
       <w:r>
@@ -1608,12 +1244,10 @@
         <w:t xml:space="preserve">I think the problem is that I reassigned data to the </w:t>
       </w:r>
       <w:proofErr w:type="spellStart"/>
-      <w:proofErr w:type="gramStart"/>
       <w:r>
         <w:t>out put</w:t>
       </w:r>
       <w:proofErr w:type="spellEnd"/>
-      <w:proofErr w:type="gramEnd"/>
       <w:r>
         <w:t xml:space="preserve"> of </w:t>
       </w:r>
@@ -1633,15 +1267,7 @@
     </w:p>
     <w:p>
       <w:r>
-        <w:t xml:space="preserve">Got bar plots with error bars running for </w:t>
-      </w:r>
-      <w:proofErr w:type="spellStart"/>
-      <w:r>
-        <w:t>Transcriptomics</w:t>
-      </w:r>
-      <w:proofErr w:type="spellEnd"/>
-      <w:r>
-        <w:t xml:space="preserve">, did not work with </w:t>
+        <w:t xml:space="preserve">Got bar plots with error bars running for Transcriptomics, did not work with </w:t>
       </w:r>
       <w:proofErr w:type="spellStart"/>
       <w:r>
@@ -1764,15 +1390,7 @@
     </w:p>
     <w:p>
       <w:r>
-        <w:t xml:space="preserve">** look at </w:t>
-      </w:r>
-      <w:proofErr w:type="spellStart"/>
-      <w:r>
-        <w:t>PCA</w:t>
-      </w:r>
-      <w:proofErr w:type="spellEnd"/>
-      <w:r>
-        <w:t xml:space="preserve"> and or numerical frequencies of resampling data, proteomics is goofy compared to the other two</w:t>
+        <w:t>** look at PCA and or numerical frequencies of resampling data, proteomics is goofy compared to the other two</w:t>
       </w:r>
     </w:p>
     <w:p>
@@ -1782,194 +1400,148 @@
     </w:p>
     <w:p>
       <w:r>
-        <w:t xml:space="preserve">Finished creating automation scripts to break imputation up into many steps. Each row will be imputed 100 NAs at a time with 24 of those running on each node at the same time on different threads so there are about 8 jobs per person created and 30 people being created. There any </w:t>
+        <w:t>Finished creating automation scripts to break imputation up into many steps. Each row will be imputed 100 NAs at a time with 24 of those running on each node at the same time on different threads so there are about 8 jobs per person created and 30 people being created. There any a lot of jobs.</w:t>
+      </w:r>
+    </w:p>
+    <w:p>
+      <w:r>
+        <w:t>Jan 18 2018</w:t>
+      </w:r>
+    </w:p>
+    <w:p>
+      <w:proofErr w:type="spellStart"/>
+      <w:r>
+        <w:t>Non of</w:t>
+      </w:r>
+      <w:proofErr w:type="spellEnd"/>
+      <w:r>
+        <w:t xml:space="preserve"> the 24 threaded </w:t>
       </w:r>
       <w:proofErr w:type="gramStart"/>
       <w:r>
-        <w:t>a lot of</w:t>
-      </w:r>
+        <w:t xml:space="preserve">100  </w:t>
+      </w:r>
+      <w:proofErr w:type="spellStart"/>
+      <w:r>
+        <w:t>imputaions</w:t>
+      </w:r>
+      <w:proofErr w:type="spellEnd"/>
       <w:proofErr w:type="gramEnd"/>
       <w:r>
-        <w:t xml:space="preserve"> jobs.</w:t>
-      </w:r>
-    </w:p>
-    <w:p>
-      <w:r>
-        <w:t>Jan 18 2018</w:t>
-      </w:r>
-    </w:p>
-    <w:p>
-      <w:proofErr w:type="spellStart"/>
-      <w:r>
-        <w:t>Non of</w:t>
-      </w:r>
-      <w:proofErr w:type="spellEnd"/>
-      <w:r>
-        <w:t xml:space="preserve"> the 24 threaded </w:t>
-      </w:r>
+        <w:t xml:space="preserve"> jobs have finished, I am afraid running many processes will not speed it up as much as I hoped and a wall time will be hit.</w:t>
+      </w:r>
+    </w:p>
+    <w:p>
+      <w:r>
+        <w:t>I just submitted 540 jobs doing 1000 imputations each. No parallel threads, just one node processor and one job for each. Previous runs of similar stuff took ~44 hours</w:t>
+      </w:r>
+    </w:p>
+    <w:p>
+      <w:r>
+        <w:t xml:space="preserve">All those jobs failed almost as soon as I started them so did many of 100 batch. It only sent email confirmation that a few failed (like less than 30, but if you get the report from </w:t>
+      </w:r>
+      <w:proofErr w:type="spellStart"/>
+      <w:r>
+        <w:t>fsl</w:t>
+      </w:r>
+      <w:proofErr w:type="spellEnd"/>
+      <w:r>
+        <w:t xml:space="preserve"> website you can see they all failed)</w:t>
+      </w:r>
+    </w:p>
+    <w:p>
+      <w:r>
+        <w:t>There seems to have been an issue with my create-people1000.sh script. When I ran create-people1000.sh manually with correct parameters, it worked fine well at least they did not fail instantly.</w:t>
+      </w:r>
+    </w:p>
+    <w:p>
+      <w:r>
+        <w:t xml:space="preserve">Those scripts were all started from Holden2/Phony-Scripts on </w:t>
+      </w:r>
+      <w:proofErr w:type="spellStart"/>
+      <w:r>
+        <w:t>MaryLou</w:t>
+      </w:r>
+      <w:proofErr w:type="spellEnd"/>
+      <w:r>
+        <w:t>.</w:t>
+      </w:r>
+    </w:p>
+    <w:p/>
+    <w:p>
+      <w:r>
+        <w:t xml:space="preserve">Jan 21 2018 </w:t>
+      </w:r>
+    </w:p>
+    <w:p>
+      <w:r>
+        <w:t xml:space="preserve">On Friday I started jobs doing 1000 at a time but using only the </w:t>
+      </w:r>
+      <w:proofErr w:type="spellStart"/>
+      <w:r>
+        <w:t>knn</w:t>
+      </w:r>
+      <w:proofErr w:type="spellEnd"/>
+      <w:r>
+        <w:t xml:space="preserve"> method, this is much faster than the full ensemble method.</w:t>
+      </w:r>
+    </w:p>
+    <w:p>
+      <w:r>
+        <w:t xml:space="preserve">All the jobs finished but the </w:t>
+      </w:r>
+      <w:proofErr w:type="spellStart"/>
+      <w:r>
+        <w:t>out put</w:t>
+      </w:r>
+      <w:proofErr w:type="spellEnd"/>
+      <w:r>
+        <w:t xml:space="preserve"> has all NAs, not actual values current started a single job to debug why this is. It will be writing 4 files</w:t>
+      </w:r>
+    </w:p>
+    <w:p>
       <w:proofErr w:type="gramStart"/>
       <w:r>
-        <w:t xml:space="preserve">100  </w:t>
-      </w:r>
-      <w:proofErr w:type="spellStart"/>
-      <w:r>
-        <w:t>imputaions</w:t>
-      </w:r>
-      <w:proofErr w:type="spellEnd"/>
+        <w:t>test-1-1-pre-knn.csv</w:t>
+      </w:r>
+      <w:r>
+        <w:t xml:space="preserve"> :</w:t>
+      </w:r>
       <w:proofErr w:type="gramEnd"/>
       <w:r>
-        <w:t xml:space="preserve"> jobs have finished, I am afraid running many processes will not speed it up as much as I hoped and a wall time will be hit.</w:t>
-      </w:r>
-    </w:p>
-    <w:p>
-      <w:r>
-        <w:t>I just submitted 540 jobs doing 1000 imputations each. No parallel threads, just one node processor and one job for each. Previous runs of similar stuff took ~44 hours</w:t>
-      </w:r>
-    </w:p>
-    <w:p>
-      <w:r>
-        <w:t>All those jobs failed almost as soon as I started them so did many of 100 batch. It only sent email confirmation that a few failed (</w:t>
-      </w:r>
+        <w:t xml:space="preserve">  this is confirm there are NA introduced in the data to begin with</w:t>
+      </w:r>
+    </w:p>
+    <w:p>
       <w:proofErr w:type="gramStart"/>
       <w:r>
-        <w:t>like</w:t>
+        <w:t>test-1-1-post-knn.csv</w:t>
+      </w:r>
+      <w:r>
+        <w:t xml:space="preserve"> :</w:t>
       </w:r>
       <w:proofErr w:type="gramEnd"/>
       <w:r>
-        <w:t xml:space="preserve"> less than 30, but if you get the report from </w:t>
-      </w:r>
-      <w:proofErr w:type="spellStart"/>
-      <w:r>
-        <w:t>fsl</w:t>
-      </w:r>
-      <w:proofErr w:type="spellEnd"/>
-      <w:r>
-        <w:t xml:space="preserve"> website you can see they all failed)</w:t>
-      </w:r>
-    </w:p>
-    <w:p>
-      <w:r>
-        <w:t>There seems to have been an issue with my create-people1000.sh script. When I ran create-people1000.sh manually with correct parameters, it worked fine well at least they did not fail instantly.</w:t>
-      </w:r>
-    </w:p>
-    <w:p>
-      <w:r>
-        <w:t xml:space="preserve">Those scripts </w:t>
-      </w:r>
+        <w:t xml:space="preserve"> this is to see is data is imputed on a pass by reference basis.</w:t>
+      </w:r>
+    </w:p>
+    <w:p>
       <w:proofErr w:type="gramStart"/>
       <w:r>
-        <w:t>were all started</w:t>
+        <w:t>test-1-1-knn-out.csv</w:t>
+      </w:r>
+      <w:r>
+        <w:t xml:space="preserve"> :</w:t>
       </w:r>
       <w:proofErr w:type="gramEnd"/>
       <w:r>
-        <w:t xml:space="preserve"> from Holden2/Phony-Scripts on </w:t>
-      </w:r>
-      <w:proofErr w:type="spellStart"/>
-      <w:r>
-        <w:t>MaryLou</w:t>
-      </w:r>
-      <w:proofErr w:type="spellEnd"/>
-      <w:r>
-        <w:t>.</w:t>
-      </w:r>
-    </w:p>
-    <w:p/>
-    <w:p>
-      <w:r>
-        <w:t xml:space="preserve">Jan 21 2018 </w:t>
-      </w:r>
-    </w:p>
-    <w:p>
-      <w:r>
-        <w:t xml:space="preserve">On Friday I started jobs doing 1000 at a time but using only the </w:t>
-      </w:r>
-      <w:proofErr w:type="spellStart"/>
-      <w:r>
-        <w:t>knn</w:t>
-      </w:r>
-      <w:proofErr w:type="spellEnd"/>
-      <w:r>
-        <w:t xml:space="preserve"> method, this is much faster than the full ensemble method.</w:t>
-      </w:r>
-    </w:p>
-    <w:p>
-      <w:r>
-        <w:t xml:space="preserve">All the jobs finished but the </w:t>
-      </w:r>
-      <w:proofErr w:type="spellStart"/>
+        <w:t xml:space="preserve"> this is to test if it the imputed data is return, not passed by reference</w:t>
+      </w:r>
+    </w:p>
+    <w:p>
       <w:proofErr w:type="gramStart"/>
       <w:r>
-        <w:t>out put</w:t>
-      </w:r>
-      <w:proofErr w:type="spellEnd"/>
-      <w:proofErr w:type="gramEnd"/>
-      <w:r>
-        <w:t xml:space="preserve"> has all NAs, not actual values current started a single job to debug why this is. It will be writing </w:t>
-      </w:r>
-      <w:proofErr w:type="gramStart"/>
-      <w:r>
-        <w:t>4</w:t>
-      </w:r>
-      <w:proofErr w:type="gramEnd"/>
-      <w:r>
-        <w:t xml:space="preserve"> files</w:t>
-      </w:r>
-    </w:p>
-    <w:p>
-      <w:r>
-        <w:t>test-1-1-pre-</w:t>
-      </w:r>
-      <w:proofErr w:type="gramStart"/>
-      <w:r>
-        <w:t>knn.csv</w:t>
-      </w:r>
-      <w:r>
-        <w:t xml:space="preserve"> :</w:t>
-      </w:r>
-      <w:proofErr w:type="gramEnd"/>
-      <w:r>
-        <w:t xml:space="preserve">  this is confirm there are NA introduced in the data to begin with</w:t>
-      </w:r>
-    </w:p>
-    <w:p>
-      <w:r>
-        <w:t>test-1-1-post-</w:t>
-      </w:r>
-      <w:proofErr w:type="gramStart"/>
-      <w:r>
-        <w:t>knn.csv</w:t>
-      </w:r>
-      <w:r>
-        <w:t xml:space="preserve"> :</w:t>
-      </w:r>
-      <w:proofErr w:type="gramEnd"/>
-      <w:r>
-        <w:t xml:space="preserve"> this is to see is data is imputed on a pass by reference basis.</w:t>
-      </w:r>
-    </w:p>
-    <w:p>
-      <w:r>
-        <w:t>test-1-1-knn-</w:t>
-      </w:r>
-      <w:proofErr w:type="gramStart"/>
-      <w:r>
-        <w:t>out.csv</w:t>
-      </w:r>
-      <w:r>
-        <w:t xml:space="preserve"> :</w:t>
-      </w:r>
-      <w:proofErr w:type="gramEnd"/>
-      <w:r>
-        <w:t xml:space="preserve"> this is to test if it the imputed data is return, not passed by reference</w:t>
-      </w:r>
-    </w:p>
-    <w:p>
-      <w:r>
-        <w:t>1-1-</w:t>
-      </w:r>
-      <w:proofErr w:type="gramStart"/>
-      <w:r>
-        <w:t>CNAknn.csv :</w:t>
+        <w:t>1-1-CNAknn.csv :</w:t>
       </w:r>
       <w:proofErr w:type="gramEnd"/>
       <w:r>
@@ -1990,12 +1562,9 @@
     </w:p>
     <w:p/>
     <w:p>
-      <w:r>
-        <w:t>test-1-1-pre-</w:t>
-      </w:r>
       <w:proofErr w:type="gramStart"/>
       <w:r>
-        <w:t>knn.csv</w:t>
+        <w:t>test-1-1-pre-knn.csv</w:t>
       </w:r>
       <w:r>
         <w:t xml:space="preserve"> :</w:t>
@@ -2006,12 +1575,9 @@
       </w:r>
     </w:p>
     <w:p>
-      <w:r>
-        <w:t>test-1-1-post-</w:t>
-      </w:r>
       <w:proofErr w:type="gramStart"/>
       <w:r>
-        <w:t>knn.csv</w:t>
+        <w:t>test-1-1-post-knn.csv</w:t>
       </w:r>
       <w:r>
         <w:t xml:space="preserve"> :</w:t>
@@ -2022,12 +1588,9 @@
       </w:r>
     </w:p>
     <w:p>
-      <w:r>
-        <w:t>test-1-1-knn-</w:t>
-      </w:r>
       <w:proofErr w:type="gramStart"/>
       <w:r>
-        <w:t>out.csv</w:t>
+        <w:t>test-1-1-knn-out.csv</w:t>
       </w:r>
       <w:r>
         <w:t xml:space="preserve"> :</w:t>
@@ -2038,12 +1601,9 @@
       </w:r>
     </w:p>
     <w:p>
-      <w:r>
-        <w:t>1-1-</w:t>
-      </w:r>
       <w:proofErr w:type="gramStart"/>
       <w:r>
-        <w:t>CNAknn.csv :</w:t>
+        <w:t>1-1-CNAknn.csv :</w:t>
       </w:r>
       <w:proofErr w:type="gramEnd"/>
     </w:p>
@@ -2094,36 +1654,76 @@
     </w:p>
     <w:p>
       <w:r>
-        <w:t xml:space="preserve">You can </w:t>
-      </w:r>
+        <w:t>You can un-flatten the matrix using the follow commands</w:t>
+      </w:r>
+    </w:p>
+    <w:p>
       <w:proofErr w:type="gramStart"/>
       <w:r>
-        <w:t>un-</w:t>
+        <w:t>So</w:t>
       </w:r>
       <w:proofErr w:type="gramEnd"/>
       <w:r>
-        <w:t>flatten the matrix using the follow commands</w:t>
-      </w:r>
-    </w:p>
-    <w:p>
+        <w:t xml:space="preserve"> I have started trying to use an alternative imputation package in R, MICE.</w:t>
+      </w:r>
+    </w:p>
+    <w:p/>
+    <w:p>
+      <w:r>
+        <w:t>January 29, 2019</w:t>
+      </w:r>
+    </w:p>
+    <w:p>
+      <w:r>
+        <w:t xml:space="preserve">Started a job imputing just 10 NA using </w:t>
+      </w:r>
+      <w:proofErr w:type="spellStart"/>
+      <w:r>
+        <w:t>DreamAI</w:t>
+      </w:r>
+      <w:proofErr w:type="spellEnd"/>
+      <w:r>
+        <w:t xml:space="preserve"> with the output and my reformatting of it being written to disk as .</w:t>
+      </w:r>
+      <w:proofErr w:type="spellStart"/>
+      <w:r>
+        <w:t>rds</w:t>
+      </w:r>
+      <w:proofErr w:type="spellEnd"/>
+      <w:r>
+        <w:t xml:space="preserve"> files so I can easily play with the output of the function and double checkout it</w:t>
+      </w:r>
+    </w:p>
+    <w:p>
+      <w:proofErr w:type="spellStart"/>
+      <w:r>
+        <w:t>ToDo</w:t>
+      </w:r>
+      <w:proofErr w:type="spellEnd"/>
+      <w:r>
+        <w:t xml:space="preserve">: run a test on MICE on the super </w:t>
+      </w:r>
       <w:proofErr w:type="gramStart"/>
       <w:r>
-        <w:t>So</w:t>
+        <w:t>computer</w:t>
+      </w:r>
+      <w:r>
+        <w:t xml:space="preserve"> :</w:t>
       </w:r>
       <w:proofErr w:type="gramEnd"/>
       <w:r>
-        <w:t xml:space="preserve"> I have started trying to use an alternative imputation package in R, MICE.</w:t>
+        <w:t xml:space="preserve"> running, not done</w:t>
       </w:r>
     </w:p>
     <w:p/>
     <w:p>
       <w:r>
-        <w:t>January 29, 2019</w:t>
-      </w:r>
-    </w:p>
-    <w:p>
-      <w:r>
-        <w:t xml:space="preserve">Started a job imputing just 10 NA using </w:t>
+        <w:t>January 30, 2019</w:t>
+      </w:r>
+    </w:p>
+    <w:p>
+      <w:r>
+        <w:t xml:space="preserve">The </w:t>
       </w:r>
       <w:proofErr w:type="spellStart"/>
       <w:r>
@@ -2131,73 +1731,12 @@
       </w:r>
       <w:proofErr w:type="spellEnd"/>
       <w:r>
-        <w:t xml:space="preserve"> with the output and my reformatting of it being written to disk as .</w:t>
-      </w:r>
-      <w:proofErr w:type="spellStart"/>
-      <w:r>
-        <w:t>rds</w:t>
-      </w:r>
-      <w:proofErr w:type="spellEnd"/>
-      <w:r>
-        <w:t xml:space="preserve"> files so I can easily play with the output of the function and double checkout it</w:t>
-      </w:r>
-    </w:p>
-    <w:p>
-      <w:proofErr w:type="spellStart"/>
-      <w:r>
-        <w:t>ToDo</w:t>
-      </w:r>
-      <w:proofErr w:type="spellEnd"/>
-      <w:r>
-        <w:t xml:space="preserve">: run a test on MICE on the super </w:t>
-      </w:r>
-      <w:proofErr w:type="gramStart"/>
-      <w:r>
-        <w:t>computer</w:t>
-      </w:r>
-      <w:r>
-        <w:t xml:space="preserve"> :</w:t>
-      </w:r>
-      <w:proofErr w:type="gramEnd"/>
-      <w:r>
-        <w:t xml:space="preserve"> running, not done</w:t>
-      </w:r>
-    </w:p>
-    <w:p/>
-    <w:p>
-      <w:r>
-        <w:t>January 30, 2019</w:t>
-      </w:r>
-    </w:p>
-    <w:p>
-      <w:r>
-        <w:t xml:space="preserve">The </w:t>
-      </w:r>
-      <w:proofErr w:type="spellStart"/>
-      <w:r>
-        <w:t>DreamAI</w:t>
-      </w:r>
-      <w:proofErr w:type="spellEnd"/>
-      <w:r>
-        <w:t xml:space="preserve"> job worked, but I need to transpose the data, I was creating a new protein instead of a new person, just started job to test that. Maybe it will run faster this </w:t>
-      </w:r>
-      <w:proofErr w:type="gramStart"/>
-      <w:r>
-        <w:t>way?</w:t>
-      </w:r>
-      <w:proofErr w:type="gramEnd"/>
-    </w:p>
-    <w:p>
-      <w:r>
-        <w:t xml:space="preserve">The MICE job failed for time out issues at 8 hours. This makes me not want to use it because it was only doing 10 </w:t>
-      </w:r>
-      <w:proofErr w:type="gramStart"/>
-      <w:r>
-        <w:t>values which</w:t>
-      </w:r>
-      <w:proofErr w:type="gramEnd"/>
-      <w:r>
-        <w:t xml:space="preserve"> makes it really </w:t>
+        <w:t xml:space="preserve"> job worked, but I need to transpose the data, I was creating a new protein instead of a new person, just started job to test that. Maybe it will run faster this way?</w:t>
+      </w:r>
+    </w:p>
+    <w:p>
+      <w:r>
+        <w:t xml:space="preserve">The MICE job failed for time out issues at 8 hours. This makes me not want to use it because it was only doing 10 values which makes it really </w:t>
       </w:r>
       <w:proofErr w:type="spellStart"/>
       <w:r>
@@ -2261,15 +1800,7 @@
       </w:r>
       <w:proofErr w:type="spellEnd"/>
       <w:r>
-        <w:t xml:space="preserve"> a couple questions I have about their package, input vs output differences and why when I specify one </w:t>
-      </w:r>
-      <w:proofErr w:type="gramStart"/>
-      <w:r>
-        <w:t>method</w:t>
-      </w:r>
-      <w:proofErr w:type="gramEnd"/>
-      <w:r>
-        <w:t xml:space="preserve"> it does all 7.</w:t>
+        <w:t xml:space="preserve"> a couple questions I have about their package, input vs output differences and why when I specify one method it does all 7.</w:t>
       </w:r>
     </w:p>
     <w:p>
@@ -2317,15 +1848,7 @@
     </w:p>
     <w:p>
       <w:r>
-        <w:t xml:space="preserve">Started </w:t>
-      </w:r>
-      <w:proofErr w:type="gramStart"/>
-      <w:r>
-        <w:t>5</w:t>
-      </w:r>
-      <w:proofErr w:type="gramEnd"/>
-      <w:r>
-        <w:t xml:space="preserve"> jobs of 400 each using </w:t>
+        <w:t xml:space="preserve">Started 5 jobs of 400 each using </w:t>
       </w:r>
       <w:proofErr w:type="spellStart"/>
       <w:r>
@@ -2356,36 +1879,12 @@
     </w:p>
     <w:p>
       <w:r>
-        <w:t xml:space="preserve">Payne Suggested training on CNA and </w:t>
-      </w:r>
-      <w:proofErr w:type="spellStart"/>
-      <w:r>
-        <w:t>Transcriptomics</w:t>
-      </w:r>
-      <w:proofErr w:type="spellEnd"/>
-      <w:r>
-        <w:t xml:space="preserve"> and testing on Proteomics, does it do better? </w:t>
-      </w:r>
-      <w:proofErr w:type="gramStart"/>
-      <w:r>
-        <w:t>Or</w:t>
-      </w:r>
-      <w:proofErr w:type="gramEnd"/>
-      <w:r>
-        <w:t xml:space="preserve"> work at all</w:t>
-      </w:r>
-    </w:p>
-    <w:p>
-      <w:r>
-        <w:t xml:space="preserve">Look at how the transcript omics </w:t>
-      </w:r>
-      <w:proofErr w:type="gramStart"/>
-      <w:r>
-        <w:t>have been normalized</w:t>
-      </w:r>
-      <w:proofErr w:type="gramEnd"/>
-      <w:r>
-        <w:t>***</w:t>
+        <w:t>Payne Suggested training on CNA and Transcriptomics and testing on Proteomics, does it do better? Or work at all</w:t>
+      </w:r>
+    </w:p>
+    <w:p>
+      <w:r>
+        <w:t>Look at how the transcript omics have been normalized***</w:t>
       </w:r>
     </w:p>
     <w:p/>
@@ -2413,13 +1912,8 @@
       </w:r>
       <w:proofErr w:type="spellEnd"/>
       <w:r>
-        <w:t xml:space="preserve"> all failed while writing the results because subsets did not have the same dimensions as the original when adding column names, DUM</w:t>
-      </w:r>
-      <w:proofErr w:type="gramStart"/>
-      <w:r>
-        <w:t>!!!</w:t>
-      </w:r>
-      <w:proofErr w:type="gramEnd"/>
+        <w:t xml:space="preserve"> all failed while writing the results because subsets did not have the same dimensions as the original when adding column names, DUM!!!</w:t>
+      </w:r>
     </w:p>
     <w:p>
       <w:r>
@@ -2446,15 +1940,7 @@
         <w:t>script that creates the correct size column names</w:t>
       </w:r>
       <w:r>
-        <w:t xml:space="preserve"> and save the output as </w:t>
-      </w:r>
-      <w:proofErr w:type="spellStart"/>
-      <w:r>
-        <w:t>RDS</w:t>
-      </w:r>
-      <w:proofErr w:type="spellEnd"/>
-      <w:r>
-        <w:t xml:space="preserve"> files prior to that so that I can work on debugging later on if needed: started 5 new jobs with this</w:t>
+        <w:t xml:space="preserve"> and save the output as RDS files prior to that so that I can work on debugging later on if needed: started 5 new jobs with this</w:t>
       </w:r>
     </w:p>
     <w:p>
@@ -2464,23 +1950,7 @@
     </w:p>
     <w:p>
       <w:r>
-        <w:t xml:space="preserve">Created a module for getting digit preferences that </w:t>
-      </w:r>
-      <w:proofErr w:type="gramStart"/>
-      <w:r>
-        <w:t>can be imported</w:t>
-      </w:r>
-      <w:proofErr w:type="gramEnd"/>
-      <w:r>
-        <w:t xml:space="preserve"> into each analysis script as needed. This way I can avoid code duplication and possible </w:t>
-      </w:r>
-      <w:proofErr w:type="gramStart"/>
-      <w:r>
-        <w:t>cross file</w:t>
-      </w:r>
-      <w:proofErr w:type="gramEnd"/>
-      <w:r>
-        <w:t xml:space="preserve"> changes</w:t>
+        <w:t>Created a module for getting digit preferences that can be imported into each analysis script as needed. This way I can avoid code duplication and possible cross file changes</w:t>
       </w:r>
       <w:r>
         <w:t>.</w:t>
@@ -2497,6 +1967,9 @@
         <w:t xml:space="preserve"> </w:t>
       </w:r>
       <w:r>
+        <w:rPr>
+          <w:noProof/>
+        </w:rPr>
         <w:pict>
           <v:shapetype id="_x0000_t75" coordsize="21600,21600" o:spt="75" o:preferrelative="t" path="m@4@5l@4@11@9@11@9@5xe" filled="f" stroked="f">
             <v:stroke joinstyle="miter"/>
@@ -2517,14 +1990,17 @@
             <v:path o:extrusionok="f" gradientshapeok="t" o:connecttype="rect"/>
             <o:lock v:ext="edit" aspectratio="t"/>
           </v:shapetype>
-          <v:shape id="_x0000_i1025" type="#_x0000_t75" style="width:214.5pt;height:161.25pt">
+          <v:shape id="_x0000_i1026" type="#_x0000_t75" alt="cna-train-1" style="width:214.25pt;height:161.1pt;mso-width-percent:0;mso-height-percent:0;mso-width-percent:0;mso-height-percent:0">
             <v:imagedata r:id="rId5" o:title="cna-train-1"/>
           </v:shape>
         </w:pict>
       </w:r>
       <w:r>
+        <w:rPr>
+          <w:noProof/>
+        </w:rPr>
         <w:pict>
-          <v:shape id="_x0000_i1026" type="#_x0000_t75" style="width:212.25pt;height:159pt">
+          <v:shape id="_x0000_i1025" type="#_x0000_t75" alt="cna-train-1-second" style="width:211.85pt;height:159.35pt;mso-width-percent:0;mso-height-percent:0;mso-width-percent:0;mso-height-percent:0">
             <v:imagedata r:id="rId6" o:title="cna-train-1-second"/>
           </v:shape>
         </w:pict>
@@ -2691,43 +2167,25 @@
     <w:p/>
     <w:p>
       <w:r>
-        <w:t xml:space="preserve">Debugged some off by </w:t>
+        <w:t>Debugged some off by 1 or some issues is miss-Forest-4000.sh (on local host in the debug folder) now each iteration makes 4000 exactly and in order.</w:t>
+      </w:r>
+    </w:p>
+    <w:p>
+      <w:r>
+        <w:tab/>
+        <w:t>TODO: test the end case and the recombination script (start the big job first though)</w:t>
+      </w:r>
+    </w:p>
+    <w:p>
+      <w:r>
+        <w:tab/>
+        <w:t>The debugged R script for this is called missForest-4000-</w:t>
       </w:r>
       <w:proofErr w:type="gramStart"/>
       <w:r>
-        <w:t>1</w:t>
+        <w:t>good.R</w:t>
       </w:r>
       <w:proofErr w:type="gramEnd"/>
-      <w:r>
-        <w:t xml:space="preserve"> or some issues is miss-Forest-4000.sh (on local host in the debug folder) now each iteration makes 4000 exactly and in order.</w:t>
-      </w:r>
-    </w:p>
-    <w:p>
-      <w:r>
-        <w:tab/>
-      </w:r>
-      <w:proofErr w:type="spellStart"/>
-      <w:r>
-        <w:t>TODO</w:t>
-      </w:r>
-      <w:proofErr w:type="spellEnd"/>
-      <w:r>
-        <w:t>: test the end case and the recombination script (start the big job first though)</w:t>
-      </w:r>
-    </w:p>
-    <w:p>
-      <w:r>
-        <w:tab/>
-        <w:t xml:space="preserve">The debugged R script for this </w:t>
-      </w:r>
-      <w:proofErr w:type="gramStart"/>
-      <w:r>
-        <w:t>is called</w:t>
-      </w:r>
-      <w:proofErr w:type="gramEnd"/>
-      <w:r>
-        <w:t xml:space="preserve"> missForest-4000-good.R</w:t>
-      </w:r>
     </w:p>
     <w:p>
       <w:r>
@@ -2736,15 +2194,7 @@
     </w:p>
     <w:p>
       <w:r>
-        <w:t xml:space="preserve">Create </w:t>
-      </w:r>
-      <w:proofErr w:type="gramStart"/>
-      <w:r>
-        <w:t>2</w:t>
-      </w:r>
-      <w:proofErr w:type="gramEnd"/>
-      <w:r>
-        <w:t xml:space="preserve"> new files for bulk people creation</w:t>
+        <w:t>Create 2 new files for bulk people creation</w:t>
       </w:r>
     </w:p>
     <w:p>
@@ -2807,13 +2257,8 @@
           <w:numId w:val="1"/>
         </w:numPr>
       </w:pPr>
-      <w:proofErr w:type="gramStart"/>
-      <w:r>
-        <w:t>bash</w:t>
-      </w:r>
-      <w:proofErr w:type="gramEnd"/>
-      <w:r>
-        <w:t xml:space="preserve"> create-missForest-people.sh ../Data/Data-Uncompressed-Original/</w:t>
+      <w:r>
+        <w:t>bash create-missForest-people.sh ../Data/Data-Uncompressed-Original/</w:t>
       </w:r>
       <w:proofErr w:type="spellStart"/>
       <w:r>
@@ -2863,28 +2308,7 @@
     </w:p>
     <w:p>
       <w:r>
-        <w:t xml:space="preserve">Ran training cross validation on imputed CNA yesterday. </w:t>
-      </w:r>
-      <w:proofErr w:type="gramStart"/>
-      <w:r>
-        <w:t>Average was baseline</w:t>
-      </w:r>
-      <w:proofErr w:type="gramEnd"/>
-      <w:r>
-        <w:t xml:space="preserve">, </w:t>
-      </w:r>
-      <w:proofErr w:type="spellStart"/>
-      <w:proofErr w:type="gramStart"/>
-      <w:r>
-        <w:t>RF</w:t>
-      </w:r>
-      <w:proofErr w:type="spellEnd"/>
-      <w:r>
-        <w:t xml:space="preserve"> got 77%</w:t>
-      </w:r>
-      <w:proofErr w:type="gramEnd"/>
-      <w:r>
-        <w:t>. Just started 500 new jobs to make 100 new fake people with different random seeds.</w:t>
+        <w:t>Ran training cross validation on imputed CNA yesterday. Average was baseline, RF got 77%. Just started 500 new jobs to make 100 new fake people with different random seeds.</w:t>
       </w:r>
     </w:p>
     <w:p/>
@@ -2899,33 +2323,18 @@
       </w:r>
     </w:p>
     <w:p>
-      <w:proofErr w:type="gramStart"/>
-      <w:r>
-        <w:t>150</w:t>
-      </w:r>
-      <w:proofErr w:type="gramEnd"/>
-      <w:r>
-        <w:t xml:space="preserve"> jobs to fake an imputed set of proteomic data</w:t>
-      </w:r>
-    </w:p>
-    <w:p>
-      <w:proofErr w:type="gramStart"/>
-      <w:r>
-        <w:t>350</w:t>
-      </w:r>
-      <w:proofErr w:type="gramEnd"/>
-      <w:r>
-        <w:t xml:space="preserve"> job to impute transcriptomic data</w:t>
-      </w:r>
-    </w:p>
-    <w:p>
-      <w:proofErr w:type="gramStart"/>
-      <w:r>
-        <w:t>3,250</w:t>
-      </w:r>
-      <w:proofErr w:type="gramEnd"/>
-      <w:r>
-        <w:t xml:space="preserve"> jobs to impute 13 sets of CAN data ran seeds 4-16</w:t>
+      <w:r>
+        <w:t>150 jobs to fake an imputed set of proteomic data</w:t>
+      </w:r>
+    </w:p>
+    <w:p>
+      <w:r>
+        <w:t>350 job to impute transcriptomic data</w:t>
+      </w:r>
+    </w:p>
+    <w:p>
+      <w:r>
+        <w:t>3,250 jobs to impute 13 sets of CAN data ran seeds 4-16</w:t>
       </w:r>
     </w:p>
     <w:p>
@@ -2949,13 +2358,8 @@
           <w:numId w:val="1"/>
         </w:numPr>
       </w:pPr>
-      <w:proofErr w:type="gramStart"/>
-      <w:r>
-        <w:t>current</w:t>
-      </w:r>
-      <w:proofErr w:type="gramEnd"/>
-      <w:r>
-        <w:t xml:space="preserve"> running 1-50, remember to do the others.</w:t>
+      <w:r>
+        <w:t>current running 1-50, remember to do the others.</w:t>
       </w:r>
     </w:p>
     <w:p>
@@ -3011,41 +2415,25 @@
     </w:p>
     <w:p>
       <w:r>
-        <w:t xml:space="preserve">Started 25 – 31 CAN random seeds. I current have 4733 jobs in the </w:t>
+        <w:t xml:space="preserve">Started 25 – 31 CAN random seeds. I </w:t>
       </w:r>
       <w:proofErr w:type="gramStart"/>
       <w:r>
-        <w:t>queue, that</w:t>
+        <w:t>current</w:t>
       </w:r>
       <w:proofErr w:type="gramEnd"/>
       <w:r>
-        <w:t xml:space="preserve"> is just over half the total queue. I have 476 jobs running, 10% of total running jobs</w:t>
-      </w:r>
-    </w:p>
-    <w:p>
-      <w:r>
-        <w:t xml:space="preserve">Created script for making bar plots with jitter dots for all </w:t>
-      </w:r>
-      <w:proofErr w:type="gramStart"/>
-      <w:r>
-        <w:t>3</w:t>
-      </w:r>
-      <w:proofErr w:type="gramEnd"/>
-      <w:r>
-        <w:t xml:space="preserve"> sets of resampling data</w:t>
-      </w:r>
-    </w:p>
-    <w:p>
-      <w:r>
-        <w:t xml:space="preserve">Make script that combines all </w:t>
-      </w:r>
-      <w:proofErr w:type="gramStart"/>
-      <w:r>
-        <w:t>3</w:t>
-      </w:r>
-      <w:proofErr w:type="gramEnd"/>
-      <w:r>
-        <w:t xml:space="preserve"> data types results using bar plots does not include jitter because it is buggy:</w:t>
+        <w:t xml:space="preserve"> have 4733 jobs in the queue, that is just over half the total queue. I have 476 jobs running, 10% of total running jobs</w:t>
+      </w:r>
+    </w:p>
+    <w:p>
+      <w:r>
+        <w:t>Created script for making bar plots with jitter dots for all 3 sets of resampling data</w:t>
+      </w:r>
+    </w:p>
+    <w:p>
+      <w:r>
+        <w:t>Make script that combines all 3 data types results using bar plots does not include jitter because it is buggy:</w:t>
       </w:r>
     </w:p>
     <w:p>
@@ -3101,15 +2489,7 @@
     </w:p>
     <w:p>
       <w:r>
-        <w:t xml:space="preserve">I have 4562 in </w:t>
-      </w:r>
-      <w:proofErr w:type="gramStart"/>
-      <w:r>
-        <w:t>queue, that</w:t>
-      </w:r>
-      <w:proofErr w:type="gramEnd"/>
-      <w:r>
-        <w:t xml:space="preserve"> is 80% of all jobs in the queue.</w:t>
+        <w:t>I have 4562 in queue, that is 80% of all jobs in the queue.</w:t>
       </w:r>
     </w:p>
     <w:p>
@@ -3117,46 +2497,81 @@
         <w:t>I have 368 jobs running, that is 30% of all running jobs</w:t>
       </w:r>
     </w:p>
+    <w:p/>
+    <w:p>
+      <w:r>
+        <w:t>March 8, 2019</w:t>
+      </w:r>
+    </w:p>
+    <w:p>
+      <w:r>
+        <w:t>Started jobs 48-50, they last jobs.</w:t>
+      </w:r>
+    </w:p>
+    <w:p>
+      <w:r>
+        <w:t>I currently have 4755 in the queue out of a total of 6364, 75%</w:t>
+      </w:r>
+    </w:p>
+    <w:p>
+      <w:r>
+        <w:t>I have 563 running out of a total of 1720, 32%</w:t>
+      </w:r>
+    </w:p>
+    <w:p/>
+    <w:p/>
     <w:p>
       <w:bookmarkStart w:id="0" w:name="_GoBack"/>
       <w:bookmarkEnd w:id="0"/>
     </w:p>
     <w:p>
       <w:r>
-        <w:t>March 8, 2019</w:t>
-      </w:r>
-    </w:p>
-    <w:p>
-      <w:r>
-        <w:t>Started jobs 48-50, they last jobs.</w:t>
-      </w:r>
-    </w:p>
-    <w:p>
-      <w:r>
-        <w:t xml:space="preserve">I currently have 4755 in the queue out of </w:t>
-      </w:r>
-      <w:proofErr w:type="gramStart"/>
-      <w:r>
-        <w:t>a total of 6364</w:t>
-      </w:r>
-      <w:proofErr w:type="gramEnd"/>
-      <w:r>
-        <w:t>, 75%</w:t>
-      </w:r>
-    </w:p>
-    <w:p>
-      <w:r>
-        <w:t xml:space="preserve">I have 563 running out of </w:t>
-      </w:r>
-      <w:proofErr w:type="gramStart"/>
-      <w:r>
-        <w:t>a total of 1720</w:t>
-      </w:r>
-      <w:proofErr w:type="gramEnd"/>
-      <w:r>
-        <w:t>, 32%</w:t>
-      </w:r>
-    </w:p>
+        <w:t>October 21, 2019</w:t>
+      </w:r>
+    </w:p>
+    <w:p>
+      <w:r>
+        <w:t>Zach and a post doc provided me with a protein dataset repository, as far I can I see it contains only .raw files. According to the postdoc no one publishes tabular protein quant data.</w:t>
+      </w:r>
+    </w:p>
+    <w:p>
+      <w:hyperlink r:id="rId8" w:history="1">
+        <w:r>
+          <w:rPr>
+            <w:rStyle w:val="Hyperlink"/>
+          </w:rPr>
+          <w:t>http://proteomecentral.proteomexchange.org/cgi/GetDataset</w:t>
+        </w:r>
+      </w:hyperlink>
+    </w:p>
+    <w:p/>
+    <w:p>
+      <w:r>
+        <w:t>Gene Expression Omnibus appears to have some data formatted as needed, there are many links to potentially good data that end on 404 pages though. Potentially could be automated</w:t>
+      </w:r>
+    </w:p>
+    <w:p>
+      <w:hyperlink r:id="rId9" w:history="1">
+        <w:r>
+          <w:rPr>
+            <w:rStyle w:val="Hyperlink"/>
+          </w:rPr>
+          <w:t>https://www.ncbi.nlm.nih.gov/geo/</w:t>
+        </w:r>
+      </w:hyperlink>
+    </w:p>
+    <w:p/>
+    <w:p>
+      <w:proofErr w:type="spellStart"/>
+      <w:r>
+        <w:t>ELife</w:t>
+      </w:r>
+      <w:proofErr w:type="spellEnd"/>
+      <w:r>
+        <w:t xml:space="preserve"> does have data used in figures published, but the format and naming of files is not consistent. Scrape by hand?</w:t>
+      </w:r>
+    </w:p>
+    <w:p/>
     <w:sectPr>
       <w:pgSz w:w="12240" w:h="15840"/>
       <w:pgMar w:top="1440" w:right="1440" w:bottom="1440" w:left="1440" w:header="720" w:footer="720" w:gutter="0"/>
@@ -3168,7 +2583,7 @@
 </file>
 
 <file path=word/numbering.xml><?xml version="1.0" encoding="utf-8"?>
-<w:numbering xmlns:wpc="http://schemas.microsoft.com/office/word/2010/wordprocessingCanvas" xmlns:cx="http://schemas.microsoft.com/office/drawing/2014/chartex" xmlns:cx1="http://schemas.microsoft.com/office/drawing/2015/9/8/chartex" xmlns:mc="http://schemas.openxmlformats.org/markup-compatibility/2006" xmlns:o="urn:schemas-microsoft-com:office:office" xmlns:r="http://schemas.openxmlformats.org/officeDocument/2006/relationships" xmlns:m="http://schemas.openxmlformats.org/officeDocument/2006/math" xmlns:v="urn:schemas-microsoft-com:vml" xmlns:wp14="http://schemas.microsoft.com/office/word/2010/wordprocessingDrawing" xmlns:wp="http://schemas.openxmlformats.org/drawingml/2006/wordprocessingDrawing" xmlns:w10="urn:schemas-microsoft-com:office:word" xmlns:w="http://schemas.openxmlformats.org/wordprocessingml/2006/main" xmlns:w14="http://schemas.microsoft.com/office/word/2010/wordml" xmlns:w15="http://schemas.microsoft.com/office/word/2012/wordml" xmlns:w16se="http://schemas.microsoft.com/office/word/2015/wordml/symex" xmlns:wpg="http://schemas.microsoft.com/office/word/2010/wordprocessingGroup" xmlns:wpi="http://schemas.microsoft.com/office/word/2010/wordprocessingInk" xmlns:wne="http://schemas.microsoft.com/office/word/2006/wordml" xmlns:wps="http://schemas.microsoft.com/office/word/2010/wordprocessingShape" mc:Ignorable="w14 w15 w16se wp14">
+<w:numbering xmlns:wpc="http://schemas.microsoft.com/office/word/2010/wordprocessingCanvas" xmlns:cx="http://schemas.microsoft.com/office/drawing/2014/chartex" xmlns:cx1="http://schemas.microsoft.com/office/drawing/2015/9/8/chartex" xmlns:cx2="http://schemas.microsoft.com/office/drawing/2015/10/21/chartex" xmlns:cx3="http://schemas.microsoft.com/office/drawing/2016/5/9/chartex" xmlns:cx4="http://schemas.microsoft.com/office/drawing/2016/5/10/chartex" xmlns:cx5="http://schemas.microsoft.com/office/drawing/2016/5/11/chartex" xmlns:cx6="http://schemas.microsoft.com/office/drawing/2016/5/12/chartex" xmlns:cx7="http://schemas.microsoft.com/office/drawing/2016/5/13/chartex" xmlns:cx8="http://schemas.microsoft.com/office/drawing/2016/5/14/chartex" xmlns:mc="http://schemas.openxmlformats.org/markup-compatibility/2006" xmlns:aink="http://schemas.microsoft.com/office/drawing/2016/ink" xmlns:am3d="http://schemas.microsoft.com/office/drawing/2017/model3d" xmlns:o="urn:schemas-microsoft-com:office:office" xmlns:r="http://schemas.openxmlformats.org/officeDocument/2006/relationships" xmlns:m="http://schemas.openxmlformats.org/officeDocument/2006/math" xmlns:v="urn:schemas-microsoft-com:vml" xmlns:wp14="http://schemas.microsoft.com/office/word/2010/wordprocessingDrawing" xmlns:wp="http://schemas.openxmlformats.org/drawingml/2006/wordprocessingDrawing" xmlns:w10="urn:schemas-microsoft-com:office:word" xmlns:w="http://schemas.openxmlformats.org/wordprocessingml/2006/main" xmlns:w14="http://schemas.microsoft.com/office/word/2010/wordml" xmlns:w15="http://schemas.microsoft.com/office/word/2012/wordml" xmlns:w16cid="http://schemas.microsoft.com/office/word/2016/wordml/cid" xmlns:w16se="http://schemas.microsoft.com/office/word/2015/wordml/symex" xmlns:wpg="http://schemas.microsoft.com/office/word/2010/wordprocessingGroup" xmlns:wpi="http://schemas.microsoft.com/office/word/2010/wordprocessingInk" xmlns:wne="http://schemas.microsoft.com/office/word/2006/wordml" xmlns:wps="http://schemas.microsoft.com/office/word/2010/wordprocessingShape" mc:Ignorable="w14 w15 w16se w16cid wp14">
   <w:abstractNum w:abstractNumId="0" w15:restartNumberingAfterBreak="0">
     <w:nsid w:val="13665CD5"/>
     <w:multiLevelType w:val="hybridMultilevel"/>
@@ -3472,7 +2887,7 @@
 </file>
 
 <file path=word/styles.xml><?xml version="1.0" encoding="utf-8"?>
-<w:styles xmlns:mc="http://schemas.openxmlformats.org/markup-compatibility/2006" xmlns:r="http://schemas.openxmlformats.org/officeDocument/2006/relationships" xmlns:w="http://schemas.openxmlformats.org/wordprocessingml/2006/main" xmlns:w14="http://schemas.microsoft.com/office/word/2010/wordml" xmlns:w15="http://schemas.microsoft.com/office/word/2012/wordml" xmlns:w16se="http://schemas.microsoft.com/office/word/2015/wordml/symex" mc:Ignorable="w14 w15 w16se">
+<w:styles xmlns:mc="http://schemas.openxmlformats.org/markup-compatibility/2006" xmlns:r="http://schemas.openxmlformats.org/officeDocument/2006/relationships" xmlns:w="http://schemas.openxmlformats.org/wordprocessingml/2006/main" xmlns:w14="http://schemas.microsoft.com/office/word/2010/wordml" xmlns:w15="http://schemas.microsoft.com/office/word/2012/wordml" xmlns:w16cid="http://schemas.microsoft.com/office/word/2016/wordml/cid" xmlns:w16se="http://schemas.microsoft.com/office/word/2015/wordml/symex" mc:Ignorable="w14 w15 w16se w16cid">
   <w:docDefaults>
     <w:rPrDefault>
       <w:rPr>
@@ -3488,7 +2903,7 @@
       </w:pPr>
     </w:pPrDefault>
   </w:docDefaults>
-  <w:latentStyles w:defLockedState="0" w:defUIPriority="99" w:defSemiHidden="0" w:defUnhideWhenUsed="0" w:defQFormat="0" w:count="371">
+  <w:latentStyles w:defLockedState="0" w:defUIPriority="99" w:defSemiHidden="0" w:defUnhideWhenUsed="0" w:defQFormat="0" w:count="376">
     <w:lsdException w:name="Normal" w:uiPriority="0" w:qFormat="1"/>
     <w:lsdException w:name="heading 1" w:uiPriority="9" w:qFormat="1"/>
     <w:lsdException w:name="heading 2" w:semiHidden="1" w:uiPriority="9" w:unhideWhenUsed="1" w:qFormat="1"/>
@@ -3594,7 +3009,6 @@
     <w:lsdException w:name="HTML Sample" w:semiHidden="1" w:unhideWhenUsed="1"/>
     <w:lsdException w:name="HTML Typewriter" w:semiHidden="1" w:unhideWhenUsed="1"/>
     <w:lsdException w:name="HTML Variable" w:semiHidden="1" w:unhideWhenUsed="1"/>
-    <w:lsdException w:name="Normal Table" w:semiHidden="1" w:unhideWhenUsed="1"/>
     <w:lsdException w:name="annotation subject" w:semiHidden="1" w:unhideWhenUsed="1"/>
     <w:lsdException w:name="No List" w:semiHidden="1" w:unhideWhenUsed="1"/>
     <w:lsdException w:name="Outline List 1" w:semiHidden="1" w:unhideWhenUsed="1"/>
@@ -3637,11 +3051,8 @@
     <w:lsdException w:name="Table Contemporary" w:semiHidden="1" w:unhideWhenUsed="1"/>
     <w:lsdException w:name="Table Elegant" w:semiHidden="1" w:unhideWhenUsed="1"/>
     <w:lsdException w:name="Table Professional" w:semiHidden="1" w:unhideWhenUsed="1"/>
-    <w:lsdException w:name="Table Subtle 1" w:semiHidden="1" w:unhideWhenUsed="1"/>
     <w:lsdException w:name="Table Subtle 2" w:semiHidden="1" w:unhideWhenUsed="1"/>
     <w:lsdException w:name="Table Web 1" w:semiHidden="1" w:unhideWhenUsed="1"/>
-    <w:lsdException w:name="Table Web 2" w:semiHidden="1" w:unhideWhenUsed="1"/>
-    <w:lsdException w:name="Table Web 3" w:semiHidden="1" w:unhideWhenUsed="1"/>
     <w:lsdException w:name="Balloon Text" w:semiHidden="1" w:unhideWhenUsed="1"/>
     <w:lsdException w:name="Table Grid" w:uiPriority="39"/>
     <w:lsdException w:name="Table Theme" w:semiHidden="1" w:unhideWhenUsed="1"/>
@@ -3860,6 +3271,11 @@
     <w:lsdException w:name="List Table 5 Dark Accent 6" w:uiPriority="50"/>
     <w:lsdException w:name="List Table 6 Colorful Accent 6" w:uiPriority="51"/>
     <w:lsdException w:name="List Table 7 Colorful Accent 6" w:uiPriority="52"/>
+    <w:lsdException w:name="Mention" w:semiHidden="1" w:unhideWhenUsed="1"/>
+    <w:lsdException w:name="Smart Hyperlink" w:semiHidden="1" w:unhideWhenUsed="1"/>
+    <w:lsdException w:name="Hashtag" w:semiHidden="1" w:unhideWhenUsed="1"/>
+    <w:lsdException w:name="Unresolved Mention" w:semiHidden="1" w:unhideWhenUsed="1"/>
+    <w:lsdException w:name="Smart Link" w:semiHidden="1" w:unhideWhenUsed="1"/>
   </w:latentStyles>
   <w:style w:type="paragraph" w:default="1" w:styleId="Normal">
     <w:name w:val="Normal"/>

</xml_diff>